<commit_message>
Update to Middle Tier API document (still draft)
</commit_message>
<xml_diff>
--- a/Mid-Tier API.docx
+++ b/Mid-Tier API.docx
@@ -120,7 +120,34 @@
           <w:sz w:val="28"/>
           <w:szCs w:val="28"/>
         </w:rPr>
-        <w:t>04 February 2015</w:t>
+        <w:t>01</w:t>
+      </w:r>
+      <w:r>
+        <w:rPr>
+          <w:rFonts w:cs="Calibri"/>
+          <w:color w:val="00B0F0"/>
+          <w:sz w:val="28"/>
+          <w:szCs w:val="28"/>
+        </w:rPr>
+        <w:t xml:space="preserve"> </w:t>
+      </w:r>
+      <w:r>
+        <w:rPr>
+          <w:rFonts w:cs="Calibri"/>
+          <w:color w:val="00B0F0"/>
+          <w:sz w:val="28"/>
+          <w:szCs w:val="28"/>
+        </w:rPr>
+        <w:t>April</w:t>
+      </w:r>
+      <w:r>
+        <w:rPr>
+          <w:rFonts w:cs="Calibri"/>
+          <w:color w:val="00B0F0"/>
+          <w:sz w:val="28"/>
+          <w:szCs w:val="28"/>
+        </w:rPr>
+        <w:t xml:space="preserve"> 2015</w:t>
       </w:r>
     </w:p>
     <w:p>
@@ -317,7 +344,6 @@
                 <v:path gradientshapeok="t" o:connecttype="rect"/>
               </v:shapetype>
               <v:shape id="Text Box 3" o:spid="_x0000_s1026" type="#_x0000_t202" style="position:absolute;margin-left:29.95pt;margin-top:.2pt;width:2in;height:2in;rotation:-2671303fd;z-index:251661312;visibility:visible;mso-wrap-style:none;mso-wrap-distance-left:9pt;mso-wrap-distance-top:0;mso-wrap-distance-right:9pt;mso-wrap-distance-bottom:0;mso-position-horizontal:absolute;mso-position-horizontal-relative:text;mso-position-vertical:absolute;mso-position-vertical-relative:text;v-text-anchor:top" o:gfxdata="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" filled="f" stroked="f">
-                <v:fill o:detectmouseclick="t"/>
                 <v:textbox style="mso-fit-shape-to-text:t">
                   <w:txbxContent>
                     <w:p>
@@ -699,7 +725,7 @@
       <w:pPr>
         <w:pStyle w:val="Heading1"/>
       </w:pPr>
-      <w:bookmarkStart w:id="0" w:name="_Toc415260959"/>
+      <w:bookmarkStart w:id="0" w:name="_Toc415341624"/>
       <w:r>
         <w:lastRenderedPageBreak/>
         <w:t>Change Log</w:t>
@@ -882,6 +908,7 @@
       <w:sdtPr>
         <w:rPr>
           <w:rFonts w:asciiTheme="minorHAnsi" w:eastAsiaTheme="minorHAnsi" w:hAnsiTheme="minorHAnsi" w:cstheme="minorBidi"/>
+          <w:b w:val="0"/>
           <w:color w:val="auto"/>
           <w:sz w:val="22"/>
           <w:szCs w:val="22"/>
@@ -922,12 +949,12 @@
             <w:fldChar w:fldCharType="begin"/>
           </w:r>
           <w:r>
-            <w:instrText xml:space="preserve"> TOC \o "1-2" \h \z \u </w:instrText>
+            <w:instrText xml:space="preserve"> TOC \o "1-3" \h \z \u </w:instrText>
           </w:r>
           <w:r>
             <w:fldChar w:fldCharType="separate"/>
           </w:r>
-          <w:hyperlink w:anchor="_Toc415260959" w:history="1">
+          <w:hyperlink w:anchor="_Toc415341624" w:history="1">
             <w:r>
               <w:rPr>
                 <w:rStyle w:val="Hyperlink"/>
@@ -954,7 +981,7 @@
                 <w:noProof/>
                 <w:webHidden/>
               </w:rPr>
-              <w:instrText xml:space="preserve"> PAGEREF _Toc415260959 \h </w:instrText>
+              <w:instrText xml:space="preserve"> PAGEREF _Toc415341624 \h </w:instrText>
             </w:r>
             <w:r>
               <w:rPr>
@@ -996,7 +1023,7 @@
               <w:noProof/>
             </w:rPr>
           </w:pPr>
-          <w:hyperlink w:anchor="_Toc415260960" w:history="1">
+          <w:hyperlink w:anchor="_Toc415341625" w:history="1">
             <w:r>
               <w:rPr>
                 <w:rStyle w:val="Hyperlink"/>
@@ -1023,7 +1050,7 @@
                 <w:noProof/>
                 <w:webHidden/>
               </w:rPr>
-              <w:instrText xml:space="preserve"> PAGEREF _Toc415260960 \h </w:instrText>
+              <w:instrText xml:space="preserve"> PAGEREF _Toc415341625 \h </w:instrText>
             </w:r>
             <w:r>
               <w:rPr>
@@ -1065,7 +1092,7 @@
               <w:noProof/>
             </w:rPr>
           </w:pPr>
-          <w:hyperlink w:anchor="_Toc415260961" w:history="1">
+          <w:hyperlink w:anchor="_Toc415341626" w:history="1">
             <w:r>
               <w:rPr>
                 <w:rStyle w:val="Hyperlink"/>
@@ -1092,7 +1119,7 @@
                 <w:noProof/>
                 <w:webHidden/>
               </w:rPr>
-              <w:instrText xml:space="preserve"> PAGEREF _Toc415260961 \h </w:instrText>
+              <w:instrText xml:space="preserve"> PAGEREF _Toc415341626 \h </w:instrText>
             </w:r>
             <w:r>
               <w:rPr>
@@ -1134,13 +1161,13 @@
               <w:noProof/>
             </w:rPr>
           </w:pPr>
-          <w:hyperlink w:anchor="_Toc415260962" w:history="1">
+          <w:hyperlink w:anchor="_Toc415341627" w:history="1">
             <w:r>
               <w:rPr>
                 <w:rStyle w:val="Hyperlink"/>
                 <w:noProof/>
               </w:rPr>
-              <w:t>HTTP Headers</w:t>
+              <w:t>Query Strings</w:t>
             </w:r>
             <w:r>
               <w:rPr>
@@ -1161,7 +1188,7 @@
                 <w:noProof/>
                 <w:webHidden/>
               </w:rPr>
-              <w:instrText xml:space="preserve"> PAGEREF _Toc415260962 \h </w:instrText>
+              <w:instrText xml:space="preserve"> PAGEREF _Toc415341627 \h </w:instrText>
             </w:r>
             <w:r>
               <w:rPr>
@@ -1203,12 +1230,81 @@
               <w:noProof/>
             </w:rPr>
           </w:pPr>
-          <w:hyperlink w:anchor="_Toc415260963" w:history="1">
+          <w:hyperlink w:anchor="_Toc415341628" w:history="1">
             <w:r>
               <w:rPr>
                 <w:rStyle w:val="Hyperlink"/>
                 <w:noProof/>
               </w:rPr>
+              <w:t>HTTP Headers</w:t>
+            </w:r>
+            <w:r>
+              <w:rPr>
+                <w:noProof/>
+                <w:webHidden/>
+              </w:rPr>
+              <w:tab/>
+            </w:r>
+            <w:r>
+              <w:rPr>
+                <w:noProof/>
+                <w:webHidden/>
+              </w:rPr>
+              <w:fldChar w:fldCharType="begin"/>
+            </w:r>
+            <w:r>
+              <w:rPr>
+                <w:noProof/>
+                <w:webHidden/>
+              </w:rPr>
+              <w:instrText xml:space="preserve"> PAGEREF _Toc415341628 \h </w:instrText>
+            </w:r>
+            <w:r>
+              <w:rPr>
+                <w:noProof/>
+                <w:webHidden/>
+              </w:rPr>
+            </w:r>
+            <w:r>
+              <w:rPr>
+                <w:noProof/>
+                <w:webHidden/>
+              </w:rPr>
+              <w:fldChar w:fldCharType="separate"/>
+            </w:r>
+            <w:r>
+              <w:rPr>
+                <w:noProof/>
+                <w:webHidden/>
+              </w:rPr>
+              <w:t>4</w:t>
+            </w:r>
+            <w:r>
+              <w:rPr>
+                <w:noProof/>
+                <w:webHidden/>
+              </w:rPr>
+              <w:fldChar w:fldCharType="end"/>
+            </w:r>
+          </w:hyperlink>
+        </w:p>
+        <w:p>
+          <w:pPr>
+            <w:pStyle w:val="TOC2"/>
+            <w:tabs>
+              <w:tab w:val="right" w:leader="dot" w:pos="9566"/>
+            </w:tabs>
+            <w:rPr>
+              <w:rFonts w:eastAsiaTheme="minorEastAsia"/>
+              <w:noProof/>
+            </w:rPr>
+          </w:pPr>
+          <w:hyperlink w:anchor="_Toc415341629" w:history="1">
+            <w:r>
+              <w:rPr>
+                <w:rStyle w:val="Hyperlink"/>
+                <w:noProof/>
+              </w:rPr>
               <w:t>Payload Format</w:t>
             </w:r>
             <w:r>
@@ -1230,7 +1326,7 @@
                 <w:noProof/>
                 <w:webHidden/>
               </w:rPr>
-              <w:instrText xml:space="preserve"> PAGEREF _Toc415260963 \h </w:instrText>
+              <w:instrText xml:space="preserve"> PAGEREF _Toc415341629 \h </w:instrText>
             </w:r>
             <w:r>
               <w:rPr>
@@ -1272,7 +1368,7 @@
               <w:noProof/>
             </w:rPr>
           </w:pPr>
-          <w:hyperlink w:anchor="_Toc415260964" w:history="1">
+          <w:hyperlink w:anchor="_Toc415341630" w:history="1">
             <w:r>
               <w:rPr>
                 <w:rStyle w:val="Hyperlink"/>
@@ -1299,7 +1395,7 @@
                 <w:noProof/>
                 <w:webHidden/>
               </w:rPr>
-              <w:instrText xml:space="preserve"> PAGEREF _Toc415260964 \h </w:instrText>
+              <w:instrText xml:space="preserve"> PAGEREF _Toc415341630 \h </w:instrText>
             </w:r>
             <w:r>
               <w:rPr>
@@ -1341,7 +1437,7 @@
               <w:noProof/>
             </w:rPr>
           </w:pPr>
-          <w:hyperlink w:anchor="_Toc415260965" w:history="1">
+          <w:hyperlink w:anchor="_Toc415341631" w:history="1">
             <w:r>
               <w:rPr>
                 <w:rStyle w:val="Hyperlink"/>
@@ -1368,7 +1464,7 @@
                 <w:noProof/>
                 <w:webHidden/>
               </w:rPr>
-              <w:instrText xml:space="preserve"> PAGEREF _Toc415260965 \h </w:instrText>
+              <w:instrText xml:space="preserve"> PAGEREF _Toc415341631 \h </w:instrText>
             </w:r>
             <w:r>
               <w:rPr>
@@ -1389,6 +1485,213 @@
                 <w:webHidden/>
               </w:rPr>
               <w:t>5</w:t>
+            </w:r>
+            <w:r>
+              <w:rPr>
+                <w:noProof/>
+                <w:webHidden/>
+              </w:rPr>
+              <w:fldChar w:fldCharType="end"/>
+            </w:r>
+          </w:hyperlink>
+        </w:p>
+        <w:p>
+          <w:pPr>
+            <w:pStyle w:val="TOC3"/>
+            <w:tabs>
+              <w:tab w:val="right" w:leader="dot" w:pos="9566"/>
+            </w:tabs>
+            <w:rPr>
+              <w:rFonts w:eastAsiaTheme="minorEastAsia"/>
+              <w:noProof/>
+            </w:rPr>
+          </w:pPr>
+          <w:hyperlink w:anchor="_Toc415341632" w:history="1">
+            <w:r>
+              <w:rPr>
+                <w:rStyle w:val="Hyperlink"/>
+                <w:noProof/>
+              </w:rPr>
+              <w:t>Operation: POST</w:t>
+            </w:r>
+            <w:r>
+              <w:rPr>
+                <w:noProof/>
+                <w:webHidden/>
+              </w:rPr>
+              <w:tab/>
+            </w:r>
+            <w:r>
+              <w:rPr>
+                <w:noProof/>
+                <w:webHidden/>
+              </w:rPr>
+              <w:fldChar w:fldCharType="begin"/>
+            </w:r>
+            <w:r>
+              <w:rPr>
+                <w:noProof/>
+                <w:webHidden/>
+              </w:rPr>
+              <w:instrText xml:space="preserve"> PAGEREF _Toc415341632 \h </w:instrText>
+            </w:r>
+            <w:r>
+              <w:rPr>
+                <w:noProof/>
+                <w:webHidden/>
+              </w:rPr>
+            </w:r>
+            <w:r>
+              <w:rPr>
+                <w:noProof/>
+                <w:webHidden/>
+              </w:rPr>
+              <w:fldChar w:fldCharType="separate"/>
+            </w:r>
+            <w:r>
+              <w:rPr>
+                <w:noProof/>
+                <w:webHidden/>
+              </w:rPr>
+              <w:t>5</w:t>
+            </w:r>
+            <w:r>
+              <w:rPr>
+                <w:noProof/>
+                <w:webHidden/>
+              </w:rPr>
+              <w:fldChar w:fldCharType="end"/>
+            </w:r>
+          </w:hyperlink>
+        </w:p>
+        <w:p>
+          <w:pPr>
+            <w:pStyle w:val="TOC3"/>
+            <w:tabs>
+              <w:tab w:val="right" w:leader="dot" w:pos="9566"/>
+            </w:tabs>
+            <w:rPr>
+              <w:rFonts w:eastAsiaTheme="minorEastAsia"/>
+              <w:noProof/>
+            </w:rPr>
+          </w:pPr>
+          <w:hyperlink w:anchor="_Toc415341633" w:history="1">
+            <w:r>
+              <w:rPr>
+                <w:rStyle w:val="Hyperlink"/>
+                <w:noProof/>
+              </w:rPr>
+              <w:t>Operation: GET</w:t>
+            </w:r>
+            <w:r>
+              <w:rPr>
+                <w:noProof/>
+                <w:webHidden/>
+              </w:rPr>
+              <w:tab/>
+            </w:r>
+            <w:r>
+              <w:rPr>
+                <w:noProof/>
+                <w:webHidden/>
+              </w:rPr>
+              <w:fldChar w:fldCharType="begin"/>
+            </w:r>
+            <w:r>
+              <w:rPr>
+                <w:noProof/>
+                <w:webHidden/>
+              </w:rPr>
+              <w:instrText xml:space="preserve"> PAGEREF _Toc415341633 \h </w:instrText>
+            </w:r>
+            <w:r>
+              <w:rPr>
+                <w:noProof/>
+                <w:webHidden/>
+              </w:rPr>
+            </w:r>
+            <w:r>
+              <w:rPr>
+                <w:noProof/>
+                <w:webHidden/>
+              </w:rPr>
+              <w:fldChar w:fldCharType="separate"/>
+            </w:r>
+            <w:r>
+              <w:rPr>
+                <w:noProof/>
+                <w:webHidden/>
+              </w:rPr>
+              <w:t>6</w:t>
+            </w:r>
+            <w:r>
+              <w:rPr>
+                <w:noProof/>
+                <w:webHidden/>
+              </w:rPr>
+              <w:fldChar w:fldCharType="end"/>
+            </w:r>
+          </w:hyperlink>
+        </w:p>
+        <w:p>
+          <w:pPr>
+            <w:pStyle w:val="TOC3"/>
+            <w:tabs>
+              <w:tab w:val="right" w:leader="dot" w:pos="9566"/>
+            </w:tabs>
+            <w:rPr>
+              <w:rFonts w:eastAsiaTheme="minorEastAsia"/>
+              <w:noProof/>
+            </w:rPr>
+          </w:pPr>
+          <w:hyperlink w:anchor="_Toc415341634" w:history="1">
+            <w:r>
+              <w:rPr>
+                <w:rStyle w:val="Hyperlink"/>
+                <w:noProof/>
+              </w:rPr>
+              <w:t>Operation: DELETE</w:t>
+            </w:r>
+            <w:r>
+              <w:rPr>
+                <w:noProof/>
+                <w:webHidden/>
+              </w:rPr>
+              <w:tab/>
+            </w:r>
+            <w:r>
+              <w:rPr>
+                <w:noProof/>
+                <w:webHidden/>
+              </w:rPr>
+              <w:fldChar w:fldCharType="begin"/>
+            </w:r>
+            <w:r>
+              <w:rPr>
+                <w:noProof/>
+                <w:webHidden/>
+              </w:rPr>
+              <w:instrText xml:space="preserve"> PAGEREF _Toc415341634 \h </w:instrText>
+            </w:r>
+            <w:r>
+              <w:rPr>
+                <w:noProof/>
+                <w:webHidden/>
+              </w:rPr>
+            </w:r>
+            <w:r>
+              <w:rPr>
+                <w:noProof/>
+                <w:webHidden/>
+              </w:rPr>
+              <w:fldChar w:fldCharType="separate"/>
+            </w:r>
+            <w:r>
+              <w:rPr>
+                <w:noProof/>
+                <w:webHidden/>
+              </w:rPr>
+              <w:t>6</w:t>
             </w:r>
             <w:r>
               <w:rPr>
@@ -1410,7 +1713,7 @@
               <w:noProof/>
             </w:rPr>
           </w:pPr>
-          <w:hyperlink w:anchor="_Toc415260966" w:history="1">
+          <w:hyperlink w:anchor="_Toc415341635" w:history="1">
             <w:r>
               <w:rPr>
                 <w:rStyle w:val="Hyperlink"/>
@@ -1437,7 +1740,76 @@
                 <w:noProof/>
                 <w:webHidden/>
               </w:rPr>
-              <w:instrText xml:space="preserve"> PAGEREF _Toc415260966 \h </w:instrText>
+              <w:instrText xml:space="preserve"> PAGEREF _Toc415341635 \h </w:instrText>
+            </w:r>
+            <w:r>
+              <w:rPr>
+                <w:noProof/>
+                <w:webHidden/>
+              </w:rPr>
+            </w:r>
+            <w:r>
+              <w:rPr>
+                <w:noProof/>
+                <w:webHidden/>
+              </w:rPr>
+              <w:fldChar w:fldCharType="separate"/>
+            </w:r>
+            <w:r>
+              <w:rPr>
+                <w:noProof/>
+                <w:webHidden/>
+              </w:rPr>
+              <w:t>6</w:t>
+            </w:r>
+            <w:r>
+              <w:rPr>
+                <w:noProof/>
+                <w:webHidden/>
+              </w:rPr>
+              <w:fldChar w:fldCharType="end"/>
+            </w:r>
+          </w:hyperlink>
+        </w:p>
+        <w:p>
+          <w:pPr>
+            <w:pStyle w:val="TOC3"/>
+            <w:tabs>
+              <w:tab w:val="right" w:leader="dot" w:pos="9566"/>
+            </w:tabs>
+            <w:rPr>
+              <w:rFonts w:eastAsiaTheme="minorEastAsia"/>
+              <w:noProof/>
+            </w:rPr>
+          </w:pPr>
+          <w:hyperlink w:anchor="_Toc415341636" w:history="1">
+            <w:r>
+              <w:rPr>
+                <w:rStyle w:val="Hyperlink"/>
+                <w:noProof/>
+              </w:rPr>
+              <w:t>Operation: POST</w:t>
+            </w:r>
+            <w:r>
+              <w:rPr>
+                <w:noProof/>
+                <w:webHidden/>
+              </w:rPr>
+              <w:tab/>
+            </w:r>
+            <w:r>
+              <w:rPr>
+                <w:noProof/>
+                <w:webHidden/>
+              </w:rPr>
+              <w:fldChar w:fldCharType="begin"/>
+            </w:r>
+            <w:r>
+              <w:rPr>
+                <w:noProof/>
+                <w:webHidden/>
+              </w:rPr>
+              <w:instrText xml:space="preserve"> PAGEREF _Toc415341636 \h </w:instrText>
             </w:r>
             <w:r>
               <w:rPr>
@@ -1479,13 +1851,13 @@
               <w:noProof/>
             </w:rPr>
           </w:pPr>
-          <w:hyperlink w:anchor="_Toc415260967" w:history="1">
+          <w:hyperlink w:anchor="_Toc415341637" w:history="1">
             <w:r>
               <w:rPr>
                 <w:rStyle w:val="Hyperlink"/>
                 <w:noProof/>
               </w:rPr>
-              <w:t>VistaMappings Resource Collection</w:t>
+              <w:t>VaFacilities Resource Collection</w:t>
             </w:r>
             <w:r>
               <w:rPr>
@@ -1506,7 +1878,7 @@
                 <w:noProof/>
                 <w:webHidden/>
               </w:rPr>
-              <w:instrText xml:space="preserve"> PAGEREF _Toc415260967 \h </w:instrText>
+              <w:instrText xml:space="preserve"> PAGEREF _Toc415341637 \h </w:instrText>
             </w:r>
             <w:r>
               <w:rPr>
@@ -1526,7 +1898,145 @@
                 <w:noProof/>
                 <w:webHidden/>
               </w:rPr>
-              <w:t>6</w:t>
+              <w:t>7</w:t>
+            </w:r>
+            <w:r>
+              <w:rPr>
+                <w:noProof/>
+                <w:webHidden/>
+              </w:rPr>
+              <w:fldChar w:fldCharType="end"/>
+            </w:r>
+          </w:hyperlink>
+        </w:p>
+        <w:p>
+          <w:pPr>
+            <w:pStyle w:val="TOC3"/>
+            <w:tabs>
+              <w:tab w:val="right" w:leader="dot" w:pos="9566"/>
+            </w:tabs>
+            <w:rPr>
+              <w:rFonts w:eastAsiaTheme="minorEastAsia"/>
+              <w:noProof/>
+            </w:rPr>
+          </w:pPr>
+          <w:hyperlink w:anchor="_Toc415341638" w:history="1">
+            <w:r>
+              <w:rPr>
+                <w:rStyle w:val="Hyperlink"/>
+                <w:noProof/>
+              </w:rPr>
+              <w:t>Operation: GET (collection)</w:t>
+            </w:r>
+            <w:r>
+              <w:rPr>
+                <w:noProof/>
+                <w:webHidden/>
+              </w:rPr>
+              <w:tab/>
+            </w:r>
+            <w:r>
+              <w:rPr>
+                <w:noProof/>
+                <w:webHidden/>
+              </w:rPr>
+              <w:fldChar w:fldCharType="begin"/>
+            </w:r>
+            <w:r>
+              <w:rPr>
+                <w:noProof/>
+                <w:webHidden/>
+              </w:rPr>
+              <w:instrText xml:space="preserve"> PAGEREF _Toc415341638 \h </w:instrText>
+            </w:r>
+            <w:r>
+              <w:rPr>
+                <w:noProof/>
+                <w:webHidden/>
+              </w:rPr>
+            </w:r>
+            <w:r>
+              <w:rPr>
+                <w:noProof/>
+                <w:webHidden/>
+              </w:rPr>
+              <w:fldChar w:fldCharType="separate"/>
+            </w:r>
+            <w:r>
+              <w:rPr>
+                <w:noProof/>
+                <w:webHidden/>
+              </w:rPr>
+              <w:t>7</w:t>
+            </w:r>
+            <w:r>
+              <w:rPr>
+                <w:noProof/>
+                <w:webHidden/>
+              </w:rPr>
+              <w:fldChar w:fldCharType="end"/>
+            </w:r>
+          </w:hyperlink>
+        </w:p>
+        <w:p>
+          <w:pPr>
+            <w:pStyle w:val="TOC3"/>
+            <w:tabs>
+              <w:tab w:val="right" w:leader="dot" w:pos="9566"/>
+            </w:tabs>
+            <w:rPr>
+              <w:rFonts w:eastAsiaTheme="minorEastAsia"/>
+              <w:noProof/>
+            </w:rPr>
+          </w:pPr>
+          <w:hyperlink w:anchor="_Toc415341639" w:history="1">
+            <w:r>
+              <w:rPr>
+                <w:rStyle w:val="Hyperlink"/>
+                <w:noProof/>
+              </w:rPr>
+              <w:t>Operation: GET (element)</w:t>
+            </w:r>
+            <w:r>
+              <w:rPr>
+                <w:noProof/>
+                <w:webHidden/>
+              </w:rPr>
+              <w:tab/>
+            </w:r>
+            <w:r>
+              <w:rPr>
+                <w:noProof/>
+                <w:webHidden/>
+              </w:rPr>
+              <w:fldChar w:fldCharType="begin"/>
+            </w:r>
+            <w:r>
+              <w:rPr>
+                <w:noProof/>
+                <w:webHidden/>
+              </w:rPr>
+              <w:instrText xml:space="preserve"> PAGEREF _Toc415341639 \h </w:instrText>
+            </w:r>
+            <w:r>
+              <w:rPr>
+                <w:noProof/>
+                <w:webHidden/>
+              </w:rPr>
+            </w:r>
+            <w:r>
+              <w:rPr>
+                <w:noProof/>
+                <w:webHidden/>
+              </w:rPr>
+              <w:fldChar w:fldCharType="separate"/>
+            </w:r>
+            <w:r>
+              <w:rPr>
+                <w:noProof/>
+                <w:webHidden/>
+              </w:rPr>
+              <w:t>7</w:t>
             </w:r>
             <w:r>
               <w:rPr>
@@ -1548,13 +2058,13 @@
               <w:noProof/>
             </w:rPr>
           </w:pPr>
-          <w:hyperlink w:anchor="_Toc415260968" w:history="1">
+          <w:hyperlink w:anchor="_Toc415341640" w:history="1">
             <w:r>
               <w:rPr>
                 <w:rStyle w:val="Hyperlink"/>
                 <w:noProof/>
               </w:rPr>
-              <w:t>Facilities Resource Collection</w:t>
+              <w:t>Appointments Resource Collection</w:t>
             </w:r>
             <w:r>
               <w:rPr>
@@ -1575,7 +2085,7 @@
                 <w:noProof/>
                 <w:webHidden/>
               </w:rPr>
-              <w:instrText xml:space="preserve"> PAGEREF _Toc415260968 \h </w:instrText>
+              <w:instrText xml:space="preserve"> PAGEREF _Toc415341640 \h </w:instrText>
             </w:r>
             <w:r>
               <w:rPr>
@@ -1595,7 +2105,7 @@
                 <w:noProof/>
                 <w:webHidden/>
               </w:rPr>
-              <w:t>6</w:t>
+              <w:t>8</w:t>
             </w:r>
             <w:r>
               <w:rPr>
@@ -1617,13 +2127,13 @@
               <w:noProof/>
             </w:rPr>
           </w:pPr>
-          <w:hyperlink w:anchor="_Toc415260969" w:history="1">
+          <w:hyperlink w:anchor="_Toc415341641" w:history="1">
             <w:r>
               <w:rPr>
                 <w:rStyle w:val="Hyperlink"/>
                 <w:noProof/>
               </w:rPr>
-              <w:t>Appointments Resource Collection</w:t>
+              <w:t>AppointmentStatuses Resource Collection</w:t>
             </w:r>
             <w:r>
               <w:rPr>
@@ -1644,7 +2154,7 @@
                 <w:noProof/>
                 <w:webHidden/>
               </w:rPr>
-              <w:instrText xml:space="preserve"> PAGEREF _Toc415260969 \h </w:instrText>
+              <w:instrText xml:space="preserve"> PAGEREF _Toc415341641 \h </w:instrText>
             </w:r>
             <w:r>
               <w:rPr>
@@ -1664,7 +2174,7 @@
                 <w:noProof/>
                 <w:webHidden/>
               </w:rPr>
-              <w:t>6</w:t>
+              <w:t>8</w:t>
             </w:r>
             <w:r>
               <w:rPr>
@@ -1686,13 +2196,13 @@
               <w:noProof/>
             </w:rPr>
           </w:pPr>
-          <w:hyperlink w:anchor="_Toc415260970" w:history="1">
+          <w:hyperlink w:anchor="_Toc415341642" w:history="1">
             <w:r>
               <w:rPr>
                 <w:rStyle w:val="Hyperlink"/>
                 <w:noProof/>
               </w:rPr>
-              <w:t>AppointmentStatuses Resource Collection</w:t>
+              <w:t>Checkins Resource Collection</w:t>
             </w:r>
             <w:r>
               <w:rPr>
@@ -1713,7 +2223,7 @@
                 <w:noProof/>
                 <w:webHidden/>
               </w:rPr>
-              <w:instrText xml:space="preserve"> PAGEREF _Toc415260970 \h </w:instrText>
+              <w:instrText xml:space="preserve"> PAGEREF _Toc415341642 \h </w:instrText>
             </w:r>
             <w:r>
               <w:rPr>
@@ -1733,7 +2243,7 @@
                 <w:noProof/>
                 <w:webHidden/>
               </w:rPr>
-              <w:t>6</w:t>
+              <w:t>8</w:t>
             </w:r>
             <w:r>
               <w:rPr>
@@ -1755,13 +2265,13 @@
               <w:noProof/>
             </w:rPr>
           </w:pPr>
-          <w:hyperlink w:anchor="_Toc415260971" w:history="1">
+          <w:hyperlink w:anchor="_Toc415341643" w:history="1">
             <w:r>
               <w:rPr>
                 <w:rStyle w:val="Hyperlink"/>
                 <w:noProof/>
               </w:rPr>
-              <w:t>Checkins Resource Collection</w:t>
+              <w:t>Directions Resource Collections</w:t>
             </w:r>
             <w:r>
               <w:rPr>
@@ -1782,7 +2292,7 @@
                 <w:noProof/>
                 <w:webHidden/>
               </w:rPr>
-              <w:instrText xml:space="preserve"> PAGEREF _Toc415260971 \h </w:instrText>
+              <w:instrText xml:space="preserve"> PAGEREF _Toc415341643 \h </w:instrText>
             </w:r>
             <w:r>
               <w:rPr>
@@ -1802,76 +2312,7 @@
                 <w:noProof/>
                 <w:webHidden/>
               </w:rPr>
-              <w:t>6</w:t>
-            </w:r>
-            <w:r>
-              <w:rPr>
-                <w:noProof/>
-                <w:webHidden/>
-              </w:rPr>
-              <w:fldChar w:fldCharType="end"/>
-            </w:r>
-          </w:hyperlink>
-        </w:p>
-        <w:p>
-          <w:pPr>
-            <w:pStyle w:val="TOC2"/>
-            <w:tabs>
-              <w:tab w:val="right" w:leader="dot" w:pos="9566"/>
-            </w:tabs>
-            <w:rPr>
-              <w:rFonts w:eastAsiaTheme="minorEastAsia"/>
-              <w:noProof/>
-            </w:rPr>
-          </w:pPr>
-          <w:hyperlink w:anchor="_Toc415260972" w:history="1">
-            <w:r>
-              <w:rPr>
-                <w:rStyle w:val="Hyperlink"/>
-                <w:noProof/>
-              </w:rPr>
-              <w:t>Directions Resource Collections</w:t>
-            </w:r>
-            <w:r>
-              <w:rPr>
-                <w:noProof/>
-                <w:webHidden/>
-              </w:rPr>
-              <w:tab/>
-            </w:r>
-            <w:r>
-              <w:rPr>
-                <w:noProof/>
-                <w:webHidden/>
-              </w:rPr>
-              <w:fldChar w:fldCharType="begin"/>
-            </w:r>
-            <w:r>
-              <w:rPr>
-                <w:noProof/>
-                <w:webHidden/>
-              </w:rPr>
-              <w:instrText xml:space="preserve"> PAGEREF _Toc415260972 \h </w:instrText>
-            </w:r>
-            <w:r>
-              <w:rPr>
-                <w:noProof/>
-                <w:webHidden/>
-              </w:rPr>
-            </w:r>
-            <w:r>
-              <w:rPr>
-                <w:noProof/>
-                <w:webHidden/>
-              </w:rPr>
-              <w:fldChar w:fldCharType="separate"/>
-            </w:r>
-            <w:r>
-              <w:rPr>
-                <w:noProof/>
-                <w:webHidden/>
-              </w:rPr>
-              <w:t>6</w:t>
+              <w:t>8</w:t>
             </w:r>
             <w:r>
               <w:rPr>
@@ -1889,15 +2330,12 @@
         </w:p>
       </w:sdtContent>
     </w:sdt>
-    <w:p>
-      <w:bookmarkStart w:id="1" w:name="_Toc415260960"/>
-      <w:bookmarkStart w:id="2" w:name="_GoBack"/>
-      <w:bookmarkEnd w:id="2"/>
-    </w:p>
+    <w:p/>
     <w:p>
       <w:pPr>
         <w:pStyle w:val="Heading1"/>
       </w:pPr>
+      <w:bookmarkStart w:id="1" w:name="_Toc415341625"/>
       <w:r>
         <w:lastRenderedPageBreak/>
         <w:t>Overview</w:t>
@@ -1906,10 +2344,7 @@
     </w:p>
     <w:p>
       <w:r>
-        <w:t>The Veni Middle Tier API uses REST Architectural Style</w:t>
-      </w:r>
-      <w:r>
-        <w:t xml:space="preserve">.  The information on the middle tier of the Veni System is represented as a set of </w:t>
+        <w:t xml:space="preserve">The Veni Middle Tier API uses REST Architectural Style.  The information on the middle tier of the Veni System is represented as a set of </w:t>
       </w:r>
       <w:r>
         <w:rPr>
@@ -2011,7 +2446,7 @@
       <w:pPr>
         <w:pStyle w:val="Heading2"/>
       </w:pPr>
-      <w:bookmarkStart w:id="3" w:name="_Toc415260961"/>
+      <w:bookmarkStart w:id="2" w:name="_Toc415341626"/>
       <w:r>
         <w:t>API Ve</w:t>
       </w:r>
@@ -2024,7 +2459,7 @@
       <w:r>
         <w:t>bs</w:t>
       </w:r>
-      <w:bookmarkEnd w:id="3"/>
+      <w:bookmarkEnd w:id="2"/>
     </w:p>
     <w:p>
       <w:r>
@@ -2312,7 +2747,22 @@
               <w:cnfStyle w:val="000000000000" w:firstRow="0" w:lastRow="0" w:firstColumn="0" w:lastColumn="0" w:oddVBand="0" w:evenVBand="0" w:oddHBand="0" w:evenHBand="0" w:firstRowFirstColumn="0" w:firstRowLastColumn="0" w:lastRowFirstColumn="0" w:lastRowLastColumn="0"/>
             </w:pPr>
             <w:r>
-              <w:t>401 - Unauthorized</w:t>
+              <w:t xml:space="preserve">401 </w:t>
+            </w:r>
+            <w:r>
+              <w:t>–</w:t>
+            </w:r>
+            <w:r>
+              <w:t xml:space="preserve"> Unauthorized</w:t>
+            </w:r>
+          </w:p>
+          <w:p>
+            <w:pPr>
+              <w:spacing w:before="20"/>
+              <w:cnfStyle w:val="000000000000" w:firstRow="0" w:lastRow="0" w:firstColumn="0" w:lastColumn="0" w:oddVBand="0" w:evenVBand="0" w:oddHBand="0" w:evenHBand="0" w:firstRowFirstColumn="0" w:firstRowLastColumn="0" w:lastRowFirstColumn="0" w:lastRowLastColumn="0"/>
+            </w:pPr>
+            <w:r>
+              <w:t>404 – Not Found (the element to update does not exist)</w:t>
             </w:r>
           </w:p>
         </w:tc>
@@ -2460,8 +2910,24 @@
       <w:pPr>
         <w:pStyle w:val="Heading2"/>
       </w:pPr>
-      <w:bookmarkStart w:id="4" w:name="_Toc415260962"/>
-      <w:r>
+      <w:bookmarkStart w:id="3" w:name="_Toc415341627"/>
+      <w:r>
+        <w:t>Query Strings</w:t>
+      </w:r>
+      <w:bookmarkEnd w:id="3"/>
+    </w:p>
+    <w:p>
+      <w:r>
+        <w:t>Some GET operations allow query strings.  A query string may be used to filter the response from a GET operation or to “shape” the response payload (for example, describing that the get should not just return a summary of the collection, but the details of the members of the collection).</w:t>
+      </w:r>
+    </w:p>
+    <w:p>
+      <w:pPr>
+        <w:pStyle w:val="Heading2"/>
+      </w:pPr>
+      <w:bookmarkStart w:id="4" w:name="_Toc415341628"/>
+      <w:r>
+        <w:lastRenderedPageBreak/>
         <w:t>HTTP Headers</w:t>
       </w:r>
       <w:bookmarkEnd w:id="4"/>
@@ -2536,9 +3002,8 @@
       <w:pPr>
         <w:pStyle w:val="Heading2"/>
       </w:pPr>
-      <w:bookmarkStart w:id="5" w:name="_Toc415260963"/>
-      <w:r>
-        <w:lastRenderedPageBreak/>
+      <w:bookmarkStart w:id="5" w:name="_Toc415341629"/>
+      <w:r>
         <w:t>Payload Format</w:t>
       </w:r>
       <w:bookmarkEnd w:id="5"/>
@@ -2617,7 +3082,7 @@
         <w:pStyle w:val="Heading1"/>
         <w:pageBreakBefore w:val="0"/>
       </w:pPr>
-      <w:bookmarkStart w:id="6" w:name="_Toc415260964"/>
+      <w:bookmarkStart w:id="6" w:name="_Toc415341630"/>
       <w:r>
         <w:t>Resources and Resource Operations</w:t>
       </w:r>
@@ -2632,7 +3097,7 @@
       <w:pPr>
         <w:pStyle w:val="Heading2"/>
       </w:pPr>
-      <w:bookmarkStart w:id="7" w:name="_Toc415260965"/>
+      <w:bookmarkStart w:id="7" w:name="_Toc415341631"/>
       <w:r>
         <w:t>Current Users Collection Resource</w:t>
       </w:r>
@@ -2674,9 +3139,11 @@
       <w:pPr>
         <w:pStyle w:val="Heading3"/>
       </w:pPr>
+      <w:bookmarkStart w:id="8" w:name="_Toc415341632"/>
       <w:r>
         <w:t>Operation: POST</w:t>
       </w:r>
+      <w:bookmarkEnd w:id="8"/>
     </w:p>
     <w:p>
       <w:pPr>
@@ -2707,13 +3174,7 @@
         </w:numPr>
       </w:pPr>
       <w:r>
-        <w:t>Response</w:t>
-      </w:r>
-      <w:r>
-        <w:t xml:space="preserve"> status</w:t>
-      </w:r>
-      <w:r>
-        <w:t>es:</w:t>
+        <w:t>Response statuses:</w:t>
       </w:r>
     </w:p>
     <w:p>
@@ -2820,6 +3281,7 @@
         </w:numPr>
       </w:pPr>
       <w:r>
+        <w:lastRenderedPageBreak/>
         <w:t xml:space="preserve">Location: a URI (including the </w:t>
       </w:r>
       <w:proofErr w:type="spellStart"/>
@@ -2830,6 +3292,9 @@
       <w:r>
         <w:t>) to get the information for the current user</w:t>
       </w:r>
+      <w:r>
+        <w:t xml:space="preserve"> </w:t>
+      </w:r>
     </w:p>
     <w:p>
       <w:r>
@@ -2847,6 +3312,9 @@
       <w:r>
         <w:t>currentUser</w:t>
       </w:r>
+      <w:r>
+        <w:t>s</w:t>
+      </w:r>
       <w:proofErr w:type="spellEnd"/>
       <w:r>
         <w:t xml:space="preserve"> collection operations.</w:t>
@@ -2856,9 +3324,11 @@
       <w:pPr>
         <w:pStyle w:val="Heading3"/>
       </w:pPr>
+      <w:bookmarkStart w:id="9" w:name="_Toc415341633"/>
       <w:r>
         <w:t>Operation: GET</w:t>
       </w:r>
+      <w:bookmarkEnd w:id="9"/>
     </w:p>
     <w:p>
       <w:pPr>
@@ -2894,23 +3364,15 @@
       </w:r>
       <w:r>
         <w:br/>
-      </w:r>
-      <w:r>
         <w:t>where [</w:t>
       </w:r>
       <w:proofErr w:type="spellStart"/>
       <w:r>
-        <w:t>U</w:t>
-      </w:r>
-      <w:r>
-        <w:t>serToken</w:t>
+        <w:t>UserToken</w:t>
       </w:r>
       <w:proofErr w:type="spellEnd"/>
       <w:r>
-        <w:t>]</w:t>
-      </w:r>
-      <w:r>
-        <w:t xml:space="preserve"> is a string returned from a POST operation.  The client should treat that token as opaque information – there is no client usable information in the token.</w:t>
+        <w:t>] is a string returned from a POST operation.  The client should treat that token as opaque information – there is no client usable information in the token.</w:t>
       </w:r>
     </w:p>
     <w:p>
@@ -2934,7 +3396,6 @@
         </w:numPr>
       </w:pPr>
       <w:r>
-        <w:lastRenderedPageBreak/>
         <w:t>200 – Success</w:t>
       </w:r>
     </w:p>
@@ -2980,6 +3441,18 @@
       <w:proofErr w:type="spellEnd"/>
     </w:p>
     <w:p>
+      <w:pPr>
+        <w:pStyle w:val="ListParagraph"/>
+        <w:numPr>
+          <w:ilvl w:val="0"/>
+          <w:numId w:val="39"/>
+        </w:numPr>
+      </w:pPr>
+      <w:r>
+        <w:t>Query Strings: None</w:t>
+      </w:r>
+    </w:p>
+    <w:p>
       <w:r>
         <w:t>NOTE: no X-</w:t>
       </w:r>
@@ -2995,6 +3468,9 @@
       <w:r>
         <w:t>currentUser</w:t>
       </w:r>
+      <w:r>
+        <w:t>s</w:t>
+      </w:r>
       <w:proofErr w:type="spellEnd"/>
       <w:r>
         <w:t xml:space="preserve"> collection operations.</w:t>
@@ -3002,6 +3478,171 @@
     </w:p>
     <w:p>
       <w:pPr>
+        <w:pStyle w:val="Heading3"/>
+      </w:pPr>
+      <w:bookmarkStart w:id="10" w:name="_Toc415341634"/>
+      <w:r>
+        <w:t>Operation: DELETE</w:t>
+      </w:r>
+      <w:bookmarkEnd w:id="10"/>
+    </w:p>
+    <w:p>
+      <w:r>
+        <w:t xml:space="preserve">A delete of a </w:t>
+      </w:r>
+      <w:proofErr w:type="spellStart"/>
+      <w:r>
+        <w:t>currentUsers</w:t>
+      </w:r>
+      <w:proofErr w:type="spellEnd"/>
+      <w:r>
+        <w:t xml:space="preserve"> element is the equivalent of a “log-off” operation</w:t>
+      </w:r>
+    </w:p>
+    <w:p>
+      <w:pPr>
+        <w:pStyle w:val="ListParagraph"/>
+        <w:numPr>
+          <w:ilvl w:val="0"/>
+          <w:numId w:val="39"/>
+        </w:numPr>
+      </w:pPr>
+      <w:r>
+        <w:t xml:space="preserve">URI: </w:t>
+      </w:r>
+      <w:hyperlink r:id="rId13" w:history="1">
+        <w:r>
+          <w:rPr>
+            <w:rStyle w:val="Hyperlink"/>
+          </w:rPr>
+          <w:t>http://www.domainname.com/veniapi/currentUsers/</w:t>
+        </w:r>
+        <w:r>
+          <w:rPr>
+            <w:rStyle w:val="Hyperlink"/>
+            <w:i/>
+          </w:rPr>
+          <w:t>[UserToken]</w:t>
+        </w:r>
+      </w:hyperlink>
+      <w:r>
+        <w:rPr>
+          <w:i/>
+        </w:rPr>
+        <w:t xml:space="preserve"> </w:t>
+      </w:r>
+      <w:r>
+        <w:br/>
+        <w:t>where [</w:t>
+      </w:r>
+      <w:proofErr w:type="spellStart"/>
+      <w:r>
+        <w:t>UserToken</w:t>
+      </w:r>
+      <w:proofErr w:type="spellEnd"/>
+      <w:r>
+        <w:t>] is a string returned from a POST operation.  The client should treat that token as opaque information – there is no client usable information in the token.</w:t>
+      </w:r>
+    </w:p>
+    <w:p>
+      <w:pPr>
+        <w:pStyle w:val="ListParagraph"/>
+        <w:numPr>
+          <w:ilvl w:val="0"/>
+          <w:numId w:val="39"/>
+        </w:numPr>
+      </w:pPr>
+      <w:r>
+        <w:t>Response statuses:</w:t>
+      </w:r>
+    </w:p>
+    <w:p>
+      <w:pPr>
+        <w:pStyle w:val="ListParagraph"/>
+        <w:numPr>
+          <w:ilvl w:val="1"/>
+          <w:numId w:val="39"/>
+        </w:numPr>
+      </w:pPr>
+      <w:r>
+        <w:t>204 – No Content (success</w:t>
+      </w:r>
+      <w:proofErr w:type="gramStart"/>
+      <w:r>
+        <w:t>)</w:t>
+      </w:r>
+      <w:proofErr w:type="gramEnd"/>
+      <w:r>
+        <w:br/>
+        <w:t xml:space="preserve">Note: because the DELETE operation is idempotent, deleting an already deleted </w:t>
+      </w:r>
+      <w:proofErr w:type="spellStart"/>
+      <w:r>
+        <w:t>currentUser</w:t>
+      </w:r>
+      <w:proofErr w:type="spellEnd"/>
+      <w:r>
+        <w:t xml:space="preserve"> (effectively, a user logging off more than once) or passing an unknown </w:t>
+      </w:r>
+      <w:proofErr w:type="spellStart"/>
+      <w:r>
+        <w:t>UserToken</w:t>
+      </w:r>
+      <w:proofErr w:type="spellEnd"/>
+      <w:r>
+        <w:t xml:space="preserve"> will always silently succeed.</w:t>
+      </w:r>
+    </w:p>
+    <w:p>
+      <w:pPr>
+        <w:pStyle w:val="ListParagraph"/>
+        <w:numPr>
+          <w:ilvl w:val="0"/>
+          <w:numId w:val="39"/>
+        </w:numPr>
+      </w:pPr>
+      <w:r>
+        <w:t>Request Payload: None</w:t>
+      </w:r>
+    </w:p>
+    <w:p>
+      <w:pPr>
+        <w:pStyle w:val="ListParagraph"/>
+        <w:numPr>
+          <w:ilvl w:val="0"/>
+          <w:numId w:val="39"/>
+        </w:numPr>
+      </w:pPr>
+      <w:r>
+        <w:t>Response Payload: None</w:t>
+      </w:r>
+    </w:p>
+    <w:p>
+      <w:r>
+        <w:t>NOTE: no X-</w:t>
+      </w:r>
+      <w:proofErr w:type="spellStart"/>
+      <w:r>
+        <w:t>UserToken</w:t>
+      </w:r>
+      <w:proofErr w:type="spellEnd"/>
+      <w:r>
+        <w:t xml:space="preserve"> entry in the header is required for </w:t>
+      </w:r>
+      <w:proofErr w:type="spellStart"/>
+      <w:r>
+        <w:t>currentUser</w:t>
+      </w:r>
+      <w:r>
+        <w:t>s</w:t>
+      </w:r>
+      <w:proofErr w:type="spellEnd"/>
+      <w:r>
+        <w:t xml:space="preserve"> collection operations.</w:t>
+      </w:r>
+    </w:p>
+    <w:p>
+      <w:pPr>
         <w:pStyle w:val="Heading4"/>
       </w:pPr>
       <w:r>
@@ -3017,7 +3658,7 @@
       <w:pPr>
         <w:pStyle w:val="Heading2"/>
       </w:pPr>
-      <w:bookmarkStart w:id="8" w:name="_Toc415260966"/>
+      <w:bookmarkStart w:id="11" w:name="_Toc415341635"/>
       <w:proofErr w:type="spellStart"/>
       <w:r>
         <w:t>NewUsers</w:t>
@@ -3026,85 +3667,2212 @@
       <w:r>
         <w:t xml:space="preserve"> Resource Collection</w:t>
       </w:r>
-      <w:bookmarkEnd w:id="8"/>
+      <w:bookmarkEnd w:id="11"/>
+    </w:p>
+    <w:p>
+      <w:r>
+        <w:t xml:space="preserve">The only operation available for the </w:t>
+      </w:r>
+      <w:proofErr w:type="spellStart"/>
+      <w:r>
+        <w:t>newUsers</w:t>
+      </w:r>
+      <w:proofErr w:type="spellEnd"/>
+      <w:r>
+        <w:t xml:space="preserve"> resource collection is a POST (insert).</w:t>
+      </w:r>
+      <w:r>
+        <w:t xml:space="preserve">  In addition, the POST to </w:t>
+      </w:r>
+      <w:proofErr w:type="spellStart"/>
+      <w:r>
+        <w:t>newUsers</w:t>
+      </w:r>
+      <w:proofErr w:type="spellEnd"/>
+      <w:r>
+        <w:t xml:space="preserve"> is how a new user is created.  As a result, no </w:t>
+      </w:r>
+    </w:p>
+    <w:p>
+      <w:pPr>
+        <w:pStyle w:val="Heading3"/>
+      </w:pPr>
+      <w:bookmarkStart w:id="12" w:name="_Toc415341636"/>
+      <w:r>
+        <w:t>Operation: POST</w:t>
+      </w:r>
+      <w:bookmarkEnd w:id="12"/>
+    </w:p>
+    <w:p>
+      <w:pPr>
+        <w:pStyle w:val="ListParagraph"/>
+        <w:numPr>
+          <w:ilvl w:val="0"/>
+          <w:numId w:val="39"/>
+        </w:numPr>
+      </w:pPr>
+      <w:r>
+        <w:t xml:space="preserve">URI: </w:t>
+      </w:r>
+      <w:hyperlink r:id="rId14" w:history="1">
+        <w:r>
+          <w:rPr>
+            <w:rStyle w:val="Hyperlink"/>
+          </w:rPr>
+          <w:t>http://www.domainname.com/veniapi/newUsers</w:t>
+        </w:r>
+      </w:hyperlink>
+    </w:p>
+    <w:p>
+      <w:pPr>
+        <w:pStyle w:val="ListParagraph"/>
+        <w:numPr>
+          <w:ilvl w:val="0"/>
+          <w:numId w:val="39"/>
+        </w:numPr>
+      </w:pPr>
+      <w:r>
+        <w:t>Response statuses:</w:t>
+      </w:r>
+    </w:p>
+    <w:p>
+      <w:pPr>
+        <w:pStyle w:val="ListParagraph"/>
+        <w:numPr>
+          <w:ilvl w:val="1"/>
+          <w:numId w:val="39"/>
+        </w:numPr>
+      </w:pPr>
+      <w:r>
+        <w:t>201 – Created (success)</w:t>
+      </w:r>
+    </w:p>
+    <w:p>
+      <w:pPr>
+        <w:pStyle w:val="ListParagraph"/>
+        <w:numPr>
+          <w:ilvl w:val="0"/>
+          <w:numId w:val="39"/>
+        </w:numPr>
+      </w:pPr>
+      <w:r>
+        <w:lastRenderedPageBreak/>
+        <w:t>Request Payload</w:t>
+      </w:r>
+      <w:proofErr w:type="gramStart"/>
+      <w:r>
+        <w:t>:</w:t>
+      </w:r>
+      <w:proofErr w:type="gramEnd"/>
+      <w:r>
+        <w:br/>
+        <w:t>The request payload contains the user’s credentials.  Currently, the only credentials accepted are the username and the password (both strings)</w:t>
+      </w:r>
+    </w:p>
+    <w:p>
+      <w:pPr>
+        <w:pStyle w:val="ListParagraph"/>
+        <w:numPr>
+          <w:ilvl w:val="0"/>
+          <w:numId w:val="39"/>
+        </w:numPr>
+      </w:pPr>
+      <w:r>
+        <w:t>Response Payload</w:t>
+      </w:r>
+      <w:proofErr w:type="gramStart"/>
+      <w:r>
+        <w:t>:</w:t>
+      </w:r>
+      <w:proofErr w:type="gramEnd"/>
+      <w:r>
+        <w:br/>
+      </w:r>
+      <w:r>
+        <w:t xml:space="preserve">The response payload is the same as that returned from a POST or a GET to </w:t>
+      </w:r>
+      <w:proofErr w:type="spellStart"/>
+      <w:r>
+        <w:t>currentUsers</w:t>
+      </w:r>
+      <w:proofErr w:type="spellEnd"/>
+      <w:r>
+        <w:t xml:space="preserve">.  The effect of this post is to create the new user and to log him/her on.  </w:t>
+      </w:r>
+      <w:r>
+        <w:t xml:space="preserve">The response payload will include the full definition of the User object for the authenticated user (see the GET documentation </w:t>
+      </w:r>
+      <w:r>
+        <w:t xml:space="preserve">for the </w:t>
+      </w:r>
+      <w:proofErr w:type="spellStart"/>
+      <w:r>
+        <w:t>currentUsers</w:t>
+      </w:r>
+      <w:proofErr w:type="spellEnd"/>
+      <w:r>
+        <w:t xml:space="preserve"> collection (above)</w:t>
+      </w:r>
+      <w:r>
+        <w:t xml:space="preserve">).  One of the fields will include the </w:t>
+      </w:r>
+      <w:proofErr w:type="spellStart"/>
+      <w:r>
+        <w:t>UserToken</w:t>
+      </w:r>
+      <w:proofErr w:type="spellEnd"/>
+      <w:r>
+        <w:t xml:space="preserve"> which must be included in the header of all requests to resources other than </w:t>
+      </w:r>
+      <w:proofErr w:type="spellStart"/>
+      <w:r>
+        <w:t>currentUsers</w:t>
+      </w:r>
+      <w:proofErr w:type="spellEnd"/>
+      <w:r>
+        <w:t xml:space="preserve"> and </w:t>
+      </w:r>
+      <w:proofErr w:type="spellStart"/>
+      <w:r>
+        <w:t>newUsers</w:t>
+      </w:r>
+      <w:proofErr w:type="spellEnd"/>
+    </w:p>
+    <w:p>
+      <w:pPr>
+        <w:pStyle w:val="ListParagraph"/>
+        <w:numPr>
+          <w:ilvl w:val="0"/>
+          <w:numId w:val="39"/>
+        </w:numPr>
+      </w:pPr>
+      <w:r>
+        <w:t>Headers:</w:t>
+      </w:r>
+      <w:r>
+        <w:br/>
+        <w:t>The response header will include:</w:t>
+      </w:r>
+    </w:p>
+    <w:p>
+      <w:pPr>
+        <w:pStyle w:val="ListParagraph"/>
+        <w:numPr>
+          <w:ilvl w:val="1"/>
+          <w:numId w:val="39"/>
+        </w:numPr>
+      </w:pPr>
+      <w:r>
+        <w:t xml:space="preserve">Location: a URI (including the </w:t>
+      </w:r>
+      <w:proofErr w:type="spellStart"/>
+      <w:r>
+        <w:t>UserToken</w:t>
+      </w:r>
+      <w:proofErr w:type="spellEnd"/>
+      <w:r>
+        <w:t>) to get the information for the current user</w:t>
+      </w:r>
+      <w:r>
+        <w:t xml:space="preserve"> (a GET to the </w:t>
+      </w:r>
+      <w:proofErr w:type="spellStart"/>
+      <w:r>
+        <w:t>currentUsers</w:t>
+      </w:r>
+      <w:proofErr w:type="spellEnd"/>
+      <w:r>
+        <w:t xml:space="preserve"> collection).</w:t>
+      </w:r>
+    </w:p>
+    <w:p>
+      <w:r>
+        <w:t>NOTE: no X-</w:t>
+      </w:r>
+      <w:proofErr w:type="spellStart"/>
+      <w:r>
+        <w:t>UserToken</w:t>
+      </w:r>
+      <w:proofErr w:type="spellEnd"/>
+      <w:r>
+        <w:t xml:space="preserve"> entry in the header is required for </w:t>
+      </w:r>
+      <w:proofErr w:type="spellStart"/>
+      <w:r>
+        <w:t>new</w:t>
+      </w:r>
+      <w:r>
+        <w:t>User</w:t>
+      </w:r>
+      <w:r>
+        <w:t>s</w:t>
+      </w:r>
+      <w:proofErr w:type="spellEnd"/>
+      <w:r>
+        <w:t xml:space="preserve"> collection operations.</w:t>
+      </w:r>
     </w:p>
     <w:p>
       <w:pPr>
         <w:pStyle w:val="Heading2"/>
       </w:pPr>
-      <w:bookmarkStart w:id="9" w:name="_Toc415260967"/>
+      <w:bookmarkStart w:id="13" w:name="_Toc415341637"/>
+      <w:r>
+        <w:t>Users Resource Collection</w:t>
+      </w:r>
+    </w:p>
+    <w:p>
+      <w:r>
+        <w:t xml:space="preserve">The </w:t>
+      </w:r>
+      <w:proofErr w:type="gramStart"/>
+      <w:r>
+        <w:t>users</w:t>
+      </w:r>
+      <w:proofErr w:type="gramEnd"/>
+      <w:r>
+        <w:t xml:space="preserve"> resource collection only supports a PUT operation, allowing a user to update his information.  Only information about the current user is available.</w:t>
+      </w:r>
+    </w:p>
+    <w:p>
+      <w:r>
+        <w:t xml:space="preserve">During an update, every field in the object definition below must be </w:t>
+      </w:r>
+      <w:r>
+        <w:t>included in the payload, however fields that have not changed can be set to NULL.</w:t>
+      </w:r>
+    </w:p>
+    <w:p>
+      <w:pPr>
+        <w:pStyle w:val="Heading3"/>
+      </w:pPr>
+      <w:r>
+        <w:t>Operation:</w:t>
+      </w:r>
+      <w:r>
+        <w:t xml:space="preserve"> PUT</w:t>
+      </w:r>
+    </w:p>
+    <w:p>
+      <w:pPr>
+        <w:pStyle w:val="ListParagraph"/>
+        <w:numPr>
+          <w:ilvl w:val="0"/>
+          <w:numId w:val="39"/>
+        </w:numPr>
+      </w:pPr>
+      <w:r>
+        <w:t>URI:</w:t>
+      </w:r>
+      <w:r>
+        <w:t> </w:t>
+      </w:r>
+      <w:hyperlink r:id="rId15" w:history="1">
+        <w:r>
+          <w:rPr>
+            <w:rStyle w:val="Hyperlink"/>
+          </w:rPr>
+          <w:t>http://www.domainname.com/veniapi/users/</w:t>
+        </w:r>
+        <w:r>
+          <w:rPr>
+            <w:rStyle w:val="Hyperlink"/>
+            <w:i/>
+          </w:rPr>
+          <w:t>[UserToken]</w:t>
+        </w:r>
+      </w:hyperlink>
+      <w:r>
+        <w:rPr>
+          <w:i/>
+        </w:rPr>
+        <w:t xml:space="preserve"> </w:t>
+      </w:r>
+    </w:p>
+    <w:p>
+      <w:pPr>
+        <w:pStyle w:val="ListParagraph"/>
+        <w:numPr>
+          <w:ilvl w:val="0"/>
+          <w:numId w:val="39"/>
+        </w:numPr>
+      </w:pPr>
+      <w:r>
+        <w:t>Response statuses:</w:t>
+      </w:r>
+    </w:p>
+    <w:p>
+      <w:pPr>
+        <w:pStyle w:val="ListParagraph"/>
+        <w:numPr>
+          <w:ilvl w:val="1"/>
+          <w:numId w:val="39"/>
+        </w:numPr>
+      </w:pPr>
+      <w:r>
+        <w:t>20</w:t>
+      </w:r>
+      <w:r>
+        <w:t>2</w:t>
+      </w:r>
+      <w:r>
+        <w:t xml:space="preserve"> – </w:t>
+      </w:r>
+      <w:r>
+        <w:t>Accepted (success)</w:t>
+      </w:r>
+      <w:r>
+        <w:t xml:space="preserve"> </w:t>
+      </w:r>
+    </w:p>
+    <w:p>
+      <w:pPr>
+        <w:pStyle w:val="ListParagraph"/>
+        <w:numPr>
+          <w:ilvl w:val="1"/>
+          <w:numId w:val="39"/>
+        </w:numPr>
+      </w:pPr>
+      <w:r>
+        <w:t>401 – Not authorized – the user token is missing or invalid</w:t>
+      </w:r>
+    </w:p>
+    <w:p>
+      <w:pPr>
+        <w:pStyle w:val="ListParagraph"/>
+        <w:numPr>
+          <w:ilvl w:val="0"/>
+          <w:numId w:val="39"/>
+        </w:numPr>
+      </w:pPr>
+      <w:r>
+        <w:t>Header (request):</w:t>
+      </w:r>
+    </w:p>
+    <w:p>
+      <w:pPr>
+        <w:pStyle w:val="ListParagraph"/>
+        <w:numPr>
+          <w:ilvl w:val="1"/>
+          <w:numId w:val="39"/>
+        </w:numPr>
+      </w:pPr>
+      <w:r>
+        <w:t xml:space="preserve">X-Token: a </w:t>
+      </w:r>
       <w:proofErr w:type="spellStart"/>
       <w:r>
-        <w:t>VistaMappings</w:t>
+        <w:t>UserToken</w:t>
       </w:r>
       <w:proofErr w:type="spellEnd"/>
       <w:r>
+        <w:t xml:space="preserve"> that represents the currently logged on user</w:t>
+      </w:r>
+    </w:p>
+    <w:p>
+      <w:pPr>
+        <w:pStyle w:val="ListParagraph"/>
+        <w:numPr>
+          <w:ilvl w:val="0"/>
+          <w:numId w:val="39"/>
+        </w:numPr>
+      </w:pPr>
+      <w:r>
+        <w:t>Header (response):</w:t>
+      </w:r>
+    </w:p>
+    <w:p>
+      <w:pPr>
+        <w:pStyle w:val="ListParagraph"/>
+        <w:numPr>
+          <w:ilvl w:val="1"/>
+          <w:numId w:val="39"/>
+        </w:numPr>
+      </w:pPr>
+      <w:r>
+        <w:t xml:space="preserve">Location: a URI for a GET of the </w:t>
+      </w:r>
+      <w:proofErr w:type="spellStart"/>
+      <w:r>
+        <w:t>CurrentUsers</w:t>
+      </w:r>
+      <w:proofErr w:type="spellEnd"/>
+      <w:r>
+        <w:t xml:space="preserve"> collection for the current user (after the updates have been applied</w:t>
+      </w:r>
+    </w:p>
+    <w:p>
+      <w:pPr>
+        <w:pStyle w:val="ListParagraph"/>
+        <w:numPr>
+          <w:ilvl w:val="0"/>
+          <w:numId w:val="39"/>
+        </w:numPr>
+      </w:pPr>
+      <w:r>
+        <w:t>Request Payload: None</w:t>
+      </w:r>
+    </w:p>
+    <w:p>
+      <w:pPr>
+        <w:pStyle w:val="ListParagraph"/>
+        <w:numPr>
+          <w:ilvl w:val="0"/>
+          <w:numId w:val="39"/>
+        </w:numPr>
+      </w:pPr>
+      <w:r>
+        <w:t xml:space="preserve">Response Payload: </w:t>
+      </w:r>
+      <w:r>
+        <w:br/>
+        <w:t>an object representing the current user (see above)</w:t>
+      </w:r>
+    </w:p>
+    <w:p>
+      <w:pPr>
+        <w:pStyle w:val="Heading2"/>
+      </w:pPr>
+      <w:proofErr w:type="spellStart"/>
+      <w:r>
+        <w:t>Va</w:t>
+      </w:r>
+      <w:r>
+        <w:t>Facilities</w:t>
+      </w:r>
+      <w:proofErr w:type="spellEnd"/>
+      <w:r>
         <w:t xml:space="preserve"> Resource Collection</w:t>
       </w:r>
-      <w:bookmarkEnd w:id="9"/>
+      <w:bookmarkEnd w:id="13"/>
+    </w:p>
+    <w:p>
+      <w:r>
+        <w:t xml:space="preserve">Only GET operations are available from the </w:t>
+      </w:r>
+      <w:proofErr w:type="spellStart"/>
+      <w:r>
+        <w:t>vaFacilities</w:t>
+      </w:r>
+      <w:proofErr w:type="spellEnd"/>
+      <w:r>
+        <w:t xml:space="preserve"> collection.  Inserts (POSTs) and updates (PUTs) have no meaning.  Two get operations are possible, one for the collection (which returns a list of facilities (summary info only)) and one for a particular element.</w:t>
+      </w:r>
+    </w:p>
+    <w:p>
+      <w:pPr>
+        <w:pStyle w:val="Heading3"/>
+      </w:pPr>
+      <w:bookmarkStart w:id="14" w:name="_Toc415341638"/>
+      <w:r>
+        <w:t>Operation: GET</w:t>
+      </w:r>
+      <w:r>
+        <w:t xml:space="preserve"> (collection)</w:t>
+      </w:r>
+      <w:bookmarkEnd w:id="14"/>
+    </w:p>
+    <w:p>
+      <w:pPr>
+        <w:pStyle w:val="ListParagraph"/>
+        <w:numPr>
+          <w:ilvl w:val="0"/>
+          <w:numId w:val="39"/>
+        </w:numPr>
+      </w:pPr>
+      <w:r>
+        <w:t xml:space="preserve">URI: </w:t>
+      </w:r>
+      <w:hyperlink r:id="rId16" w:history="1">
+        <w:r>
+          <w:rPr>
+            <w:rStyle w:val="Hyperlink"/>
+          </w:rPr>
+          <w:t>http://www.domainname.com/veniapi/vaFacilities</w:t>
+        </w:r>
+      </w:hyperlink>
+      <w:r>
+        <w:t xml:space="preserve"> </w:t>
+      </w:r>
+      <w:r>
+        <w:rPr>
+          <w:i/>
+        </w:rPr>
+        <w:t xml:space="preserve"> </w:t>
+      </w:r>
+    </w:p>
+    <w:p>
+      <w:pPr>
+        <w:pStyle w:val="ListParagraph"/>
+        <w:numPr>
+          <w:ilvl w:val="0"/>
+          <w:numId w:val="39"/>
+        </w:numPr>
+      </w:pPr>
+      <w:r>
+        <w:t>Response statuses:</w:t>
+      </w:r>
+    </w:p>
+    <w:p>
+      <w:pPr>
+        <w:pStyle w:val="ListParagraph"/>
+        <w:numPr>
+          <w:ilvl w:val="1"/>
+          <w:numId w:val="39"/>
+        </w:numPr>
+      </w:pPr>
+      <w:r>
+        <w:lastRenderedPageBreak/>
+        <w:t>200 – Success</w:t>
+      </w:r>
+    </w:p>
+    <w:p>
+      <w:pPr>
+        <w:pStyle w:val="ListParagraph"/>
+        <w:numPr>
+          <w:ilvl w:val="1"/>
+          <w:numId w:val="39"/>
+        </w:numPr>
+      </w:pPr>
+      <w:r>
+        <w:t>401 – Not authorized – the user token is missing or invalid</w:t>
+      </w:r>
+    </w:p>
+    <w:p>
+      <w:pPr>
+        <w:pStyle w:val="ListParagraph"/>
+        <w:numPr>
+          <w:ilvl w:val="0"/>
+          <w:numId w:val="39"/>
+        </w:numPr>
+      </w:pPr>
+      <w:r>
+        <w:t>Header (request):</w:t>
+      </w:r>
+    </w:p>
+    <w:p>
+      <w:pPr>
+        <w:pStyle w:val="ListParagraph"/>
+        <w:numPr>
+          <w:ilvl w:val="1"/>
+          <w:numId w:val="39"/>
+        </w:numPr>
+      </w:pPr>
+      <w:r>
+        <w:t xml:space="preserve">X-Token: a </w:t>
+      </w:r>
+      <w:proofErr w:type="spellStart"/>
+      <w:r>
+        <w:t>UserToken</w:t>
+      </w:r>
+      <w:proofErr w:type="spellEnd"/>
+      <w:r>
+        <w:t xml:space="preserve"> that represents the currently logged on user</w:t>
+      </w:r>
+    </w:p>
+    <w:p>
+      <w:pPr>
+        <w:pStyle w:val="ListParagraph"/>
+        <w:numPr>
+          <w:ilvl w:val="0"/>
+          <w:numId w:val="39"/>
+        </w:numPr>
+      </w:pPr>
+      <w:r>
+        <w:t>Request Payload: None</w:t>
+      </w:r>
+    </w:p>
+    <w:p>
+      <w:pPr>
+        <w:pStyle w:val="ListParagraph"/>
+        <w:numPr>
+          <w:ilvl w:val="0"/>
+          <w:numId w:val="39"/>
+        </w:numPr>
+      </w:pPr>
+      <w:r>
+        <w:t xml:space="preserve">Response Payload: </w:t>
+      </w:r>
+      <w:r>
+        <w:t>An array of facility summary objects as described below.</w:t>
+      </w:r>
+    </w:p>
+    <w:p>
+      <w:pPr>
+        <w:pStyle w:val="ListParagraph"/>
+        <w:numPr>
+          <w:ilvl w:val="0"/>
+          <w:numId w:val="39"/>
+        </w:numPr>
+      </w:pPr>
+      <w:r>
+        <w:t xml:space="preserve">Query Strings: </w:t>
+      </w:r>
+    </w:p>
+    <w:p>
+      <w:pPr>
+        <w:pStyle w:val="ListParagraph"/>
+        <w:numPr>
+          <w:ilvl w:val="1"/>
+          <w:numId w:val="39"/>
+        </w:numPr>
+        <w:rPr>
+          <w:i/>
+        </w:rPr>
+      </w:pPr>
+      <w:r>
+        <w:t>?Since=</w:t>
+      </w:r>
+      <w:r>
+        <w:rPr>
+          <w:i/>
+        </w:rPr>
+        <w:t>[</w:t>
+      </w:r>
+      <w:r>
+        <w:rPr>
+          <w:i/>
+        </w:rPr>
+        <w:t xml:space="preserve">Date or </w:t>
+      </w:r>
+      <w:proofErr w:type="spellStart"/>
+      <w:r>
+        <w:rPr>
+          <w:i/>
+        </w:rPr>
+        <w:t>DateTime</w:t>
+      </w:r>
+      <w:proofErr w:type="spellEnd"/>
+      <w:r>
+        <w:rPr>
+          <w:i/>
+        </w:rPr>
+        <w:t xml:space="preserve"> in RFC-3339 format]</w:t>
+      </w:r>
+      <w:r>
+        <w:rPr>
+          <w:i/>
+        </w:rPr>
+        <w:br/>
+      </w:r>
+      <w:r>
+        <w:t xml:space="preserve">if present, a payload is only returned if the list of facilities has updated since the date (or </w:t>
+      </w:r>
+      <w:proofErr w:type="spellStart"/>
+      <w:r>
+        <w:t>DateTime</w:t>
+      </w:r>
+      <w:proofErr w:type="spellEnd"/>
+      <w:r>
+        <w:t>) specified in the query string</w:t>
+      </w:r>
+    </w:p>
+    <w:p>
+      <w:pPr>
+        <w:pStyle w:val="Heading4"/>
+      </w:pPr>
+      <w:r>
+        <w:t>Response Payload:</w:t>
+      </w:r>
+    </w:p>
+    <w:p>
+      <w:pPr>
+        <w:tabs>
+          <w:tab w:val="left" w:pos="900"/>
+        </w:tabs>
+      </w:pPr>
+      <w:r>
+        <w:t xml:space="preserve">Array </w:t>
+      </w:r>
+      <w:proofErr w:type="gramStart"/>
+      <w:r>
+        <w:t>[  {</w:t>
+      </w:r>
+      <w:proofErr w:type="gramEnd"/>
+      <w:r>
+        <w:tab/>
+      </w:r>
+      <w:proofErr w:type="spellStart"/>
+      <w:r>
+        <w:t>facilityCode</w:t>
+      </w:r>
+      <w:proofErr w:type="spellEnd"/>
+      <w:r>
+        <w:t>: string,</w:t>
+      </w:r>
+      <w:r>
+        <w:br/>
+      </w:r>
+      <w:r>
+        <w:tab/>
+      </w:r>
+      <w:proofErr w:type="spellStart"/>
+      <w:r>
+        <w:t>facilityName</w:t>
+      </w:r>
+      <w:proofErr w:type="spellEnd"/>
+      <w:r>
+        <w:t>: string,</w:t>
+      </w:r>
+      <w:r>
+        <w:br/>
+      </w:r>
+      <w:r>
+        <w:tab/>
+        <w:t>city: string,</w:t>
+      </w:r>
+      <w:r>
+        <w:br/>
+      </w:r>
+      <w:r>
+        <w:tab/>
+        <w:t>state: string</w:t>
+      </w:r>
+      <w:r>
+        <w:br/>
+      </w:r>
+      <w:r>
+        <w:t xml:space="preserve">   }  ]</w:t>
+      </w:r>
+    </w:p>
+    <w:p>
+      <w:pPr>
+        <w:pStyle w:val="Heading3"/>
+      </w:pPr>
+      <w:bookmarkStart w:id="15" w:name="_Toc415341639"/>
+      <w:r>
+        <w:t>Operation: GET (element)</w:t>
+      </w:r>
+      <w:bookmarkEnd w:id="15"/>
+    </w:p>
+    <w:p>
+      <w:pPr>
+        <w:pStyle w:val="ListParagraph"/>
+        <w:numPr>
+          <w:ilvl w:val="0"/>
+          <w:numId w:val="39"/>
+        </w:numPr>
+      </w:pPr>
+      <w:r>
+        <w:t xml:space="preserve">URI: </w:t>
+      </w:r>
+      <w:hyperlink r:id="rId17" w:history="1">
+        <w:r>
+          <w:rPr>
+            <w:rStyle w:val="Hyperlink"/>
+          </w:rPr>
+          <w:t>http://www.domainname.com/veniapi/vaFacilities/</w:t>
+        </w:r>
+        <w:r>
+          <w:rPr>
+            <w:rStyle w:val="Hyperlink"/>
+            <w:i/>
+          </w:rPr>
+          <w:t>[facilityCode]</w:t>
+        </w:r>
+      </w:hyperlink>
+      <w:r>
+        <w:t xml:space="preserve"> </w:t>
+      </w:r>
+      <w:r>
+        <w:br/>
+        <w:t>where [</w:t>
+      </w:r>
+      <w:proofErr w:type="spellStart"/>
+      <w:r>
+        <w:t>facilityCode</w:t>
+      </w:r>
+      <w:proofErr w:type="spellEnd"/>
+      <w:r>
+        <w:t xml:space="preserve">] is a string returned from a GET from the </w:t>
+      </w:r>
+      <w:proofErr w:type="spellStart"/>
+      <w:r>
+        <w:t>vaFacilities</w:t>
+      </w:r>
+      <w:proofErr w:type="spellEnd"/>
+      <w:r>
+        <w:t xml:space="preserve"> collection or from a GET for an Appointment (or any other mention of a facility)</w:t>
+      </w:r>
+      <w:r>
+        <w:t>.  The client should treat that token as opaque information – there is no client usable information in the token.</w:t>
+      </w:r>
+    </w:p>
+    <w:p>
+      <w:pPr>
+        <w:pStyle w:val="ListParagraph"/>
+        <w:numPr>
+          <w:ilvl w:val="0"/>
+          <w:numId w:val="39"/>
+        </w:numPr>
+      </w:pPr>
+      <w:r>
+        <w:t>Response statuses:</w:t>
+      </w:r>
+    </w:p>
+    <w:p>
+      <w:pPr>
+        <w:pStyle w:val="ListParagraph"/>
+        <w:numPr>
+          <w:ilvl w:val="1"/>
+          <w:numId w:val="39"/>
+        </w:numPr>
+      </w:pPr>
+      <w:r>
+        <w:t>200 – Success</w:t>
+      </w:r>
+    </w:p>
+    <w:p>
+      <w:pPr>
+        <w:pStyle w:val="ListParagraph"/>
+        <w:numPr>
+          <w:ilvl w:val="1"/>
+          <w:numId w:val="39"/>
+        </w:numPr>
+      </w:pPr>
+      <w:r>
+        <w:t>401 – Not authorized – the user token is missing or invalid</w:t>
+      </w:r>
+    </w:p>
+    <w:p>
+      <w:pPr>
+        <w:pStyle w:val="ListParagraph"/>
+        <w:numPr>
+          <w:ilvl w:val="1"/>
+          <w:numId w:val="39"/>
+        </w:numPr>
+      </w:pPr>
+      <w:r>
+        <w:t>404 – Not found – indicates that the facility code is incorrect</w:t>
+      </w:r>
+    </w:p>
+    <w:p>
+      <w:pPr>
+        <w:pStyle w:val="ListParagraph"/>
+        <w:numPr>
+          <w:ilvl w:val="0"/>
+          <w:numId w:val="39"/>
+        </w:numPr>
+      </w:pPr>
+      <w:r>
+        <w:t>Header (request):</w:t>
+      </w:r>
+    </w:p>
+    <w:p>
+      <w:pPr>
+        <w:pStyle w:val="ListParagraph"/>
+        <w:numPr>
+          <w:ilvl w:val="1"/>
+          <w:numId w:val="39"/>
+        </w:numPr>
+      </w:pPr>
+      <w:r>
+        <w:t xml:space="preserve">X-Token: a </w:t>
+      </w:r>
+      <w:proofErr w:type="spellStart"/>
+      <w:r>
+        <w:t>UserToken</w:t>
+      </w:r>
+      <w:proofErr w:type="spellEnd"/>
+      <w:r>
+        <w:t xml:space="preserve"> that represents the currently logged on user</w:t>
+      </w:r>
+    </w:p>
+    <w:p>
+      <w:pPr>
+        <w:pStyle w:val="ListParagraph"/>
+        <w:numPr>
+          <w:ilvl w:val="0"/>
+          <w:numId w:val="39"/>
+        </w:numPr>
+      </w:pPr>
+      <w:r>
+        <w:t>Request Payload: None</w:t>
+      </w:r>
+    </w:p>
+    <w:p>
+      <w:pPr>
+        <w:pStyle w:val="ListParagraph"/>
+        <w:numPr>
+          <w:ilvl w:val="0"/>
+          <w:numId w:val="39"/>
+        </w:numPr>
+      </w:pPr>
+      <w:r>
+        <w:t>Response Payload: A facility detail object as described below.</w:t>
+      </w:r>
+    </w:p>
+    <w:p>
+      <w:pPr>
+        <w:pStyle w:val="ListParagraph"/>
+        <w:numPr>
+          <w:ilvl w:val="0"/>
+          <w:numId w:val="39"/>
+        </w:numPr>
+      </w:pPr>
+      <w:r>
+        <w:t>Query Strings: None</w:t>
+      </w:r>
+    </w:p>
+    <w:p>
+      <w:pPr>
+        <w:pStyle w:val="Heading4"/>
+      </w:pPr>
+      <w:r>
+        <w:t>Response Payload:</w:t>
+      </w:r>
+    </w:p>
+    <w:p>
+      <w:pPr>
+        <w:tabs>
+          <w:tab w:val="left" w:pos="360"/>
+        </w:tabs>
+      </w:pPr>
+      <w:r>
+        <w:t>{</w:t>
+      </w:r>
+      <w:r>
+        <w:tab/>
+      </w:r>
+      <w:proofErr w:type="spellStart"/>
+      <w:proofErr w:type="gramStart"/>
+      <w:r>
+        <w:t>facilityCode</w:t>
+      </w:r>
+      <w:proofErr w:type="spellEnd"/>
+      <w:proofErr w:type="gramEnd"/>
+      <w:r>
+        <w:t>: string,</w:t>
+      </w:r>
+      <w:r>
+        <w:br/>
+      </w:r>
+      <w:r>
+        <w:tab/>
+      </w:r>
+      <w:proofErr w:type="spellStart"/>
+      <w:r>
+        <w:t>facilityName</w:t>
+      </w:r>
+      <w:proofErr w:type="spellEnd"/>
+      <w:r>
+        <w:t>: string,</w:t>
+      </w:r>
+      <w:r>
+        <w:br/>
+      </w:r>
+      <w:r>
+        <w:tab/>
+        <w:t>address: string,</w:t>
+      </w:r>
+      <w:r>
+        <w:br/>
+      </w:r>
+      <w:r>
+        <w:tab/>
+      </w:r>
+      <w:proofErr w:type="spellStart"/>
+      <w:r>
+        <w:t>phoneNumber</w:t>
+      </w:r>
+      <w:proofErr w:type="spellEnd"/>
+      <w:r>
+        <w:t>: string,</w:t>
+      </w:r>
+      <w:r>
+        <w:br/>
+      </w:r>
+      <w:r>
+        <w:tab/>
+        <w:t>city: string,</w:t>
+      </w:r>
+      <w:r>
+        <w:br/>
+      </w:r>
+      <w:r>
+        <w:tab/>
+        <w:t>state: string</w:t>
+      </w:r>
+      <w:r>
+        <w:t>,</w:t>
+      </w:r>
+      <w:r>
+        <w:br/>
+      </w:r>
+      <w:r>
+        <w:tab/>
+        <w:t>latitude: number (floating point),</w:t>
+      </w:r>
+      <w:r>
+        <w:br/>
+      </w:r>
+      <w:r>
+        <w:tab/>
+        <w:t>longitude: number (floating point)</w:t>
+      </w:r>
+      <w:r>
+        <w:t xml:space="preserve">  </w:t>
+      </w:r>
+      <w:r>
+        <w:br/>
+      </w:r>
+      <w:r>
+        <w:t xml:space="preserve"> }  </w:t>
+      </w:r>
     </w:p>
     <w:p>
       <w:pPr>
         <w:pStyle w:val="Heading2"/>
       </w:pPr>
-      <w:bookmarkStart w:id="10" w:name="_Toc415260968"/>
-      <w:r>
-        <w:t>Facilities Resource Collection</w:t>
-      </w:r>
-      <w:bookmarkEnd w:id="10"/>
+      <w:bookmarkStart w:id="16" w:name="_Toc415341640"/>
+      <w:r>
+        <w:lastRenderedPageBreak/>
+        <w:t>Appointments Resource Collection</w:t>
+      </w:r>
+      <w:bookmarkEnd w:id="16"/>
+    </w:p>
+    <w:p>
+      <w:bookmarkStart w:id="17" w:name="_Toc415341642"/>
+      <w:r>
+        <w:t>Only GET operations are available from the appointments collection.  Inserts (POSTs) and updates (PUTs) have no meaning.  Two get operations are possible, one for the collection and one for a particular element.  Both operations return objects of the same structure, one is an array of objects, the other is a single object.  Only appointments for the authenticate user are available.</w:t>
+      </w:r>
+    </w:p>
+    <w:p>
+      <w:pPr>
+        <w:pStyle w:val="Heading3"/>
+      </w:pPr>
+      <w:r>
+        <w:t>Operation: GET (collection)</w:t>
+      </w:r>
+    </w:p>
+    <w:p>
+      <w:pPr>
+        <w:pStyle w:val="ListParagraph"/>
+        <w:numPr>
+          <w:ilvl w:val="0"/>
+          <w:numId w:val="39"/>
+        </w:numPr>
+      </w:pPr>
+      <w:r>
+        <w:t>URI: http://www.domainname.com/veniapi/appointments</w:t>
+      </w:r>
+    </w:p>
+    <w:p>
+      <w:pPr>
+        <w:pStyle w:val="ListParagraph"/>
+        <w:numPr>
+          <w:ilvl w:val="0"/>
+          <w:numId w:val="39"/>
+        </w:numPr>
+      </w:pPr>
+      <w:r>
+        <w:t>Response statuses:</w:t>
+      </w:r>
+    </w:p>
+    <w:p>
+      <w:pPr>
+        <w:pStyle w:val="ListParagraph"/>
+        <w:numPr>
+          <w:ilvl w:val="1"/>
+          <w:numId w:val="39"/>
+        </w:numPr>
+      </w:pPr>
+      <w:r>
+        <w:t>200 – Success</w:t>
+      </w:r>
+    </w:p>
+    <w:p>
+      <w:pPr>
+        <w:pStyle w:val="ListParagraph"/>
+        <w:numPr>
+          <w:ilvl w:val="1"/>
+          <w:numId w:val="39"/>
+        </w:numPr>
+      </w:pPr>
+      <w:r>
+        <w:t>401 – Not authorized – the user token is missing or invalid</w:t>
+      </w:r>
+    </w:p>
+    <w:p>
+      <w:pPr>
+        <w:pStyle w:val="ListParagraph"/>
+        <w:numPr>
+          <w:ilvl w:val="0"/>
+          <w:numId w:val="39"/>
+        </w:numPr>
+      </w:pPr>
+      <w:r>
+        <w:t>Header (request):</w:t>
+      </w:r>
+    </w:p>
+    <w:p>
+      <w:pPr>
+        <w:pStyle w:val="ListParagraph"/>
+        <w:numPr>
+          <w:ilvl w:val="1"/>
+          <w:numId w:val="39"/>
+        </w:numPr>
+      </w:pPr>
+      <w:r>
+        <w:t xml:space="preserve">X-Token: a </w:t>
+      </w:r>
+      <w:proofErr w:type="spellStart"/>
+      <w:r>
+        <w:t>UserToken</w:t>
+      </w:r>
+      <w:proofErr w:type="spellEnd"/>
+      <w:r>
+        <w:t xml:space="preserve"> that represents the currently logged on user</w:t>
+      </w:r>
+    </w:p>
+    <w:p>
+      <w:pPr>
+        <w:pStyle w:val="ListParagraph"/>
+        <w:numPr>
+          <w:ilvl w:val="0"/>
+          <w:numId w:val="39"/>
+        </w:numPr>
+      </w:pPr>
+      <w:r>
+        <w:t>Request Payload: None</w:t>
+      </w:r>
+    </w:p>
+    <w:p>
+      <w:pPr>
+        <w:pStyle w:val="ListParagraph"/>
+        <w:numPr>
+          <w:ilvl w:val="0"/>
+          <w:numId w:val="39"/>
+        </w:numPr>
+      </w:pPr>
+      <w:r>
+        <w:t>Response Payload: An array of appointment objects as described below.</w:t>
+      </w:r>
+    </w:p>
+    <w:p>
+      <w:pPr>
+        <w:pStyle w:val="ListParagraph"/>
+        <w:numPr>
+          <w:ilvl w:val="0"/>
+          <w:numId w:val="39"/>
+        </w:numPr>
+      </w:pPr>
+      <w:r>
+        <w:t xml:space="preserve">Query Strings: </w:t>
+      </w:r>
+    </w:p>
+    <w:p>
+      <w:pPr>
+        <w:pStyle w:val="ListParagraph"/>
+        <w:numPr>
+          <w:ilvl w:val="1"/>
+          <w:numId w:val="39"/>
+        </w:numPr>
+        <w:rPr>
+          <w:i/>
+        </w:rPr>
+      </w:pPr>
+      <w:proofErr w:type="gramStart"/>
+      <w:r>
+        <w:t>?Date</w:t>
+      </w:r>
+      <w:proofErr w:type="gramEnd"/>
+      <w:r>
+        <w:t>=</w:t>
+      </w:r>
+      <w:r>
+        <w:rPr>
+          <w:i/>
+        </w:rPr>
+        <w:t>[Date in RFC-3339 format]</w:t>
+      </w:r>
+      <w:r>
+        <w:rPr>
+          <w:i/>
+        </w:rPr>
+        <w:br/>
+      </w:r>
+      <w:r>
+        <w:t xml:space="preserve">If present, only appointments for that date are returned.  Cannot be combined with </w:t>
+      </w:r>
+      <w:proofErr w:type="spellStart"/>
+      <w:r>
+        <w:t>StartDate</w:t>
+      </w:r>
+      <w:proofErr w:type="spellEnd"/>
+      <w:r>
+        <w:t xml:space="preserve"> or </w:t>
+      </w:r>
+      <w:proofErr w:type="spellStart"/>
+      <w:r>
+        <w:t>EndDate</w:t>
+      </w:r>
+      <w:proofErr w:type="spellEnd"/>
+    </w:p>
+    <w:p>
+      <w:pPr>
+        <w:pStyle w:val="ListParagraph"/>
+        <w:numPr>
+          <w:ilvl w:val="1"/>
+          <w:numId w:val="39"/>
+        </w:numPr>
+        <w:rPr>
+          <w:i/>
+        </w:rPr>
+      </w:pPr>
+      <w:proofErr w:type="gramStart"/>
+      <w:r>
+        <w:t>?</w:t>
+      </w:r>
+      <w:proofErr w:type="spellStart"/>
+      <w:r>
+        <w:t>BeginDate</w:t>
+      </w:r>
+      <w:proofErr w:type="spellEnd"/>
+      <w:proofErr w:type="gramEnd"/>
+      <w:r>
+        <w:t>=</w:t>
+      </w:r>
+      <w:r>
+        <w:rPr>
+          <w:i/>
+        </w:rPr>
+        <w:t>[Date in RFC-3339 format]</w:t>
+      </w:r>
+      <w:r>
+        <w:rPr>
+          <w:i/>
+        </w:rPr>
+        <w:br/>
+      </w:r>
+      <w:r>
+        <w:t xml:space="preserve">If present, only appoints on or after that date are returned.  May be combined with </w:t>
+      </w:r>
+      <w:proofErr w:type="spellStart"/>
+      <w:r>
+        <w:t>EndDate</w:t>
+      </w:r>
+      <w:proofErr w:type="spellEnd"/>
+      <w:r>
+        <w:t>, cannot be combined with Date</w:t>
+      </w:r>
+    </w:p>
+    <w:p>
+      <w:pPr>
+        <w:pStyle w:val="ListParagraph"/>
+        <w:numPr>
+          <w:ilvl w:val="1"/>
+          <w:numId w:val="39"/>
+        </w:numPr>
+        <w:rPr>
+          <w:i/>
+        </w:rPr>
+      </w:pPr>
+      <w:proofErr w:type="gramStart"/>
+      <w:r>
+        <w:t>?</w:t>
+      </w:r>
+      <w:proofErr w:type="spellStart"/>
+      <w:r>
+        <w:t>End</w:t>
+      </w:r>
+      <w:r>
+        <w:t>Date</w:t>
+      </w:r>
+      <w:proofErr w:type="spellEnd"/>
+      <w:proofErr w:type="gramEnd"/>
+      <w:r>
+        <w:t>=</w:t>
+      </w:r>
+      <w:r>
+        <w:rPr>
+          <w:i/>
+        </w:rPr>
+        <w:t>[Date in RFC-3339 format]</w:t>
+      </w:r>
+      <w:r>
+        <w:rPr>
+          <w:i/>
+        </w:rPr>
+        <w:br/>
+      </w:r>
+      <w:r>
+        <w:t xml:space="preserve">If present, only appoints on or </w:t>
+      </w:r>
+      <w:r>
+        <w:t>before</w:t>
+      </w:r>
+      <w:r>
+        <w:t xml:space="preserve"> that date are ret</w:t>
+      </w:r>
+      <w:r>
+        <w:t xml:space="preserve">urned.  May be combined with </w:t>
+      </w:r>
+      <w:proofErr w:type="spellStart"/>
+      <w:r>
+        <w:t>Start</w:t>
+      </w:r>
+      <w:r>
+        <w:t>Date</w:t>
+      </w:r>
+      <w:proofErr w:type="spellEnd"/>
+      <w:r>
+        <w:t>, cannot be combined with Date</w:t>
+      </w:r>
+    </w:p>
+    <w:p>
+      <w:pPr>
+        <w:pStyle w:val="Heading4"/>
+      </w:pPr>
+      <w:r>
+        <w:t>Response Payload:</w:t>
+      </w:r>
+    </w:p>
+    <w:p>
+      <w:pPr>
+        <w:tabs>
+          <w:tab w:val="left" w:pos="900"/>
+        </w:tabs>
+      </w:pPr>
+      <w:r>
+        <w:t xml:space="preserve">Array </w:t>
+      </w:r>
+      <w:proofErr w:type="gramStart"/>
+      <w:r>
+        <w:t>[  {</w:t>
+      </w:r>
+      <w:proofErr w:type="gramEnd"/>
+      <w:r>
+        <w:tab/>
+      </w:r>
+      <w:r>
+        <w:rPr>
+          <w:i/>
+        </w:rPr>
+        <w:t>[appointment structure defined below]</w:t>
+      </w:r>
+      <w:r>
+        <w:br/>
+        <w:t xml:space="preserve">   }  ]</w:t>
+      </w:r>
+    </w:p>
+    <w:p>
+      <w:pPr>
+        <w:pStyle w:val="Heading3"/>
+      </w:pPr>
+      <w:r>
+        <w:t>Operation: GET (element)</w:t>
+      </w:r>
+    </w:p>
+    <w:p>
+      <w:pPr>
+        <w:pStyle w:val="ListParagraph"/>
+        <w:numPr>
+          <w:ilvl w:val="0"/>
+          <w:numId w:val="39"/>
+        </w:numPr>
+      </w:pPr>
+      <w:r>
+        <w:t xml:space="preserve">URI: </w:t>
+      </w:r>
+      <w:hyperlink r:id="rId18" w:history="1">
+        <w:r>
+          <w:rPr>
+            <w:rStyle w:val="Hyperlink"/>
+          </w:rPr>
+          <w:t>http://www.domainname.com/veniapi/vaFacilities/</w:t>
+        </w:r>
+        <w:r>
+          <w:rPr>
+            <w:rStyle w:val="Hyperlink"/>
+            <w:i/>
+          </w:rPr>
+          <w:t>[facilityCode]</w:t>
+        </w:r>
+      </w:hyperlink>
+      <w:r>
+        <w:t xml:space="preserve"> </w:t>
+      </w:r>
+      <w:r>
+        <w:br/>
+        <w:t>where [</w:t>
+      </w:r>
+      <w:proofErr w:type="spellStart"/>
+      <w:r>
+        <w:t>facilityCode</w:t>
+      </w:r>
+      <w:proofErr w:type="spellEnd"/>
+      <w:r>
+        <w:t xml:space="preserve">] is a string returned from a GET from the </w:t>
+      </w:r>
+      <w:proofErr w:type="spellStart"/>
+      <w:r>
+        <w:t>vaFacilities</w:t>
+      </w:r>
+      <w:proofErr w:type="spellEnd"/>
+      <w:r>
+        <w:t xml:space="preserve"> collection or from a GET for an Appointment (or any other mention of a facility).  The client should treat that token as opaque information – there is no client usable information in the token.</w:t>
+      </w:r>
+    </w:p>
+    <w:p>
+      <w:pPr>
+        <w:pStyle w:val="ListParagraph"/>
+        <w:numPr>
+          <w:ilvl w:val="0"/>
+          <w:numId w:val="39"/>
+        </w:numPr>
+      </w:pPr>
+      <w:r>
+        <w:t>Response statuses:</w:t>
+      </w:r>
+    </w:p>
+    <w:p>
+      <w:pPr>
+        <w:pStyle w:val="ListParagraph"/>
+        <w:numPr>
+          <w:ilvl w:val="1"/>
+          <w:numId w:val="39"/>
+        </w:numPr>
+      </w:pPr>
+      <w:r>
+        <w:t>200 – Success</w:t>
+      </w:r>
+    </w:p>
+    <w:p>
+      <w:pPr>
+        <w:pStyle w:val="ListParagraph"/>
+        <w:numPr>
+          <w:ilvl w:val="1"/>
+          <w:numId w:val="39"/>
+        </w:numPr>
+      </w:pPr>
+      <w:r>
+        <w:t>401 – Not authorized – the user token is missing or invalid</w:t>
+      </w:r>
+    </w:p>
+    <w:p>
+      <w:pPr>
+        <w:pStyle w:val="ListParagraph"/>
+        <w:numPr>
+          <w:ilvl w:val="1"/>
+          <w:numId w:val="39"/>
+        </w:numPr>
+      </w:pPr>
+      <w:r>
+        <w:t>404 – Not found – indicates that the facility code is incorrect</w:t>
+      </w:r>
+    </w:p>
+    <w:p>
+      <w:pPr>
+        <w:pStyle w:val="ListParagraph"/>
+        <w:numPr>
+          <w:ilvl w:val="0"/>
+          <w:numId w:val="39"/>
+        </w:numPr>
+      </w:pPr>
+      <w:r>
+        <w:t>Header (request):</w:t>
+      </w:r>
+    </w:p>
+    <w:p>
+      <w:pPr>
+        <w:pStyle w:val="ListParagraph"/>
+        <w:numPr>
+          <w:ilvl w:val="1"/>
+          <w:numId w:val="39"/>
+        </w:numPr>
+      </w:pPr>
+      <w:r>
+        <w:t xml:space="preserve">X-Token: a </w:t>
+      </w:r>
+      <w:proofErr w:type="spellStart"/>
+      <w:r>
+        <w:t>UserToken</w:t>
+      </w:r>
+      <w:proofErr w:type="spellEnd"/>
+      <w:r>
+        <w:t xml:space="preserve"> that represents the currently logged on user</w:t>
+      </w:r>
+    </w:p>
+    <w:p>
+      <w:pPr>
+        <w:pStyle w:val="ListParagraph"/>
+        <w:numPr>
+          <w:ilvl w:val="0"/>
+          <w:numId w:val="39"/>
+        </w:numPr>
+      </w:pPr>
+      <w:r>
+        <w:t>Request Payload: None</w:t>
+      </w:r>
+    </w:p>
+    <w:p>
+      <w:pPr>
+        <w:pStyle w:val="ListParagraph"/>
+        <w:numPr>
+          <w:ilvl w:val="0"/>
+          <w:numId w:val="39"/>
+        </w:numPr>
+      </w:pPr>
+      <w:r>
+        <w:t>Response Payload: A facility detail object as described below.</w:t>
+      </w:r>
+    </w:p>
+    <w:p>
+      <w:pPr>
+        <w:pStyle w:val="ListParagraph"/>
+        <w:numPr>
+          <w:ilvl w:val="0"/>
+          <w:numId w:val="39"/>
+        </w:numPr>
+      </w:pPr>
+      <w:r>
+        <w:t>Query Strings: None</w:t>
+      </w:r>
+    </w:p>
+    <w:p>
+      <w:pPr>
+        <w:pStyle w:val="Heading4"/>
+      </w:pPr>
+      <w:r>
+        <w:lastRenderedPageBreak/>
+        <w:t>Response Payload:</w:t>
+      </w:r>
+    </w:p>
+    <w:p>
+      <w:pPr>
+        <w:tabs>
+          <w:tab w:val="left" w:pos="360"/>
+        </w:tabs>
+      </w:pPr>
+      <w:r>
+        <w:t>{</w:t>
+      </w:r>
+      <w:r>
+        <w:tab/>
+      </w:r>
+      <w:proofErr w:type="spellStart"/>
+      <w:proofErr w:type="gramStart"/>
+      <w:r>
+        <w:t>appointmentCode</w:t>
+      </w:r>
+      <w:proofErr w:type="spellEnd"/>
+      <w:proofErr w:type="gramEnd"/>
+      <w:r>
+        <w:t>: string,</w:t>
+      </w:r>
+      <w:r>
+        <w:br/>
+      </w:r>
+      <w:r>
+        <w:tab/>
+      </w:r>
+      <w:proofErr w:type="spellStart"/>
+      <w:r>
+        <w:t>facility</w:t>
+      </w:r>
+      <w:r>
+        <w:t>Code</w:t>
+      </w:r>
+      <w:proofErr w:type="spellEnd"/>
+      <w:r>
+        <w:t>: string,</w:t>
+      </w:r>
+      <w:r>
+        <w:br/>
+      </w:r>
+      <w:r>
+        <w:tab/>
+      </w:r>
+      <w:proofErr w:type="spellStart"/>
+      <w:r>
+        <w:t>dateTime</w:t>
+      </w:r>
+      <w:proofErr w:type="spellEnd"/>
+      <w:r>
+        <w:t>: [</w:t>
+      </w:r>
+      <w:proofErr w:type="spellStart"/>
+      <w:r>
+        <w:t>DateTime</w:t>
+      </w:r>
+      <w:proofErr w:type="spellEnd"/>
+      <w:r>
+        <w:t xml:space="preserve"> in RFC-3339 format],</w:t>
+      </w:r>
+      <w:r>
+        <w:br/>
+      </w:r>
+      <w:r>
+        <w:tab/>
+        <w:t>pract</w:t>
+      </w:r>
+      <w:r>
+        <w:t>it</w:t>
+      </w:r>
+      <w:r>
+        <w:t>ioner: string,</w:t>
+      </w:r>
+      <w:r>
+        <w:br/>
+      </w:r>
+      <w:r>
+        <w:tab/>
+        <w:t>specialty: string,</w:t>
+      </w:r>
+      <w:r>
+        <w:br/>
+      </w:r>
+      <w:r>
+        <w:tab/>
+      </w:r>
+      <w:proofErr w:type="spellStart"/>
+      <w:r>
+        <w:t>buildingName</w:t>
+      </w:r>
+      <w:proofErr w:type="spellEnd"/>
+      <w:r>
+        <w:t>: string,</w:t>
+      </w:r>
+      <w:r>
+        <w:br/>
+      </w:r>
+      <w:r>
+        <w:tab/>
+      </w:r>
+      <w:proofErr w:type="spellStart"/>
+      <w:r>
+        <w:t>roomNumber</w:t>
+      </w:r>
+      <w:proofErr w:type="spellEnd"/>
+      <w:r>
+        <w:t>: string,</w:t>
+      </w:r>
+      <w:r>
+        <w:br/>
+      </w:r>
+      <w:r>
+        <w:tab/>
+        <w:t>status: [one of “Confirmed”, “Cancelled”, “</w:t>
+      </w:r>
+      <w:proofErr w:type="spellStart"/>
+      <w:r>
+        <w:t>Onhold</w:t>
+      </w:r>
+      <w:proofErr w:type="spellEnd"/>
+      <w:r>
+        <w:t>”</w:t>
+      </w:r>
+      <w:r>
+        <w:t>, “</w:t>
+      </w:r>
+      <w:proofErr w:type="spellStart"/>
+      <w:r>
+        <w:t>Checkedin</w:t>
+      </w:r>
+      <w:proofErr w:type="spellEnd"/>
+      <w:r>
+        <w:t>”</w:t>
+      </w:r>
+      <w:r>
+        <w:t>]</w:t>
+      </w:r>
+      <w:r>
+        <w:t xml:space="preserve">  </w:t>
+      </w:r>
+      <w:r>
+        <w:br/>
+        <w:t xml:space="preserve"> }  </w:t>
+      </w:r>
     </w:p>
     <w:p>
       <w:pPr>
         <w:pStyle w:val="Heading2"/>
       </w:pPr>
-      <w:bookmarkStart w:id="11" w:name="_Toc415260969"/>
-      <w:r>
-        <w:t>Appointments Resource Collection</w:t>
-      </w:r>
-      <w:bookmarkEnd w:id="11"/>
+      <w:proofErr w:type="spellStart"/>
+      <w:r>
+        <w:t>Checkins</w:t>
+      </w:r>
+      <w:proofErr w:type="spellEnd"/>
+      <w:r>
+        <w:t xml:space="preserve"> Resource Collection</w:t>
+      </w:r>
+      <w:bookmarkEnd w:id="17"/>
+    </w:p>
+    <w:p>
+      <w:r>
+        <w:t xml:space="preserve">The </w:t>
+      </w:r>
+      <w:proofErr w:type="spellStart"/>
+      <w:r>
+        <w:t>Checkins</w:t>
+      </w:r>
+      <w:proofErr w:type="spellEnd"/>
+      <w:r>
+        <w:t xml:space="preserve"> collection only supports a </w:t>
+      </w:r>
+      <w:r>
+        <w:t xml:space="preserve">POST operations.  </w:t>
+      </w:r>
+      <w:proofErr w:type="spellStart"/>
+      <w:r>
+        <w:t>Checkins</w:t>
+      </w:r>
+      <w:proofErr w:type="spellEnd"/>
+      <w:r>
+        <w:t xml:space="preserve"> are tightly tied to appointments.  Information about a </w:t>
+      </w:r>
+      <w:proofErr w:type="spellStart"/>
+      <w:r>
+        <w:t>checkin</w:t>
+      </w:r>
+      <w:proofErr w:type="spellEnd"/>
+      <w:r>
+        <w:t xml:space="preserve"> can be retrieve via a GET to the Appointments collection.</w:t>
+      </w:r>
+    </w:p>
+    <w:p>
+      <w:pPr>
+        <w:pStyle w:val="Heading3"/>
+      </w:pPr>
+      <w:bookmarkStart w:id="18" w:name="_Toc415341643"/>
+      <w:r>
+        <w:t>Operation: POST</w:t>
+      </w:r>
+    </w:p>
+    <w:p>
+      <w:pPr>
+        <w:pStyle w:val="ListParagraph"/>
+        <w:numPr>
+          <w:ilvl w:val="0"/>
+          <w:numId w:val="39"/>
+        </w:numPr>
+      </w:pPr>
+      <w:r>
+        <w:t xml:space="preserve">URI: </w:t>
+      </w:r>
+      <w:hyperlink r:id="rId19" w:history="1">
+        <w:r>
+          <w:rPr>
+            <w:rStyle w:val="Hyperlink"/>
+          </w:rPr>
+          <w:t>http://www.domainname.com/veniapi/checkins/</w:t>
+        </w:r>
+        <w:r>
+          <w:rPr>
+            <w:rStyle w:val="Hyperlink"/>
+            <w:i/>
+          </w:rPr>
+          <w:t>[appointmentCode]</w:t>
+        </w:r>
+      </w:hyperlink>
+      <w:r>
+        <w:rPr>
+          <w:i/>
+        </w:rPr>
+        <w:t xml:space="preserve"> </w:t>
+      </w:r>
+      <w:r>
+        <w:rPr>
+          <w:i/>
+        </w:rPr>
+        <w:br/>
+      </w:r>
+      <w:r>
+        <w:t xml:space="preserve">The appointment code is </w:t>
+      </w:r>
+      <w:r>
+        <w:t>the code returned from a GET of the appointments collection</w:t>
+      </w:r>
+    </w:p>
+    <w:p>
+      <w:pPr>
+        <w:pStyle w:val="ListParagraph"/>
+        <w:numPr>
+          <w:ilvl w:val="0"/>
+          <w:numId w:val="39"/>
+        </w:numPr>
+      </w:pPr>
+      <w:r>
+        <w:t>Response statuses:</w:t>
+      </w:r>
+    </w:p>
+    <w:p>
+      <w:pPr>
+        <w:pStyle w:val="ListParagraph"/>
+        <w:numPr>
+          <w:ilvl w:val="1"/>
+          <w:numId w:val="39"/>
+        </w:numPr>
+      </w:pPr>
+      <w:r>
+        <w:t>201 – Created (success)</w:t>
+      </w:r>
+    </w:p>
+    <w:p>
+      <w:pPr>
+        <w:pStyle w:val="ListParagraph"/>
+        <w:numPr>
+          <w:ilvl w:val="1"/>
+          <w:numId w:val="39"/>
+        </w:numPr>
+      </w:pPr>
+      <w:r>
+        <w:t>403 – Forbidden – authentication failure (username or password incorrect)</w:t>
+      </w:r>
+    </w:p>
+    <w:p>
+      <w:pPr>
+        <w:pStyle w:val="ListParagraph"/>
+        <w:numPr>
+          <w:ilvl w:val="1"/>
+          <w:numId w:val="39"/>
+        </w:numPr>
+      </w:pPr>
+      <w:r>
+        <w:t xml:space="preserve">404 – Not found – indicates that the </w:t>
+      </w:r>
+      <w:r>
+        <w:t>appointment</w:t>
+      </w:r>
+      <w:r>
+        <w:t xml:space="preserve"> code is incorrect</w:t>
+      </w:r>
+    </w:p>
+    <w:p>
+      <w:pPr>
+        <w:pStyle w:val="ListParagraph"/>
+        <w:numPr>
+          <w:ilvl w:val="0"/>
+          <w:numId w:val="39"/>
+        </w:numPr>
+      </w:pPr>
+      <w:r>
+        <w:t>Header (request):</w:t>
+      </w:r>
+    </w:p>
+    <w:p>
+      <w:pPr>
+        <w:pStyle w:val="ListParagraph"/>
+        <w:numPr>
+          <w:ilvl w:val="1"/>
+          <w:numId w:val="39"/>
+        </w:numPr>
+      </w:pPr>
+      <w:r>
+        <w:t xml:space="preserve">X-Token: a </w:t>
+      </w:r>
+      <w:proofErr w:type="spellStart"/>
+      <w:r>
+        <w:t>UserToken</w:t>
+      </w:r>
+      <w:proofErr w:type="spellEnd"/>
+      <w:r>
+        <w:t xml:space="preserve"> that represents the currently logged on user</w:t>
+      </w:r>
+    </w:p>
+    <w:p>
+      <w:pPr>
+        <w:pStyle w:val="ListParagraph"/>
+        <w:numPr>
+          <w:ilvl w:val="0"/>
+          <w:numId w:val="39"/>
+        </w:numPr>
+      </w:pPr>
+      <w:r>
+        <w:t>Request Payload</w:t>
+      </w:r>
+      <w:proofErr w:type="gramStart"/>
+      <w:r>
+        <w:t>:</w:t>
+      </w:r>
+      <w:proofErr w:type="gramEnd"/>
+      <w:r>
+        <w:br/>
+      </w:r>
+      <w:r>
+        <w:t xml:space="preserve">An appointment </w:t>
+      </w:r>
+      <w:proofErr w:type="spellStart"/>
+      <w:r>
+        <w:t>checkin</w:t>
+      </w:r>
+      <w:proofErr w:type="spellEnd"/>
+      <w:r>
+        <w:t xml:space="preserve"> object as described below.</w:t>
+      </w:r>
+    </w:p>
+    <w:p>
+      <w:pPr>
+        <w:pStyle w:val="ListParagraph"/>
+        <w:numPr>
+          <w:ilvl w:val="0"/>
+          <w:numId w:val="39"/>
+        </w:numPr>
+      </w:pPr>
+      <w:r>
+        <w:t>Response Payload:</w:t>
+      </w:r>
+      <w:r>
+        <w:t xml:space="preserve"> None</w:t>
+      </w:r>
+    </w:p>
+    <w:p>
+      <w:pPr>
+        <w:pStyle w:val="ListParagraph"/>
+        <w:numPr>
+          <w:ilvl w:val="0"/>
+          <w:numId w:val="39"/>
+        </w:numPr>
+      </w:pPr>
+      <w:r>
+        <w:t>Headers:</w:t>
+      </w:r>
+      <w:r>
+        <w:br/>
+        <w:t>The response header will include:</w:t>
+      </w:r>
+    </w:p>
+    <w:p>
+      <w:pPr>
+        <w:pStyle w:val="ListParagraph"/>
+        <w:numPr>
+          <w:ilvl w:val="1"/>
+          <w:numId w:val="39"/>
+        </w:numPr>
+      </w:pPr>
+      <w:r>
+        <w:t xml:space="preserve">Location: a URI </w:t>
+      </w:r>
+      <w:r>
+        <w:t>that specifies a GET from the appointments collection for the appointment referred to in this POST.  The status will have been updated</w:t>
+      </w:r>
+    </w:p>
+    <w:p>
+      <w:pPr>
+        <w:pStyle w:val="ListParagraph"/>
+        <w:numPr>
+          <w:ilvl w:val="1"/>
+          <w:numId w:val="39"/>
+        </w:numPr>
+      </w:pPr>
+      <w:r>
+        <w:t>X-Directions: a URI to a GET from the Directions collection that will return directions (within the facility) for this appointment</w:t>
+      </w:r>
+      <w:r>
+        <w:t xml:space="preserve"> </w:t>
+      </w:r>
     </w:p>
     <w:p>
       <w:pPr>
         <w:pStyle w:val="Heading2"/>
       </w:pPr>
-      <w:bookmarkStart w:id="12" w:name="_Toc415260970"/>
+      <w:r>
+        <w:t>Directions Resource Collections</w:t>
+      </w:r>
+      <w:bookmarkEnd w:id="18"/>
+    </w:p>
+    <w:p>
+      <w:r>
+        <w:t>The directions collection only supports a GET operation.  Neither an insert (POST) nor an update (PUT) make any sense.</w:t>
+      </w:r>
+      <w:r>
+        <w:t xml:space="preserve">  A directions element represents the directions to an appointment </w:t>
+      </w:r>
+      <w:r>
+        <w:rPr>
+          <w:i/>
+        </w:rPr>
+        <w:t>within</w:t>
+      </w:r>
+      <w:r>
+        <w:t xml:space="preserve"> the facility</w:t>
+      </w:r>
+    </w:p>
+    <w:p>
+      <w:pPr>
+        <w:pStyle w:val="Heading3"/>
+      </w:pPr>
+      <w:r>
+        <w:t>Operation: GET</w:t>
+      </w:r>
+    </w:p>
+    <w:p>
+      <w:pPr>
+        <w:pStyle w:val="ListParagraph"/>
+        <w:numPr>
+          <w:ilvl w:val="0"/>
+          <w:numId w:val="39"/>
+        </w:numPr>
+        <w:rPr>
+          <w:lang w:val="fr-CA"/>
+        </w:rPr>
+      </w:pPr>
+      <w:r>
+        <w:rPr>
+          <w:lang w:val="fr-CA"/>
+        </w:rPr>
+        <w:t xml:space="preserve">URI: </w:t>
+      </w:r>
+      <w:hyperlink r:id="rId20" w:history="1">
+        <w:r>
+          <w:rPr>
+            <w:rStyle w:val="Hyperlink"/>
+            <w:lang w:val="fr-CA"/>
+          </w:rPr>
+          <w:t>http://www.domainname.com/veniapi/directions/</w:t>
+        </w:r>
+        <w:r>
+          <w:rPr>
+            <w:rStyle w:val="Hyperlink"/>
+            <w:i/>
+            <w:lang w:val="fr-CA"/>
+          </w:rPr>
+          <w:t>[appointmentCode]</w:t>
+        </w:r>
+      </w:hyperlink>
+      <w:r>
+        <w:rPr>
+          <w:i/>
+          <w:lang w:val="fr-CA"/>
+        </w:rPr>
+        <w:t xml:space="preserve"> </w:t>
+      </w:r>
+    </w:p>
+    <w:p>
+      <w:pPr>
+        <w:pStyle w:val="ListParagraph"/>
+        <w:numPr>
+          <w:ilvl w:val="0"/>
+          <w:numId w:val="39"/>
+        </w:numPr>
+      </w:pPr>
+      <w:r>
+        <w:t>Response statuses:</w:t>
+      </w:r>
+    </w:p>
+    <w:p>
+      <w:pPr>
+        <w:pStyle w:val="ListParagraph"/>
+        <w:numPr>
+          <w:ilvl w:val="1"/>
+          <w:numId w:val="39"/>
+        </w:numPr>
+      </w:pPr>
+      <w:r>
+        <w:t>200 – Success</w:t>
+      </w:r>
+    </w:p>
+    <w:p>
+      <w:pPr>
+        <w:pStyle w:val="ListParagraph"/>
+        <w:numPr>
+          <w:ilvl w:val="1"/>
+          <w:numId w:val="39"/>
+        </w:numPr>
+      </w:pPr>
+      <w:r>
+        <w:t>401 – Not authorized – the user token is missing or invalid</w:t>
+      </w:r>
+    </w:p>
+    <w:p>
+      <w:pPr>
+        <w:pStyle w:val="ListParagraph"/>
+        <w:numPr>
+          <w:ilvl w:val="1"/>
+          <w:numId w:val="39"/>
+        </w:numPr>
+      </w:pPr>
+      <w:r>
+        <w:t>404 – Not found – appointment code not found</w:t>
+      </w:r>
+    </w:p>
+    <w:p>
+      <w:pPr>
+        <w:pStyle w:val="ListParagraph"/>
+        <w:numPr>
+          <w:ilvl w:val="0"/>
+          <w:numId w:val="39"/>
+        </w:numPr>
+      </w:pPr>
+      <w:r>
+        <w:t>Header (request):</w:t>
+      </w:r>
+      <w:bookmarkStart w:id="19" w:name="_GoBack"/>
+      <w:bookmarkEnd w:id="19"/>
+    </w:p>
+    <w:p>
+      <w:pPr>
+        <w:pStyle w:val="ListParagraph"/>
+        <w:numPr>
+          <w:ilvl w:val="1"/>
+          <w:numId w:val="39"/>
+        </w:numPr>
+      </w:pPr>
+      <w:r>
+        <w:lastRenderedPageBreak/>
+        <w:t xml:space="preserve">X-Token: a </w:t>
+      </w:r>
       <w:proofErr w:type="spellStart"/>
       <w:r>
-        <w:t>AppointmentStatuses</w:t>
+        <w:t>UserToken</w:t>
       </w:r>
       <w:proofErr w:type="spellEnd"/>
       <w:r>
-        <w:t xml:space="preserve"> Resource Collection</w:t>
-      </w:r>
-      <w:bookmarkEnd w:id="12"/>
-    </w:p>
-    <w:p>
-      <w:pPr>
-        <w:pStyle w:val="Heading2"/>
-      </w:pPr>
-      <w:bookmarkStart w:id="13" w:name="_Toc415260971"/>
-      <w:proofErr w:type="spellStart"/>
-      <w:r>
-        <w:t>Checkins</w:t>
-      </w:r>
-      <w:proofErr w:type="spellEnd"/>
-      <w:r>
-        <w:t xml:space="preserve"> Resource Collection</w:t>
-      </w:r>
-      <w:bookmarkEnd w:id="13"/>
-    </w:p>
-    <w:p>
-      <w:pPr>
-        <w:pStyle w:val="Heading2"/>
-      </w:pPr>
-      <w:bookmarkStart w:id="14" w:name="_Toc415260972"/>
-      <w:r>
-        <w:t>Directions Resource Collections</w:t>
-      </w:r>
-      <w:bookmarkEnd w:id="14"/>
-    </w:p>
+        <w:t xml:space="preserve"> that represents the currently logged on user</w:t>
+      </w:r>
+    </w:p>
+    <w:p>
+      <w:pPr>
+        <w:pStyle w:val="ListParagraph"/>
+        <w:numPr>
+          <w:ilvl w:val="0"/>
+          <w:numId w:val="39"/>
+        </w:numPr>
+      </w:pPr>
+      <w:r>
+        <w:t>Request Payload: None</w:t>
+      </w:r>
+    </w:p>
+    <w:p>
+      <w:pPr>
+        <w:pStyle w:val="ListParagraph"/>
+        <w:numPr>
+          <w:ilvl w:val="0"/>
+          <w:numId w:val="39"/>
+        </w:numPr>
+      </w:pPr>
+      <w:r>
+        <w:t>Response Payload: An</w:t>
+      </w:r>
+      <w:r>
+        <w:t xml:space="preserve"> (ordered)</w:t>
+      </w:r>
+      <w:r>
+        <w:t xml:space="preserve"> array of </w:t>
+      </w:r>
+      <w:r>
+        <w:t>strings, each one part of the directions</w:t>
+      </w:r>
+    </w:p>
+    <w:p>
+      <w:pPr>
+        <w:pStyle w:val="ListParagraph"/>
+        <w:numPr>
+          <w:ilvl w:val="0"/>
+          <w:numId w:val="39"/>
+        </w:numPr>
+      </w:pPr>
+      <w:r>
+        <w:t xml:space="preserve">Query Strings: </w:t>
+      </w:r>
+      <w:r>
+        <w:t>None</w:t>
+      </w:r>
+    </w:p>
+    <w:p/>
     <w:sectPr>
-      <w:footerReference w:type="default" r:id="rId13"/>
+      <w:footerReference w:type="default" r:id="rId21"/>
       <w:pgSz w:w="12240" w:h="15840"/>
       <w:pgMar w:top="1440" w:right="1224" w:bottom="1224" w:left="1440" w:header="720" w:footer="720" w:gutter="0"/>
       <w:cols w:space="720"/>
@@ -3176,7 +5944,7 @@
       <w:rPr>
         <w:noProof/>
       </w:rPr>
-      <w:t>3</w:t>
+      <w:t>11</w:t>
     </w:r>
     <w:r>
       <w:rPr>
@@ -7495,7 +10263,6 @@
   <w:style w:type="character" w:default="1" w:styleId="DefaultParagraphFont">
     <w:name w:val="Default Paragraph Font"/>
     <w:uiPriority w:val="1"/>
-    <w:semiHidden/>
     <w:unhideWhenUsed/>
   </w:style>
   <w:style w:type="table" w:default="1" w:styleId="TableNormal">
@@ -8156,7 +10923,7 @@
 </file>
 
 <file path=customXml/itemProps1.xml><?xml version="1.0" encoding="utf-8"?>
-<ds:datastoreItem xmlns:ds="http://schemas.openxmlformats.org/officeDocument/2006/customXml" ds:itemID="{39901F52-81A3-486B-9FE7-489C28586512}">
+<ds:datastoreItem xmlns:ds="http://schemas.openxmlformats.org/officeDocument/2006/customXml" ds:itemID="{9A0BE976-82CE-4FB6-8956-A51B7089A169}">
   <ds:schemaRefs>
     <ds:schemaRef ds:uri="http://schemas.openxmlformats.org/officeDocument/2006/bibliography"/>
   </ds:schemaRefs>

</xml_diff>

<commit_message>
Regular Rym Report, plus some updates
</commit_message>
<xml_diff>
--- a/Mid-Tier API.docx
+++ b/Mid-Tier API.docx
@@ -97,7 +97,7 @@
           <w:sz w:val="28"/>
           <w:szCs w:val="28"/>
         </w:rPr>
-        <w:t xml:space="preserve"> 1.0</w:t>
+        <w:t xml:space="preserve"> 0.9</w:t>
       </w:r>
     </w:p>
     <w:p>
@@ -120,7 +120,7 @@
           <w:sz w:val="28"/>
           <w:szCs w:val="28"/>
         </w:rPr>
-        <w:t>01</w:t>
+        <w:t>02</w:t>
       </w:r>
       <w:r>
         <w:rPr>
@@ -224,18 +224,63 @@
       </w:pPr>
       <w:r>
         <w:rPr>
+          <w:rFonts w:cs="Calibri"/>
+          <w:b/>
+          <w:i/>
+          <w:sz w:val="44"/>
+          <w:szCs w:val="44"/>
+        </w:rPr>
+        <w:t xml:space="preserve">The Veni VA </w:t>
+      </w:r>
+      <w:proofErr w:type="spellStart"/>
+      <w:r>
+        <w:rPr>
+          <w:rFonts w:cs="Calibri"/>
+          <w:b/>
+          <w:i/>
+          <w:sz w:val="44"/>
+          <w:szCs w:val="44"/>
+        </w:rPr>
+        <w:t>Checkin</w:t>
+      </w:r>
+      <w:proofErr w:type="spellEnd"/>
+      <w:r>
+        <w:rPr>
+          <w:rFonts w:cs="Calibri"/>
+          <w:b/>
+          <w:i/>
+          <w:sz w:val="44"/>
+          <w:szCs w:val="44"/>
+        </w:rPr>
+        <w:t xml:space="preserve"> System</w:t>
+      </w:r>
+    </w:p>
+    <w:p>
+      <w:pPr>
+        <w:autoSpaceDE w:val="0"/>
+        <w:autoSpaceDN w:val="0"/>
+        <w:adjustRightInd w:val="0"/>
+        <w:spacing w:after="0" w:line="240" w:lineRule="auto"/>
+        <w:rPr>
+          <w:rFonts w:cs="Calibri"/>
+          <w:sz w:val="40"/>
+          <w:szCs w:val="40"/>
+        </w:rPr>
+      </w:pPr>
+      <w:r>
+        <w:rPr>
           <w:noProof/>
         </w:rPr>
         <mc:AlternateContent>
           <mc:Choice Requires="wps">
             <w:drawing>
-              <wp:anchor distT="0" distB="0" distL="114300" distR="114300" simplePos="0" relativeHeight="251661312" behindDoc="0" locked="0" layoutInCell="1" allowOverlap="1" wp14:anchorId="31881133" wp14:editId="4C08A2C0">
+              <wp:anchor distT="0" distB="0" distL="114300" distR="114300" simplePos="0" relativeHeight="251661312" behindDoc="0" locked="0" layoutInCell="1" allowOverlap="1" wp14:anchorId="69F3E243" wp14:editId="4C3C0EF6">
                 <wp:simplePos x="0" y="0"/>
                 <wp:positionH relativeFrom="column">
-                  <wp:posOffset>380365</wp:posOffset>
+                  <wp:posOffset>1409065</wp:posOffset>
                 </wp:positionH>
                 <wp:positionV relativeFrom="paragraph">
-                  <wp:posOffset>2539</wp:posOffset>
+                  <wp:posOffset>334010</wp:posOffset>
                 </wp:positionV>
                 <wp:extent cx="1828800" cy="1828800"/>
                 <wp:effectExtent l="0" t="1676400" r="0" b="1691005"/>
@@ -272,8 +317,8 @@
                                 <w:i/>
                                 <w:outline/>
                                 <w:color w:val="4472C4" w:themeColor="accent5"/>
-                                <w:sz w:val="72"/>
-                                <w:szCs w:val="72"/>
+                                <w:sz w:val="144"/>
+                                <w:szCs w:val="144"/>
                                 <w14:shadow w14:blurRad="38100" w14:dist="22860" w14:dir="5400000" w14:sx="100000" w14:sy="100000" w14:kx="0" w14:ky="0" w14:algn="tl">
                                   <w14:srgbClr w14:val="000000">
                                     <w14:alpha w14:val="70000"/>
@@ -300,8 +345,8 @@
                                 <w:i/>
                                 <w:outline/>
                                 <w:color w:val="4472C4" w:themeColor="accent5"/>
-                                <w:sz w:val="72"/>
-                                <w:szCs w:val="72"/>
+                                <w:sz w:val="144"/>
+                                <w:szCs w:val="144"/>
                                 <w14:shadow w14:blurRad="38100" w14:dist="22860" w14:dir="5400000" w14:sx="100000" w14:sy="100000" w14:kx="0" w14:ky="0" w14:algn="tl">
                                   <w14:srgbClr w14:val="000000">
                                     <w14:alpha w14:val="70000"/>
@@ -320,7 +365,7 @@
                                   </w14:solidFill>
                                 </w14:textFill>
                               </w:rPr>
-                              <w:t>Draft – Not for Construction</w:t>
+                              <w:t xml:space="preserve">Draft </w:t>
                             </w:r>
                           </w:p>
                         </w:txbxContent>
@@ -339,11 +384,11 @@
           </mc:Choice>
           <mc:Fallback>
             <w:pict>
-              <v:shapetype w14:anchorId="31881133" id="_x0000_t202" coordsize="21600,21600" o:spt="202" path="m,l,21600r21600,l21600,xe">
+              <v:shapetype w14:anchorId="69F3E243" id="_x0000_t202" coordsize="21600,21600" o:spt="202" path="m,l,21600r21600,l21600,xe">
                 <v:stroke joinstyle="miter"/>
                 <v:path gradientshapeok="t" o:connecttype="rect"/>
               </v:shapetype>
-              <v:shape id="Text Box 3" o:spid="_x0000_s1026" type="#_x0000_t202" style="position:absolute;margin-left:29.95pt;margin-top:.2pt;width:2in;height:2in;rotation:-2671303fd;z-index:251661312;visibility:visible;mso-wrap-style:none;mso-wrap-distance-left:9pt;mso-wrap-distance-top:0;mso-wrap-distance-right:9pt;mso-wrap-distance-bottom:0;mso-position-horizontal:absolute;mso-position-horizontal-relative:text;mso-position-vertical:absolute;mso-position-vertical-relative:text;v-text-anchor:top" o:gfxdata="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" filled="f" stroked="f">
+              <v:shape id="Text Box 3" o:spid="_x0000_s1026" type="#_x0000_t202" style="position:absolute;margin-left:110.95pt;margin-top:26.3pt;width:2in;height:2in;rotation:-2671303fd;z-index:251661312;visibility:visible;mso-wrap-style:none;mso-wrap-distance-left:9pt;mso-wrap-distance-top:0;mso-wrap-distance-right:9pt;mso-wrap-distance-bottom:0;mso-position-horizontal:absolute;mso-position-horizontal-relative:text;mso-position-vertical:absolute;mso-position-vertical-relative:text;v-text-anchor:top" o:gfxdata="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" filled="f" stroked="f">
                 <v:textbox style="mso-fit-shape-to-text:t">
                   <w:txbxContent>
                     <w:p>
@@ -356,8 +401,8 @@
                           <w:i/>
                           <w:outline/>
                           <w:color w:val="4472C4" w:themeColor="accent5"/>
-                          <w:sz w:val="72"/>
-                          <w:szCs w:val="72"/>
+                          <w:sz w:val="144"/>
+                          <w:szCs w:val="144"/>
                           <w14:shadow w14:blurRad="38100" w14:dist="22860" w14:dir="5400000" w14:sx="100000" w14:sy="100000" w14:kx="0" w14:ky="0" w14:algn="tl">
                             <w14:srgbClr w14:val="000000">
                               <w14:alpha w14:val="70000"/>
@@ -384,8 +429,8 @@
                           <w:i/>
                           <w:outline/>
                           <w:color w:val="4472C4" w:themeColor="accent5"/>
-                          <w:sz w:val="72"/>
-                          <w:szCs w:val="72"/>
+                          <w:sz w:val="144"/>
+                          <w:szCs w:val="144"/>
                           <w14:shadow w14:blurRad="38100" w14:dist="22860" w14:dir="5400000" w14:sx="100000" w14:sy="100000" w14:kx="0" w14:ky="0" w14:algn="tl">
                             <w14:srgbClr w14:val="000000">
                               <w14:alpha w14:val="70000"/>
@@ -404,7 +449,7 @@
                             </w14:solidFill>
                           </w14:textFill>
                         </w:rPr>
-                        <w:t>Draft – Not for Construction</w:t>
+                        <w:t xml:space="preserve">Draft </w:t>
                       </w:r>
                     </w:p>
                   </w:txbxContent>
@@ -417,51 +462,6 @@
       <w:r>
         <w:rPr>
           <w:rFonts w:cs="Calibri"/>
-          <w:b/>
-          <w:i/>
-          <w:sz w:val="44"/>
-          <w:szCs w:val="44"/>
-        </w:rPr>
-        <w:t xml:space="preserve">The Veni VA </w:t>
-      </w:r>
-      <w:proofErr w:type="spellStart"/>
-      <w:r>
-        <w:rPr>
-          <w:rFonts w:cs="Calibri"/>
-          <w:b/>
-          <w:i/>
-          <w:sz w:val="44"/>
-          <w:szCs w:val="44"/>
-        </w:rPr>
-        <w:t>Checkin</w:t>
-      </w:r>
-      <w:proofErr w:type="spellEnd"/>
-      <w:r>
-        <w:rPr>
-          <w:rFonts w:cs="Calibri"/>
-          <w:b/>
-          <w:i/>
-          <w:sz w:val="44"/>
-          <w:szCs w:val="44"/>
-        </w:rPr>
-        <w:t xml:space="preserve"> System</w:t>
-      </w:r>
-    </w:p>
-    <w:p>
-      <w:pPr>
-        <w:autoSpaceDE w:val="0"/>
-        <w:autoSpaceDN w:val="0"/>
-        <w:adjustRightInd w:val="0"/>
-        <w:spacing w:after="0" w:line="240" w:lineRule="auto"/>
-        <w:rPr>
-          <w:rFonts w:cs="Calibri"/>
-          <w:sz w:val="40"/>
-          <w:szCs w:val="40"/>
-        </w:rPr>
-      </w:pPr>
-      <w:r>
-        <w:rPr>
-          <w:rFonts w:cs="Calibri"/>
           <w:sz w:val="40"/>
           <w:szCs w:val="40"/>
         </w:rPr>
@@ -478,6 +478,7 @@
           <w:rFonts w:cs="Calibri"/>
           <w:sz w:val="24"/>
           <w:szCs w:val="24"/>
+          <w:lang w:val="fr-CA"/>
         </w:rPr>
       </w:pPr>
       <w:r>
@@ -485,6 +486,7 @@
           <w:rFonts w:cs="Calibri"/>
           <w:sz w:val="24"/>
           <w:szCs w:val="24"/>
+          <w:lang w:val="fr-CA"/>
         </w:rPr>
         <w:t>SE 6387.M01</w:t>
       </w:r>
@@ -499,6 +501,7 @@
           <w:rFonts w:cs="Calibri"/>
           <w:sz w:val="24"/>
           <w:szCs w:val="24"/>
+          <w:lang w:val="fr-CA"/>
         </w:rPr>
       </w:pPr>
     </w:p>
@@ -511,6 +514,7 @@
           <w:color w:val="00B0F0"/>
           <w:sz w:val="32"/>
           <w:szCs w:val="32"/>
+          <w:lang w:val="fr-CA"/>
         </w:rPr>
       </w:pPr>
     </w:p>
@@ -523,6 +527,7 @@
           <w:color w:val="00B0F0"/>
           <w:sz w:val="32"/>
           <w:szCs w:val="32"/>
+          <w:lang w:val="fr-CA"/>
         </w:rPr>
       </w:pPr>
       <w:r>
@@ -620,6 +625,7 @@
           <w:color w:val="00B0F0"/>
           <w:sz w:val="32"/>
           <w:szCs w:val="32"/>
+          <w:lang w:val="fr-CA"/>
         </w:rPr>
       </w:pPr>
       <w:r>
@@ -629,8 +635,33 @@
           <w:color w:val="00B0F0"/>
           <w:sz w:val="32"/>
           <w:szCs w:val="32"/>
+          <w:lang w:val="fr-CA"/>
         </w:rPr>
         <w:t>Anant Kambli</w:t>
+      </w:r>
+    </w:p>
+    <w:p>
+      <w:pPr>
+        <w:spacing w:after="0" w:line="240" w:lineRule="auto"/>
+        <w:rPr>
+          <w:rFonts w:cs="Calibri"/>
+          <w:i/>
+          <w:color w:val="00B0F0"/>
+          <w:sz w:val="32"/>
+          <w:szCs w:val="32"/>
+          <w:lang w:val="fr-CA"/>
+        </w:rPr>
+      </w:pPr>
+      <w:r>
+        <w:rPr>
+          <w:rFonts w:cs="Calibri"/>
+          <w:i/>
+          <w:color w:val="00B0F0"/>
+          <w:sz w:val="32"/>
+          <w:szCs w:val="32"/>
+          <w:lang w:val="fr-CA"/>
+        </w:rPr>
+        <w:t>Brian MacKay</w:t>
       </w:r>
     </w:p>
     <w:p>
@@ -652,7 +683,7 @@
           <w:sz w:val="32"/>
           <w:szCs w:val="32"/>
         </w:rPr>
-        <w:t>Brian MacKay</w:t>
+        <w:t>Raleigh Murráy</w:t>
       </w:r>
     </w:p>
     <w:p>
@@ -674,7 +705,7 @@
           <w:sz w:val="32"/>
           <w:szCs w:val="32"/>
         </w:rPr>
-        <w:t>Raleigh Murráy</w:t>
+        <w:t>Shahed Shuman</w:t>
       </w:r>
     </w:p>
     <w:p>
@@ -696,28 +727,6 @@
           <w:sz w:val="32"/>
           <w:szCs w:val="32"/>
         </w:rPr>
-        <w:t>Shahed Shuman</w:t>
-      </w:r>
-    </w:p>
-    <w:p>
-      <w:pPr>
-        <w:spacing w:after="0" w:line="240" w:lineRule="auto"/>
-        <w:rPr>
-          <w:rFonts w:cs="Calibri"/>
-          <w:i/>
-          <w:color w:val="00B0F0"/>
-          <w:sz w:val="32"/>
-          <w:szCs w:val="32"/>
-        </w:rPr>
-      </w:pPr>
-      <w:r>
-        <w:rPr>
-          <w:rFonts w:cs="Calibri"/>
-          <w:i/>
-          <w:color w:val="00B0F0"/>
-          <w:sz w:val="32"/>
-          <w:szCs w:val="32"/>
-        </w:rPr>
         <w:t>Kathryn Whitmire</w:t>
       </w:r>
     </w:p>
@@ -725,7 +734,7 @@
       <w:pPr>
         <w:pStyle w:val="Heading1"/>
       </w:pPr>
-      <w:bookmarkStart w:id="0" w:name="_Toc415341624"/>
+      <w:bookmarkStart w:id="0" w:name="_Toc415607656"/>
       <w:r>
         <w:lastRenderedPageBreak/>
         <w:t>Change Log</w:t>
@@ -803,7 +812,10 @@
           </w:tcPr>
           <w:p>
             <w:r>
-              <w:t>1-Apr-2015</w:t>
+              <w:t>2</w:t>
+            </w:r>
+            <w:r>
+              <w:t>-Apr-2015</w:t>
             </w:r>
           </w:p>
         </w:tc>
@@ -813,7 +825,7 @@
           </w:tcPr>
           <w:p>
             <w:r>
-              <w:t>0.1</w:t>
+              <w:t>0.9</w:t>
             </w:r>
           </w:p>
         </w:tc>
@@ -954,7 +966,7 @@
           <w:r>
             <w:fldChar w:fldCharType="separate"/>
           </w:r>
-          <w:hyperlink w:anchor="_Toc415341624" w:history="1">
+          <w:hyperlink w:anchor="_Toc415607656" w:history="1">
             <w:r>
               <w:rPr>
                 <w:rStyle w:val="Hyperlink"/>
@@ -981,7 +993,7 @@
                 <w:noProof/>
                 <w:webHidden/>
               </w:rPr>
-              <w:instrText xml:space="preserve"> PAGEREF _Toc415341624 \h </w:instrText>
+              <w:instrText xml:space="preserve"> PAGEREF _Toc415607656 \h </w:instrText>
             </w:r>
             <w:r>
               <w:rPr>
@@ -1023,7 +1035,7 @@
               <w:noProof/>
             </w:rPr>
           </w:pPr>
-          <w:hyperlink w:anchor="_Toc415341625" w:history="1">
+          <w:hyperlink w:anchor="_Toc415607657" w:history="1">
             <w:r>
               <w:rPr>
                 <w:rStyle w:val="Hyperlink"/>
@@ -1050,7 +1062,7 @@
                 <w:noProof/>
                 <w:webHidden/>
               </w:rPr>
-              <w:instrText xml:space="preserve"> PAGEREF _Toc415341625 \h </w:instrText>
+              <w:instrText xml:space="preserve"> PAGEREF _Toc415607657 \h </w:instrText>
             </w:r>
             <w:r>
               <w:rPr>
@@ -1092,7 +1104,7 @@
               <w:noProof/>
             </w:rPr>
           </w:pPr>
-          <w:hyperlink w:anchor="_Toc415341626" w:history="1">
+          <w:hyperlink w:anchor="_Toc415607658" w:history="1">
             <w:r>
               <w:rPr>
                 <w:rStyle w:val="Hyperlink"/>
@@ -1119,7 +1131,7 @@
                 <w:noProof/>
                 <w:webHidden/>
               </w:rPr>
-              <w:instrText xml:space="preserve"> PAGEREF _Toc415341626 \h </w:instrText>
+              <w:instrText xml:space="preserve"> PAGEREF _Toc415607658 \h </w:instrText>
             </w:r>
             <w:r>
               <w:rPr>
@@ -1161,7 +1173,7 @@
               <w:noProof/>
             </w:rPr>
           </w:pPr>
-          <w:hyperlink w:anchor="_Toc415341627" w:history="1">
+          <w:hyperlink w:anchor="_Toc415607659" w:history="1">
             <w:r>
               <w:rPr>
                 <w:rStyle w:val="Hyperlink"/>
@@ -1188,7 +1200,7 @@
                 <w:noProof/>
                 <w:webHidden/>
               </w:rPr>
-              <w:instrText xml:space="preserve"> PAGEREF _Toc415341627 \h </w:instrText>
+              <w:instrText xml:space="preserve"> PAGEREF _Toc415607659 \h </w:instrText>
             </w:r>
             <w:r>
               <w:rPr>
@@ -1230,7 +1242,7 @@
               <w:noProof/>
             </w:rPr>
           </w:pPr>
-          <w:hyperlink w:anchor="_Toc415341628" w:history="1">
+          <w:hyperlink w:anchor="_Toc415607660" w:history="1">
             <w:r>
               <w:rPr>
                 <w:rStyle w:val="Hyperlink"/>
@@ -1257,7 +1269,7 @@
                 <w:noProof/>
                 <w:webHidden/>
               </w:rPr>
-              <w:instrText xml:space="preserve"> PAGEREF _Toc415341628 \h </w:instrText>
+              <w:instrText xml:space="preserve"> PAGEREF _Toc415607660 \h </w:instrText>
             </w:r>
             <w:r>
               <w:rPr>
@@ -1277,7 +1289,7 @@
                 <w:noProof/>
                 <w:webHidden/>
               </w:rPr>
-              <w:t>4</w:t>
+              <w:t>5</w:t>
             </w:r>
             <w:r>
               <w:rPr>
@@ -1299,7 +1311,7 @@
               <w:noProof/>
             </w:rPr>
           </w:pPr>
-          <w:hyperlink w:anchor="_Toc415341629" w:history="1">
+          <w:hyperlink w:anchor="_Toc415607661" w:history="1">
             <w:r>
               <w:rPr>
                 <w:rStyle w:val="Hyperlink"/>
@@ -1326,7 +1338,7 @@
                 <w:noProof/>
                 <w:webHidden/>
               </w:rPr>
-              <w:instrText xml:space="preserve"> PAGEREF _Toc415341629 \h </w:instrText>
+              <w:instrText xml:space="preserve"> PAGEREF _Toc415607661 \h </w:instrText>
             </w:r>
             <w:r>
               <w:rPr>
@@ -1368,7 +1380,7 @@
               <w:noProof/>
             </w:rPr>
           </w:pPr>
-          <w:hyperlink w:anchor="_Toc415341630" w:history="1">
+          <w:hyperlink w:anchor="_Toc415607662" w:history="1">
             <w:r>
               <w:rPr>
                 <w:rStyle w:val="Hyperlink"/>
@@ -1395,7 +1407,7 @@
                 <w:noProof/>
                 <w:webHidden/>
               </w:rPr>
-              <w:instrText xml:space="preserve"> PAGEREF _Toc415341630 \h </w:instrText>
+              <w:instrText xml:space="preserve"> PAGEREF _Toc415607662 \h </w:instrText>
             </w:r>
             <w:r>
               <w:rPr>
@@ -1437,7 +1449,7 @@
               <w:noProof/>
             </w:rPr>
           </w:pPr>
-          <w:hyperlink w:anchor="_Toc415341631" w:history="1">
+          <w:hyperlink w:anchor="_Toc415607663" w:history="1">
             <w:r>
               <w:rPr>
                 <w:rStyle w:val="Hyperlink"/>
@@ -1464,7 +1476,7 @@
                 <w:noProof/>
                 <w:webHidden/>
               </w:rPr>
-              <w:instrText xml:space="preserve"> PAGEREF _Toc415341631 \h </w:instrText>
+              <w:instrText xml:space="preserve"> PAGEREF _Toc415607663 \h </w:instrText>
             </w:r>
             <w:r>
               <w:rPr>
@@ -1506,7 +1518,7 @@
               <w:noProof/>
             </w:rPr>
           </w:pPr>
-          <w:hyperlink w:anchor="_Toc415341632" w:history="1">
+          <w:hyperlink w:anchor="_Toc415607664" w:history="1">
             <w:r>
               <w:rPr>
                 <w:rStyle w:val="Hyperlink"/>
@@ -1533,7 +1545,7 @@
                 <w:noProof/>
                 <w:webHidden/>
               </w:rPr>
-              <w:instrText xml:space="preserve"> PAGEREF _Toc415341632 \h </w:instrText>
+              <w:instrText xml:space="preserve"> PAGEREF _Toc415607664 \h </w:instrText>
             </w:r>
             <w:r>
               <w:rPr>
@@ -1575,7 +1587,7 @@
               <w:noProof/>
             </w:rPr>
           </w:pPr>
-          <w:hyperlink w:anchor="_Toc415341633" w:history="1">
+          <w:hyperlink w:anchor="_Toc415607665" w:history="1">
             <w:r>
               <w:rPr>
                 <w:rStyle w:val="Hyperlink"/>
@@ -1602,7 +1614,7 @@
                 <w:noProof/>
                 <w:webHidden/>
               </w:rPr>
-              <w:instrText xml:space="preserve"> PAGEREF _Toc415341633 \h </w:instrText>
+              <w:instrText xml:space="preserve"> PAGEREF _Toc415607665 \h </w:instrText>
             </w:r>
             <w:r>
               <w:rPr>
@@ -1644,7 +1656,7 @@
               <w:noProof/>
             </w:rPr>
           </w:pPr>
-          <w:hyperlink w:anchor="_Toc415341634" w:history="1">
+          <w:hyperlink w:anchor="_Toc415607666" w:history="1">
             <w:r>
               <w:rPr>
                 <w:rStyle w:val="Hyperlink"/>
@@ -1671,7 +1683,7 @@
                 <w:noProof/>
                 <w:webHidden/>
               </w:rPr>
-              <w:instrText xml:space="preserve"> PAGEREF _Toc415341634 \h </w:instrText>
+              <w:instrText xml:space="preserve"> PAGEREF _Toc415607666 \h </w:instrText>
             </w:r>
             <w:r>
               <w:rPr>
@@ -1713,7 +1725,7 @@
               <w:noProof/>
             </w:rPr>
           </w:pPr>
-          <w:hyperlink w:anchor="_Toc415341635" w:history="1">
+          <w:hyperlink w:anchor="_Toc415607667" w:history="1">
             <w:r>
               <w:rPr>
                 <w:rStyle w:val="Hyperlink"/>
@@ -1740,7 +1752,7 @@
                 <w:noProof/>
                 <w:webHidden/>
               </w:rPr>
-              <w:instrText xml:space="preserve"> PAGEREF _Toc415341635 \h </w:instrText>
+              <w:instrText xml:space="preserve"> PAGEREF _Toc415607667 \h </w:instrText>
             </w:r>
             <w:r>
               <w:rPr>
@@ -1782,7 +1794,7 @@
               <w:noProof/>
             </w:rPr>
           </w:pPr>
-          <w:hyperlink w:anchor="_Toc415341636" w:history="1">
+          <w:hyperlink w:anchor="_Toc415607668" w:history="1">
             <w:r>
               <w:rPr>
                 <w:rStyle w:val="Hyperlink"/>
@@ -1809,7 +1821,7 @@
                 <w:noProof/>
                 <w:webHidden/>
               </w:rPr>
-              <w:instrText xml:space="preserve"> PAGEREF _Toc415341636 \h </w:instrText>
+              <w:instrText xml:space="preserve"> PAGEREF _Toc415607668 \h </w:instrText>
             </w:r>
             <w:r>
               <w:rPr>
@@ -1851,13 +1863,13 @@
               <w:noProof/>
             </w:rPr>
           </w:pPr>
-          <w:hyperlink w:anchor="_Toc415341637" w:history="1">
+          <w:hyperlink w:anchor="_Toc415607669" w:history="1">
             <w:r>
               <w:rPr>
                 <w:rStyle w:val="Hyperlink"/>
                 <w:noProof/>
               </w:rPr>
-              <w:t>VaFacilities Resource Collection</w:t>
+              <w:t>Users Resource Collection</w:t>
             </w:r>
             <w:r>
               <w:rPr>
@@ -1878,7 +1890,7 @@
                 <w:noProof/>
                 <w:webHidden/>
               </w:rPr>
-              <w:instrText xml:space="preserve"> PAGEREF _Toc415341637 \h </w:instrText>
+              <w:instrText xml:space="preserve"> PAGEREF _Toc415607669 \h </w:instrText>
             </w:r>
             <w:r>
               <w:rPr>
@@ -1920,13 +1932,13 @@
               <w:noProof/>
             </w:rPr>
           </w:pPr>
-          <w:hyperlink w:anchor="_Toc415341638" w:history="1">
+          <w:hyperlink w:anchor="_Toc415607670" w:history="1">
             <w:r>
               <w:rPr>
                 <w:rStyle w:val="Hyperlink"/>
                 <w:noProof/>
               </w:rPr>
-              <w:t>Operation: GET (collection)</w:t>
+              <w:t>Operation: PUT</w:t>
             </w:r>
             <w:r>
               <w:rPr>
@@ -1947,7 +1959,76 @@
                 <w:noProof/>
                 <w:webHidden/>
               </w:rPr>
-              <w:instrText xml:space="preserve"> PAGEREF _Toc415341638 \h </w:instrText>
+              <w:instrText xml:space="preserve"> PAGEREF _Toc415607670 \h </w:instrText>
+            </w:r>
+            <w:r>
+              <w:rPr>
+                <w:noProof/>
+                <w:webHidden/>
+              </w:rPr>
+            </w:r>
+            <w:r>
+              <w:rPr>
+                <w:noProof/>
+                <w:webHidden/>
+              </w:rPr>
+              <w:fldChar w:fldCharType="separate"/>
+            </w:r>
+            <w:r>
+              <w:rPr>
+                <w:noProof/>
+                <w:webHidden/>
+              </w:rPr>
+              <w:t>7</w:t>
+            </w:r>
+            <w:r>
+              <w:rPr>
+                <w:noProof/>
+                <w:webHidden/>
+              </w:rPr>
+              <w:fldChar w:fldCharType="end"/>
+            </w:r>
+          </w:hyperlink>
+        </w:p>
+        <w:p>
+          <w:pPr>
+            <w:pStyle w:val="TOC2"/>
+            <w:tabs>
+              <w:tab w:val="right" w:leader="dot" w:pos="9566"/>
+            </w:tabs>
+            <w:rPr>
+              <w:rFonts w:eastAsiaTheme="minorEastAsia"/>
+              <w:noProof/>
+            </w:rPr>
+          </w:pPr>
+          <w:hyperlink w:anchor="_Toc415607671" w:history="1">
+            <w:r>
+              <w:rPr>
+                <w:rStyle w:val="Hyperlink"/>
+                <w:noProof/>
+              </w:rPr>
+              <w:t>VaFacilities Resource Collection</w:t>
+            </w:r>
+            <w:r>
+              <w:rPr>
+                <w:noProof/>
+                <w:webHidden/>
+              </w:rPr>
+              <w:tab/>
+            </w:r>
+            <w:r>
+              <w:rPr>
+                <w:noProof/>
+                <w:webHidden/>
+              </w:rPr>
+              <w:fldChar w:fldCharType="begin"/>
+            </w:r>
+            <w:r>
+              <w:rPr>
+                <w:noProof/>
+                <w:webHidden/>
+              </w:rPr>
+              <w:instrText xml:space="preserve"> PAGEREF _Toc415607671 \h </w:instrText>
             </w:r>
             <w:r>
               <w:rPr>
@@ -1989,12 +2070,81 @@
               <w:noProof/>
             </w:rPr>
           </w:pPr>
-          <w:hyperlink w:anchor="_Toc415341639" w:history="1">
+          <w:hyperlink w:anchor="_Toc415607672" w:history="1">
             <w:r>
               <w:rPr>
                 <w:rStyle w:val="Hyperlink"/>
                 <w:noProof/>
               </w:rPr>
+              <w:t>Operation: GET (collection)</w:t>
+            </w:r>
+            <w:r>
+              <w:rPr>
+                <w:noProof/>
+                <w:webHidden/>
+              </w:rPr>
+              <w:tab/>
+            </w:r>
+            <w:r>
+              <w:rPr>
+                <w:noProof/>
+                <w:webHidden/>
+              </w:rPr>
+              <w:fldChar w:fldCharType="begin"/>
+            </w:r>
+            <w:r>
+              <w:rPr>
+                <w:noProof/>
+                <w:webHidden/>
+              </w:rPr>
+              <w:instrText xml:space="preserve"> PAGEREF _Toc415607672 \h </w:instrText>
+            </w:r>
+            <w:r>
+              <w:rPr>
+                <w:noProof/>
+                <w:webHidden/>
+              </w:rPr>
+            </w:r>
+            <w:r>
+              <w:rPr>
+                <w:noProof/>
+                <w:webHidden/>
+              </w:rPr>
+              <w:fldChar w:fldCharType="separate"/>
+            </w:r>
+            <w:r>
+              <w:rPr>
+                <w:noProof/>
+                <w:webHidden/>
+              </w:rPr>
+              <w:t>8</w:t>
+            </w:r>
+            <w:r>
+              <w:rPr>
+                <w:noProof/>
+                <w:webHidden/>
+              </w:rPr>
+              <w:fldChar w:fldCharType="end"/>
+            </w:r>
+          </w:hyperlink>
+        </w:p>
+        <w:p>
+          <w:pPr>
+            <w:pStyle w:val="TOC3"/>
+            <w:tabs>
+              <w:tab w:val="right" w:leader="dot" w:pos="9566"/>
+            </w:tabs>
+            <w:rPr>
+              <w:rFonts w:eastAsiaTheme="minorEastAsia"/>
+              <w:noProof/>
+            </w:rPr>
+          </w:pPr>
+          <w:hyperlink w:anchor="_Toc415607673" w:history="1">
+            <w:r>
+              <w:rPr>
+                <w:rStyle w:val="Hyperlink"/>
+                <w:noProof/>
+              </w:rPr>
               <w:t>Operation: GET (element)</w:t>
             </w:r>
             <w:r>
@@ -2016,7 +2166,7 @@
                 <w:noProof/>
                 <w:webHidden/>
               </w:rPr>
-              <w:instrText xml:space="preserve"> PAGEREF _Toc415341639 \h </w:instrText>
+              <w:instrText xml:space="preserve"> PAGEREF _Toc415607673 \h </w:instrText>
             </w:r>
             <w:r>
               <w:rPr>
@@ -2036,7 +2186,7 @@
                 <w:noProof/>
                 <w:webHidden/>
               </w:rPr>
-              <w:t>7</w:t>
+              <w:t>8</w:t>
             </w:r>
             <w:r>
               <w:rPr>
@@ -2058,7 +2208,7 @@
               <w:noProof/>
             </w:rPr>
           </w:pPr>
-          <w:hyperlink w:anchor="_Toc415341640" w:history="1">
+          <w:hyperlink w:anchor="_Toc415607674" w:history="1">
             <w:r>
               <w:rPr>
                 <w:rStyle w:val="Hyperlink"/>
@@ -2085,7 +2235,7 @@
                 <w:noProof/>
                 <w:webHidden/>
               </w:rPr>
-              <w:instrText xml:space="preserve"> PAGEREF _Toc415341640 \h </w:instrText>
+              <w:instrText xml:space="preserve"> PAGEREF _Toc415607674 \h </w:instrText>
             </w:r>
             <w:r>
               <w:rPr>
@@ -2105,7 +2255,145 @@
                 <w:noProof/>
                 <w:webHidden/>
               </w:rPr>
-              <w:t>8</w:t>
+              <w:t>9</w:t>
+            </w:r>
+            <w:r>
+              <w:rPr>
+                <w:noProof/>
+                <w:webHidden/>
+              </w:rPr>
+              <w:fldChar w:fldCharType="end"/>
+            </w:r>
+          </w:hyperlink>
+        </w:p>
+        <w:p>
+          <w:pPr>
+            <w:pStyle w:val="TOC3"/>
+            <w:tabs>
+              <w:tab w:val="right" w:leader="dot" w:pos="9566"/>
+            </w:tabs>
+            <w:rPr>
+              <w:rFonts w:eastAsiaTheme="minorEastAsia"/>
+              <w:noProof/>
+            </w:rPr>
+          </w:pPr>
+          <w:hyperlink w:anchor="_Toc415607675" w:history="1">
+            <w:r>
+              <w:rPr>
+                <w:rStyle w:val="Hyperlink"/>
+                <w:noProof/>
+              </w:rPr>
+              <w:t>Operation: GET (collection)</w:t>
+            </w:r>
+            <w:r>
+              <w:rPr>
+                <w:noProof/>
+                <w:webHidden/>
+              </w:rPr>
+              <w:tab/>
+            </w:r>
+            <w:r>
+              <w:rPr>
+                <w:noProof/>
+                <w:webHidden/>
+              </w:rPr>
+              <w:fldChar w:fldCharType="begin"/>
+            </w:r>
+            <w:r>
+              <w:rPr>
+                <w:noProof/>
+                <w:webHidden/>
+              </w:rPr>
+              <w:instrText xml:space="preserve"> PAGEREF _Toc415607675 \h </w:instrText>
+            </w:r>
+            <w:r>
+              <w:rPr>
+                <w:noProof/>
+                <w:webHidden/>
+              </w:rPr>
+            </w:r>
+            <w:r>
+              <w:rPr>
+                <w:noProof/>
+                <w:webHidden/>
+              </w:rPr>
+              <w:fldChar w:fldCharType="separate"/>
+            </w:r>
+            <w:r>
+              <w:rPr>
+                <w:noProof/>
+                <w:webHidden/>
+              </w:rPr>
+              <w:t>9</w:t>
+            </w:r>
+            <w:r>
+              <w:rPr>
+                <w:noProof/>
+                <w:webHidden/>
+              </w:rPr>
+              <w:fldChar w:fldCharType="end"/>
+            </w:r>
+          </w:hyperlink>
+        </w:p>
+        <w:p>
+          <w:pPr>
+            <w:pStyle w:val="TOC3"/>
+            <w:tabs>
+              <w:tab w:val="right" w:leader="dot" w:pos="9566"/>
+            </w:tabs>
+            <w:rPr>
+              <w:rFonts w:eastAsiaTheme="minorEastAsia"/>
+              <w:noProof/>
+            </w:rPr>
+          </w:pPr>
+          <w:hyperlink w:anchor="_Toc415607676" w:history="1">
+            <w:r>
+              <w:rPr>
+                <w:rStyle w:val="Hyperlink"/>
+                <w:noProof/>
+              </w:rPr>
+              <w:t>Operation: GET (element)</w:t>
+            </w:r>
+            <w:r>
+              <w:rPr>
+                <w:noProof/>
+                <w:webHidden/>
+              </w:rPr>
+              <w:tab/>
+            </w:r>
+            <w:r>
+              <w:rPr>
+                <w:noProof/>
+                <w:webHidden/>
+              </w:rPr>
+              <w:fldChar w:fldCharType="begin"/>
+            </w:r>
+            <w:r>
+              <w:rPr>
+                <w:noProof/>
+                <w:webHidden/>
+              </w:rPr>
+              <w:instrText xml:space="preserve"> PAGEREF _Toc415607676 \h </w:instrText>
+            </w:r>
+            <w:r>
+              <w:rPr>
+                <w:noProof/>
+                <w:webHidden/>
+              </w:rPr>
+            </w:r>
+            <w:r>
+              <w:rPr>
+                <w:noProof/>
+                <w:webHidden/>
+              </w:rPr>
+              <w:fldChar w:fldCharType="separate"/>
+            </w:r>
+            <w:r>
+              <w:rPr>
+                <w:noProof/>
+                <w:webHidden/>
+              </w:rPr>
+              <w:t>9</w:t>
             </w:r>
             <w:r>
               <w:rPr>
@@ -2127,13 +2415,13 @@
               <w:noProof/>
             </w:rPr>
           </w:pPr>
-          <w:hyperlink w:anchor="_Toc415341641" w:history="1">
+          <w:hyperlink w:anchor="_Toc415607677" w:history="1">
             <w:r>
               <w:rPr>
                 <w:rStyle w:val="Hyperlink"/>
                 <w:noProof/>
               </w:rPr>
-              <w:t>AppointmentStatuses Resource Collection</w:t>
+              <w:t>Checkins Resource Collection</w:t>
             </w:r>
             <w:r>
               <w:rPr>
@@ -2154,7 +2442,7 @@
                 <w:noProof/>
                 <w:webHidden/>
               </w:rPr>
-              <w:instrText xml:space="preserve"> PAGEREF _Toc415341641 \h </w:instrText>
+              <w:instrText xml:space="preserve"> PAGEREF _Toc415607677 \h </w:instrText>
             </w:r>
             <w:r>
               <w:rPr>
@@ -2174,7 +2462,76 @@
                 <w:noProof/>
                 <w:webHidden/>
               </w:rPr>
-              <w:t>8</w:t>
+              <w:t>10</w:t>
+            </w:r>
+            <w:r>
+              <w:rPr>
+                <w:noProof/>
+                <w:webHidden/>
+              </w:rPr>
+              <w:fldChar w:fldCharType="end"/>
+            </w:r>
+          </w:hyperlink>
+        </w:p>
+        <w:p>
+          <w:pPr>
+            <w:pStyle w:val="TOC3"/>
+            <w:tabs>
+              <w:tab w:val="right" w:leader="dot" w:pos="9566"/>
+            </w:tabs>
+            <w:rPr>
+              <w:rFonts w:eastAsiaTheme="minorEastAsia"/>
+              <w:noProof/>
+            </w:rPr>
+          </w:pPr>
+          <w:hyperlink w:anchor="_Toc415607678" w:history="1">
+            <w:r>
+              <w:rPr>
+                <w:rStyle w:val="Hyperlink"/>
+                <w:noProof/>
+              </w:rPr>
+              <w:t>Operation: POST</w:t>
+            </w:r>
+            <w:r>
+              <w:rPr>
+                <w:noProof/>
+                <w:webHidden/>
+              </w:rPr>
+              <w:tab/>
+            </w:r>
+            <w:r>
+              <w:rPr>
+                <w:noProof/>
+                <w:webHidden/>
+              </w:rPr>
+              <w:fldChar w:fldCharType="begin"/>
+            </w:r>
+            <w:r>
+              <w:rPr>
+                <w:noProof/>
+                <w:webHidden/>
+              </w:rPr>
+              <w:instrText xml:space="preserve"> PAGEREF _Toc415607678 \h </w:instrText>
+            </w:r>
+            <w:r>
+              <w:rPr>
+                <w:noProof/>
+                <w:webHidden/>
+              </w:rPr>
+            </w:r>
+            <w:r>
+              <w:rPr>
+                <w:noProof/>
+                <w:webHidden/>
+              </w:rPr>
+              <w:fldChar w:fldCharType="separate"/>
+            </w:r>
+            <w:r>
+              <w:rPr>
+                <w:noProof/>
+                <w:webHidden/>
+              </w:rPr>
+              <w:t>10</w:t>
             </w:r>
             <w:r>
               <w:rPr>
@@ -2196,13 +2553,13 @@
               <w:noProof/>
             </w:rPr>
           </w:pPr>
-          <w:hyperlink w:anchor="_Toc415341642" w:history="1">
+          <w:hyperlink w:anchor="_Toc415607679" w:history="1">
             <w:r>
               <w:rPr>
                 <w:rStyle w:val="Hyperlink"/>
                 <w:noProof/>
               </w:rPr>
-              <w:t>Checkins Resource Collection</w:t>
+              <w:t>Directions Resource Collections</w:t>
             </w:r>
             <w:r>
               <w:rPr>
@@ -2223,7 +2580,7 @@
                 <w:noProof/>
                 <w:webHidden/>
               </w:rPr>
-              <w:instrText xml:space="preserve"> PAGEREF _Toc415341642 \h </w:instrText>
+              <w:instrText xml:space="preserve"> PAGEREF _Toc415607679 \h </w:instrText>
             </w:r>
             <w:r>
               <w:rPr>
@@ -2243,7 +2600,7 @@
                 <w:noProof/>
                 <w:webHidden/>
               </w:rPr>
-              <w:t>8</w:t>
+              <w:t>10</w:t>
             </w:r>
             <w:r>
               <w:rPr>
@@ -2256,7 +2613,7 @@
         </w:p>
         <w:p>
           <w:pPr>
-            <w:pStyle w:val="TOC2"/>
+            <w:pStyle w:val="TOC3"/>
             <w:tabs>
               <w:tab w:val="right" w:leader="dot" w:pos="9566"/>
             </w:tabs>
@@ -2265,13 +2622,13 @@
               <w:noProof/>
             </w:rPr>
           </w:pPr>
-          <w:hyperlink w:anchor="_Toc415341643" w:history="1">
+          <w:hyperlink w:anchor="_Toc415607680" w:history="1">
             <w:r>
               <w:rPr>
                 <w:rStyle w:val="Hyperlink"/>
                 <w:noProof/>
               </w:rPr>
-              <w:t>Directions Resource Collections</w:t>
+              <w:t>Operation: GET</w:t>
             </w:r>
             <w:r>
               <w:rPr>
@@ -2292,7 +2649,7 @@
                 <w:noProof/>
                 <w:webHidden/>
               </w:rPr>
-              <w:instrText xml:space="preserve"> PAGEREF _Toc415341643 \h </w:instrText>
+              <w:instrText xml:space="preserve"> PAGEREF _Toc415607680 \h </w:instrText>
             </w:r>
             <w:r>
               <w:rPr>
@@ -2312,7 +2669,7 @@
                 <w:noProof/>
                 <w:webHidden/>
               </w:rPr>
-              <w:t>8</w:t>
+              <w:t>10</w:t>
             </w:r>
             <w:r>
               <w:rPr>
@@ -2335,7 +2692,7 @@
       <w:pPr>
         <w:pStyle w:val="Heading1"/>
       </w:pPr>
-      <w:bookmarkStart w:id="1" w:name="_Toc415341625"/>
+      <w:bookmarkStart w:id="1" w:name="_Toc415607657"/>
       <w:r>
         <w:lastRenderedPageBreak/>
         <w:t>Overview</w:t>
@@ -2446,7 +2803,7 @@
       <w:pPr>
         <w:pStyle w:val="Heading2"/>
       </w:pPr>
-      <w:bookmarkStart w:id="2" w:name="_Toc415341626"/>
+      <w:bookmarkStart w:id="2" w:name="_Toc415607658"/>
       <w:r>
         <w:t>API Ve</w:t>
       </w:r>
@@ -2910,7 +3267,7 @@
       <w:pPr>
         <w:pStyle w:val="Heading2"/>
       </w:pPr>
-      <w:bookmarkStart w:id="3" w:name="_Toc415341627"/>
+      <w:bookmarkStart w:id="3" w:name="_Toc415607659"/>
       <w:r>
         <w:t>Query Strings</w:t>
       </w:r>
@@ -2925,7 +3282,7 @@
       <w:pPr>
         <w:pStyle w:val="Heading2"/>
       </w:pPr>
-      <w:bookmarkStart w:id="4" w:name="_Toc415341628"/>
+      <w:bookmarkStart w:id="4" w:name="_Toc415607660"/>
       <w:r>
         <w:lastRenderedPageBreak/>
         <w:t>HTTP Headers</w:t>
@@ -3002,7 +3359,7 @@
       <w:pPr>
         <w:pStyle w:val="Heading2"/>
       </w:pPr>
-      <w:bookmarkStart w:id="5" w:name="_Toc415341629"/>
+      <w:bookmarkStart w:id="5" w:name="_Toc415607661"/>
       <w:r>
         <w:t>Payload Format</w:t>
       </w:r>
@@ -3082,7 +3439,7 @@
         <w:pStyle w:val="Heading1"/>
         <w:pageBreakBefore w:val="0"/>
       </w:pPr>
-      <w:bookmarkStart w:id="6" w:name="_Toc415341630"/>
+      <w:bookmarkStart w:id="6" w:name="_Toc415607662"/>
       <w:r>
         <w:t>Resources and Resource Operations</w:t>
       </w:r>
@@ -3097,7 +3454,7 @@
       <w:pPr>
         <w:pStyle w:val="Heading2"/>
       </w:pPr>
-      <w:bookmarkStart w:id="7" w:name="_Toc415341631"/>
+      <w:bookmarkStart w:id="7" w:name="_Toc415607663"/>
       <w:r>
         <w:t>Current Users Collection Resource</w:t>
       </w:r>
@@ -3139,7 +3496,7 @@
       <w:pPr>
         <w:pStyle w:val="Heading3"/>
       </w:pPr>
-      <w:bookmarkStart w:id="8" w:name="_Toc415341632"/>
+      <w:bookmarkStart w:id="8" w:name="_Toc415607664"/>
       <w:r>
         <w:t>Operation: POST</w:t>
       </w:r>
@@ -3152,14 +3509,21 @@
           <w:ilvl w:val="0"/>
           <w:numId w:val="39"/>
         </w:numPr>
-      </w:pPr>
-      <w:r>
+        <w:rPr>
+          <w:lang w:val="fr-CA"/>
+        </w:rPr>
+      </w:pPr>
+      <w:r>
+        <w:rPr>
+          <w:lang w:val="fr-CA"/>
+        </w:rPr>
         <w:t xml:space="preserve">URI: </w:t>
       </w:r>
       <w:hyperlink r:id="rId11" w:history="1">
         <w:r>
           <w:rPr>
             <w:rStyle w:val="Hyperlink"/>
+            <w:lang w:val="fr-CA"/>
           </w:rPr>
           <w:t>http://www.domainname.com/veniapi/currentUsers</w:t>
         </w:r>
@@ -3324,7 +3688,7 @@
       <w:pPr>
         <w:pStyle w:val="Heading3"/>
       </w:pPr>
-      <w:bookmarkStart w:id="9" w:name="_Toc415341633"/>
+      <w:bookmarkStart w:id="9" w:name="_Toc415607665"/>
       <w:r>
         <w:t>Operation: GET</w:t>
       </w:r>
@@ -3478,9 +3842,102 @@
     </w:p>
     <w:p>
       <w:pPr>
+        <w:pStyle w:val="Heading4"/>
+      </w:pPr>
+      <w:r>
+        <w:t>Response Payload:</w:t>
+      </w:r>
+    </w:p>
+    <w:p>
+      <w:r>
+        <w:t>{</w:t>
+      </w:r>
+      <w:r>
+        <w:tab/>
+      </w:r>
+      <w:proofErr w:type="spellStart"/>
+      <w:r>
+        <w:t>VetID</w:t>
+      </w:r>
+      <w:proofErr w:type="spellEnd"/>
+      <w:r>
+        <w:t>:</w:t>
+      </w:r>
+      <w:r>
+        <w:tab/>
+        <w:t>string,</w:t>
+      </w:r>
+      <w:r>
+        <w:br/>
+      </w:r>
+      <w:r>
+        <w:tab/>
+      </w:r>
+      <w:proofErr w:type="spellStart"/>
+      <w:r>
+        <w:t>firstName</w:t>
+      </w:r>
+      <w:proofErr w:type="spellEnd"/>
+      <w:r>
+        <w:t>: string,</w:t>
+      </w:r>
+      <w:r>
+        <w:br/>
+      </w:r>
+      <w:r>
+        <w:tab/>
+      </w:r>
+      <w:proofErr w:type="spellStart"/>
+      <w:r>
+        <w:t>lastName</w:t>
+      </w:r>
+      <w:proofErr w:type="spellEnd"/>
+      <w:r>
+        <w:t>: string,</w:t>
+      </w:r>
+      <w:r>
+        <w:br/>
+      </w:r>
+      <w:r>
+        <w:tab/>
+      </w:r>
+      <w:proofErr w:type="spellStart"/>
+      <w:r>
+        <w:t>emailAddress</w:t>
+      </w:r>
+      <w:proofErr w:type="spellEnd"/>
+      <w:r>
+        <w:t>: string,</w:t>
+      </w:r>
+      <w:r>
+        <w:br/>
+      </w:r>
+      <w:r>
+        <w:tab/>
+        <w:t xml:space="preserve">array </w:t>
+      </w:r>
+      <w:proofErr w:type="gramStart"/>
+      <w:r>
+        <w:t>[ {</w:t>
+      </w:r>
+      <w:proofErr w:type="gramEnd"/>
+      <w:r>
+        <w:t xml:space="preserve"> </w:t>
+      </w:r>
+      <w:proofErr w:type="spellStart"/>
+      <w:r>
+        <w:t>facilityCode</w:t>
+      </w:r>
+      <w:proofErr w:type="spellEnd"/>
+      <w:r>
+        <w:t>: string } ] }</w:t>
+      </w:r>
+    </w:p>
+    <w:p>
+      <w:pPr>
         <w:pStyle w:val="Heading3"/>
       </w:pPr>
-      <w:bookmarkStart w:id="10" w:name="_Toc415341634"/>
+      <w:bookmarkStart w:id="10" w:name="_Toc415607666"/>
       <w:r>
         <w:t>Operation: DELETE</w:t>
       </w:r>
@@ -3643,22 +4100,9 @@
     </w:p>
     <w:p>
       <w:pPr>
-        <w:pStyle w:val="Heading4"/>
-      </w:pPr>
-      <w:r>
-        <w:t>Current User Object Format</w:t>
-      </w:r>
-    </w:p>
-    <w:p>
-      <w:r>
-        <w:t>To be determined.</w:t>
-      </w:r>
-    </w:p>
-    <w:p>
-      <w:pPr>
         <w:pStyle w:val="Heading2"/>
       </w:pPr>
-      <w:bookmarkStart w:id="11" w:name="_Toc415341635"/>
+      <w:bookmarkStart w:id="11" w:name="_Toc415607667"/>
       <w:proofErr w:type="spellStart"/>
       <w:r>
         <w:t>NewUsers</w:t>
@@ -3697,7 +4141,7 @@
       <w:pPr>
         <w:pStyle w:val="Heading3"/>
       </w:pPr>
-      <w:bookmarkStart w:id="12" w:name="_Toc415341636"/>
+      <w:bookmarkStart w:id="12" w:name="_Toc415607668"/>
       <w:r>
         <w:t>Operation: POST</w:t>
       </w:r>
@@ -3710,14 +4154,21 @@
           <w:ilvl w:val="0"/>
           <w:numId w:val="39"/>
         </w:numPr>
-      </w:pPr>
-      <w:r>
+        <w:rPr>
+          <w:lang w:val="fr-CA"/>
+        </w:rPr>
+      </w:pPr>
+      <w:r>
+        <w:rPr>
+          <w:lang w:val="fr-CA"/>
+        </w:rPr>
         <w:t xml:space="preserve">URI: </w:t>
       </w:r>
       <w:hyperlink r:id="rId14" w:history="1">
         <w:r>
           <w:rPr>
             <w:rStyle w:val="Hyperlink"/>
+            <w:lang w:val="fr-CA"/>
           </w:rPr>
           <w:t>http://www.domainname.com/veniapi/newUsers</w:t>
         </w:r>
@@ -3732,6 +4183,7 @@
         </w:numPr>
       </w:pPr>
       <w:r>
+        <w:lastRenderedPageBreak/>
         <w:t>Response statuses:</w:t>
       </w:r>
     </w:p>
@@ -3756,7 +4208,6 @@
         </w:numPr>
       </w:pPr>
       <w:r>
-        <w:lastRenderedPageBreak/>
         <w:t>Request Payload</w:t>
       </w:r>
       <w:proofErr w:type="gramStart"/>
@@ -3916,10 +4367,11 @@
       <w:pPr>
         <w:pStyle w:val="Heading2"/>
       </w:pPr>
-      <w:bookmarkStart w:id="13" w:name="_Toc415341637"/>
+      <w:bookmarkStart w:id="13" w:name="_Toc415607669"/>
       <w:r>
         <w:t>Users Resource Collection</w:t>
       </w:r>
+      <w:bookmarkEnd w:id="13"/>
     </w:p>
     <w:p>
       <w:r>
@@ -3946,12 +4398,14 @@
       <w:pPr>
         <w:pStyle w:val="Heading3"/>
       </w:pPr>
+      <w:bookmarkStart w:id="14" w:name="_Toc415607670"/>
       <w:r>
         <w:t>Operation:</w:t>
       </w:r>
       <w:r>
         <w:t xml:space="preserve"> PUT</w:t>
       </w:r>
+      <w:bookmarkEnd w:id="14"/>
     </w:p>
     <w:p>
       <w:pPr>
@@ -3962,10 +4416,7 @@
         </w:numPr>
       </w:pPr>
       <w:r>
-        <w:t>URI:</w:t>
-      </w:r>
-      <w:r>
-        <w:t> </w:t>
+        <w:t>URI: </w:t>
       </w:r>
       <w:hyperlink r:id="rId15" w:history="1">
         <w:r>
@@ -4133,6 +4584,7 @@
       <w:pPr>
         <w:pStyle w:val="Heading2"/>
       </w:pPr>
+      <w:bookmarkStart w:id="15" w:name="_Toc415607671"/>
       <w:proofErr w:type="spellStart"/>
       <w:r>
         <w:t>Va</w:t>
@@ -4144,7 +4596,7 @@
       <w:r>
         <w:t xml:space="preserve"> Resource Collection</w:t>
       </w:r>
-      <w:bookmarkEnd w:id="13"/>
+      <w:bookmarkEnd w:id="15"/>
     </w:p>
     <w:p>
       <w:r>
@@ -4163,14 +4615,15 @@
       <w:pPr>
         <w:pStyle w:val="Heading3"/>
       </w:pPr>
-      <w:bookmarkStart w:id="14" w:name="_Toc415341638"/>
-      <w:r>
+      <w:bookmarkStart w:id="16" w:name="_Toc415607672"/>
+      <w:r>
+        <w:lastRenderedPageBreak/>
         <w:t>Operation: GET</w:t>
       </w:r>
       <w:r>
         <w:t xml:space="preserve"> (collection)</w:t>
       </w:r>
-      <w:bookmarkEnd w:id="14"/>
+      <w:bookmarkEnd w:id="16"/>
     </w:p>
     <w:p>
       <w:pPr>
@@ -4179,24 +4632,35 @@
           <w:ilvl w:val="0"/>
           <w:numId w:val="39"/>
         </w:numPr>
-      </w:pPr>
-      <w:r>
+        <w:rPr>
+          <w:lang w:val="fr-CA"/>
+        </w:rPr>
+      </w:pPr>
+      <w:r>
+        <w:rPr>
+          <w:lang w:val="fr-CA"/>
+        </w:rPr>
         <w:t xml:space="preserve">URI: </w:t>
       </w:r>
       <w:hyperlink r:id="rId16" w:history="1">
         <w:r>
           <w:rPr>
             <w:rStyle w:val="Hyperlink"/>
+            <w:lang w:val="fr-CA"/>
           </w:rPr>
           <w:t>http://www.domainname.com/veniapi/vaFacilities</w:t>
         </w:r>
       </w:hyperlink>
       <w:r>
+        <w:rPr>
+          <w:lang w:val="fr-CA"/>
+        </w:rPr>
         <w:t xml:space="preserve"> </w:t>
       </w:r>
       <w:r>
         <w:rPr>
           <w:i/>
+          <w:lang w:val="fr-CA"/>
         </w:rPr>
         <w:t xml:space="preserve"> </w:t>
       </w:r>
@@ -4222,7 +4686,6 @@
         </w:numPr>
       </w:pPr>
       <w:r>
-        <w:lastRenderedPageBreak/>
         <w:t>200 – Success</w:t>
       </w:r>
     </w:p>
@@ -4439,11 +4902,11 @@
       <w:pPr>
         <w:pStyle w:val="Heading3"/>
       </w:pPr>
-      <w:bookmarkStart w:id="15" w:name="_Toc415341639"/>
+      <w:bookmarkStart w:id="17" w:name="_Toc415607673"/>
       <w:r>
         <w:t>Operation: GET (element)</w:t>
       </w:r>
-      <w:bookmarkEnd w:id="15"/>
+      <w:bookmarkEnd w:id="17"/>
     </w:p>
     <w:p>
       <w:pPr>
@@ -4707,6 +5170,7 @@
         <w:br/>
       </w:r>
       <w:r>
+        <w:lastRenderedPageBreak/>
         <w:tab/>
         <w:t>longitude: number (floating point)</w:t>
       </w:r>
@@ -4724,15 +5188,13 @@
       <w:pPr>
         <w:pStyle w:val="Heading2"/>
       </w:pPr>
-      <w:bookmarkStart w:id="16" w:name="_Toc415341640"/>
-      <w:r>
-        <w:lastRenderedPageBreak/>
+      <w:bookmarkStart w:id="18" w:name="_Toc415607674"/>
+      <w:r>
         <w:t>Appointments Resource Collection</w:t>
       </w:r>
-      <w:bookmarkEnd w:id="16"/>
-    </w:p>
-    <w:p>
-      <w:bookmarkStart w:id="17" w:name="_Toc415341642"/>
+      <w:bookmarkEnd w:id="18"/>
+    </w:p>
+    <w:p>
       <w:r>
         <w:t>Only GET operations are available from the appointments collection.  Inserts (POSTs) and updates (PUTs) have no meaning.  Two get operations are possible, one for the collection and one for a particular element.  Both operations return objects of the same structure, one is an array of objects, the other is a single object.  Only appointments for the authenticate user are available.</w:t>
       </w:r>
@@ -4741,9 +5203,11 @@
       <w:pPr>
         <w:pStyle w:val="Heading3"/>
       </w:pPr>
+      <w:bookmarkStart w:id="19" w:name="_Toc415607675"/>
       <w:r>
         <w:t>Operation: GET (collection)</w:t>
       </w:r>
+      <w:bookmarkEnd w:id="19"/>
     </w:p>
     <w:p>
       <w:pPr>
@@ -4752,8 +5216,14 @@
           <w:ilvl w:val="0"/>
           <w:numId w:val="39"/>
         </w:numPr>
-      </w:pPr>
-      <w:r>
+        <w:rPr>
+          <w:lang w:val="fr-CA"/>
+        </w:rPr>
+      </w:pPr>
+      <w:r>
+        <w:rPr>
+          <w:lang w:val="fr-CA"/>
+        </w:rPr>
         <w:t>URI: http://www.domainname.com/veniapi/appointments</w:t>
       </w:r>
     </w:p>
@@ -4945,6 +5415,8 @@
         </w:rPr>
         <w:br/>
       </w:r>
+      <w:bookmarkStart w:id="20" w:name="_GoBack"/>
+      <w:bookmarkEnd w:id="20"/>
       <w:r>
         <w:t xml:space="preserve">If present, only appoints on or after that date are returned.  May be combined with </w:t>
       </w:r>
@@ -5060,9 +5532,11 @@
       <w:pPr>
         <w:pStyle w:val="Heading3"/>
       </w:pPr>
+      <w:bookmarkStart w:id="21" w:name="_Toc415607676"/>
       <w:r>
         <w:t>Operation: GET (element)</w:t>
       </w:r>
+      <w:bookmarkEnd w:id="21"/>
     </w:p>
     <w:p>
       <w:pPr>
@@ -5215,6 +5689,7 @@
         </w:numPr>
       </w:pPr>
       <w:r>
+        <w:lastRenderedPageBreak/>
         <w:t>Response Payload: A facility detail object as described below.</w:t>
       </w:r>
     </w:p>
@@ -5235,7 +5710,6 @@
         <w:pStyle w:val="Heading4"/>
       </w:pPr>
       <w:r>
-        <w:lastRenderedPageBreak/>
         <w:t>Response Payload:</w:t>
       </w:r>
     </w:p>
@@ -5389,6 +5863,7 @@
       <w:pPr>
         <w:pStyle w:val="Heading2"/>
       </w:pPr>
+      <w:bookmarkStart w:id="22" w:name="_Toc415607677"/>
       <w:proofErr w:type="spellStart"/>
       <w:r>
         <w:t>Checkins</w:t>
@@ -5397,7 +5872,7 @@
       <w:r>
         <w:t xml:space="preserve"> Resource Collection</w:t>
       </w:r>
-      <w:bookmarkEnd w:id="17"/>
+      <w:bookmarkEnd w:id="22"/>
     </w:p>
     <w:p>
       <w:r>
@@ -5435,10 +5910,11 @@
       <w:pPr>
         <w:pStyle w:val="Heading3"/>
       </w:pPr>
-      <w:bookmarkStart w:id="18" w:name="_Toc415341643"/>
+      <w:bookmarkStart w:id="23" w:name="_Toc415607678"/>
       <w:r>
         <w:t>Operation: POST</w:t>
       </w:r>
+      <w:bookmarkEnd w:id="23"/>
     </w:p>
     <w:p>
       <w:pPr>
@@ -5530,13 +6006,7 @@
         </w:numPr>
       </w:pPr>
       <w:r>
-        <w:t xml:space="preserve">404 – Not found – indicates that the </w:t>
-      </w:r>
-      <w:r>
-        <w:t>appointment</w:t>
-      </w:r>
-      <w:r>
-        <w:t xml:space="preserve"> code is incorrect</w:t>
+        <w:t>404 – Not found – indicates that the appointment code is incorrect</w:t>
       </w:r>
     </w:p>
     <w:p>
@@ -5667,10 +6137,11 @@
       <w:pPr>
         <w:pStyle w:val="Heading2"/>
       </w:pPr>
+      <w:bookmarkStart w:id="24" w:name="_Toc415607679"/>
       <w:r>
         <w:t>Directions Resource Collections</w:t>
       </w:r>
-      <w:bookmarkEnd w:id="18"/>
+      <w:bookmarkEnd w:id="24"/>
     </w:p>
     <w:p>
       <w:r>
@@ -5693,9 +6164,11 @@
       <w:pPr>
         <w:pStyle w:val="Heading3"/>
       </w:pPr>
+      <w:bookmarkStart w:id="25" w:name="_Toc415607680"/>
       <w:r>
         <w:t>Operation: GET</w:t>
       </w:r>
+      <w:bookmarkEnd w:id="25"/>
     </w:p>
     <w:p>
       <w:pPr>
@@ -5772,6 +6245,7 @@
         </w:numPr>
       </w:pPr>
       <w:r>
+        <w:lastRenderedPageBreak/>
         <w:t>401 – Not authorized – the user token is missing or invalid</w:t>
       </w:r>
     </w:p>
@@ -5798,8 +6272,6 @@
       <w:r>
         <w:t>Header (request):</w:t>
       </w:r>
-      <w:bookmarkStart w:id="19" w:name="_GoBack"/>
-      <w:bookmarkEnd w:id="19"/>
     </w:p>
     <w:p>
       <w:pPr>
@@ -5810,7 +6282,6 @@
         </w:numPr>
       </w:pPr>
       <w:r>
-        <w:lastRenderedPageBreak/>
         <w:t xml:space="preserve">X-Token: a </w:t>
       </w:r>
       <w:proofErr w:type="spellStart"/>
@@ -10263,6 +10734,7 @@
   <w:style w:type="character" w:default="1" w:styleId="DefaultParagraphFont">
     <w:name w:val="Default Paragraph Font"/>
     <w:uiPriority w:val="1"/>
+    <w:semiHidden/>
     <w:unhideWhenUsed/>
   </w:style>
   <w:style w:type="table" w:default="1" w:styleId="TableNormal">
@@ -10923,7 +11395,7 @@
 </file>
 
 <file path=customXml/itemProps1.xml><?xml version="1.0" encoding="utf-8"?>
-<ds:datastoreItem xmlns:ds="http://schemas.openxmlformats.org/officeDocument/2006/customXml" ds:itemID="{9A0BE976-82CE-4FB6-8956-A51B7089A169}">
+<ds:datastoreItem xmlns:ds="http://schemas.openxmlformats.org/officeDocument/2006/customXml" ds:itemID="{8B9FCEC0-0547-47C0-BB73-4EBED4A4019D}">
   <ds:schemaRefs>
     <ds:schemaRef ds:uri="http://schemas.openxmlformats.org/officeDocument/2006/bibliography"/>
   </ds:schemaRefs>

</xml_diff>

<commit_message>
Updated Middle Tier document
</commit_message>
<xml_diff>
--- a/Mid-Tier API.docx
+++ b/Mid-Tier API.docx
@@ -51,7 +51,18 @@
           <w:sz w:val="56"/>
           <w:szCs w:val="56"/>
         </w:rPr>
-        <w:t>Middle-Tier RESTful API Documentation</w:t>
+        <w:t>Middle-Tier REST</w:t>
+      </w:r>
+      <w:bookmarkStart w:id="0" w:name="_GoBack"/>
+      <w:bookmarkEnd w:id="0"/>
+      <w:r>
+        <w:rPr>
+          <w:rFonts w:cs="Calibri"/>
+          <w:b/>
+          <w:sz w:val="56"/>
+          <w:szCs w:val="56"/>
+        </w:rPr>
+        <w:t>ful API Documentation</w:t>
       </w:r>
     </w:p>
     <w:p>
@@ -97,7 +108,16 @@
           <w:sz w:val="28"/>
           <w:szCs w:val="28"/>
         </w:rPr>
-        <w:t xml:space="preserve"> 0.9</w:t>
+        <w:t xml:space="preserve"> </w:t>
+      </w:r>
+      <w:r>
+        <w:rPr>
+          <w:rFonts w:cs="Calibri"/>
+          <w:color w:val="00B0F0"/>
+          <w:sz w:val="28"/>
+          <w:szCs w:val="28"/>
+        </w:rPr>
+        <w:t>1.0</w:t>
       </w:r>
     </w:p>
     <w:p>
@@ -120,7 +140,7 @@
           <w:sz w:val="28"/>
           <w:szCs w:val="28"/>
         </w:rPr>
-        <w:t>02</w:t>
+        <w:t>16</w:t>
       </w:r>
       <w:r>
         <w:rPr>
@@ -230,29 +250,7 @@
           <w:sz w:val="44"/>
           <w:szCs w:val="44"/>
         </w:rPr>
-        <w:t xml:space="preserve">The Veni VA </w:t>
-      </w:r>
-      <w:proofErr w:type="spellStart"/>
-      <w:r>
-        <w:rPr>
-          <w:rFonts w:cs="Calibri"/>
-          <w:b/>
-          <w:i/>
-          <w:sz w:val="44"/>
-          <w:szCs w:val="44"/>
-        </w:rPr>
-        <w:t>Checkin</w:t>
-      </w:r>
-      <w:proofErr w:type="spellEnd"/>
-      <w:r>
-        <w:rPr>
-          <w:rFonts w:cs="Calibri"/>
-          <w:b/>
-          <w:i/>
-          <w:sz w:val="44"/>
-          <w:szCs w:val="44"/>
-        </w:rPr>
-        <w:t xml:space="preserve"> System</w:t>
+        <w:t>The Veni VA Checkin System</w:t>
       </w:r>
     </w:p>
     <w:p>
@@ -269,198 +267,6 @@
       </w:pPr>
       <w:r>
         <w:rPr>
-          <w:noProof/>
-        </w:rPr>
-        <mc:AlternateContent>
-          <mc:Choice Requires="wps">
-            <w:drawing>
-              <wp:anchor distT="0" distB="0" distL="114300" distR="114300" simplePos="0" relativeHeight="251661312" behindDoc="0" locked="0" layoutInCell="1" allowOverlap="1" wp14:anchorId="69F3E243" wp14:editId="4C3C0EF6">
-                <wp:simplePos x="0" y="0"/>
-                <wp:positionH relativeFrom="column">
-                  <wp:posOffset>1409065</wp:posOffset>
-                </wp:positionH>
-                <wp:positionV relativeFrom="paragraph">
-                  <wp:posOffset>334010</wp:posOffset>
-                </wp:positionV>
-                <wp:extent cx="1828800" cy="1828800"/>
-                <wp:effectExtent l="0" t="1676400" r="0" b="1691005"/>
-                <wp:wrapNone/>
-                <wp:docPr id="3" name="Text Box 3"/>
-                <wp:cNvGraphicFramePr/>
-                <a:graphic xmlns:a="http://schemas.openxmlformats.org/drawingml/2006/main">
-                  <a:graphicData uri="http://schemas.microsoft.com/office/word/2010/wordprocessingShape">
-                    <wps:wsp>
-                      <wps:cNvSpPr txBox="1"/>
-                      <wps:spPr>
-                        <a:xfrm rot="19154349">
-                          <a:off x="0" y="0"/>
-                          <a:ext cx="1828800" cy="1828800"/>
-                        </a:xfrm>
-                        <a:prstGeom prst="rect">
-                          <a:avLst/>
-                        </a:prstGeom>
-                        <a:noFill/>
-                        <a:ln>
-                          <a:noFill/>
-                        </a:ln>
-                        <a:effectLst/>
-                      </wps:spPr>
-                      <wps:txbx>
-                        <w:txbxContent>
-                          <w:p>
-                            <w:pPr>
-                              <w:spacing w:after="0" w:line="240" w:lineRule="auto"/>
-                              <w:jc w:val="center"/>
-                              <w:rPr>
-                                <w:rFonts w:cs="Calibri"/>
-                                <w:b/>
-                                <w:i/>
-                                <w:outline/>
-                                <w:color w:val="4472C4" w:themeColor="accent5"/>
-                                <w:sz w:val="144"/>
-                                <w:szCs w:val="144"/>
-                                <w14:shadow w14:blurRad="38100" w14:dist="22860" w14:dir="5400000" w14:sx="100000" w14:sy="100000" w14:kx="0" w14:ky="0" w14:algn="tl">
-                                  <w14:srgbClr w14:val="000000">
-                                    <w14:alpha w14:val="70000"/>
-                                  </w14:srgbClr>
-                                </w14:shadow>
-                                <w14:textOutline w14:w="10160" w14:cap="flat" w14:cmpd="sng" w14:algn="ctr">
-                                  <w14:solidFill>
-                                    <w14:schemeClr w14:val="accent5"/>
-                                  </w14:solidFill>
-                                  <w14:prstDash w14:val="solid"/>
-                                  <w14:round/>
-                                </w14:textOutline>
-                                <w14:textFill>
-                                  <w14:solidFill>
-                                    <w14:srgbClr w14:val="FFFFFF"/>
-                                  </w14:solidFill>
-                                </w14:textFill>
-                              </w:rPr>
-                            </w:pPr>
-                            <w:r>
-                              <w:rPr>
-                                <w:rFonts w:cs="Calibri"/>
-                                <w:b/>
-                                <w:i/>
-                                <w:outline/>
-                                <w:color w:val="4472C4" w:themeColor="accent5"/>
-                                <w:sz w:val="144"/>
-                                <w:szCs w:val="144"/>
-                                <w14:shadow w14:blurRad="38100" w14:dist="22860" w14:dir="5400000" w14:sx="100000" w14:sy="100000" w14:kx="0" w14:ky="0" w14:algn="tl">
-                                  <w14:srgbClr w14:val="000000">
-                                    <w14:alpha w14:val="70000"/>
-                                  </w14:srgbClr>
-                                </w14:shadow>
-                                <w14:textOutline w14:w="10160" w14:cap="flat" w14:cmpd="sng" w14:algn="ctr">
-                                  <w14:solidFill>
-                                    <w14:schemeClr w14:val="accent5"/>
-                                  </w14:solidFill>
-                                  <w14:prstDash w14:val="solid"/>
-                                  <w14:round/>
-                                </w14:textOutline>
-                                <w14:textFill>
-                                  <w14:solidFill>
-                                    <w14:srgbClr w14:val="FFFFFF"/>
-                                  </w14:solidFill>
-                                </w14:textFill>
-                              </w:rPr>
-                              <w:t xml:space="preserve">Draft </w:t>
-                            </w:r>
-                          </w:p>
-                        </w:txbxContent>
-                      </wps:txbx>
-                      <wps:bodyPr rot="0" spcFirstLastPara="0" vertOverflow="overflow" horzOverflow="overflow" vert="horz" wrap="none" lIns="91440" tIns="45720" rIns="91440" bIns="45720" numCol="1" spcCol="0" rtlCol="0" fromWordArt="0" anchor="t" anchorCtr="0" forceAA="0" compatLnSpc="1">
-                        <a:prstTxWarp prst="textNoShape">
-                          <a:avLst/>
-                        </a:prstTxWarp>
-                        <a:spAutoFit/>
-                      </wps:bodyPr>
-                    </wps:wsp>
-                  </a:graphicData>
-                </a:graphic>
-              </wp:anchor>
-            </w:drawing>
-          </mc:Choice>
-          <mc:Fallback>
-            <w:pict>
-              <v:shapetype w14:anchorId="69F3E243" id="_x0000_t202" coordsize="21600,21600" o:spt="202" path="m,l,21600r21600,l21600,xe">
-                <v:stroke joinstyle="miter"/>
-                <v:path gradientshapeok="t" o:connecttype="rect"/>
-              </v:shapetype>
-              <v:shape id="Text Box 3" o:spid="_x0000_s1026" type="#_x0000_t202" style="position:absolute;margin-left:110.95pt;margin-top:26.3pt;width:2in;height:2in;rotation:-2671303fd;z-index:251661312;visibility:visible;mso-wrap-style:none;mso-wrap-distance-left:9pt;mso-wrap-distance-top:0;mso-wrap-distance-right:9pt;mso-wrap-distance-bottom:0;mso-position-horizontal:absolute;mso-position-horizontal-relative:text;mso-position-vertical:absolute;mso-position-vertical-relative:text;v-text-anchor:top" o:gfxdata="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" filled="f" stroked="f">
-                <v:textbox style="mso-fit-shape-to-text:t">
-                  <w:txbxContent>
-                    <w:p>
-                      <w:pPr>
-                        <w:spacing w:after="0" w:line="240" w:lineRule="auto"/>
-                        <w:jc w:val="center"/>
-                        <w:rPr>
-                          <w:rFonts w:cs="Calibri"/>
-                          <w:b/>
-                          <w:i/>
-                          <w:outline/>
-                          <w:color w:val="4472C4" w:themeColor="accent5"/>
-                          <w:sz w:val="144"/>
-                          <w:szCs w:val="144"/>
-                          <w14:shadow w14:blurRad="38100" w14:dist="22860" w14:dir="5400000" w14:sx="100000" w14:sy="100000" w14:kx="0" w14:ky="0" w14:algn="tl">
-                            <w14:srgbClr w14:val="000000">
-                              <w14:alpha w14:val="70000"/>
-                            </w14:srgbClr>
-                          </w14:shadow>
-                          <w14:textOutline w14:w="10160" w14:cap="flat" w14:cmpd="sng" w14:algn="ctr">
-                            <w14:solidFill>
-                              <w14:schemeClr w14:val="accent5"/>
-                            </w14:solidFill>
-                            <w14:prstDash w14:val="solid"/>
-                            <w14:round/>
-                          </w14:textOutline>
-                          <w14:textFill>
-                            <w14:solidFill>
-                              <w14:srgbClr w14:val="FFFFFF"/>
-                            </w14:solidFill>
-                          </w14:textFill>
-                        </w:rPr>
-                      </w:pPr>
-                      <w:r>
-                        <w:rPr>
-                          <w:rFonts w:cs="Calibri"/>
-                          <w:b/>
-                          <w:i/>
-                          <w:outline/>
-                          <w:color w:val="4472C4" w:themeColor="accent5"/>
-                          <w:sz w:val="144"/>
-                          <w:szCs w:val="144"/>
-                          <w14:shadow w14:blurRad="38100" w14:dist="22860" w14:dir="5400000" w14:sx="100000" w14:sy="100000" w14:kx="0" w14:ky="0" w14:algn="tl">
-                            <w14:srgbClr w14:val="000000">
-                              <w14:alpha w14:val="70000"/>
-                            </w14:srgbClr>
-                          </w14:shadow>
-                          <w14:textOutline w14:w="10160" w14:cap="flat" w14:cmpd="sng" w14:algn="ctr">
-                            <w14:solidFill>
-                              <w14:schemeClr w14:val="accent5"/>
-                            </w14:solidFill>
-                            <w14:prstDash w14:val="solid"/>
-                            <w14:round/>
-                          </w14:textOutline>
-                          <w14:textFill>
-                            <w14:solidFill>
-                              <w14:srgbClr w14:val="FFFFFF"/>
-                            </w14:solidFill>
-                          </w14:textFill>
-                        </w:rPr>
-                        <w:t xml:space="preserve">Draft </w:t>
-                      </w:r>
-                    </w:p>
-                  </w:txbxContent>
-                </v:textbox>
-              </v:shape>
-            </w:pict>
-          </mc:Fallback>
-        </mc:AlternateContent>
-      </w:r>
-      <w:r>
-        <w:rPr>
           <w:rFonts w:cs="Calibri"/>
           <w:sz w:val="40"/>
           <w:szCs w:val="40"/>
@@ -478,7 +284,6 @@
           <w:rFonts w:cs="Calibri"/>
           <w:sz w:val="24"/>
           <w:szCs w:val="24"/>
-          <w:lang w:val="fr-CA"/>
         </w:rPr>
       </w:pPr>
       <w:r>
@@ -486,7 +291,6 @@
           <w:rFonts w:cs="Calibri"/>
           <w:sz w:val="24"/>
           <w:szCs w:val="24"/>
-          <w:lang w:val="fr-CA"/>
         </w:rPr>
         <w:t>SE 6387.M01</w:t>
       </w:r>
@@ -501,7 +305,6 @@
           <w:rFonts w:cs="Calibri"/>
           <w:sz w:val="24"/>
           <w:szCs w:val="24"/>
-          <w:lang w:val="fr-CA"/>
         </w:rPr>
       </w:pPr>
     </w:p>
@@ -514,7 +317,6 @@
           <w:color w:val="00B0F0"/>
           <w:sz w:val="32"/>
           <w:szCs w:val="32"/>
-          <w:lang w:val="fr-CA"/>
         </w:rPr>
       </w:pPr>
     </w:p>
@@ -527,7 +329,6 @@
           <w:color w:val="00B0F0"/>
           <w:sz w:val="32"/>
           <w:szCs w:val="32"/>
-          <w:lang w:val="fr-CA"/>
         </w:rPr>
       </w:pPr>
       <w:r>
@@ -734,12 +535,12 @@
       <w:pPr>
         <w:pStyle w:val="Heading1"/>
       </w:pPr>
-      <w:bookmarkStart w:id="0" w:name="_Toc415607656"/>
+      <w:bookmarkStart w:id="1" w:name="_Toc416121704"/>
       <w:r>
         <w:lastRenderedPageBreak/>
         <w:t>Change Log</w:t>
       </w:r>
-      <w:bookmarkEnd w:id="0"/>
+      <w:bookmarkEnd w:id="1"/>
     </w:p>
     <w:p/>
     <w:tbl>
@@ -750,10 +551,10 @@
         <w:tblLook w:val="0420" w:firstRow="1" w:lastRow="0" w:firstColumn="0" w:lastColumn="0" w:noHBand="0" w:noVBand="1"/>
       </w:tblPr>
       <w:tblGrid>
-        <w:gridCol w:w="1228"/>
+        <w:gridCol w:w="1340"/>
         <w:gridCol w:w="914"/>
         <w:gridCol w:w="1288"/>
-        <w:gridCol w:w="1263"/>
+        <w:gridCol w:w="1344"/>
       </w:tblGrid>
       <w:tr>
         <w:trPr>
@@ -811,6 +612,9 @@
             <w:tcW w:w="0" w:type="auto"/>
           </w:tcPr>
           <w:p>
+            <w:pPr>
+              <w:jc w:val="right"/>
+            </w:pPr>
             <w:r>
               <w:t>2</w:t>
             </w:r>
@@ -824,6 +628,9 @@
             <w:tcW w:w="0" w:type="auto"/>
           </w:tcPr>
           <w:p>
+            <w:pPr>
+              <w:jc w:val="right"/>
+            </w:pPr>
             <w:r>
               <w:t>0.9</w:t>
             </w:r>
@@ -834,6 +641,9 @@
             <w:tcW w:w="0" w:type="auto"/>
           </w:tcPr>
           <w:p>
+            <w:pPr>
+              <w:jc w:val="center"/>
+            </w:pPr>
             <w:r>
               <w:t>BM</w:t>
             </w:r>
@@ -858,25 +668,50 @@
           <w:tcPr>
             <w:tcW w:w="0" w:type="auto"/>
           </w:tcPr>
-          <w:p/>
+          <w:p>
+            <w:pPr>
+              <w:jc w:val="right"/>
+            </w:pPr>
+            <w:r>
+              <w:t>16-Apr-2015</w:t>
+            </w:r>
+          </w:p>
         </w:tc>
         <w:tc>
           <w:tcPr>
             <w:tcW w:w="0" w:type="auto"/>
           </w:tcPr>
-          <w:p/>
+          <w:p>
+            <w:pPr>
+              <w:jc w:val="right"/>
+            </w:pPr>
+            <w:r>
+              <w:t>1.0</w:t>
+            </w:r>
+          </w:p>
         </w:tc>
         <w:tc>
           <w:tcPr>
             <w:tcW w:w="0" w:type="auto"/>
           </w:tcPr>
-          <w:p/>
+          <w:p>
+            <w:pPr>
+              <w:jc w:val="center"/>
+            </w:pPr>
+            <w:r>
+              <w:t>BM</w:t>
+            </w:r>
+          </w:p>
         </w:tc>
         <w:tc>
           <w:tcPr>
             <w:tcW w:w="0" w:type="auto"/>
           </w:tcPr>
-          <w:p/>
+          <w:p>
+            <w:r>
+              <w:t>First Release</w:t>
+            </w:r>
+          </w:p>
         </w:tc>
       </w:tr>
       <w:tr>
@@ -888,19 +723,31 @@
           <w:tcPr>
             <w:tcW w:w="0" w:type="auto"/>
           </w:tcPr>
-          <w:p/>
+          <w:p>
+            <w:pPr>
+              <w:jc w:val="right"/>
+            </w:pPr>
+          </w:p>
         </w:tc>
         <w:tc>
           <w:tcPr>
             <w:tcW w:w="0" w:type="auto"/>
           </w:tcPr>
-          <w:p/>
+          <w:p>
+            <w:pPr>
+              <w:jc w:val="right"/>
+            </w:pPr>
+          </w:p>
         </w:tc>
         <w:tc>
           <w:tcPr>
             <w:tcW w:w="0" w:type="auto"/>
           </w:tcPr>
-          <w:p/>
+          <w:p>
+            <w:pPr>
+              <w:jc w:val="center"/>
+            </w:pPr>
+          </w:p>
         </w:tc>
         <w:tc>
           <w:tcPr>
@@ -966,7 +813,7 @@
           <w:r>
             <w:fldChar w:fldCharType="separate"/>
           </w:r>
-          <w:hyperlink w:anchor="_Toc415607656" w:history="1">
+          <w:hyperlink w:anchor="_Toc416121704" w:history="1">
             <w:r>
               <w:rPr>
                 <w:rStyle w:val="Hyperlink"/>
@@ -993,7 +840,7 @@
                 <w:noProof/>
                 <w:webHidden/>
               </w:rPr>
-              <w:instrText xml:space="preserve"> PAGEREF _Toc415607656 \h </w:instrText>
+              <w:instrText xml:space="preserve"> PAGEREF _Toc416121704 \h </w:instrText>
             </w:r>
             <w:r>
               <w:rPr>
@@ -1035,7 +882,7 @@
               <w:noProof/>
             </w:rPr>
           </w:pPr>
-          <w:hyperlink w:anchor="_Toc415607657" w:history="1">
+          <w:hyperlink w:anchor="_Toc416121705" w:history="1">
             <w:r>
               <w:rPr>
                 <w:rStyle w:val="Hyperlink"/>
@@ -1062,7 +909,7 @@
                 <w:noProof/>
                 <w:webHidden/>
               </w:rPr>
-              <w:instrText xml:space="preserve"> PAGEREF _Toc415607657 \h </w:instrText>
+              <w:instrText xml:space="preserve"> PAGEREF _Toc416121705 \h </w:instrText>
             </w:r>
             <w:r>
               <w:rPr>
@@ -1104,7 +951,7 @@
               <w:noProof/>
             </w:rPr>
           </w:pPr>
-          <w:hyperlink w:anchor="_Toc415607658" w:history="1">
+          <w:hyperlink w:anchor="_Toc416121706" w:history="1">
             <w:r>
               <w:rPr>
                 <w:rStyle w:val="Hyperlink"/>
@@ -1131,7 +978,7 @@
                 <w:noProof/>
                 <w:webHidden/>
               </w:rPr>
-              <w:instrText xml:space="preserve"> PAGEREF _Toc415607658 \h </w:instrText>
+              <w:instrText xml:space="preserve"> PAGEREF _Toc416121706 \h </w:instrText>
             </w:r>
             <w:r>
               <w:rPr>
@@ -1173,7 +1020,7 @@
               <w:noProof/>
             </w:rPr>
           </w:pPr>
-          <w:hyperlink w:anchor="_Toc415607659" w:history="1">
+          <w:hyperlink w:anchor="_Toc416121707" w:history="1">
             <w:r>
               <w:rPr>
                 <w:rStyle w:val="Hyperlink"/>
@@ -1200,7 +1047,7 @@
                 <w:noProof/>
                 <w:webHidden/>
               </w:rPr>
-              <w:instrText xml:space="preserve"> PAGEREF _Toc415607659 \h </w:instrText>
+              <w:instrText xml:space="preserve"> PAGEREF _Toc416121707 \h </w:instrText>
             </w:r>
             <w:r>
               <w:rPr>
@@ -1242,7 +1089,7 @@
               <w:noProof/>
             </w:rPr>
           </w:pPr>
-          <w:hyperlink w:anchor="_Toc415607660" w:history="1">
+          <w:hyperlink w:anchor="_Toc416121708" w:history="1">
             <w:r>
               <w:rPr>
                 <w:rStyle w:val="Hyperlink"/>
@@ -1269,7 +1116,7 @@
                 <w:noProof/>
                 <w:webHidden/>
               </w:rPr>
-              <w:instrText xml:space="preserve"> PAGEREF _Toc415607660 \h </w:instrText>
+              <w:instrText xml:space="preserve"> PAGEREF _Toc416121708 \h </w:instrText>
             </w:r>
             <w:r>
               <w:rPr>
@@ -1311,7 +1158,7 @@
               <w:noProof/>
             </w:rPr>
           </w:pPr>
-          <w:hyperlink w:anchor="_Toc415607661" w:history="1">
+          <w:hyperlink w:anchor="_Toc416121709" w:history="1">
             <w:r>
               <w:rPr>
                 <w:rStyle w:val="Hyperlink"/>
@@ -1338,7 +1185,7 @@
                 <w:noProof/>
                 <w:webHidden/>
               </w:rPr>
-              <w:instrText xml:space="preserve"> PAGEREF _Toc415607661 \h </w:instrText>
+              <w:instrText xml:space="preserve"> PAGEREF _Toc416121709 \h </w:instrText>
             </w:r>
             <w:r>
               <w:rPr>
@@ -1380,7 +1227,7 @@
               <w:noProof/>
             </w:rPr>
           </w:pPr>
-          <w:hyperlink w:anchor="_Toc415607662" w:history="1">
+          <w:hyperlink w:anchor="_Toc416121710" w:history="1">
             <w:r>
               <w:rPr>
                 <w:rStyle w:val="Hyperlink"/>
@@ -1407,7 +1254,7 @@
                 <w:noProof/>
                 <w:webHidden/>
               </w:rPr>
-              <w:instrText xml:space="preserve"> PAGEREF _Toc415607662 \h </w:instrText>
+              <w:instrText xml:space="preserve"> PAGEREF _Toc416121710 \h </w:instrText>
             </w:r>
             <w:r>
               <w:rPr>
@@ -1449,7 +1296,7 @@
               <w:noProof/>
             </w:rPr>
           </w:pPr>
-          <w:hyperlink w:anchor="_Toc415607663" w:history="1">
+          <w:hyperlink w:anchor="_Toc416121711" w:history="1">
             <w:r>
               <w:rPr>
                 <w:rStyle w:val="Hyperlink"/>
@@ -1476,7 +1323,7 @@
                 <w:noProof/>
                 <w:webHidden/>
               </w:rPr>
-              <w:instrText xml:space="preserve"> PAGEREF _Toc415607663 \h </w:instrText>
+              <w:instrText xml:space="preserve"> PAGEREF _Toc416121711 \h </w:instrText>
             </w:r>
             <w:r>
               <w:rPr>
@@ -1518,7 +1365,7 @@
               <w:noProof/>
             </w:rPr>
           </w:pPr>
-          <w:hyperlink w:anchor="_Toc415607664" w:history="1">
+          <w:hyperlink w:anchor="_Toc416121712" w:history="1">
             <w:r>
               <w:rPr>
                 <w:rStyle w:val="Hyperlink"/>
@@ -1545,7 +1392,7 @@
                 <w:noProof/>
                 <w:webHidden/>
               </w:rPr>
-              <w:instrText xml:space="preserve"> PAGEREF _Toc415607664 \h </w:instrText>
+              <w:instrText xml:space="preserve"> PAGEREF _Toc416121712 \h </w:instrText>
             </w:r>
             <w:r>
               <w:rPr>
@@ -1587,7 +1434,7 @@
               <w:noProof/>
             </w:rPr>
           </w:pPr>
-          <w:hyperlink w:anchor="_Toc415607665" w:history="1">
+          <w:hyperlink w:anchor="_Toc416121713" w:history="1">
             <w:r>
               <w:rPr>
                 <w:rStyle w:val="Hyperlink"/>
@@ -1614,7 +1461,7 @@
                 <w:noProof/>
                 <w:webHidden/>
               </w:rPr>
-              <w:instrText xml:space="preserve"> PAGEREF _Toc415607665 \h </w:instrText>
+              <w:instrText xml:space="preserve"> PAGEREF _Toc416121713 \h </w:instrText>
             </w:r>
             <w:r>
               <w:rPr>
@@ -1656,7 +1503,7 @@
               <w:noProof/>
             </w:rPr>
           </w:pPr>
-          <w:hyperlink w:anchor="_Toc415607666" w:history="1">
+          <w:hyperlink w:anchor="_Toc416121714" w:history="1">
             <w:r>
               <w:rPr>
                 <w:rStyle w:val="Hyperlink"/>
@@ -1683,7 +1530,7 @@
                 <w:noProof/>
                 <w:webHidden/>
               </w:rPr>
-              <w:instrText xml:space="preserve"> PAGEREF _Toc415607666 \h </w:instrText>
+              <w:instrText xml:space="preserve"> PAGEREF _Toc416121714 \h </w:instrText>
             </w:r>
             <w:r>
               <w:rPr>
@@ -1725,7 +1572,7 @@
               <w:noProof/>
             </w:rPr>
           </w:pPr>
-          <w:hyperlink w:anchor="_Toc415607667" w:history="1">
+          <w:hyperlink w:anchor="_Toc416121715" w:history="1">
             <w:r>
               <w:rPr>
                 <w:rStyle w:val="Hyperlink"/>
@@ -1752,7 +1599,7 @@
                 <w:noProof/>
                 <w:webHidden/>
               </w:rPr>
-              <w:instrText xml:space="preserve"> PAGEREF _Toc415607667 \h </w:instrText>
+              <w:instrText xml:space="preserve"> PAGEREF _Toc416121715 \h </w:instrText>
             </w:r>
             <w:r>
               <w:rPr>
@@ -1772,7 +1619,7 @@
                 <w:noProof/>
                 <w:webHidden/>
               </w:rPr>
-              <w:t>6</w:t>
+              <w:t>7</w:t>
             </w:r>
             <w:r>
               <w:rPr>
@@ -1794,7 +1641,7 @@
               <w:noProof/>
             </w:rPr>
           </w:pPr>
-          <w:hyperlink w:anchor="_Toc415607668" w:history="1">
+          <w:hyperlink w:anchor="_Toc416121716" w:history="1">
             <w:r>
               <w:rPr>
                 <w:rStyle w:val="Hyperlink"/>
@@ -1821,7 +1668,7 @@
                 <w:noProof/>
                 <w:webHidden/>
               </w:rPr>
-              <w:instrText xml:space="preserve"> PAGEREF _Toc415607668 \h </w:instrText>
+              <w:instrText xml:space="preserve"> PAGEREF _Toc416121716 \h </w:instrText>
             </w:r>
             <w:r>
               <w:rPr>
@@ -1841,7 +1688,7 @@
                 <w:noProof/>
                 <w:webHidden/>
               </w:rPr>
-              <w:t>6</w:t>
+              <w:t>7</w:t>
             </w:r>
             <w:r>
               <w:rPr>
@@ -1863,7 +1710,7 @@
               <w:noProof/>
             </w:rPr>
           </w:pPr>
-          <w:hyperlink w:anchor="_Toc415607669" w:history="1">
+          <w:hyperlink w:anchor="_Toc416121717" w:history="1">
             <w:r>
               <w:rPr>
                 <w:rStyle w:val="Hyperlink"/>
@@ -1890,7 +1737,7 @@
                 <w:noProof/>
                 <w:webHidden/>
               </w:rPr>
-              <w:instrText xml:space="preserve"> PAGEREF _Toc415607669 \h </w:instrText>
+              <w:instrText xml:space="preserve"> PAGEREF _Toc416121717 \h </w:instrText>
             </w:r>
             <w:r>
               <w:rPr>
@@ -1932,7 +1779,7 @@
               <w:noProof/>
             </w:rPr>
           </w:pPr>
-          <w:hyperlink w:anchor="_Toc415607670" w:history="1">
+          <w:hyperlink w:anchor="_Toc416121718" w:history="1">
             <w:r>
               <w:rPr>
                 <w:rStyle w:val="Hyperlink"/>
@@ -1959,7 +1806,7 @@
                 <w:noProof/>
                 <w:webHidden/>
               </w:rPr>
-              <w:instrText xml:space="preserve"> PAGEREF _Toc415607670 \h </w:instrText>
+              <w:instrText xml:space="preserve"> PAGEREF _Toc416121718 \h </w:instrText>
             </w:r>
             <w:r>
               <w:rPr>
@@ -2001,7 +1848,7 @@
               <w:noProof/>
             </w:rPr>
           </w:pPr>
-          <w:hyperlink w:anchor="_Toc415607671" w:history="1">
+          <w:hyperlink w:anchor="_Toc416121719" w:history="1">
             <w:r>
               <w:rPr>
                 <w:rStyle w:val="Hyperlink"/>
@@ -2028,7 +1875,7 @@
                 <w:noProof/>
                 <w:webHidden/>
               </w:rPr>
-              <w:instrText xml:space="preserve"> PAGEREF _Toc415607671 \h </w:instrText>
+              <w:instrText xml:space="preserve"> PAGEREF _Toc416121719 \h </w:instrText>
             </w:r>
             <w:r>
               <w:rPr>
@@ -2048,7 +1895,7 @@
                 <w:noProof/>
                 <w:webHidden/>
               </w:rPr>
-              <w:t>7</w:t>
+              <w:t>8</w:t>
             </w:r>
             <w:r>
               <w:rPr>
@@ -2070,7 +1917,7 @@
               <w:noProof/>
             </w:rPr>
           </w:pPr>
-          <w:hyperlink w:anchor="_Toc415607672" w:history="1">
+          <w:hyperlink w:anchor="_Toc416121720" w:history="1">
             <w:r>
               <w:rPr>
                 <w:rStyle w:val="Hyperlink"/>
@@ -2097,7 +1944,7 @@
                 <w:noProof/>
                 <w:webHidden/>
               </w:rPr>
-              <w:instrText xml:space="preserve"> PAGEREF _Toc415607672 \h </w:instrText>
+              <w:instrText xml:space="preserve"> PAGEREF _Toc416121720 \h </w:instrText>
             </w:r>
             <w:r>
               <w:rPr>
@@ -2139,7 +1986,7 @@
               <w:noProof/>
             </w:rPr>
           </w:pPr>
-          <w:hyperlink w:anchor="_Toc415607673" w:history="1">
+          <w:hyperlink w:anchor="_Toc416121721" w:history="1">
             <w:r>
               <w:rPr>
                 <w:rStyle w:val="Hyperlink"/>
@@ -2166,7 +2013,7 @@
                 <w:noProof/>
                 <w:webHidden/>
               </w:rPr>
-              <w:instrText xml:space="preserve"> PAGEREF _Toc415607673 \h </w:instrText>
+              <w:instrText xml:space="preserve"> PAGEREF _Toc416121721 \h </w:instrText>
             </w:r>
             <w:r>
               <w:rPr>
@@ -2208,13 +2055,13 @@
               <w:noProof/>
             </w:rPr>
           </w:pPr>
-          <w:hyperlink w:anchor="_Toc415607674" w:history="1">
+          <w:hyperlink w:anchor="_Toc416121722" w:history="1">
             <w:r>
               <w:rPr>
                 <w:rStyle w:val="Hyperlink"/>
                 <w:noProof/>
               </w:rPr>
-              <w:t>Appointments Resource Collection</w:t>
+              <w:t>FacilityStates Resource Collection</w:t>
             </w:r>
             <w:r>
               <w:rPr>
@@ -2235,7 +2082,7 @@
                 <w:noProof/>
                 <w:webHidden/>
               </w:rPr>
-              <w:instrText xml:space="preserve"> PAGEREF _Toc415607674 \h </w:instrText>
+              <w:instrText xml:space="preserve"> PAGEREF _Toc416121722 \h </w:instrText>
             </w:r>
             <w:r>
               <w:rPr>
@@ -2277,7 +2124,7 @@
               <w:noProof/>
             </w:rPr>
           </w:pPr>
-          <w:hyperlink w:anchor="_Toc415607675" w:history="1">
+          <w:hyperlink w:anchor="_Toc416121723" w:history="1">
             <w:r>
               <w:rPr>
                 <w:rStyle w:val="Hyperlink"/>
@@ -2304,7 +2151,76 @@
                 <w:noProof/>
                 <w:webHidden/>
               </w:rPr>
-              <w:instrText xml:space="preserve"> PAGEREF _Toc415607675 \h </w:instrText>
+              <w:instrText xml:space="preserve"> PAGEREF _Toc416121723 \h </w:instrText>
+            </w:r>
+            <w:r>
+              <w:rPr>
+                <w:noProof/>
+                <w:webHidden/>
+              </w:rPr>
+            </w:r>
+            <w:r>
+              <w:rPr>
+                <w:noProof/>
+                <w:webHidden/>
+              </w:rPr>
+              <w:fldChar w:fldCharType="separate"/>
+            </w:r>
+            <w:r>
+              <w:rPr>
+                <w:noProof/>
+                <w:webHidden/>
+              </w:rPr>
+              <w:t>9</w:t>
+            </w:r>
+            <w:r>
+              <w:rPr>
+                <w:noProof/>
+                <w:webHidden/>
+              </w:rPr>
+              <w:fldChar w:fldCharType="end"/>
+            </w:r>
+          </w:hyperlink>
+        </w:p>
+        <w:p>
+          <w:pPr>
+            <w:pStyle w:val="TOC2"/>
+            <w:tabs>
+              <w:tab w:val="right" w:leader="dot" w:pos="9566"/>
+            </w:tabs>
+            <w:rPr>
+              <w:rFonts w:eastAsiaTheme="minorEastAsia"/>
+              <w:noProof/>
+            </w:rPr>
+          </w:pPr>
+          <w:hyperlink w:anchor="_Toc416121724" w:history="1">
+            <w:r>
+              <w:rPr>
+                <w:rStyle w:val="Hyperlink"/>
+                <w:noProof/>
+              </w:rPr>
+              <w:t>Appointments Resource Collection</w:t>
+            </w:r>
+            <w:r>
+              <w:rPr>
+                <w:noProof/>
+                <w:webHidden/>
+              </w:rPr>
+              <w:tab/>
+            </w:r>
+            <w:r>
+              <w:rPr>
+                <w:noProof/>
+                <w:webHidden/>
+              </w:rPr>
+              <w:fldChar w:fldCharType="begin"/>
+            </w:r>
+            <w:r>
+              <w:rPr>
+                <w:noProof/>
+                <w:webHidden/>
+              </w:rPr>
+              <w:instrText xml:space="preserve"> PAGEREF _Toc416121724 \h </w:instrText>
             </w:r>
             <w:r>
               <w:rPr>
@@ -2346,12 +2262,81 @@
               <w:noProof/>
             </w:rPr>
           </w:pPr>
-          <w:hyperlink w:anchor="_Toc415607676" w:history="1">
+          <w:hyperlink w:anchor="_Toc416121725" w:history="1">
             <w:r>
               <w:rPr>
                 <w:rStyle w:val="Hyperlink"/>
                 <w:noProof/>
               </w:rPr>
+              <w:t>Operation: GET (collection)</w:t>
+            </w:r>
+            <w:r>
+              <w:rPr>
+                <w:noProof/>
+                <w:webHidden/>
+              </w:rPr>
+              <w:tab/>
+            </w:r>
+            <w:r>
+              <w:rPr>
+                <w:noProof/>
+                <w:webHidden/>
+              </w:rPr>
+              <w:fldChar w:fldCharType="begin"/>
+            </w:r>
+            <w:r>
+              <w:rPr>
+                <w:noProof/>
+                <w:webHidden/>
+              </w:rPr>
+              <w:instrText xml:space="preserve"> PAGEREF _Toc416121725 \h </w:instrText>
+            </w:r>
+            <w:r>
+              <w:rPr>
+                <w:noProof/>
+                <w:webHidden/>
+              </w:rPr>
+            </w:r>
+            <w:r>
+              <w:rPr>
+                <w:noProof/>
+                <w:webHidden/>
+              </w:rPr>
+              <w:fldChar w:fldCharType="separate"/>
+            </w:r>
+            <w:r>
+              <w:rPr>
+                <w:noProof/>
+                <w:webHidden/>
+              </w:rPr>
+              <w:t>9</w:t>
+            </w:r>
+            <w:r>
+              <w:rPr>
+                <w:noProof/>
+                <w:webHidden/>
+              </w:rPr>
+              <w:fldChar w:fldCharType="end"/>
+            </w:r>
+          </w:hyperlink>
+        </w:p>
+        <w:p>
+          <w:pPr>
+            <w:pStyle w:val="TOC3"/>
+            <w:tabs>
+              <w:tab w:val="right" w:leader="dot" w:pos="9566"/>
+            </w:tabs>
+            <w:rPr>
+              <w:rFonts w:eastAsiaTheme="minorEastAsia"/>
+              <w:noProof/>
+            </w:rPr>
+          </w:pPr>
+          <w:hyperlink w:anchor="_Toc416121726" w:history="1">
+            <w:r>
+              <w:rPr>
+                <w:rStyle w:val="Hyperlink"/>
+                <w:noProof/>
+              </w:rPr>
               <w:t>Operation: GET (element)</w:t>
             </w:r>
             <w:r>
@@ -2373,7 +2358,7 @@
                 <w:noProof/>
                 <w:webHidden/>
               </w:rPr>
-              <w:instrText xml:space="preserve"> PAGEREF _Toc415607676 \h </w:instrText>
+              <w:instrText xml:space="preserve"> PAGEREF _Toc416121726 \h </w:instrText>
             </w:r>
             <w:r>
               <w:rPr>
@@ -2393,7 +2378,7 @@
                 <w:noProof/>
                 <w:webHidden/>
               </w:rPr>
-              <w:t>9</w:t>
+              <w:t>10</w:t>
             </w:r>
             <w:r>
               <w:rPr>
@@ -2415,7 +2400,7 @@
               <w:noProof/>
             </w:rPr>
           </w:pPr>
-          <w:hyperlink w:anchor="_Toc415607677" w:history="1">
+          <w:hyperlink w:anchor="_Toc416121727" w:history="1">
             <w:r>
               <w:rPr>
                 <w:rStyle w:val="Hyperlink"/>
@@ -2442,7 +2427,7 @@
                 <w:noProof/>
                 <w:webHidden/>
               </w:rPr>
-              <w:instrText xml:space="preserve"> PAGEREF _Toc415607677 \h </w:instrText>
+              <w:instrText xml:space="preserve"> PAGEREF _Toc416121727 \h </w:instrText>
             </w:r>
             <w:r>
               <w:rPr>
@@ -2462,7 +2447,7 @@
                 <w:noProof/>
                 <w:webHidden/>
               </w:rPr>
-              <w:t>10</w:t>
+              <w:t>11</w:t>
             </w:r>
             <w:r>
               <w:rPr>
@@ -2484,7 +2469,7 @@
               <w:noProof/>
             </w:rPr>
           </w:pPr>
-          <w:hyperlink w:anchor="_Toc415607678" w:history="1">
+          <w:hyperlink w:anchor="_Toc416121728" w:history="1">
             <w:r>
               <w:rPr>
                 <w:rStyle w:val="Hyperlink"/>
@@ -2511,7 +2496,7 @@
                 <w:noProof/>
                 <w:webHidden/>
               </w:rPr>
-              <w:instrText xml:space="preserve"> PAGEREF _Toc415607678 \h </w:instrText>
+              <w:instrText xml:space="preserve"> PAGEREF _Toc416121728 \h </w:instrText>
             </w:r>
             <w:r>
               <w:rPr>
@@ -2531,7 +2516,7 @@
                 <w:noProof/>
                 <w:webHidden/>
               </w:rPr>
-              <w:t>10</w:t>
+              <w:t>11</w:t>
             </w:r>
             <w:r>
               <w:rPr>
@@ -2553,7 +2538,7 @@
               <w:noProof/>
             </w:rPr>
           </w:pPr>
-          <w:hyperlink w:anchor="_Toc415607679" w:history="1">
+          <w:hyperlink w:anchor="_Toc416121729" w:history="1">
             <w:r>
               <w:rPr>
                 <w:rStyle w:val="Hyperlink"/>
@@ -2580,7 +2565,7 @@
                 <w:noProof/>
                 <w:webHidden/>
               </w:rPr>
-              <w:instrText xml:space="preserve"> PAGEREF _Toc415607679 \h </w:instrText>
+              <w:instrText xml:space="preserve"> PAGEREF _Toc416121729 \h </w:instrText>
             </w:r>
             <w:r>
               <w:rPr>
@@ -2600,7 +2585,7 @@
                 <w:noProof/>
                 <w:webHidden/>
               </w:rPr>
-              <w:t>10</w:t>
+              <w:t>11</w:t>
             </w:r>
             <w:r>
               <w:rPr>
@@ -2622,7 +2607,7 @@
               <w:noProof/>
             </w:rPr>
           </w:pPr>
-          <w:hyperlink w:anchor="_Toc415607680" w:history="1">
+          <w:hyperlink w:anchor="_Toc416121730" w:history="1">
             <w:r>
               <w:rPr>
                 <w:rStyle w:val="Hyperlink"/>
@@ -2649,7 +2634,7 @@
                 <w:noProof/>
                 <w:webHidden/>
               </w:rPr>
-              <w:instrText xml:space="preserve"> PAGEREF _Toc415607680 \h </w:instrText>
+              <w:instrText xml:space="preserve"> PAGEREF _Toc416121730 \h </w:instrText>
             </w:r>
             <w:r>
               <w:rPr>
@@ -2669,7 +2654,7 @@
                 <w:noProof/>
                 <w:webHidden/>
               </w:rPr>
-              <w:t>10</w:t>
+              <w:t>11</w:t>
             </w:r>
             <w:r>
               <w:rPr>
@@ -2692,12 +2677,12 @@
       <w:pPr>
         <w:pStyle w:val="Heading1"/>
       </w:pPr>
-      <w:bookmarkStart w:id="1" w:name="_Toc415607657"/>
+      <w:bookmarkStart w:id="2" w:name="_Toc416121705"/>
       <w:r>
         <w:lastRenderedPageBreak/>
         <w:t>Overview</w:t>
       </w:r>
-      <w:bookmarkEnd w:id="1"/>
+      <w:bookmarkEnd w:id="2"/>
     </w:p>
     <w:p>
       <w:r>
@@ -2734,15 +2719,7 @@
         <w:t>URI part following the domain name</w:t>
       </w:r>
       <w:r>
-        <w:t xml:space="preserve">.  For example, the </w:t>
-      </w:r>
-      <w:proofErr w:type="spellStart"/>
-      <w:r>
-        <w:t>currentUsers</w:t>
-      </w:r>
-      <w:proofErr w:type="spellEnd"/>
-      <w:r>
-        <w:t xml:space="preserve"> resource is represented by </w:t>
+        <w:t xml:space="preserve">.  For example, the currentUsers resource is represented by </w:t>
       </w:r>
       <w:hyperlink r:id="rId9" w:history="1">
         <w:r>
@@ -2764,15 +2741,7 @@
         <w:t xml:space="preserve"> are identified by an “index” in the URI, following the collection resource name.  The index may be a simple integer or a string.  For example, to</w:t>
       </w:r>
       <w:r>
-        <w:t xml:space="preserve"> get information about the current user, do a GET, passing the “user token” returned from the logon operation to the </w:t>
-      </w:r>
-      <w:proofErr w:type="spellStart"/>
-      <w:r>
-        <w:t>currentUsers</w:t>
-      </w:r>
-      <w:proofErr w:type="spellEnd"/>
-      <w:r>
-        <w:t xml:space="preserve"> resource like this: </w:t>
+        <w:t xml:space="preserve"> get information about the current user, do a GET, passing the “user token” returned from the logon operation to the currentUsers resource like this: </w:t>
       </w:r>
       <w:hyperlink r:id="rId10" w:history="1">
         <w:r>
@@ -2803,7 +2772,7 @@
       <w:pPr>
         <w:pStyle w:val="Heading2"/>
       </w:pPr>
-      <w:bookmarkStart w:id="2" w:name="_Toc415607658"/>
+      <w:bookmarkStart w:id="3" w:name="_Toc416121706"/>
       <w:r>
         <w:t>API Ve</w:t>
       </w:r>
@@ -2816,7 +2785,7 @@
       <w:r>
         <w:t>bs</w:t>
       </w:r>
-      <w:bookmarkEnd w:id="2"/>
+      <w:bookmarkEnd w:id="3"/>
     </w:p>
     <w:p>
       <w:r>
@@ -2961,15 +2930,7 @@
               <w:cnfStyle w:val="000000000000" w:firstRow="0" w:lastRow="0" w:firstColumn="0" w:lastColumn="0" w:oddVBand="0" w:evenVBand="0" w:oddHBand="0" w:evenHBand="0" w:firstRowFirstColumn="0" w:firstRowLastColumn="0" w:lastRowFirstColumn="0" w:lastRowLastColumn="0"/>
             </w:pPr>
             <w:r>
-              <w:t>Safe – no side effects (</w:t>
-            </w:r>
-            <w:proofErr w:type="spellStart"/>
-            <w:r>
-              <w:t>nullipotent</w:t>
-            </w:r>
-            <w:proofErr w:type="spellEnd"/>
-            <w:r>
-              <w:t>)</w:t>
+              <w:t>Safe – no side effects (nullipotent)</w:t>
             </w:r>
           </w:p>
         </w:tc>
@@ -3232,23 +3193,7 @@
         </w:numPr>
       </w:pPr>
       <w:r>
-        <w:t xml:space="preserve">408 – Request Timeout: the </w:t>
-      </w:r>
-      <w:proofErr w:type="spellStart"/>
-      <w:r>
-        <w:t>userToken</w:t>
-      </w:r>
-      <w:proofErr w:type="spellEnd"/>
-      <w:r>
-        <w:t xml:space="preserve"> has expired and the client is required to re-authenticate (not applicable to POSTs to the </w:t>
-      </w:r>
-      <w:proofErr w:type="spellStart"/>
-      <w:r>
-        <w:t>currentUsers</w:t>
-      </w:r>
-      <w:proofErr w:type="spellEnd"/>
-      <w:r>
-        <w:t xml:space="preserve"> collection)</w:t>
+        <w:t>408 – Request Timeout: the userToken has expired and the client is required to re-authenticate (not applicable to POSTs to the currentUsers collection)</w:t>
       </w:r>
     </w:p>
     <w:p>
@@ -3267,11 +3212,11 @@
       <w:pPr>
         <w:pStyle w:val="Heading2"/>
       </w:pPr>
-      <w:bookmarkStart w:id="3" w:name="_Toc415607659"/>
+      <w:bookmarkStart w:id="4" w:name="_Toc416121707"/>
       <w:r>
         <w:t>Query Strings</w:t>
       </w:r>
-      <w:bookmarkEnd w:id="3"/>
+      <w:bookmarkEnd w:id="4"/>
     </w:p>
     <w:p>
       <w:r>
@@ -3282,12 +3227,12 @@
       <w:pPr>
         <w:pStyle w:val="Heading2"/>
       </w:pPr>
-      <w:bookmarkStart w:id="4" w:name="_Toc415607660"/>
+      <w:bookmarkStart w:id="5" w:name="_Toc416121708"/>
       <w:r>
         <w:lastRenderedPageBreak/>
         <w:t>HTTP Headers</w:t>
       </w:r>
-      <w:bookmarkEnd w:id="4"/>
+      <w:bookmarkEnd w:id="5"/>
     </w:p>
     <w:p>
       <w:r>
@@ -3315,15 +3260,7 @@
         </w:numPr>
       </w:pPr>
       <w:r>
-        <w:t>X-</w:t>
-      </w:r>
-      <w:proofErr w:type="spellStart"/>
-      <w:r>
-        <w:t>UserToken</w:t>
-      </w:r>
-      <w:proofErr w:type="spellEnd"/>
-      <w:r>
-        <w:t>: On most requests, a User Token is required to authenticate the user</w:t>
+        <w:t>X-UserToken: On most requests, a User Token is required to authenticate the user</w:t>
       </w:r>
     </w:p>
     <w:p>
@@ -3335,15 +3272,7 @@
         </w:numPr>
       </w:pPr>
       <w:r>
-        <w:t>X-[</w:t>
-      </w:r>
-      <w:proofErr w:type="spellStart"/>
-      <w:r>
-        <w:t>xxxxx</w:t>
-      </w:r>
-      <w:proofErr w:type="spellEnd"/>
-      <w:r>
-        <w:t>]: On some calls, hyperlinks are provide</w:t>
+        <w:t>X-[xxxxx]: On some calls, hyperlinks are provide</w:t>
       </w:r>
       <w:r>
         <w:t>d</w:t>
@@ -3359,11 +3288,11 @@
       <w:pPr>
         <w:pStyle w:val="Heading2"/>
       </w:pPr>
-      <w:bookmarkStart w:id="5" w:name="_Toc415607661"/>
+      <w:bookmarkStart w:id="6" w:name="_Toc416121709"/>
       <w:r>
         <w:t>Payload Format</w:t>
       </w:r>
-      <w:bookmarkEnd w:id="5"/>
+      <w:bookmarkEnd w:id="6"/>
     </w:p>
     <w:p>
       <w:r>
@@ -3409,16 +3338,8 @@
         <w:rPr>
           <w:b/>
         </w:rPr>
-        <w:t>application/</w:t>
-      </w:r>
-      <w:proofErr w:type="spellStart"/>
-      <w:r>
-        <w:rPr>
-          <w:b/>
-        </w:rPr>
-        <w:t>json</w:t>
-      </w:r>
-      <w:proofErr w:type="spellEnd"/>
+        <w:t>application/json</w:t>
+      </w:r>
       <w:r>
         <w:rPr>
           <w:b/>
@@ -3439,11 +3360,11 @@
         <w:pStyle w:val="Heading1"/>
         <w:pageBreakBefore w:val="0"/>
       </w:pPr>
-      <w:bookmarkStart w:id="6" w:name="_Toc415607662"/>
+      <w:bookmarkStart w:id="7" w:name="_Toc416121710"/>
       <w:r>
         <w:t>Resources and Resource Operations</w:t>
       </w:r>
-      <w:bookmarkEnd w:id="6"/>
+      <w:bookmarkEnd w:id="7"/>
     </w:p>
     <w:p>
       <w:r>
@@ -3454,11 +3375,11 @@
       <w:pPr>
         <w:pStyle w:val="Heading2"/>
       </w:pPr>
-      <w:bookmarkStart w:id="7" w:name="_Toc415607663"/>
+      <w:bookmarkStart w:id="8" w:name="_Toc416121711"/>
       <w:r>
         <w:t>Current Users Collection Resource</w:t>
       </w:r>
-      <w:bookmarkEnd w:id="7"/>
+      <w:bookmarkEnd w:id="8"/>
     </w:p>
     <w:p>
       <w:r>
@@ -3473,34 +3394,18 @@
     </w:p>
     <w:p>
       <w:r>
-        <w:t xml:space="preserve">The result of an authentication (a POST to </w:t>
-      </w:r>
-      <w:proofErr w:type="spellStart"/>
-      <w:r>
-        <w:t>currentUsers</w:t>
-      </w:r>
-      <w:proofErr w:type="spellEnd"/>
-      <w:r>
-        <w:t xml:space="preserve">) is a </w:t>
-      </w:r>
-      <w:proofErr w:type="spellStart"/>
-      <w:r>
-        <w:t>UserToken</w:t>
-      </w:r>
-      <w:proofErr w:type="spellEnd"/>
-      <w:r>
-        <w:t xml:space="preserve">.  The client should </w:t>
+        <w:t xml:space="preserve">The result of an authentication (a POST to currentUsers) is a UserToken.  The client should </w:t>
       </w:r>
     </w:p>
     <w:p>
       <w:pPr>
         <w:pStyle w:val="Heading3"/>
       </w:pPr>
-      <w:bookmarkStart w:id="8" w:name="_Toc415607664"/>
+      <w:bookmarkStart w:id="9" w:name="_Toc416121712"/>
       <w:r>
         <w:t>Operation: POST</w:t>
       </w:r>
-      <w:bookmarkEnd w:id="8"/>
+      <w:bookmarkEnd w:id="9"/>
     </w:p>
     <w:p>
       <w:pPr>
@@ -3574,13 +3479,8 @@
         </w:numPr>
       </w:pPr>
       <w:r>
-        <w:t>Request Payload</w:t>
-      </w:r>
-      <w:proofErr w:type="gramStart"/>
-      <w:r>
-        <w:t>:</w:t>
-      </w:r>
-      <w:proofErr w:type="gramEnd"/>
+        <w:t>Request Payload:</w:t>
+      </w:r>
       <w:r>
         <w:br/>
         <w:t>The request payload contains the user’s credentials.  Currently, the only credentials accepted are the username and the password (both strings)</w:t>
@@ -3589,36 +3489,51 @@
     <w:p>
       <w:pPr>
         <w:pStyle w:val="ListParagraph"/>
+      </w:pPr>
+      <w:r>
+        <w:t>{</w:t>
+      </w:r>
+      <w:r>
+        <w:tab/>
+        <w:t>Username: string,</w:t>
+      </w:r>
+    </w:p>
+    <w:p>
+      <w:pPr>
+        <w:pStyle w:val="ListParagraph"/>
+      </w:pPr>
+      <w:r>
+        <w:tab/>
+        <w:t>Password: string</w:t>
+      </w:r>
+    </w:p>
+    <w:p>
+      <w:pPr>
+        <w:pStyle w:val="ListParagraph"/>
+      </w:pPr>
+      <w:r>
+        <w:t>}</w:t>
+      </w:r>
+    </w:p>
+    <w:p>
+      <w:pPr>
+        <w:pStyle w:val="ListParagraph"/>
         <w:numPr>
           <w:ilvl w:val="0"/>
           <w:numId w:val="39"/>
         </w:numPr>
       </w:pPr>
       <w:r>
-        <w:t>Response Payload</w:t>
-      </w:r>
-      <w:proofErr w:type="gramStart"/>
-      <w:r>
-        <w:t>:</w:t>
-      </w:r>
-      <w:proofErr w:type="gramEnd"/>
+        <w:t>Response Payload:</w:t>
+      </w:r>
       <w:r>
         <w:br/>
-        <w:t xml:space="preserve">The response payload will include the full definition of the User object for the authenticated user (see the GET documentation below).  One of the fields will include the </w:t>
-      </w:r>
-      <w:proofErr w:type="spellStart"/>
-      <w:r>
-        <w:t>UserToken</w:t>
-      </w:r>
-      <w:proofErr w:type="spellEnd"/>
-      <w:r>
-        <w:t xml:space="preserve"> which must be included in the header of all requests to resources other than </w:t>
-      </w:r>
-      <w:proofErr w:type="spellStart"/>
-      <w:r>
-        <w:t>currentUsers</w:t>
-      </w:r>
-      <w:proofErr w:type="spellEnd"/>
+        <w:t xml:space="preserve">The response payload will include the full definition of the User object for the authenticated user </w:t>
+      </w:r>
+      <w:r>
+        <w:lastRenderedPageBreak/>
+        <w:t>(see the GET documentation below).  One of the fields will include the UserToken which must be included in the header of all requests to resources other than currentUsers</w:t>
+      </w:r>
     </w:p>
     <w:p>
       <w:pPr>
@@ -3645,16 +3560,7 @@
         </w:numPr>
       </w:pPr>
       <w:r>
-        <w:lastRenderedPageBreak/>
-        <w:t xml:space="preserve">Location: a URI (including the </w:t>
-      </w:r>
-      <w:proofErr w:type="spellStart"/>
-      <w:r>
-        <w:t>UserToken</w:t>
-      </w:r>
-      <w:proofErr w:type="spellEnd"/>
-      <w:r>
-        <w:t>) to get the information for the current user</w:t>
+        <w:t>Location: a URI (including the UserToken) to get the information for the current user</w:t>
       </w:r>
       <w:r>
         <w:t xml:space="preserve"> </w:t>
@@ -3662,24 +3568,11 @@
     </w:p>
     <w:p>
       <w:r>
-        <w:t>NOTE: no X-</w:t>
-      </w:r>
-      <w:proofErr w:type="spellStart"/>
-      <w:r>
-        <w:t>UserToken</w:t>
-      </w:r>
-      <w:proofErr w:type="spellEnd"/>
-      <w:r>
-        <w:t xml:space="preserve"> entry in the header is required for </w:t>
-      </w:r>
-      <w:proofErr w:type="spellStart"/>
-      <w:r>
-        <w:t>currentUser</w:t>
+        <w:t>NOTE: no X-UserToken entry in the header is required for currentUser</w:t>
       </w:r>
       <w:r>
         <w:t>s</w:t>
       </w:r>
-      <w:proofErr w:type="spellEnd"/>
       <w:r>
         <w:t xml:space="preserve"> collection operations.</w:t>
       </w:r>
@@ -3688,11 +3581,11 @@
       <w:pPr>
         <w:pStyle w:val="Heading3"/>
       </w:pPr>
-      <w:bookmarkStart w:id="9" w:name="_Toc415607665"/>
+      <w:bookmarkStart w:id="10" w:name="_Toc416121713"/>
       <w:r>
         <w:t>Operation: GET</w:t>
       </w:r>
-      <w:bookmarkEnd w:id="9"/>
+      <w:bookmarkEnd w:id="10"/>
     </w:p>
     <w:p>
       <w:pPr>
@@ -3728,15 +3621,7 @@
       </w:r>
       <w:r>
         <w:br/>
-        <w:t>where [</w:t>
-      </w:r>
-      <w:proofErr w:type="spellStart"/>
-      <w:r>
-        <w:t>UserToken</w:t>
-      </w:r>
-      <w:proofErr w:type="spellEnd"/>
-      <w:r>
-        <w:t>] is a string returned from a POST operation.  The client should treat that token as opaque information – there is no client usable information in the token.</w:t>
+        <w:t>where [UserToken] is a string returned from a POST operation.  The client should treat that token as opaque information – there is no client usable information in the token.</w:t>
       </w:r>
     </w:p>
     <w:p>
@@ -3796,13 +3681,8 @@
         </w:numPr>
       </w:pPr>
       <w:r>
-        <w:t xml:space="preserve">Response Payload: An object with the full definition of the current user (see below).  One of the fields is the </w:t>
-      </w:r>
-      <w:proofErr w:type="spellStart"/>
-      <w:r>
-        <w:t>UserToken</w:t>
-      </w:r>
-      <w:proofErr w:type="spellEnd"/>
+        <w:t>Response Payload: An object with the full definition of the current user (see below).  One of the fields is the UserToken</w:t>
+      </w:r>
     </w:p>
     <w:p>
       <w:pPr>
@@ -3818,24 +3698,11 @@
     </w:p>
     <w:p>
       <w:r>
-        <w:t>NOTE: no X-</w:t>
-      </w:r>
-      <w:proofErr w:type="spellStart"/>
-      <w:r>
-        <w:t>UserToken</w:t>
-      </w:r>
-      <w:proofErr w:type="spellEnd"/>
-      <w:r>
-        <w:t xml:space="preserve"> entry in the header is required for </w:t>
-      </w:r>
-      <w:proofErr w:type="spellStart"/>
-      <w:r>
-        <w:t>currentUser</w:t>
+        <w:t>NOTE: no X-UserToken entry in the header is required for currentUser</w:t>
       </w:r>
       <w:r>
         <w:t>s</w:t>
       </w:r>
-      <w:proofErr w:type="spellEnd"/>
       <w:r>
         <w:t xml:space="preserve"> collection operations.</w:t>
       </w:r>
@@ -3854,14 +3721,7 @@
       </w:r>
       <w:r>
         <w:tab/>
-      </w:r>
-      <w:proofErr w:type="spellStart"/>
-      <w:r>
-        <w:t>VetID</w:t>
-      </w:r>
-      <w:proofErr w:type="spellEnd"/>
-      <w:r>
-        <w:t>:</w:t>
+        <w:t>VetID:</w:t>
       </w:r>
       <w:r>
         <w:tab/>
@@ -3872,14 +3732,10 @@
       </w:r>
       <w:r>
         <w:tab/>
-      </w:r>
-      <w:proofErr w:type="spellStart"/>
-      <w:r>
-        <w:t>firstName</w:t>
-      </w:r>
-      <w:proofErr w:type="spellEnd"/>
-      <w:r>
-        <w:t>: string,</w:t>
+        <w:t>F</w:t>
+      </w:r>
+      <w:r>
+        <w:t>irstName: string,</w:t>
       </w:r>
       <w:r>
         <w:br/>
@@ -3887,73 +3743,46 @@
       <w:r>
         <w:tab/>
       </w:r>
-      <w:proofErr w:type="spellStart"/>
-      <w:r>
-        <w:t>lastName</w:t>
-      </w:r>
-      <w:proofErr w:type="spellEnd"/>
-      <w:r>
-        <w:t>: string,</w:t>
+      <w:r>
+        <w:t>L</w:t>
+      </w:r>
+      <w:r>
+        <w:t>ast</w:t>
+      </w:r>
+      <w:r>
+        <w:t>Name: string,</w:t>
       </w:r>
       <w:r>
         <w:br/>
       </w:r>
       <w:r>
         <w:tab/>
-      </w:r>
-      <w:proofErr w:type="spellStart"/>
-      <w:r>
-        <w:t>emailAddress</w:t>
-      </w:r>
-      <w:proofErr w:type="spellEnd"/>
-      <w:r>
-        <w:t>: string,</w:t>
+        <w:t>EmailAddress: string,</w:t>
       </w:r>
       <w:r>
         <w:br/>
       </w:r>
       <w:r>
         <w:tab/>
-        <w:t xml:space="preserve">array </w:t>
-      </w:r>
-      <w:proofErr w:type="gramStart"/>
-      <w:r>
-        <w:t>[ {</w:t>
-      </w:r>
-      <w:proofErr w:type="gramEnd"/>
-      <w:r>
-        <w:t xml:space="preserve"> </w:t>
-      </w:r>
-      <w:proofErr w:type="spellStart"/>
-      <w:r>
-        <w:t>facilityCode</w:t>
-      </w:r>
-      <w:proofErr w:type="spellEnd"/>
-      <w:r>
-        <w:t>: string } ] }</w:t>
+        <w:t>Array [ { F</w:t>
+      </w:r>
+      <w:r>
+        <w:t>acilityCode: string } ] }</w:t>
       </w:r>
     </w:p>
     <w:p>
       <w:pPr>
         <w:pStyle w:val="Heading3"/>
       </w:pPr>
-      <w:bookmarkStart w:id="10" w:name="_Toc415607666"/>
+      <w:bookmarkStart w:id="11" w:name="_Toc416121714"/>
       <w:r>
         <w:t>Operation: DELETE</w:t>
       </w:r>
-      <w:bookmarkEnd w:id="10"/>
-    </w:p>
-    <w:p>
-      <w:r>
-        <w:t xml:space="preserve">A delete of a </w:t>
-      </w:r>
-      <w:proofErr w:type="spellStart"/>
-      <w:r>
-        <w:t>currentUsers</w:t>
-      </w:r>
-      <w:proofErr w:type="spellEnd"/>
-      <w:r>
-        <w:t xml:space="preserve"> element is the equivalent of a “log-off” operation</w:t>
+      <w:bookmarkEnd w:id="11"/>
+    </w:p>
+    <w:p>
+      <w:r>
+        <w:t>A delete of a currentUsers element is the equivalent of a “log-off” operation</w:t>
       </w:r>
     </w:p>
     <w:p>
@@ -3990,15 +3819,7 @@
       </w:r>
       <w:r>
         <w:br/>
-        <w:t>where [</w:t>
-      </w:r>
-      <w:proofErr w:type="spellStart"/>
-      <w:r>
-        <w:t>UserToken</w:t>
-      </w:r>
-      <w:proofErr w:type="spellEnd"/>
-      <w:r>
-        <w:t>] is a string returned from a POST operation.  The client should treat that token as opaque information – there is no client usable information in the token.</w:t>
+        <w:t>where [UserToken] is a string returned from a POST operation.  The client should treat that token as opaque information – there is no client usable information in the token.</w:t>
       </w:r>
     </w:p>
     <w:p>
@@ -4022,32 +3843,11 @@
         </w:numPr>
       </w:pPr>
       <w:r>
-        <w:t>204 – No Content (success</w:t>
-      </w:r>
-      <w:proofErr w:type="gramStart"/>
-      <w:r>
-        <w:t>)</w:t>
-      </w:r>
-      <w:proofErr w:type="gramEnd"/>
+        <w:t>204 – No Content (success)</w:t>
+      </w:r>
       <w:r>
         <w:br/>
-        <w:t xml:space="preserve">Note: because the DELETE operation is idempotent, deleting an already deleted </w:t>
-      </w:r>
-      <w:proofErr w:type="spellStart"/>
-      <w:r>
-        <w:t>currentUser</w:t>
-      </w:r>
-      <w:proofErr w:type="spellEnd"/>
-      <w:r>
-        <w:t xml:space="preserve"> (effectively, a user logging off more than once) or passing an unknown </w:t>
-      </w:r>
-      <w:proofErr w:type="spellStart"/>
-      <w:r>
-        <w:t>UserToken</w:t>
-      </w:r>
-      <w:proofErr w:type="spellEnd"/>
-      <w:r>
-        <w:t xml:space="preserve"> will always silently succeed.</w:t>
+        <w:t>Note: because the DELETE operation is idempotent, deleting an already deleted currentUser (effectively, a user logging off more than once) or passing an unknown UserToken will always silently succeed.</w:t>
       </w:r>
     </w:p>
     <w:p>
@@ -4076,24 +3876,11 @@
     </w:p>
     <w:p>
       <w:r>
-        <w:t>NOTE: no X-</w:t>
-      </w:r>
-      <w:proofErr w:type="spellStart"/>
-      <w:r>
-        <w:t>UserToken</w:t>
-      </w:r>
-      <w:proofErr w:type="spellEnd"/>
-      <w:r>
-        <w:t xml:space="preserve"> entry in the header is required for </w:t>
-      </w:r>
-      <w:proofErr w:type="spellStart"/>
-      <w:r>
-        <w:t>currentUser</w:t>
+        <w:t>NOTE: no X-UserToken entry in the header is required for currentUser</w:t>
       </w:r>
       <w:r>
         <w:t>s</w:t>
       </w:r>
-      <w:proofErr w:type="spellEnd"/>
       <w:r>
         <w:t xml:space="preserve"> collection operations.</w:t>
       </w:r>
@@ -4102,50 +3889,30 @@
       <w:pPr>
         <w:pStyle w:val="Heading2"/>
       </w:pPr>
-      <w:bookmarkStart w:id="11" w:name="_Toc415607667"/>
-      <w:proofErr w:type="spellStart"/>
-      <w:r>
-        <w:t>NewUsers</w:t>
-      </w:r>
-      <w:proofErr w:type="spellEnd"/>
-      <w:r>
-        <w:t xml:space="preserve"> Resource Collection</w:t>
-      </w:r>
-      <w:bookmarkEnd w:id="11"/>
-    </w:p>
-    <w:p>
-      <w:r>
-        <w:t xml:space="preserve">The only operation available for the </w:t>
-      </w:r>
-      <w:proofErr w:type="spellStart"/>
-      <w:r>
-        <w:t>newUsers</w:t>
-      </w:r>
-      <w:proofErr w:type="spellEnd"/>
-      <w:r>
-        <w:t xml:space="preserve"> resource collection is a POST (insert).</w:t>
-      </w:r>
-      <w:r>
-        <w:t xml:space="preserve">  In addition, the POST to </w:t>
-      </w:r>
-      <w:proofErr w:type="spellStart"/>
-      <w:r>
-        <w:t>newUsers</w:t>
-      </w:r>
-      <w:proofErr w:type="spellEnd"/>
-      <w:r>
-        <w:t xml:space="preserve"> is how a new user is created.  As a result, no </w:t>
+      <w:bookmarkStart w:id="12" w:name="_Toc416121715"/>
+      <w:r>
+        <w:lastRenderedPageBreak/>
+        <w:t>NewUsers Resource Collection</w:t>
+      </w:r>
+      <w:bookmarkEnd w:id="12"/>
+    </w:p>
+    <w:p>
+      <w:r>
+        <w:t>The only operation available for the newUsers resource collection is a POST (insert).</w:t>
+      </w:r>
+      <w:r>
+        <w:t xml:space="preserve">  In addition, the POST to newUsers is how a new user is created.  As a result, no </w:t>
       </w:r>
     </w:p>
     <w:p>
       <w:pPr>
         <w:pStyle w:val="Heading3"/>
       </w:pPr>
-      <w:bookmarkStart w:id="12" w:name="_Toc415607668"/>
+      <w:bookmarkStart w:id="13" w:name="_Toc416121716"/>
       <w:r>
         <w:t>Operation: POST</w:t>
       </w:r>
-      <w:bookmarkEnd w:id="12"/>
+      <w:bookmarkEnd w:id="13"/>
     </w:p>
     <w:p>
       <w:pPr>
@@ -4183,7 +3950,6 @@
         </w:numPr>
       </w:pPr>
       <w:r>
-        <w:lastRenderedPageBreak/>
         <w:t>Response statuses:</w:t>
       </w:r>
     </w:p>
@@ -4208,13 +3974,8 @@
         </w:numPr>
       </w:pPr>
       <w:r>
-        <w:t>Request Payload</w:t>
-      </w:r>
-      <w:proofErr w:type="gramStart"/>
-      <w:r>
-        <w:t>:</w:t>
-      </w:r>
-      <w:proofErr w:type="gramEnd"/>
+        <w:t>Request Payload:</w:t>
+      </w:r>
       <w:r>
         <w:br/>
         <w:t>The request payload contains the user’s credentials.  Currently, the only credentials accepted are the username and the password (both strings)</w:t>
@@ -4229,65 +3990,26 @@
         </w:numPr>
       </w:pPr>
       <w:r>
-        <w:t>Response Payload</w:t>
-      </w:r>
-      <w:proofErr w:type="gramStart"/>
-      <w:r>
-        <w:t>:</w:t>
-      </w:r>
-      <w:proofErr w:type="gramEnd"/>
+        <w:t>Response Payload:</w:t>
+      </w:r>
       <w:r>
         <w:br/>
       </w:r>
       <w:r>
-        <w:t xml:space="preserve">The response payload is the same as that returned from a POST or a GET to </w:t>
-      </w:r>
-      <w:proofErr w:type="spellStart"/>
-      <w:r>
-        <w:t>currentUsers</w:t>
-      </w:r>
-      <w:proofErr w:type="spellEnd"/>
-      <w:r>
-        <w:t xml:space="preserve">.  The effect of this post is to create the new user and to log him/her on.  </w:t>
+        <w:t xml:space="preserve">The response payload is the same as that returned from a POST or a GET to currentUsers.  The effect of this post is to create the new user and to log him/her on.  </w:t>
       </w:r>
       <w:r>
         <w:t xml:space="preserve">The response payload will include the full definition of the User object for the authenticated user (see the GET documentation </w:t>
       </w:r>
       <w:r>
-        <w:t xml:space="preserve">for the </w:t>
-      </w:r>
-      <w:proofErr w:type="spellStart"/>
-      <w:r>
-        <w:t>currentUsers</w:t>
-      </w:r>
-      <w:proofErr w:type="spellEnd"/>
-      <w:r>
-        <w:t xml:space="preserve"> collection (above)</w:t>
-      </w:r>
-      <w:r>
-        <w:t xml:space="preserve">).  One of the fields will include the </w:t>
-      </w:r>
-      <w:proofErr w:type="spellStart"/>
-      <w:r>
-        <w:t>UserToken</w:t>
-      </w:r>
-      <w:proofErr w:type="spellEnd"/>
-      <w:r>
-        <w:t xml:space="preserve"> which must be included in the header of all requests to resources other than </w:t>
-      </w:r>
-      <w:proofErr w:type="spellStart"/>
-      <w:r>
-        <w:t>currentUsers</w:t>
-      </w:r>
-      <w:proofErr w:type="spellEnd"/>
-      <w:r>
-        <w:t xml:space="preserve"> and </w:t>
-      </w:r>
-      <w:proofErr w:type="spellStart"/>
-      <w:r>
-        <w:t>newUsers</w:t>
-      </w:r>
-      <w:proofErr w:type="spellEnd"/>
+        <w:t>for the currentUsers collection (above)</w:t>
+      </w:r>
+      <w:r>
+        <w:t>).  One of the fields will include the UserToken which must be included in the header of all requests to resources other than currentUsers</w:t>
+      </w:r>
+      <w:r>
+        <w:t xml:space="preserve"> and newUsers</w:t>
+      </w:r>
     </w:p>
     <w:p>
       <w:pPr>
@@ -4314,41 +4036,16 @@
         </w:numPr>
       </w:pPr>
       <w:r>
-        <w:t xml:space="preserve">Location: a URI (including the </w:t>
-      </w:r>
-      <w:proofErr w:type="spellStart"/>
-      <w:r>
-        <w:t>UserToken</w:t>
-      </w:r>
-      <w:proofErr w:type="spellEnd"/>
-      <w:r>
-        <w:t>) to get the information for the current user</w:t>
-      </w:r>
-      <w:r>
-        <w:t xml:space="preserve"> (a GET to the </w:t>
-      </w:r>
-      <w:proofErr w:type="spellStart"/>
-      <w:r>
-        <w:t>currentUsers</w:t>
-      </w:r>
-      <w:proofErr w:type="spellEnd"/>
-      <w:r>
-        <w:t xml:space="preserve"> collection).</w:t>
-      </w:r>
-    </w:p>
-    <w:p>
-      <w:r>
-        <w:t>NOTE: no X-</w:t>
-      </w:r>
-      <w:proofErr w:type="spellStart"/>
-      <w:r>
-        <w:t>UserToken</w:t>
-      </w:r>
-      <w:proofErr w:type="spellEnd"/>
-      <w:r>
-        <w:t xml:space="preserve"> entry in the header is required for </w:t>
-      </w:r>
-      <w:proofErr w:type="spellStart"/>
+        <w:t>Location: a URI (including the UserToken) to get the information for the current user</w:t>
+      </w:r>
+      <w:r>
+        <w:t xml:space="preserve"> (a GET to the currentUsers collection).</w:t>
+      </w:r>
+    </w:p>
+    <w:p>
+      <w:r>
+        <w:t xml:space="preserve">NOTE: no X-UserToken entry in the header is required for </w:t>
+      </w:r>
       <w:r>
         <w:t>new</w:t>
       </w:r>
@@ -4358,7 +4055,6 @@
       <w:r>
         <w:t>s</w:t>
       </w:r>
-      <w:proofErr w:type="spellEnd"/>
       <w:r>
         <w:t xml:space="preserve"> collection operations.</w:t>
       </w:r>
@@ -4367,23 +4063,15 @@
       <w:pPr>
         <w:pStyle w:val="Heading2"/>
       </w:pPr>
-      <w:bookmarkStart w:id="13" w:name="_Toc415607669"/>
+      <w:bookmarkStart w:id="14" w:name="_Toc416121717"/>
       <w:r>
         <w:t>Users Resource Collection</w:t>
       </w:r>
-      <w:bookmarkEnd w:id="13"/>
-    </w:p>
-    <w:p>
-      <w:r>
-        <w:t xml:space="preserve">The </w:t>
-      </w:r>
-      <w:proofErr w:type="gramStart"/>
-      <w:r>
-        <w:t>users</w:t>
-      </w:r>
-      <w:proofErr w:type="gramEnd"/>
-      <w:r>
-        <w:t xml:space="preserve"> resource collection only supports a PUT operation, allowing a user to update his information.  Only information about the current user is available.</w:t>
+      <w:bookmarkEnd w:id="14"/>
+    </w:p>
+    <w:p>
+      <w:r>
+        <w:t>The users resource collection only supports a PUT operation, allowing a user to update his information.  Only information about the current user is available.</w:t>
       </w:r>
     </w:p>
     <w:p>
@@ -4398,14 +4086,14 @@
       <w:pPr>
         <w:pStyle w:val="Heading3"/>
       </w:pPr>
-      <w:bookmarkStart w:id="14" w:name="_Toc415607670"/>
+      <w:bookmarkStart w:id="15" w:name="_Toc416121718"/>
       <w:r>
         <w:t>Operation:</w:t>
       </w:r>
       <w:r>
         <w:t xml:space="preserve"> PUT</w:t>
       </w:r>
-      <w:bookmarkEnd w:id="14"/>
+      <w:bookmarkEnd w:id="15"/>
     </w:p>
     <w:p>
       <w:pPr>
@@ -4509,15 +4197,7 @@
         </w:numPr>
       </w:pPr>
       <w:r>
-        <w:t xml:space="preserve">X-Token: a </w:t>
-      </w:r>
-      <w:proofErr w:type="spellStart"/>
-      <w:r>
-        <w:t>UserToken</w:t>
-      </w:r>
-      <w:proofErr w:type="spellEnd"/>
-      <w:r>
-        <w:t xml:space="preserve"> that represents the currently logged on user</w:t>
+        <w:t>X-Token: a UserToken that represents the currently logged on user</w:t>
       </w:r>
     </w:p>
     <w:p>
@@ -4541,15 +4221,7 @@
         </w:numPr>
       </w:pPr>
       <w:r>
-        <w:t xml:space="preserve">Location: a URI for a GET of the </w:t>
-      </w:r>
-      <w:proofErr w:type="spellStart"/>
-      <w:r>
-        <w:t>CurrentUsers</w:t>
-      </w:r>
-      <w:proofErr w:type="spellEnd"/>
-      <w:r>
-        <w:t xml:space="preserve"> collection for the current user (after the updates have been applied</w:t>
+        <w:t>Location: a URI for a GET of the CurrentUsers collection for the current user (after the updates have been applied</w:t>
       </w:r>
     </w:p>
     <w:p>
@@ -4584,46 +4256,33 @@
       <w:pPr>
         <w:pStyle w:val="Heading2"/>
       </w:pPr>
-      <w:bookmarkStart w:id="15" w:name="_Toc415607671"/>
-      <w:proofErr w:type="spellStart"/>
-      <w:r>
+      <w:bookmarkStart w:id="16" w:name="_Toc416121719"/>
+      <w:r>
+        <w:lastRenderedPageBreak/>
         <w:t>Va</w:t>
       </w:r>
       <w:r>
-        <w:t>Facilities</w:t>
-      </w:r>
-      <w:proofErr w:type="spellEnd"/>
-      <w:r>
-        <w:t xml:space="preserve"> Resource Collection</w:t>
-      </w:r>
-      <w:bookmarkEnd w:id="15"/>
-    </w:p>
-    <w:p>
-      <w:r>
-        <w:t xml:space="preserve">Only GET operations are available from the </w:t>
-      </w:r>
-      <w:proofErr w:type="spellStart"/>
-      <w:r>
-        <w:t>vaFacilities</w:t>
-      </w:r>
-      <w:proofErr w:type="spellEnd"/>
-      <w:r>
-        <w:t xml:space="preserve"> collection.  Inserts (POSTs) and updates (PUTs) have no meaning.  Two get operations are possible, one for the collection (which returns a list of facilities (summary info only)) and one for a particular element.</w:t>
+        <w:t>Facilities Resource Collection</w:t>
+      </w:r>
+      <w:bookmarkEnd w:id="16"/>
+    </w:p>
+    <w:p>
+      <w:r>
+        <w:t>Only GET operations are available from the vaFacilities collection.  Inserts (POSTs) and updates (PUTs) have no meaning.  Two get operations are possible, one for the collection (which returns a list of facilities (summary info only)) and one for a particular element.</w:t>
       </w:r>
     </w:p>
     <w:p>
       <w:pPr>
         <w:pStyle w:val="Heading3"/>
       </w:pPr>
-      <w:bookmarkStart w:id="16" w:name="_Toc415607672"/>
-      <w:r>
-        <w:lastRenderedPageBreak/>
+      <w:bookmarkStart w:id="17" w:name="_Toc416121720"/>
+      <w:r>
         <w:t>Operation: GET</w:t>
       </w:r>
       <w:r>
         <w:t xml:space="preserve"> (collection)</w:t>
       </w:r>
-      <w:bookmarkEnd w:id="16"/>
+      <w:bookmarkEnd w:id="17"/>
     </w:p>
     <w:p>
       <w:pPr>
@@ -4705,6 +4364,18 @@
       <w:pPr>
         <w:pStyle w:val="ListParagraph"/>
         <w:numPr>
+          <w:ilvl w:val="1"/>
+          <w:numId w:val="39"/>
+        </w:numPr>
+      </w:pPr>
+      <w:r>
+        <w:t>404 – Not Found – only applicable if State query string is used and either state is incorrect or there are no VA facilities in the state</w:t>
+      </w:r>
+    </w:p>
+    <w:p>
+      <w:pPr>
+        <w:pStyle w:val="ListParagraph"/>
+        <w:numPr>
           <w:ilvl w:val="0"/>
           <w:numId w:val="39"/>
         </w:numPr>
@@ -4722,15 +4393,7 @@
         </w:numPr>
       </w:pPr>
       <w:r>
-        <w:t xml:space="preserve">X-Token: a </w:t>
-      </w:r>
-      <w:proofErr w:type="spellStart"/>
-      <w:r>
-        <w:t>UserToken</w:t>
-      </w:r>
-      <w:proofErr w:type="spellEnd"/>
-      <w:r>
-        <w:t xml:space="preserve"> that represents the currently logged on user</w:t>
+        <w:t>X-Token: a UserToken that represents the currently logged on user</w:t>
       </w:r>
     </w:p>
     <w:p>
@@ -4784,50 +4447,27 @@
         </w:rPr>
       </w:pPr>
       <w:r>
-        <w:t>?Since=</w:t>
-      </w:r>
-      <w:r>
-        <w:rPr>
-          <w:i/>
-        </w:rPr>
-        <w:t>[</w:t>
-      </w:r>
-      <w:r>
-        <w:rPr>
-          <w:i/>
-        </w:rPr>
-        <w:t xml:space="preserve">Date or </w:t>
-      </w:r>
-      <w:proofErr w:type="spellStart"/>
-      <w:r>
-        <w:rPr>
-          <w:i/>
-        </w:rPr>
-        <w:t>DateTime</w:t>
-      </w:r>
-      <w:proofErr w:type="spellEnd"/>
-      <w:r>
-        <w:rPr>
-          <w:i/>
-        </w:rPr>
-        <w:t xml:space="preserve"> in RFC-3339 format]</w:t>
-      </w:r>
-      <w:r>
-        <w:rPr>
-          <w:i/>
-        </w:rPr>
+        <w:t>?</w:t>
+      </w:r>
+      <w:r>
+        <w:t>State=</w:t>
+      </w:r>
+      <w:r>
+        <w:t>TwoCharacterStateCode</w:t>
+      </w:r>
+      <w:r>
         <w:br/>
-      </w:r>
-      <w:r>
-        <w:t xml:space="preserve">if present, a payload is only returned if the list of facilities has updated since the date (or </w:t>
-      </w:r>
-      <w:proofErr w:type="spellStart"/>
-      <w:r>
-        <w:t>DateTime</w:t>
-      </w:r>
-      <w:proofErr w:type="spellEnd"/>
-      <w:r>
-        <w:t>) specified in the query string</w:t>
+        <w:t xml:space="preserve">Optional, </w:t>
+      </w:r>
+      <w:r>
+        <w:t xml:space="preserve">if present, </w:t>
+      </w:r>
+      <w:r>
+        <w:t xml:space="preserve">only those facilities in the queried state are included </w:t>
+      </w:r>
+      <w:r>
+        <w:br/>
+        <w:t>example: ?State=TX</w:t>
       </w:r>
     </w:p>
     <w:p>
@@ -4845,51 +4485,43 @@
         </w:tabs>
       </w:pPr>
       <w:r>
-        <w:t xml:space="preserve">Array </w:t>
-      </w:r>
-      <w:proofErr w:type="gramStart"/>
-      <w:r>
-        <w:t>[  {</w:t>
-      </w:r>
-      <w:proofErr w:type="gramEnd"/>
+        <w:t>Array [  {</w:t>
+      </w:r>
       <w:r>
         <w:tab/>
       </w:r>
-      <w:proofErr w:type="spellStart"/>
-      <w:r>
-        <w:t>facilityCode</w:t>
-      </w:r>
-      <w:proofErr w:type="spellEnd"/>
-      <w:r>
-        <w:t>: string,</w:t>
+      <w:r>
+        <w:t>FacilityId</w:t>
+      </w:r>
+      <w:r>
+        <w:t xml:space="preserve">: </w:t>
+      </w:r>
+      <w:r>
+        <w:t>int,</w:t>
       </w:r>
       <w:r>
         <w:br/>
       </w:r>
       <w:r>
         <w:tab/>
-      </w:r>
-      <w:proofErr w:type="spellStart"/>
-      <w:r>
-        <w:t>facilityName</w:t>
-      </w:r>
-      <w:proofErr w:type="spellEnd"/>
-      <w:r>
-        <w:t>: string,</w:t>
+        <w:t>FacilityName: string,</w:t>
       </w:r>
       <w:r>
         <w:br/>
       </w:r>
       <w:r>
         <w:tab/>
-        <w:t>city: string,</w:t>
+        <w:t>City: string,</w:t>
       </w:r>
       <w:r>
         <w:br/>
       </w:r>
       <w:r>
         <w:tab/>
-        <w:t>state: string</w:t>
+        <w:t>S</w:t>
+      </w:r>
+      <w:r>
+        <w:t>tate: string</w:t>
       </w:r>
       <w:r>
         <w:br/>
@@ -4902,11 +4534,11 @@
       <w:pPr>
         <w:pStyle w:val="Heading3"/>
       </w:pPr>
-      <w:bookmarkStart w:id="17" w:name="_Toc415607673"/>
+      <w:bookmarkStart w:id="18" w:name="_Toc416121721"/>
       <w:r>
         <w:t>Operation: GET (element)</w:t>
       </w:r>
-      <w:bookmarkEnd w:id="17"/>
+      <w:bookmarkEnd w:id="18"/>
     </w:p>
     <w:p>
       <w:pPr>
@@ -4939,23 +4571,10 @@
       </w:r>
       <w:r>
         <w:br/>
-        <w:t>where [</w:t>
-      </w:r>
-      <w:proofErr w:type="spellStart"/>
-      <w:r>
-        <w:t>facilityCode</w:t>
-      </w:r>
-      <w:proofErr w:type="spellEnd"/>
-      <w:r>
-        <w:t xml:space="preserve">] is a string returned from a GET from the </w:t>
-      </w:r>
-      <w:proofErr w:type="spellStart"/>
-      <w:r>
-        <w:t>vaFacilities</w:t>
-      </w:r>
-      <w:proofErr w:type="spellEnd"/>
-      <w:r>
-        <w:t xml:space="preserve"> collection or from a GET for an Appointment (or any other mention of a facility)</w:t>
+        <w:t xml:space="preserve">where [facilityCode] is a string returned from a GET from the </w:t>
+      </w:r>
+      <w:r>
+        <w:t>vaFacilities collection or from a GET for an Appointment (or any other mention of a facility)</w:t>
       </w:r>
       <w:r>
         <w:t>.  The client should treat that token as opaque information – there is no client usable information in the token.</w:t>
@@ -5030,15 +4649,7 @@
         </w:numPr>
       </w:pPr>
       <w:r>
-        <w:t xml:space="preserve">X-Token: a </w:t>
-      </w:r>
-      <w:proofErr w:type="spellStart"/>
-      <w:r>
-        <w:t>UserToken</w:t>
-      </w:r>
-      <w:proofErr w:type="spellEnd"/>
-      <w:r>
-        <w:t xml:space="preserve"> that represents the currently logged on user</w:t>
+        <w:t>X-Token: a UserToken that represents the currently logged on user</w:t>
       </w:r>
     </w:p>
     <w:p>
@@ -5082,6 +4693,7 @@
         <w:pStyle w:val="Heading4"/>
       </w:pPr>
       <w:r>
+        <w:lastRenderedPageBreak/>
         <w:t>Response Payload:</w:t>
       </w:r>
     </w:p>
@@ -5097,13 +4709,42 @@
       <w:r>
         <w:tab/>
       </w:r>
-      <w:proofErr w:type="spellStart"/>
-      <w:proofErr w:type="gramStart"/>
-      <w:r>
-        <w:t>facilityCode</w:t>
-      </w:r>
-      <w:proofErr w:type="spellEnd"/>
-      <w:proofErr w:type="gramEnd"/>
+      <w:r>
+        <w:t>FacilityId</w:t>
+      </w:r>
+      <w:r>
+        <w:t xml:space="preserve">: </w:t>
+      </w:r>
+      <w:r>
+        <w:t>int,</w:t>
+      </w:r>
+      <w:r>
+        <w:br/>
+      </w:r>
+      <w:r>
+        <w:tab/>
+        <w:t>FacilityName: string,</w:t>
+      </w:r>
+      <w:r>
+        <w:br/>
+      </w:r>
+      <w:r>
+        <w:tab/>
+        <w:t>Address: string,</w:t>
+      </w:r>
+      <w:r>
+        <w:br/>
+      </w:r>
+      <w:r>
+        <w:tab/>
+        <w:t>P</w:t>
+      </w:r>
+      <w:r>
+        <w:t>honeNumber</w:t>
+      </w:r>
+      <w:r>
+        <w:t>1</w:t>
+      </w:r>
       <w:r>
         <w:t>: string,</w:t>
       </w:r>
@@ -5112,12 +4753,14 @@
       </w:r>
       <w:r>
         <w:tab/>
-      </w:r>
-      <w:proofErr w:type="spellStart"/>
-      <w:r>
-        <w:t>facilityName</w:t>
-      </w:r>
-      <w:proofErr w:type="spellEnd"/>
+        <w:t>P</w:t>
+      </w:r>
+      <w:r>
+        <w:t>honeNumber</w:t>
+      </w:r>
+      <w:r>
+        <w:t>2</w:t>
+      </w:r>
       <w:r>
         <w:t>: string,</w:t>
       </w:r>
@@ -5126,73 +4769,267 @@
       </w:r>
       <w:r>
         <w:tab/>
-        <w:t>address: string,</w:t>
+        <w:t>City: string,</w:t>
       </w:r>
       <w:r>
         <w:br/>
       </w:r>
       <w:r>
         <w:tab/>
-      </w:r>
-      <w:proofErr w:type="spellStart"/>
-      <w:r>
-        <w:t>phoneNumber</w:t>
-      </w:r>
-      <w:proofErr w:type="spellEnd"/>
-      <w:r>
-        <w:t>: string,</w:t>
+        <w:t>S</w:t>
+      </w:r>
+      <w:r>
+        <w:t>tate: string</w:t>
+      </w:r>
+      <w:r>
+        <w:t>,</w:t>
       </w:r>
       <w:r>
         <w:br/>
       </w:r>
       <w:r>
         <w:tab/>
-        <w:t>city: string,</w:t>
+        <w:t>L</w:t>
+      </w:r>
+      <w:r>
+        <w:t>atit</w:t>
+      </w:r>
+      <w:r>
+        <w:t>ude: number (floating point),</w:t>
       </w:r>
       <w:r>
         <w:br/>
       </w:r>
       <w:r>
         <w:tab/>
-        <w:t>state: string</w:t>
-      </w:r>
-      <w:r>
-        <w:t>,</w:t>
+        <w:t>L</w:t>
+      </w:r>
+      <w:r>
+        <w:t>ongitude: number (floating point)</w:t>
+      </w:r>
+      <w:r>
+        <w:t xml:space="preserve">  </w:t>
       </w:r>
       <w:r>
         <w:br/>
       </w:r>
       <w:r>
-        <w:tab/>
-        <w:t>latitude: number (floating point),</w:t>
-      </w:r>
-      <w:r>
-        <w:br/>
-      </w:r>
-      <w:r>
-        <w:lastRenderedPageBreak/>
-        <w:tab/>
-        <w:t>longitude: number (floating point)</w:t>
-      </w:r>
-      <w:r>
-        <w:t xml:space="preserve">  </w:t>
-      </w:r>
-      <w:r>
-        <w:br/>
-      </w:r>
-      <w:r>
         <w:t xml:space="preserve"> }  </w:t>
       </w:r>
     </w:p>
     <w:p>
       <w:pPr>
+        <w:tabs>
+          <w:tab w:val="left" w:pos="360"/>
+        </w:tabs>
+      </w:pPr>
+      <w:r>
+        <w:t>NOTE: if the latitude and longitude values are not known, they are returned set equal to 0.0.</w:t>
+      </w:r>
+    </w:p>
+    <w:p>
+      <w:pPr>
         <w:pStyle w:val="Heading2"/>
       </w:pPr>
-      <w:bookmarkStart w:id="18" w:name="_Toc415607674"/>
+      <w:bookmarkStart w:id="19" w:name="_Toc416121722"/>
+      <w:r>
+        <w:t>FacilityStates</w:t>
+      </w:r>
+      <w:r>
+        <w:t xml:space="preserve"> Resource Collection</w:t>
+      </w:r>
+      <w:bookmarkEnd w:id="19"/>
+    </w:p>
+    <w:p>
+      <w:r>
+        <w:t xml:space="preserve">Only </w:t>
+      </w:r>
+      <w:r>
+        <w:t>a general GET operation</w:t>
+      </w:r>
+      <w:r>
+        <w:t xml:space="preserve"> </w:t>
+      </w:r>
+      <w:r>
+        <w:t>is available from the FacilityStates</w:t>
+      </w:r>
+      <w:r>
+        <w:t xml:space="preserve"> collection.  </w:t>
+      </w:r>
+      <w:r>
+        <w:t>The result is an array of two character strings, each a state code (like “TX”).  Note that US territories like Puerto Rico (State Code = “PR”) and Guam (State Code = “GU”) are included.</w:t>
+      </w:r>
+    </w:p>
+    <w:p>
+      <w:pPr>
+        <w:pStyle w:val="Heading3"/>
+      </w:pPr>
+      <w:bookmarkStart w:id="20" w:name="_Toc416121723"/>
+      <w:r>
+        <w:t>Operation: GET (collection)</w:t>
+      </w:r>
+      <w:bookmarkEnd w:id="20"/>
+    </w:p>
+    <w:p>
+      <w:pPr>
+        <w:pStyle w:val="ListParagraph"/>
+        <w:numPr>
+          <w:ilvl w:val="0"/>
+          <w:numId w:val="39"/>
+        </w:numPr>
+        <w:rPr>
+          <w:lang w:val="fr-CA"/>
+        </w:rPr>
+      </w:pPr>
+      <w:r>
+        <w:rPr>
+          <w:lang w:val="fr-CA"/>
+        </w:rPr>
+        <w:t xml:space="preserve">URI: </w:t>
+      </w:r>
+      <w:r>
+        <w:rPr>
+          <w:lang w:val="fr-CA"/>
+        </w:rPr>
+        <w:t>http://www.dom</w:t>
+      </w:r>
+      <w:r>
+        <w:rPr>
+          <w:lang w:val="fr-CA"/>
+        </w:rPr>
+        <w:t>ainname.com/veniapi/facilityStates</w:t>
+      </w:r>
+      <w:r>
+        <w:rPr>
+          <w:i/>
+          <w:lang w:val="fr-CA"/>
+        </w:rPr>
+        <w:t xml:space="preserve"> </w:t>
+      </w:r>
+    </w:p>
+    <w:p>
+      <w:pPr>
+        <w:pStyle w:val="ListParagraph"/>
+        <w:numPr>
+          <w:ilvl w:val="0"/>
+          <w:numId w:val="39"/>
+        </w:numPr>
+      </w:pPr>
+      <w:r>
+        <w:t>Response statuses:</w:t>
+      </w:r>
+    </w:p>
+    <w:p>
+      <w:pPr>
+        <w:pStyle w:val="ListParagraph"/>
+        <w:numPr>
+          <w:ilvl w:val="1"/>
+          <w:numId w:val="39"/>
+        </w:numPr>
+      </w:pPr>
+      <w:r>
+        <w:t>200 – Success</w:t>
+      </w:r>
+    </w:p>
+    <w:p>
+      <w:pPr>
+        <w:pStyle w:val="ListParagraph"/>
+        <w:numPr>
+          <w:ilvl w:val="0"/>
+          <w:numId w:val="39"/>
+        </w:numPr>
+      </w:pPr>
+      <w:r>
+        <w:t>Header (request):</w:t>
+      </w:r>
+    </w:p>
+    <w:p>
+      <w:pPr>
+        <w:pStyle w:val="ListParagraph"/>
+        <w:numPr>
+          <w:ilvl w:val="1"/>
+          <w:numId w:val="39"/>
+        </w:numPr>
+      </w:pPr>
+      <w:r>
+        <w:t>X-Token: a UserToken that represents the currently logged on user</w:t>
+      </w:r>
+    </w:p>
+    <w:p>
+      <w:pPr>
+        <w:pStyle w:val="ListParagraph"/>
+        <w:numPr>
+          <w:ilvl w:val="0"/>
+          <w:numId w:val="39"/>
+        </w:numPr>
+      </w:pPr>
+      <w:r>
+        <w:t>Request Payload: None</w:t>
+      </w:r>
+    </w:p>
+    <w:p>
+      <w:pPr>
+        <w:pStyle w:val="ListParagraph"/>
+        <w:numPr>
+          <w:ilvl w:val="0"/>
+          <w:numId w:val="39"/>
+        </w:numPr>
+      </w:pPr>
+      <w:r>
+        <w:t xml:space="preserve">Response Payload: An array of </w:t>
+      </w:r>
+      <w:r>
+        <w:t>two-character state codes</w:t>
+      </w:r>
+    </w:p>
+    <w:p>
+      <w:pPr>
+        <w:pStyle w:val="ListParagraph"/>
+        <w:numPr>
+          <w:ilvl w:val="0"/>
+          <w:numId w:val="39"/>
+        </w:numPr>
+      </w:pPr>
+      <w:r>
+        <w:t xml:space="preserve">Query Strings: </w:t>
+      </w:r>
+      <w:r>
+        <w:t xml:space="preserve"> None</w:t>
+      </w:r>
+    </w:p>
+    <w:p>
+      <w:pPr>
+        <w:pStyle w:val="Heading4"/>
+      </w:pPr>
+      <w:r>
+        <w:t>Response Payload:</w:t>
+      </w:r>
+    </w:p>
+    <w:p>
+      <w:pPr>
+        <w:tabs>
+          <w:tab w:val="left" w:pos="900"/>
+        </w:tabs>
+      </w:pPr>
+      <w:r>
+        <w:t xml:space="preserve">Array [  </w:t>
+      </w:r>
+      <w:r>
+        <w:t xml:space="preserve">Two-Character-State Codes  </w:t>
+      </w:r>
+      <w:r>
+        <w:t>]</w:t>
+      </w:r>
+    </w:p>
+    <w:p>
+      <w:pPr>
+        <w:pStyle w:val="Heading2"/>
+      </w:pPr>
+      <w:bookmarkStart w:id="21" w:name="_Toc416121724"/>
       <w:r>
         <w:t>Appointments Resource Collection</w:t>
       </w:r>
-      <w:bookmarkEnd w:id="18"/>
+      <w:bookmarkEnd w:id="21"/>
     </w:p>
     <w:p>
       <w:r>
@@ -5203,11 +5040,11 @@
       <w:pPr>
         <w:pStyle w:val="Heading3"/>
       </w:pPr>
-      <w:bookmarkStart w:id="19" w:name="_Toc415607675"/>
+      <w:bookmarkStart w:id="22" w:name="_Toc416121725"/>
       <w:r>
         <w:t>Operation: GET (collection)</w:t>
       </w:r>
-      <w:bookmarkEnd w:id="19"/>
+      <w:bookmarkEnd w:id="22"/>
     </w:p>
     <w:p>
       <w:pPr>
@@ -5284,15 +5121,7 @@
         </w:numPr>
       </w:pPr>
       <w:r>
-        <w:t xml:space="preserve">X-Token: a </w:t>
-      </w:r>
-      <w:proofErr w:type="spellStart"/>
-      <w:r>
-        <w:t>UserToken</w:t>
-      </w:r>
-      <w:proofErr w:type="spellEnd"/>
-      <w:r>
-        <w:t xml:space="preserve"> that represents the currently logged on user</w:t>
+        <w:t>X-Token: a UserToken that represents the currently logged on user</w:t>
       </w:r>
     </w:p>
     <w:p>
@@ -5304,6 +5133,7 @@
         </w:numPr>
       </w:pPr>
       <w:r>
+        <w:lastRenderedPageBreak/>
         <w:t>Request Payload: None</w:t>
       </w:r>
     </w:p>
@@ -5342,13 +5172,8 @@
           <w:i/>
         </w:rPr>
       </w:pPr>
-      <w:proofErr w:type="gramStart"/>
-      <w:r>
-        <w:t>?Date</w:t>
-      </w:r>
-      <w:proofErr w:type="gramEnd"/>
-      <w:r>
-        <w:t>=</w:t>
+      <w:r>
+        <w:t>?Date=</w:t>
       </w:r>
       <w:r>
         <w:rPr>
@@ -5363,21 +5188,8 @@
         <w:br/>
       </w:r>
       <w:r>
-        <w:t xml:space="preserve">If present, only appointments for that date are returned.  Cannot be combined with </w:t>
-      </w:r>
-      <w:proofErr w:type="spellStart"/>
-      <w:r>
-        <w:t>StartDate</w:t>
-      </w:r>
-      <w:proofErr w:type="spellEnd"/>
-      <w:r>
-        <w:t xml:space="preserve"> or </w:t>
-      </w:r>
-      <w:proofErr w:type="spellStart"/>
-      <w:r>
-        <w:t>EndDate</w:t>
-      </w:r>
-      <w:proofErr w:type="spellEnd"/>
+        <w:t>If present, only appointments for that date are returned.  Cannot be combined with StartDate or EndDate</w:t>
+      </w:r>
     </w:p>
     <w:p>
       <w:pPr>
@@ -5390,18 +5202,8 @@
           <w:i/>
         </w:rPr>
       </w:pPr>
-      <w:proofErr w:type="gramStart"/>
-      <w:r>
-        <w:t>?</w:t>
-      </w:r>
-      <w:proofErr w:type="spellStart"/>
-      <w:r>
-        <w:t>BeginDate</w:t>
-      </w:r>
-      <w:proofErr w:type="spellEnd"/>
-      <w:proofErr w:type="gramEnd"/>
-      <w:r>
-        <w:t>=</w:t>
+      <w:r>
+        <w:t>?BeginDate=</w:t>
       </w:r>
       <w:r>
         <w:rPr>
@@ -5415,18 +5217,8 @@
         </w:rPr>
         <w:br/>
       </w:r>
-      <w:bookmarkStart w:id="20" w:name="_GoBack"/>
-      <w:bookmarkEnd w:id="20"/>
-      <w:r>
-        <w:t xml:space="preserve">If present, only appoints on or after that date are returned.  May be combined with </w:t>
-      </w:r>
-      <w:proofErr w:type="spellStart"/>
-      <w:r>
-        <w:t>EndDate</w:t>
-      </w:r>
-      <w:proofErr w:type="spellEnd"/>
-      <w:r>
-        <w:t>, cannot be combined with Date</w:t>
+      <w:r>
+        <w:t>If present, only appoints on or after that date are returned.  May be combined with EndDate, cannot be combined with Date</w:t>
       </w:r>
     </w:p>
     <w:p>
@@ -5440,21 +5232,11 @@
           <w:i/>
         </w:rPr>
       </w:pPr>
-      <w:proofErr w:type="gramStart"/>
-      <w:r>
-        <w:t>?</w:t>
-      </w:r>
-      <w:proofErr w:type="spellStart"/>
-      <w:r>
-        <w:t>End</w:t>
-      </w:r>
-      <w:r>
-        <w:t>Date</w:t>
-      </w:r>
-      <w:proofErr w:type="spellEnd"/>
-      <w:proofErr w:type="gramEnd"/>
-      <w:r>
-        <w:t>=</w:t>
+      <w:r>
+        <w:t>?End</w:t>
+      </w:r>
+      <w:r>
+        <w:t>Date=</w:t>
       </w:r>
       <w:r>
         <w:rPr>
@@ -5478,18 +5260,10 @@
         <w:t xml:space="preserve"> that date are ret</w:t>
       </w:r>
       <w:r>
-        <w:t xml:space="preserve">urned.  May be combined with </w:t>
-      </w:r>
-      <w:proofErr w:type="spellStart"/>
-      <w:r>
-        <w:t>Start</w:t>
-      </w:r>
-      <w:r>
-        <w:t>Date</w:t>
-      </w:r>
-      <w:proofErr w:type="spellEnd"/>
-      <w:r>
-        <w:t>, cannot be combined with Date</w:t>
+        <w:t>urned.  May be combined with Start</w:t>
+      </w:r>
+      <w:r>
+        <w:t>Date, cannot be combined with Date</w:t>
       </w:r>
     </w:p>
     <w:p>
@@ -5507,13 +5281,8 @@
         </w:tabs>
       </w:pPr>
       <w:r>
-        <w:t xml:space="preserve">Array </w:t>
-      </w:r>
-      <w:proofErr w:type="gramStart"/>
-      <w:r>
-        <w:t>[  {</w:t>
-      </w:r>
-      <w:proofErr w:type="gramEnd"/>
+        <w:t>Array [  {</w:t>
+      </w:r>
       <w:r>
         <w:tab/>
       </w:r>
@@ -5532,11 +5301,11 @@
       <w:pPr>
         <w:pStyle w:val="Heading3"/>
       </w:pPr>
-      <w:bookmarkStart w:id="21" w:name="_Toc415607676"/>
+      <w:bookmarkStart w:id="23" w:name="_Toc416121726"/>
       <w:r>
         <w:t>Operation: GET (element)</w:t>
       </w:r>
-      <w:bookmarkEnd w:id="21"/>
+      <w:bookmarkEnd w:id="23"/>
     </w:p>
     <w:p>
       <w:pPr>
@@ -5569,23 +5338,7 @@
       </w:r>
       <w:r>
         <w:br/>
-        <w:t>where [</w:t>
-      </w:r>
-      <w:proofErr w:type="spellStart"/>
-      <w:r>
-        <w:t>facilityCode</w:t>
-      </w:r>
-      <w:proofErr w:type="spellEnd"/>
-      <w:r>
-        <w:t xml:space="preserve">] is a string returned from a GET from the </w:t>
-      </w:r>
-      <w:proofErr w:type="spellStart"/>
-      <w:r>
-        <w:t>vaFacilities</w:t>
-      </w:r>
-      <w:proofErr w:type="spellEnd"/>
-      <w:r>
-        <w:t xml:space="preserve"> collection or from a GET for an Appointment (or any other mention of a facility).  The client should treat that token as opaque information – there is no client usable information in the token.</w:t>
+        <w:t>where [facilityCode] is a string returned from a GET from the vaFacilities collection or from a GET for an Appointment (or any other mention of a facility).  The client should treat that token as opaque information – there is no client usable information in the token.</w:t>
       </w:r>
     </w:p>
     <w:p>
@@ -5657,15 +5410,7 @@
         </w:numPr>
       </w:pPr>
       <w:r>
-        <w:t xml:space="preserve">X-Token: a </w:t>
-      </w:r>
-      <w:proofErr w:type="spellStart"/>
-      <w:r>
-        <w:t>UserToken</w:t>
-      </w:r>
-      <w:proofErr w:type="spellEnd"/>
-      <w:r>
-        <w:t xml:space="preserve"> that represents the currently logged on user</w:t>
+        <w:t>X-Token: a UserToken that represents the currently logged on user</w:t>
       </w:r>
     </w:p>
     <w:p>
@@ -5689,7 +5434,6 @@
         </w:numPr>
       </w:pPr>
       <w:r>
-        <w:lastRenderedPageBreak/>
         <w:t>Response Payload: A facility detail object as described below.</w:t>
       </w:r>
     </w:p>
@@ -5725,13 +5469,12 @@
       <w:r>
         <w:tab/>
       </w:r>
-      <w:proofErr w:type="spellStart"/>
-      <w:proofErr w:type="gramStart"/>
-      <w:r>
-        <w:t>appointmentCode</w:t>
-      </w:r>
-      <w:proofErr w:type="spellEnd"/>
-      <w:proofErr w:type="gramEnd"/>
+      <w:r>
+        <w:t>A</w:t>
+      </w:r>
+      <w:r>
+        <w:t>ppointmentCode</w:t>
+      </w:r>
       <w:r>
         <w:t>: string,</w:t>
       </w:r>
@@ -5740,17 +5483,22 @@
       </w:r>
       <w:r>
         <w:tab/>
-      </w:r>
-      <w:proofErr w:type="spellStart"/>
-      <w:r>
-        <w:t>facility</w:t>
-      </w:r>
-      <w:r>
-        <w:t>Code</w:t>
-      </w:r>
-      <w:proofErr w:type="spellEnd"/>
-      <w:r>
-        <w:t>: string,</w:t>
+        <w:t>F</w:t>
+      </w:r>
+      <w:r>
+        <w:t>acility</w:t>
+      </w:r>
+      <w:r>
+        <w:t>Id</w:t>
+      </w:r>
+      <w:r>
+        <w:t xml:space="preserve">: </w:t>
+      </w:r>
+      <w:r>
+        <w:t>int</w:t>
+      </w:r>
+      <w:r>
+        <w:t>,</w:t>
       </w:r>
       <w:r>
         <w:br/>
@@ -5758,28 +5506,24 @@
       <w:r>
         <w:tab/>
       </w:r>
-      <w:proofErr w:type="spellStart"/>
-      <w:r>
-        <w:t>dateTime</w:t>
-      </w:r>
-      <w:proofErr w:type="spellEnd"/>
-      <w:r>
-        <w:t>: [</w:t>
-      </w:r>
-      <w:proofErr w:type="spellStart"/>
-      <w:r>
-        <w:t>DateTime</w:t>
-      </w:r>
-      <w:proofErr w:type="spellEnd"/>
-      <w:r>
-        <w:t xml:space="preserve"> in RFC-3339 format],</w:t>
+      <w:r>
+        <w:t>D</w:t>
+      </w:r>
+      <w:r>
+        <w:t>ateTime: [</w:t>
+      </w:r>
+      <w:r>
+        <w:t>DateTime in RFC-3339 format],</w:t>
       </w:r>
       <w:r>
         <w:br/>
       </w:r>
       <w:r>
         <w:tab/>
-        <w:t>pract</w:t>
+        <w:t>P</w:t>
+      </w:r>
+      <w:r>
+        <w:t>ract</w:t>
       </w:r>
       <w:r>
         <w:t>it</w:t>
@@ -5792,61 +5536,37 @@
       </w:r>
       <w:r>
         <w:tab/>
-        <w:t>specialty: string,</w:t>
+        <w:t>Specialty: string,</w:t>
       </w:r>
       <w:r>
         <w:br/>
       </w:r>
       <w:r>
         <w:tab/>
-      </w:r>
-      <w:proofErr w:type="spellStart"/>
-      <w:r>
-        <w:t>buildingName</w:t>
-      </w:r>
-      <w:proofErr w:type="spellEnd"/>
-      <w:r>
-        <w:t>: string,</w:t>
+        <w:t>B</w:t>
+      </w:r>
+      <w:r>
+        <w:t>uildingName: string,</w:t>
       </w:r>
       <w:r>
         <w:br/>
       </w:r>
       <w:r>
         <w:tab/>
-      </w:r>
-      <w:proofErr w:type="spellStart"/>
-      <w:r>
-        <w:t>roomNumber</w:t>
-      </w:r>
-      <w:proofErr w:type="spellEnd"/>
-      <w:r>
-        <w:t>: string,</w:t>
+        <w:t>RoomNumber: string,</w:t>
       </w:r>
       <w:r>
         <w:br/>
       </w:r>
       <w:r>
         <w:tab/>
-        <w:t>status: [one of “Confirmed”, “Cancelled”, “</w:t>
-      </w:r>
-      <w:proofErr w:type="spellStart"/>
-      <w:r>
-        <w:t>Onhold</w:t>
-      </w:r>
-      <w:proofErr w:type="spellEnd"/>
-      <w:r>
-        <w:t>”</w:t>
-      </w:r>
-      <w:r>
-        <w:t>, “</w:t>
-      </w:r>
-      <w:proofErr w:type="spellStart"/>
-      <w:r>
-        <w:t>Checkedin</w:t>
-      </w:r>
-      <w:proofErr w:type="spellEnd"/>
-      <w:r>
-        <w:t>”</w:t>
+        <w:t>S</w:t>
+      </w:r>
+      <w:r>
+        <w:t>tatus: [one of “Confirmed”, “Cancelled”, “Onhold”</w:t>
+      </w:r>
+      <w:r>
+        <w:t>, “Checkedin”</w:t>
       </w:r>
       <w:r>
         <w:t>]</w:t>
@@ -5863,58 +5583,30 @@
       <w:pPr>
         <w:pStyle w:val="Heading2"/>
       </w:pPr>
-      <w:bookmarkStart w:id="22" w:name="_Toc415607677"/>
-      <w:proofErr w:type="spellStart"/>
-      <w:r>
-        <w:t>Checkins</w:t>
-      </w:r>
-      <w:proofErr w:type="spellEnd"/>
-      <w:r>
-        <w:t xml:space="preserve"> Resource Collection</w:t>
-      </w:r>
-      <w:bookmarkEnd w:id="22"/>
-    </w:p>
-    <w:p>
-      <w:r>
-        <w:t xml:space="preserve">The </w:t>
-      </w:r>
-      <w:proofErr w:type="spellStart"/>
-      <w:r>
-        <w:t>Checkins</w:t>
-      </w:r>
-      <w:proofErr w:type="spellEnd"/>
-      <w:r>
-        <w:t xml:space="preserve"> collection only supports a </w:t>
-      </w:r>
-      <w:r>
-        <w:t xml:space="preserve">POST operations.  </w:t>
-      </w:r>
-      <w:proofErr w:type="spellStart"/>
-      <w:r>
-        <w:t>Checkins</w:t>
-      </w:r>
-      <w:proofErr w:type="spellEnd"/>
-      <w:r>
-        <w:t xml:space="preserve"> are tightly tied to appointments.  Information about a </w:t>
-      </w:r>
-      <w:proofErr w:type="spellStart"/>
-      <w:r>
-        <w:t>checkin</w:t>
-      </w:r>
-      <w:proofErr w:type="spellEnd"/>
-      <w:r>
-        <w:t xml:space="preserve"> can be retrieve via a GET to the Appointments collection.</w:t>
+      <w:bookmarkStart w:id="24" w:name="_Toc416121727"/>
+      <w:r>
+        <w:lastRenderedPageBreak/>
+        <w:t>Checkins Resource Collection</w:t>
+      </w:r>
+      <w:bookmarkEnd w:id="24"/>
+    </w:p>
+    <w:p>
+      <w:r>
+        <w:t xml:space="preserve">The Checkins collection only supports a </w:t>
+      </w:r>
+      <w:r>
+        <w:t>POST operations.  Checkins are tightly tied to appointments.  Information about a checkin can be retrieve via a GET to the Appointments collection.</w:t>
       </w:r>
     </w:p>
     <w:p>
       <w:pPr>
         <w:pStyle w:val="Heading3"/>
       </w:pPr>
-      <w:bookmarkStart w:id="23" w:name="_Toc415607678"/>
+      <w:bookmarkStart w:id="25" w:name="_Toc416121728"/>
       <w:r>
         <w:t>Operation: POST</w:t>
       </w:r>
-      <w:bookmarkEnd w:id="23"/>
+      <w:bookmarkEnd w:id="25"/>
     </w:p>
     <w:p>
       <w:pPr>
@@ -6030,15 +5722,7 @@
         </w:numPr>
       </w:pPr>
       <w:r>
-        <w:t xml:space="preserve">X-Token: a </w:t>
-      </w:r>
-      <w:proofErr w:type="spellStart"/>
-      <w:r>
-        <w:t>UserToken</w:t>
-      </w:r>
-      <w:proofErr w:type="spellEnd"/>
-      <w:r>
-        <w:t xml:space="preserve"> that represents the currently logged on user</w:t>
+        <w:t>X-Token: a UserToken that represents the currently logged on user</w:t>
       </w:r>
     </w:p>
     <w:p>
@@ -6050,26 +5734,13 @@
         </w:numPr>
       </w:pPr>
       <w:r>
-        <w:t>Request Payload</w:t>
-      </w:r>
-      <w:proofErr w:type="gramStart"/>
-      <w:r>
-        <w:t>:</w:t>
-      </w:r>
-      <w:proofErr w:type="gramEnd"/>
+        <w:t>Request Payload:</w:t>
+      </w:r>
       <w:r>
         <w:br/>
       </w:r>
       <w:r>
-        <w:t xml:space="preserve">An appointment </w:t>
-      </w:r>
-      <w:proofErr w:type="spellStart"/>
-      <w:r>
-        <w:t>checkin</w:t>
-      </w:r>
-      <w:proofErr w:type="spellEnd"/>
-      <w:r>
-        <w:t xml:space="preserve"> object as described below.</w:t>
+        <w:t>An appointment checkin object as described below.</w:t>
       </w:r>
     </w:p>
     <w:p>
@@ -6137,11 +5808,11 @@
       <w:pPr>
         <w:pStyle w:val="Heading2"/>
       </w:pPr>
-      <w:bookmarkStart w:id="24" w:name="_Toc415607679"/>
+      <w:bookmarkStart w:id="26" w:name="_Toc416121729"/>
       <w:r>
         <w:t>Directions Resource Collections</w:t>
       </w:r>
-      <w:bookmarkEnd w:id="24"/>
+      <w:bookmarkEnd w:id="26"/>
     </w:p>
     <w:p>
       <w:r>
@@ -6164,11 +5835,11 @@
       <w:pPr>
         <w:pStyle w:val="Heading3"/>
       </w:pPr>
-      <w:bookmarkStart w:id="25" w:name="_Toc415607680"/>
+      <w:bookmarkStart w:id="27" w:name="_Toc416121730"/>
       <w:r>
         <w:t>Operation: GET</w:t>
       </w:r>
-      <w:bookmarkEnd w:id="25"/>
+      <w:bookmarkEnd w:id="27"/>
     </w:p>
     <w:p>
       <w:pPr>
@@ -6245,7 +5916,6 @@
         </w:numPr>
       </w:pPr>
       <w:r>
-        <w:lastRenderedPageBreak/>
         <w:t>401 – Not authorized – the user token is missing or invalid</w:t>
       </w:r>
     </w:p>
@@ -6282,15 +5952,7 @@
         </w:numPr>
       </w:pPr>
       <w:r>
-        <w:t xml:space="preserve">X-Token: a </w:t>
-      </w:r>
-      <w:proofErr w:type="spellStart"/>
-      <w:r>
-        <w:t>UserToken</w:t>
-      </w:r>
-      <w:proofErr w:type="spellEnd"/>
-      <w:r>
-        <w:t xml:space="preserve"> that represents the currently logged on user</w:t>
+        <w:t>X-Token: a UserToken that represents the currently logged on user</w:t>
       </w:r>
     </w:p>
     <w:p>
@@ -6380,15 +6042,7 @@
       <w:pStyle w:val="Footer"/>
     </w:pPr>
     <w:r>
-      <w:t xml:space="preserve">Veni VA </w:t>
-    </w:r>
-    <w:proofErr w:type="spellStart"/>
-    <w:r>
-      <w:t>Checkin</w:t>
-    </w:r>
-    <w:proofErr w:type="spellEnd"/>
-    <w:r>
-      <w:t xml:space="preserve"> System</w:t>
+      <w:t>Veni VA Checkin System</w:t>
     </w:r>
     <w:r>
       <w:ptab w:relativeTo="margin" w:alignment="center" w:leader="none"/>
@@ -11395,7 +11049,7 @@
 </file>
 
 <file path=customXml/itemProps1.xml><?xml version="1.0" encoding="utf-8"?>
-<ds:datastoreItem xmlns:ds="http://schemas.openxmlformats.org/officeDocument/2006/customXml" ds:itemID="{8B9FCEC0-0547-47C0-BB73-4EBED4A4019D}">
+<ds:datastoreItem xmlns:ds="http://schemas.openxmlformats.org/officeDocument/2006/customXml" ds:itemID="{F4C32240-BA29-4281-A779-FCE3204A531B}">
   <ds:schemaRefs>
     <ds:schemaRef ds:uri="http://schemas.openxmlformats.org/officeDocument/2006/bibliography"/>
   </ds:schemaRefs>

</xml_diff>

<commit_message>
Minor update to the Middle Tier API doc
</commit_message>
<xml_diff>
--- a/Mid-Tier API.docx
+++ b/Mid-Tier API.docx
@@ -51,18 +51,7 @@
           <w:sz w:val="56"/>
           <w:szCs w:val="56"/>
         </w:rPr>
-        <w:t>Middle-Tier REST</w:t>
-      </w:r>
-      <w:bookmarkStart w:id="0" w:name="_GoBack"/>
-      <w:bookmarkEnd w:id="0"/>
-      <w:r>
-        <w:rPr>
-          <w:rFonts w:cs="Calibri"/>
-          <w:b/>
-          <w:sz w:val="56"/>
-          <w:szCs w:val="56"/>
-        </w:rPr>
-        <w:t>ful API Documentation</w:t>
+        <w:t>Middle-Tier RESTful API Documentation</w:t>
       </w:r>
     </w:p>
     <w:p>
@@ -250,7 +239,29 @@
           <w:sz w:val="44"/>
           <w:szCs w:val="44"/>
         </w:rPr>
-        <w:t>The Veni VA Checkin System</w:t>
+        <w:t xml:space="preserve">The Veni VA </w:t>
+      </w:r>
+      <w:proofErr w:type="spellStart"/>
+      <w:r>
+        <w:rPr>
+          <w:rFonts w:cs="Calibri"/>
+          <w:b/>
+          <w:i/>
+          <w:sz w:val="44"/>
+          <w:szCs w:val="44"/>
+        </w:rPr>
+        <w:t>Checkin</w:t>
+      </w:r>
+      <w:proofErr w:type="spellEnd"/>
+      <w:r>
+        <w:rPr>
+          <w:rFonts w:cs="Calibri"/>
+          <w:b/>
+          <w:i/>
+          <w:sz w:val="44"/>
+          <w:szCs w:val="44"/>
+        </w:rPr>
+        <w:t xml:space="preserve"> System</w:t>
       </w:r>
     </w:p>
     <w:p>
@@ -284,6 +295,7 @@
           <w:rFonts w:cs="Calibri"/>
           <w:sz w:val="24"/>
           <w:szCs w:val="24"/>
+          <w:lang w:val="fr-CA"/>
         </w:rPr>
       </w:pPr>
       <w:r>
@@ -291,6 +303,7 @@
           <w:rFonts w:cs="Calibri"/>
           <w:sz w:val="24"/>
           <w:szCs w:val="24"/>
+          <w:lang w:val="fr-CA"/>
         </w:rPr>
         <w:t>SE 6387.M01</w:t>
       </w:r>
@@ -305,6 +318,7 @@
           <w:rFonts w:cs="Calibri"/>
           <w:sz w:val="24"/>
           <w:szCs w:val="24"/>
+          <w:lang w:val="fr-CA"/>
         </w:rPr>
       </w:pPr>
     </w:p>
@@ -317,6 +331,7 @@
           <w:color w:val="00B0F0"/>
           <w:sz w:val="32"/>
           <w:szCs w:val="32"/>
+          <w:lang w:val="fr-CA"/>
         </w:rPr>
       </w:pPr>
     </w:p>
@@ -329,6 +344,7 @@
           <w:color w:val="00B0F0"/>
           <w:sz w:val="32"/>
           <w:szCs w:val="32"/>
+          <w:lang w:val="fr-CA"/>
         </w:rPr>
       </w:pPr>
       <w:r>
@@ -535,12 +551,12 @@
       <w:pPr>
         <w:pStyle w:val="Heading1"/>
       </w:pPr>
-      <w:bookmarkStart w:id="1" w:name="_Toc416121704"/>
+      <w:bookmarkStart w:id="0" w:name="_Toc416121704"/>
       <w:r>
         <w:lastRenderedPageBreak/>
         <w:t>Change Log</w:t>
       </w:r>
-      <w:bookmarkEnd w:id="1"/>
+      <w:bookmarkEnd w:id="0"/>
     </w:p>
     <w:p/>
     <w:tbl>
@@ -2677,12 +2693,12 @@
       <w:pPr>
         <w:pStyle w:val="Heading1"/>
       </w:pPr>
-      <w:bookmarkStart w:id="2" w:name="_Toc416121705"/>
+      <w:bookmarkStart w:id="1" w:name="_Toc416121705"/>
       <w:r>
         <w:lastRenderedPageBreak/>
         <w:t>Overview</w:t>
       </w:r>
-      <w:bookmarkEnd w:id="2"/>
+      <w:bookmarkEnd w:id="1"/>
     </w:p>
     <w:p>
       <w:r>
@@ -2719,7 +2735,15 @@
         <w:t>URI part following the domain name</w:t>
       </w:r>
       <w:r>
-        <w:t xml:space="preserve">.  For example, the currentUsers resource is represented by </w:t>
+        <w:t xml:space="preserve">.  For example, the </w:t>
+      </w:r>
+      <w:proofErr w:type="spellStart"/>
+      <w:r>
+        <w:t>currentUsers</w:t>
+      </w:r>
+      <w:proofErr w:type="spellEnd"/>
+      <w:r>
+        <w:t xml:space="preserve"> resource is represented by </w:t>
       </w:r>
       <w:hyperlink r:id="rId9" w:history="1">
         <w:r>
@@ -2741,7 +2765,15 @@
         <w:t xml:space="preserve"> are identified by an “index” in the URI, following the collection resource name.  The index may be a simple integer or a string.  For example, to</w:t>
       </w:r>
       <w:r>
-        <w:t xml:space="preserve"> get information about the current user, do a GET, passing the “user token” returned from the logon operation to the currentUsers resource like this: </w:t>
+        <w:t xml:space="preserve"> get information about the current user, do a GET, passing the “user token” returned from the logon operation to the </w:t>
+      </w:r>
+      <w:proofErr w:type="spellStart"/>
+      <w:r>
+        <w:t>currentUsers</w:t>
+      </w:r>
+      <w:proofErr w:type="spellEnd"/>
+      <w:r>
+        <w:t xml:space="preserve"> resource like this: </w:t>
       </w:r>
       <w:hyperlink r:id="rId10" w:history="1">
         <w:r>
@@ -2772,7 +2804,7 @@
       <w:pPr>
         <w:pStyle w:val="Heading2"/>
       </w:pPr>
-      <w:bookmarkStart w:id="3" w:name="_Toc416121706"/>
+      <w:bookmarkStart w:id="2" w:name="_Toc416121706"/>
       <w:r>
         <w:t>API Ve</w:t>
       </w:r>
@@ -2785,7 +2817,7 @@
       <w:r>
         <w:t>bs</w:t>
       </w:r>
-      <w:bookmarkEnd w:id="3"/>
+      <w:bookmarkEnd w:id="2"/>
     </w:p>
     <w:p>
       <w:r>
@@ -2930,7 +2962,15 @@
               <w:cnfStyle w:val="000000000000" w:firstRow="0" w:lastRow="0" w:firstColumn="0" w:lastColumn="0" w:oddVBand="0" w:evenVBand="0" w:oddHBand="0" w:evenHBand="0" w:firstRowFirstColumn="0" w:firstRowLastColumn="0" w:lastRowFirstColumn="0" w:lastRowLastColumn="0"/>
             </w:pPr>
             <w:r>
-              <w:t>Safe – no side effects (nullipotent)</w:t>
+              <w:t>Safe – no side effects (</w:t>
+            </w:r>
+            <w:proofErr w:type="spellStart"/>
+            <w:r>
+              <w:t>nullipotent</w:t>
+            </w:r>
+            <w:proofErr w:type="spellEnd"/>
+            <w:r>
+              <w:t>)</w:t>
             </w:r>
           </w:p>
         </w:tc>
@@ -3193,7 +3233,23 @@
         </w:numPr>
       </w:pPr>
       <w:r>
-        <w:t>408 – Request Timeout: the userToken has expired and the client is required to re-authenticate (not applicable to POSTs to the currentUsers collection)</w:t>
+        <w:t xml:space="preserve">408 – Request Timeout: the </w:t>
+      </w:r>
+      <w:proofErr w:type="spellStart"/>
+      <w:r>
+        <w:t>userToken</w:t>
+      </w:r>
+      <w:proofErr w:type="spellEnd"/>
+      <w:r>
+        <w:t xml:space="preserve"> has expired and the client is required to re-authenticate (not applicable to POSTs to the </w:t>
+      </w:r>
+      <w:proofErr w:type="spellStart"/>
+      <w:r>
+        <w:t>currentUsers</w:t>
+      </w:r>
+      <w:proofErr w:type="spellEnd"/>
+      <w:r>
+        <w:t xml:space="preserve"> collection)</w:t>
       </w:r>
     </w:p>
     <w:p>
@@ -3212,11 +3268,11 @@
       <w:pPr>
         <w:pStyle w:val="Heading2"/>
       </w:pPr>
-      <w:bookmarkStart w:id="4" w:name="_Toc416121707"/>
+      <w:bookmarkStart w:id="3" w:name="_Toc416121707"/>
       <w:r>
         <w:t>Query Strings</w:t>
       </w:r>
-      <w:bookmarkEnd w:id="4"/>
+      <w:bookmarkEnd w:id="3"/>
     </w:p>
     <w:p>
       <w:r>
@@ -3227,12 +3283,12 @@
       <w:pPr>
         <w:pStyle w:val="Heading2"/>
       </w:pPr>
-      <w:bookmarkStart w:id="5" w:name="_Toc416121708"/>
+      <w:bookmarkStart w:id="4" w:name="_Toc416121708"/>
       <w:r>
         <w:lastRenderedPageBreak/>
         <w:t>HTTP Headers</w:t>
       </w:r>
-      <w:bookmarkEnd w:id="5"/>
+      <w:bookmarkEnd w:id="4"/>
     </w:p>
     <w:p>
       <w:r>
@@ -3260,7 +3316,10 @@
         </w:numPr>
       </w:pPr>
       <w:r>
-        <w:t>X-UserToken: On most requests, a User Token is required to authenticate the user</w:t>
+        <w:t>X-</w:t>
+      </w:r>
+      <w:r>
+        <w:t>Token: On most requests, a User Token is required to authenticate the user</w:t>
       </w:r>
     </w:p>
     <w:p>
@@ -3272,7 +3331,15 @@
         </w:numPr>
       </w:pPr>
       <w:r>
-        <w:t>X-[xxxxx]: On some calls, hyperlinks are provide</w:t>
+        <w:t>X-[</w:t>
+      </w:r>
+      <w:proofErr w:type="spellStart"/>
+      <w:r>
+        <w:t>xxxxx</w:t>
+      </w:r>
+      <w:proofErr w:type="spellEnd"/>
+      <w:r>
+        <w:t>]: On some calls, hyperlinks are provide</w:t>
       </w:r>
       <w:r>
         <w:t>d</w:t>
@@ -3288,11 +3355,11 @@
       <w:pPr>
         <w:pStyle w:val="Heading2"/>
       </w:pPr>
-      <w:bookmarkStart w:id="6" w:name="_Toc416121709"/>
+      <w:bookmarkStart w:id="5" w:name="_Toc416121709"/>
       <w:r>
         <w:t>Payload Format</w:t>
       </w:r>
-      <w:bookmarkEnd w:id="6"/>
+      <w:bookmarkEnd w:id="5"/>
     </w:p>
     <w:p>
       <w:r>
@@ -3338,8 +3405,16 @@
         <w:rPr>
           <w:b/>
         </w:rPr>
-        <w:t>application/json</w:t>
-      </w:r>
+        <w:t>application/</w:t>
+      </w:r>
+      <w:proofErr w:type="spellStart"/>
+      <w:r>
+        <w:rPr>
+          <w:b/>
+        </w:rPr>
+        <w:t>json</w:t>
+      </w:r>
+      <w:proofErr w:type="spellEnd"/>
       <w:r>
         <w:rPr>
           <w:b/>
@@ -3360,52 +3435,68 @@
         <w:pStyle w:val="Heading1"/>
         <w:pageBreakBefore w:val="0"/>
       </w:pPr>
-      <w:bookmarkStart w:id="7" w:name="_Toc416121710"/>
+      <w:bookmarkStart w:id="6" w:name="_Toc416121710"/>
       <w:r>
         <w:t>Resources and Resource Operations</w:t>
       </w:r>
+      <w:bookmarkEnd w:id="6"/>
+    </w:p>
+    <w:p>
+      <w:r>
+        <w:t>The next sections document the operations on the various Collection Resources and their elements.</w:t>
+      </w:r>
+    </w:p>
+    <w:p>
+      <w:pPr>
+        <w:pStyle w:val="Heading2"/>
+      </w:pPr>
+      <w:bookmarkStart w:id="7" w:name="_Toc416121711"/>
+      <w:r>
+        <w:t>Current Users Collection Resource</w:t>
+      </w:r>
       <w:bookmarkEnd w:id="7"/>
     </w:p>
     <w:p>
       <w:r>
-        <w:t>The next sections document the operations on the various Collection Resources and their elements.</w:t>
-      </w:r>
-    </w:p>
-    <w:p>
-      <w:pPr>
-        <w:pStyle w:val="Heading2"/>
-      </w:pPr>
-      <w:bookmarkStart w:id="8" w:name="_Toc416121711"/>
-      <w:r>
-        <w:t>Current Users Collection Resource</w:t>
+        <w:t xml:space="preserve">The Current Users collection represents the logged on users.  A user cannot see information about other logged on users, and can only see information about him/herself.  A POST (insert into) the Current User collection is the mechanism a client uses to </w:t>
+      </w:r>
+      <w:r>
+        <w:t>authenticate to the system</w:t>
+      </w:r>
+      <w:r>
+        <w:t>.</w:t>
+      </w:r>
+    </w:p>
+    <w:p>
+      <w:r>
+        <w:t xml:space="preserve">The result of an authentication (a POST to </w:t>
+      </w:r>
+      <w:proofErr w:type="spellStart"/>
+      <w:r>
+        <w:t>currentUsers</w:t>
+      </w:r>
+      <w:proofErr w:type="spellEnd"/>
+      <w:r>
+        <w:t xml:space="preserve">) is a </w:t>
+      </w:r>
+      <w:proofErr w:type="spellStart"/>
+      <w:r>
+        <w:t>UserToken</w:t>
+      </w:r>
+      <w:proofErr w:type="spellEnd"/>
+      <w:r>
+        <w:t xml:space="preserve">.  The client should </w:t>
+      </w:r>
+    </w:p>
+    <w:p>
+      <w:pPr>
+        <w:pStyle w:val="Heading3"/>
+      </w:pPr>
+      <w:bookmarkStart w:id="8" w:name="_Toc416121712"/>
+      <w:r>
+        <w:t>Operation: POST</w:t>
       </w:r>
       <w:bookmarkEnd w:id="8"/>
-    </w:p>
-    <w:p>
-      <w:r>
-        <w:t xml:space="preserve">The Current Users collection represents the logged on users.  A user cannot see information about other logged on users, and can only see information about him/herself.  A POST (insert into) the Current User collection is the mechanism a client uses to </w:t>
-      </w:r>
-      <w:r>
-        <w:t>authenticate to the system</w:t>
-      </w:r>
-      <w:r>
-        <w:t>.</w:t>
-      </w:r>
-    </w:p>
-    <w:p>
-      <w:r>
-        <w:t xml:space="preserve">The result of an authentication (a POST to currentUsers) is a UserToken.  The client should </w:t>
-      </w:r>
-    </w:p>
-    <w:p>
-      <w:pPr>
-        <w:pStyle w:val="Heading3"/>
-      </w:pPr>
-      <w:bookmarkStart w:id="9" w:name="_Toc416121712"/>
-      <w:r>
-        <w:t>Operation: POST</w:t>
-      </w:r>
-      <w:bookmarkEnd w:id="9"/>
     </w:p>
     <w:p>
       <w:pPr>
@@ -3479,8 +3570,13 @@
         </w:numPr>
       </w:pPr>
       <w:r>
-        <w:t>Request Payload:</w:t>
-      </w:r>
+        <w:t>Request Payload</w:t>
+      </w:r>
+      <w:proofErr w:type="gramStart"/>
+      <w:r>
+        <w:t>:</w:t>
+      </w:r>
+      <w:proofErr w:type="gramEnd"/>
       <w:r>
         <w:br/>
         <w:t>The request payload contains the user’s credentials.  Currently, the only credentials accepted are the username and the password (both strings)</w:t>
@@ -3524,16 +3620,34 @@
         </w:numPr>
       </w:pPr>
       <w:r>
-        <w:t>Response Payload:</w:t>
-      </w:r>
+        <w:t>Response Payload</w:t>
+      </w:r>
+      <w:proofErr w:type="gramStart"/>
+      <w:r>
+        <w:t>:</w:t>
+      </w:r>
+      <w:proofErr w:type="gramEnd"/>
       <w:r>
         <w:br/>
         <w:t xml:space="preserve">The response payload will include the full definition of the User object for the authenticated user </w:t>
       </w:r>
       <w:r>
         <w:lastRenderedPageBreak/>
-        <w:t>(see the GET documentation below).  One of the fields will include the UserToken which must be included in the header of all requests to resources other than currentUsers</w:t>
-      </w:r>
+        <w:t xml:space="preserve">(see the GET documentation below).  One of the fields will include the </w:t>
+      </w:r>
+      <w:proofErr w:type="spellStart"/>
+      <w:r>
+        <w:t>UserToken</w:t>
+      </w:r>
+      <w:proofErr w:type="spellEnd"/>
+      <w:r>
+        <w:t xml:space="preserve"> which must be included in the header of all requests to resources other than </w:t>
+      </w:r>
+      <w:proofErr w:type="spellStart"/>
+      <w:r>
+        <w:t>currentUsers</w:t>
+      </w:r>
+      <w:proofErr w:type="spellEnd"/>
     </w:p>
     <w:p>
       <w:pPr>
@@ -3560,7 +3674,15 @@
         </w:numPr>
       </w:pPr>
       <w:r>
-        <w:t>Location: a URI (including the UserToken) to get the information for the current user</w:t>
+        <w:t xml:space="preserve">Location: a URI (including the </w:t>
+      </w:r>
+      <w:proofErr w:type="spellStart"/>
+      <w:r>
+        <w:t>UserToken</w:t>
+      </w:r>
+      <w:proofErr w:type="spellEnd"/>
+      <w:r>
+        <w:t>) to get the information for the current user</w:t>
       </w:r>
       <w:r>
         <w:t xml:space="preserve"> </w:t>
@@ -3568,11 +3690,19 @@
     </w:p>
     <w:p>
       <w:r>
-        <w:t>NOTE: no X-UserToken entry in the header is required for currentUser</w:t>
+        <w:t>NOTE: no X-</w:t>
+      </w:r>
+      <w:r>
+        <w:t xml:space="preserve">Token entry in the header is required for </w:t>
+      </w:r>
+      <w:proofErr w:type="spellStart"/>
+      <w:r>
+        <w:t>currentUser</w:t>
       </w:r>
       <w:r>
         <w:t>s</w:t>
       </w:r>
+      <w:proofErr w:type="spellEnd"/>
       <w:r>
         <w:t xml:space="preserve"> collection operations.</w:t>
       </w:r>
@@ -3581,11 +3711,11 @@
       <w:pPr>
         <w:pStyle w:val="Heading3"/>
       </w:pPr>
-      <w:bookmarkStart w:id="10" w:name="_Toc416121713"/>
+      <w:bookmarkStart w:id="9" w:name="_Toc416121713"/>
       <w:r>
         <w:t>Operation: GET</w:t>
       </w:r>
-      <w:bookmarkEnd w:id="10"/>
+      <w:bookmarkEnd w:id="9"/>
     </w:p>
     <w:p>
       <w:pPr>
@@ -3621,7 +3751,15 @@
       </w:r>
       <w:r>
         <w:br/>
-        <w:t>where [UserToken] is a string returned from a POST operation.  The client should treat that token as opaque information – there is no client usable information in the token.</w:t>
+        <w:t>where [</w:t>
+      </w:r>
+      <w:proofErr w:type="spellStart"/>
+      <w:r>
+        <w:t>UserToken</w:t>
+      </w:r>
+      <w:proofErr w:type="spellEnd"/>
+      <w:r>
+        <w:t>] is a string returned from a POST operation.  The client should treat that token as opaque information – there is no client usable information in the token.</w:t>
       </w:r>
     </w:p>
     <w:p>
@@ -3681,8 +3819,13 @@
         </w:numPr>
       </w:pPr>
       <w:r>
-        <w:t>Response Payload: An object with the full definition of the current user (see below).  One of the fields is the UserToken</w:t>
-      </w:r>
+        <w:t xml:space="preserve">Response Payload: An object with the full definition of the current user (see below).  One of the fields is the </w:t>
+      </w:r>
+      <w:proofErr w:type="spellStart"/>
+      <w:r>
+        <w:t>UserToken</w:t>
+      </w:r>
+      <w:proofErr w:type="spellEnd"/>
     </w:p>
     <w:p>
       <w:pPr>
@@ -3698,11 +3841,19 @@
     </w:p>
     <w:p>
       <w:r>
-        <w:t>NOTE: no X-UserToken entry in the header is required for currentUser</w:t>
+        <w:t>NOTE: no X-</w:t>
+      </w:r>
+      <w:r>
+        <w:t xml:space="preserve">Token entry in the header is required for </w:t>
+      </w:r>
+      <w:proofErr w:type="spellStart"/>
+      <w:r>
+        <w:t>currentUser</w:t>
       </w:r>
       <w:r>
         <w:t>s</w:t>
       </w:r>
+      <w:proofErr w:type="spellEnd"/>
       <w:r>
         <w:t xml:space="preserve"> collection operations.</w:t>
       </w:r>
@@ -3721,7 +3872,14 @@
       </w:r>
       <w:r>
         <w:tab/>
-        <w:t>VetID:</w:t>
+      </w:r>
+      <w:proofErr w:type="spellStart"/>
+      <w:r>
+        <w:t>VetID</w:t>
+      </w:r>
+      <w:proofErr w:type="spellEnd"/>
+      <w:r>
+        <w:t>:</w:t>
       </w:r>
       <w:r>
         <w:tab/>
@@ -3732,10 +3890,17 @@
       </w:r>
       <w:r>
         <w:tab/>
+      </w:r>
+      <w:proofErr w:type="spellStart"/>
+      <w:r>
         <w:t>F</w:t>
       </w:r>
       <w:r>
-        <w:t>irstName: string,</w:t>
+        <w:t>irstName</w:t>
+      </w:r>
+      <w:proofErr w:type="spellEnd"/>
+      <w:r>
+        <w:t>: string,</w:t>
       </w:r>
       <w:r>
         <w:br/>
@@ -3743,6 +3908,7 @@
       <w:r>
         <w:tab/>
       </w:r>
+      <w:proofErr w:type="spellStart"/>
       <w:r>
         <w:t>L</w:t>
       </w:r>
@@ -3750,39 +3916,82 @@
         <w:t>ast</w:t>
       </w:r>
       <w:r>
-        <w:t>Name: string,</w:t>
+        <w:t>Name</w:t>
+      </w:r>
+      <w:proofErr w:type="spellEnd"/>
+      <w:r>
+        <w:t>: string,</w:t>
       </w:r>
       <w:r>
         <w:br/>
       </w:r>
       <w:r>
         <w:tab/>
-        <w:t>EmailAddress: string,</w:t>
+      </w:r>
+      <w:proofErr w:type="spellStart"/>
+      <w:r>
+        <w:t>EmailAddress</w:t>
+      </w:r>
+      <w:proofErr w:type="spellEnd"/>
+      <w:r>
+        <w:t>: string,</w:t>
       </w:r>
       <w:r>
         <w:br/>
       </w:r>
       <w:r>
         <w:tab/>
-        <w:t>Array [ { F</w:t>
-      </w:r>
-      <w:r>
-        <w:t>acilityCode: string } ] }</w:t>
+      </w:r>
+      <w:proofErr w:type="spellStart"/>
+      <w:r>
+        <w:t>FacilityCodes</w:t>
+      </w:r>
+      <w:proofErr w:type="spellEnd"/>
+      <w:r>
+        <w:t xml:space="preserve">: </w:t>
+      </w:r>
+      <w:r>
+        <w:t xml:space="preserve">Array </w:t>
+      </w:r>
+      <w:proofErr w:type="gramStart"/>
+      <w:r>
+        <w:t xml:space="preserve">[ </w:t>
+      </w:r>
+      <w:r>
+        <w:t>string</w:t>
+      </w:r>
+      <w:proofErr w:type="gramEnd"/>
+      <w:r>
+        <w:t xml:space="preserve"> ] </w:t>
+      </w:r>
+      <w:r>
+        <w:br/>
+      </w:r>
+      <w:r>
+        <w:t>}</w:t>
       </w:r>
     </w:p>
     <w:p>
       <w:pPr>
         <w:pStyle w:val="Heading3"/>
       </w:pPr>
-      <w:bookmarkStart w:id="11" w:name="_Toc416121714"/>
+      <w:bookmarkStart w:id="10" w:name="_Toc416121714"/>
       <w:r>
         <w:t>Operation: DELETE</w:t>
       </w:r>
-      <w:bookmarkEnd w:id="11"/>
-    </w:p>
-    <w:p>
-      <w:r>
-        <w:t>A delete of a currentUsers element is the equivalent of a “log-off” operation</w:t>
+      <w:bookmarkEnd w:id="10"/>
+    </w:p>
+    <w:p>
+      <w:r>
+        <w:t xml:space="preserve">A delete of a </w:t>
+      </w:r>
+      <w:proofErr w:type="spellStart"/>
+      <w:r>
+        <w:t>currentUsers</w:t>
+      </w:r>
+      <w:proofErr w:type="spellEnd"/>
+      <w:r>
+        <w:t xml:space="preserve"> element is the equivalent of a “log-off” operation</w:t>
       </w:r>
     </w:p>
     <w:p>
@@ -3819,7 +4028,15 @@
       </w:r>
       <w:r>
         <w:br/>
-        <w:t>where [UserToken] is a string returned from a POST operation.  The client should treat that token as opaque information – there is no client usable information in the token.</w:t>
+        <w:t>where [</w:t>
+      </w:r>
+      <w:proofErr w:type="spellStart"/>
+      <w:r>
+        <w:t>UserToken</w:t>
+      </w:r>
+      <w:proofErr w:type="spellEnd"/>
+      <w:r>
+        <w:t>] is a string returned from a POST operation.  The client should treat that token as opaque information – there is no client usable information in the token.</w:t>
       </w:r>
     </w:p>
     <w:p>
@@ -3843,11 +4060,32 @@
         </w:numPr>
       </w:pPr>
       <w:r>
-        <w:t>204 – No Content (success)</w:t>
-      </w:r>
+        <w:t>204 – No Content (success</w:t>
+      </w:r>
+      <w:proofErr w:type="gramStart"/>
+      <w:r>
+        <w:t>)</w:t>
+      </w:r>
+      <w:proofErr w:type="gramEnd"/>
       <w:r>
         <w:br/>
-        <w:t>Note: because the DELETE operation is idempotent, deleting an already deleted currentUser (effectively, a user logging off more than once) or passing an unknown UserToken will always silently succeed.</w:t>
+        <w:t xml:space="preserve">Note: because the DELETE operation is idempotent, deleting an already deleted </w:t>
+      </w:r>
+      <w:proofErr w:type="spellStart"/>
+      <w:r>
+        <w:t>currentUser</w:t>
+      </w:r>
+      <w:proofErr w:type="spellEnd"/>
+      <w:r>
+        <w:t xml:space="preserve"> (effectively, a user logging off more than once) or passing an unknown </w:t>
+      </w:r>
+      <w:proofErr w:type="spellStart"/>
+      <w:r>
+        <w:t>UserToken</w:t>
+      </w:r>
+      <w:proofErr w:type="spellEnd"/>
+      <w:r>
+        <w:t xml:space="preserve"> will always silently succeed.</w:t>
       </w:r>
     </w:p>
     <w:p>
@@ -3876,11 +4114,19 @@
     </w:p>
     <w:p>
       <w:r>
-        <w:t>NOTE: no X-UserToken entry in the header is required for currentUser</w:t>
+        <w:t>NOTE: no X-</w:t>
+      </w:r>
+      <w:r>
+        <w:t xml:space="preserve">Token entry in the header is required for </w:t>
+      </w:r>
+      <w:proofErr w:type="spellStart"/>
+      <w:r>
+        <w:t>currentUser</w:t>
       </w:r>
       <w:r>
         <w:t>s</w:t>
       </w:r>
+      <w:proofErr w:type="spellEnd"/>
       <w:r>
         <w:t xml:space="preserve"> collection operations.</w:t>
       </w:r>
@@ -3889,30 +4135,54 @@
       <w:pPr>
         <w:pStyle w:val="Heading2"/>
       </w:pPr>
-      <w:bookmarkStart w:id="12" w:name="_Toc416121715"/>
+      <w:bookmarkStart w:id="11" w:name="_Toc416121715"/>
+      <w:proofErr w:type="spellStart"/>
       <w:r>
         <w:lastRenderedPageBreak/>
-        <w:t>NewUsers Resource Collection</w:t>
+        <w:t>NewUsers</w:t>
+      </w:r>
+      <w:proofErr w:type="spellEnd"/>
+      <w:r>
+        <w:t xml:space="preserve"> Resource Collection</w:t>
+      </w:r>
+      <w:bookmarkEnd w:id="11"/>
+    </w:p>
+    <w:p>
+      <w:r>
+        <w:t xml:space="preserve">The only operation available for the </w:t>
+      </w:r>
+      <w:proofErr w:type="spellStart"/>
+      <w:r>
+        <w:t>newUsers</w:t>
+      </w:r>
+      <w:proofErr w:type="spellEnd"/>
+      <w:r>
+        <w:t xml:space="preserve"> resource collection is a POST (insert).</w:t>
+      </w:r>
+      <w:r>
+        <w:t xml:space="preserve">  In addition, the POST to </w:t>
+      </w:r>
+      <w:proofErr w:type="spellStart"/>
+      <w:r>
+        <w:t>newUsers</w:t>
+      </w:r>
+      <w:proofErr w:type="spellEnd"/>
+      <w:r>
+        <w:t xml:space="preserve"> is how a new user is created.  As a result, no </w:t>
+      </w:r>
+      <w:r>
+        <w:t>authentication token is required for this operation.</w:t>
+      </w:r>
+    </w:p>
+    <w:p>
+      <w:pPr>
+        <w:pStyle w:val="Heading3"/>
+      </w:pPr>
+      <w:bookmarkStart w:id="12" w:name="_Toc416121716"/>
+      <w:r>
+        <w:t>Operation: POST</w:t>
       </w:r>
       <w:bookmarkEnd w:id="12"/>
-    </w:p>
-    <w:p>
-      <w:r>
-        <w:t>The only operation available for the newUsers resource collection is a POST (insert).</w:t>
-      </w:r>
-      <w:r>
-        <w:t xml:space="preserve">  In addition, the POST to newUsers is how a new user is created.  As a result, no </w:t>
-      </w:r>
-    </w:p>
-    <w:p>
-      <w:pPr>
-        <w:pStyle w:val="Heading3"/>
-      </w:pPr>
-      <w:bookmarkStart w:id="13" w:name="_Toc416121716"/>
-      <w:r>
-        <w:t>Operation: POST</w:t>
-      </w:r>
-      <w:bookmarkEnd w:id="13"/>
     </w:p>
     <w:p>
       <w:pPr>
@@ -3974,12 +4244,111 @@
         </w:numPr>
       </w:pPr>
       <w:r>
-        <w:t>Request Payload:</w:t>
-      </w:r>
+        <w:t>Request Payload</w:t>
+      </w:r>
+      <w:proofErr w:type="gramStart"/>
+      <w:r>
+        <w:t>:</w:t>
+      </w:r>
+      <w:proofErr w:type="gramEnd"/>
       <w:r>
         <w:br/>
-        <w:t>The request payload contains the user’s credentials.  Currently, the only credentials accepted are the username and the password (both strings)</w:t>
-      </w:r>
+      </w:r>
+      <w:r>
+        <w:t>The request payload is very similar to the normal user’s payload.  The only difference is the presence of the user’s chosen password.</w:t>
+      </w:r>
+    </w:p>
+    <w:p>
+      <w:pPr>
+        <w:pStyle w:val="ListParagraph"/>
+      </w:pPr>
+      <w:r>
+        <w:t>{</w:t>
+      </w:r>
+      <w:r>
+        <w:tab/>
+      </w:r>
+      <w:proofErr w:type="spellStart"/>
+      <w:r>
+        <w:t>VetID</w:t>
+      </w:r>
+      <w:proofErr w:type="spellEnd"/>
+      <w:r>
+        <w:t>:</w:t>
+      </w:r>
+      <w:r>
+        <w:tab/>
+        <w:t>string,</w:t>
+      </w:r>
+      <w:r>
+        <w:br/>
+      </w:r>
+      <w:r>
+        <w:tab/>
+      </w:r>
+      <w:proofErr w:type="spellStart"/>
+      <w:r>
+        <w:t>FirstName</w:t>
+      </w:r>
+      <w:proofErr w:type="spellEnd"/>
+      <w:r>
+        <w:t>: string,</w:t>
+      </w:r>
+      <w:r>
+        <w:br/>
+      </w:r>
+      <w:r>
+        <w:tab/>
+      </w:r>
+      <w:proofErr w:type="spellStart"/>
+      <w:r>
+        <w:t>LastName</w:t>
+      </w:r>
+      <w:proofErr w:type="spellEnd"/>
+      <w:r>
+        <w:t>: string,</w:t>
+      </w:r>
+      <w:r>
+        <w:br/>
+      </w:r>
+      <w:r>
+        <w:tab/>
+      </w:r>
+      <w:proofErr w:type="spellStart"/>
+      <w:r>
+        <w:t>EmailAddress</w:t>
+      </w:r>
+      <w:proofErr w:type="spellEnd"/>
+      <w:r>
+        <w:t>: string,</w:t>
+      </w:r>
+      <w:r>
+        <w:br/>
+      </w:r>
+      <w:r>
+        <w:tab/>
+        <w:t>Password: string,</w:t>
+      </w:r>
+      <w:r>
+        <w:br/>
+      </w:r>
+      <w:r>
+        <w:tab/>
+      </w:r>
+      <w:proofErr w:type="spellStart"/>
+      <w:r>
+        <w:t>FacilityCodes</w:t>
+      </w:r>
+      <w:proofErr w:type="spellEnd"/>
+      <w:r>
+        <w:t xml:space="preserve">: Array [ string ] </w:t>
+      </w:r>
+      <w:r>
+        <w:br/>
+        <w:t>}</w:t>
+      </w:r>
+      <w:bookmarkStart w:id="13" w:name="_GoBack"/>
+      <w:bookmarkEnd w:id="13"/>
     </w:p>
     <w:p>
       <w:pPr>
@@ -3990,26 +4359,65 @@
         </w:numPr>
       </w:pPr>
       <w:r>
-        <w:t>Response Payload:</w:t>
-      </w:r>
+        <w:t>Response Payload</w:t>
+      </w:r>
+      <w:proofErr w:type="gramStart"/>
+      <w:r>
+        <w:t>:</w:t>
+      </w:r>
+      <w:proofErr w:type="gramEnd"/>
       <w:r>
         <w:br/>
       </w:r>
       <w:r>
-        <w:t xml:space="preserve">The response payload is the same as that returned from a POST or a GET to currentUsers.  The effect of this post is to create the new user and to log him/her on.  </w:t>
+        <w:t xml:space="preserve">The response payload is the same as that returned from a POST or a GET to </w:t>
+      </w:r>
+      <w:proofErr w:type="spellStart"/>
+      <w:r>
+        <w:t>currentUsers</w:t>
+      </w:r>
+      <w:proofErr w:type="spellEnd"/>
+      <w:r>
+        <w:t xml:space="preserve">.  The effect of this post is to create the new user and to log him/her on.  </w:t>
       </w:r>
       <w:r>
         <w:t xml:space="preserve">The response payload will include the full definition of the User object for the authenticated user (see the GET documentation </w:t>
       </w:r>
       <w:r>
-        <w:t>for the currentUsers collection (above)</w:t>
-      </w:r>
-      <w:r>
-        <w:t>).  One of the fields will include the UserToken which must be included in the header of all requests to resources other than currentUsers</w:t>
-      </w:r>
-      <w:r>
-        <w:t xml:space="preserve"> and newUsers</w:t>
-      </w:r>
+        <w:t xml:space="preserve">for the </w:t>
+      </w:r>
+      <w:proofErr w:type="spellStart"/>
+      <w:r>
+        <w:t>currentUsers</w:t>
+      </w:r>
+      <w:proofErr w:type="spellEnd"/>
+      <w:r>
+        <w:t xml:space="preserve"> collection (above)</w:t>
+      </w:r>
+      <w:r>
+        <w:t xml:space="preserve">).  One of the fields will include the </w:t>
+      </w:r>
+      <w:proofErr w:type="spellStart"/>
+      <w:r>
+        <w:t>UserToken</w:t>
+      </w:r>
+      <w:proofErr w:type="spellEnd"/>
+      <w:r>
+        <w:t xml:space="preserve"> which must be included in the header of all requests to resources other than </w:t>
+      </w:r>
+      <w:proofErr w:type="spellStart"/>
+      <w:r>
+        <w:t>currentUsers</w:t>
+      </w:r>
+      <w:proofErr w:type="spellEnd"/>
+      <w:r>
+        <w:t xml:space="preserve"> and </w:t>
+      </w:r>
+      <w:proofErr w:type="spellStart"/>
+      <w:r>
+        <w:t>newUsers</w:t>
+      </w:r>
+      <w:proofErr w:type="spellEnd"/>
     </w:p>
     <w:p>
       <w:pPr>
@@ -4036,27 +4444,66 @@
         </w:numPr>
       </w:pPr>
       <w:r>
-        <w:t>Location: a URI (including the UserToken) to get the information for the current user</w:t>
-      </w:r>
-      <w:r>
-        <w:t xml:space="preserve"> (a GET to the currentUsers collection).</w:t>
-      </w:r>
-    </w:p>
-    <w:p>
-      <w:r>
-        <w:t xml:space="preserve">NOTE: no X-UserToken entry in the header is required for </w:t>
-      </w:r>
-      <w:r>
-        <w:t>new</w:t>
-      </w:r>
-      <w:r>
-        <w:t>User</w:t>
-      </w:r>
-      <w:r>
-        <w:t>s</w:t>
-      </w:r>
-      <w:r>
-        <w:t xml:space="preserve"> collection operations.</w:t>
+        <w:t xml:space="preserve">Location: a URI (including the </w:t>
+      </w:r>
+      <w:proofErr w:type="spellStart"/>
+      <w:r>
+        <w:t>UserToken</w:t>
+      </w:r>
+      <w:proofErr w:type="spellEnd"/>
+      <w:r>
+        <w:t>) to get the information for the current user</w:t>
+      </w:r>
+      <w:r>
+        <w:t xml:space="preserve"> (a GET to the </w:t>
+      </w:r>
+      <w:proofErr w:type="spellStart"/>
+      <w:r>
+        <w:t>currentUsers</w:t>
+      </w:r>
+      <w:proofErr w:type="spellEnd"/>
+      <w:r>
+        <w:t xml:space="preserve"> collection).</w:t>
+      </w:r>
+    </w:p>
+    <w:p>
+      <w:pPr>
+        <w:pStyle w:val="ListParagraph"/>
+        <w:numPr>
+          <w:ilvl w:val="1"/>
+          <w:numId w:val="39"/>
+        </w:numPr>
+      </w:pPr>
+      <w:r>
+        <w:t xml:space="preserve">X-Token: the logged on user’s </w:t>
+      </w:r>
+      <w:proofErr w:type="spellStart"/>
+      <w:r>
+        <w:t>UserToken</w:t>
+      </w:r>
+      <w:proofErr w:type="spellEnd"/>
+    </w:p>
+    <w:p>
+      <w:r>
+        <w:t>NOTE: no X</w:t>
+      </w:r>
+      <w:r>
+        <w:t>-</w:t>
+      </w:r>
+      <w:r>
+        <w:t>Token entry in the header is required</w:t>
+      </w:r>
+      <w:r>
+        <w:t xml:space="preserve"> for the</w:t>
+      </w:r>
+      <w:r>
+        <w:t xml:space="preserve"> </w:t>
+      </w:r>
+      <w:r>
+        <w:t>request message</w:t>
+      </w:r>
+      <w:r>
+        <w:t>.</w:t>
       </w:r>
     </w:p>
     <w:p>
@@ -4071,7 +4518,15 @@
     </w:p>
     <w:p>
       <w:r>
-        <w:t>The users resource collection only supports a PUT operation, allowing a user to update his information.  Only information about the current user is available.</w:t>
+        <w:t xml:space="preserve">The </w:t>
+      </w:r>
+      <w:proofErr w:type="gramStart"/>
+      <w:r>
+        <w:t>users</w:t>
+      </w:r>
+      <w:proofErr w:type="gramEnd"/>
+      <w:r>
+        <w:t xml:space="preserve"> resource collection only supports a PUT operation, allowing a user to update his information.  Only information about the current user is available.</w:t>
       </w:r>
     </w:p>
     <w:p>
@@ -4173,6 +4628,7 @@
         </w:numPr>
       </w:pPr>
       <w:r>
+        <w:lastRenderedPageBreak/>
         <w:t>401 – Not authorized – the user token is missing or invalid</w:t>
       </w:r>
     </w:p>
@@ -4197,7 +4653,15 @@
         </w:numPr>
       </w:pPr>
       <w:r>
-        <w:t>X-Token: a UserToken that represents the currently logged on user</w:t>
+        <w:t xml:space="preserve">X-Token: a </w:t>
+      </w:r>
+      <w:proofErr w:type="spellStart"/>
+      <w:r>
+        <w:t>UserToken</w:t>
+      </w:r>
+      <w:proofErr w:type="spellEnd"/>
+      <w:r>
+        <w:t xml:space="preserve"> that represents the currently logged on user</w:t>
       </w:r>
     </w:p>
     <w:p>
@@ -4221,7 +4685,15 @@
         </w:numPr>
       </w:pPr>
       <w:r>
-        <w:t>Location: a URI for a GET of the CurrentUsers collection for the current user (after the updates have been applied</w:t>
+        <w:t xml:space="preserve">Location: a URI for a GET of the </w:t>
+      </w:r>
+      <w:proofErr w:type="spellStart"/>
+      <w:r>
+        <w:t>CurrentUsers</w:t>
+      </w:r>
+      <w:proofErr w:type="spellEnd"/>
+      <w:r>
+        <w:t xml:space="preserve"> collection for the current user (after the updates have been applied</w:t>
       </w:r>
     </w:p>
     <w:p>
@@ -4257,18 +4729,30 @@
         <w:pStyle w:val="Heading2"/>
       </w:pPr>
       <w:bookmarkStart w:id="16" w:name="_Toc416121719"/>
-      <w:r>
-        <w:lastRenderedPageBreak/>
+      <w:proofErr w:type="spellStart"/>
+      <w:r>
         <w:t>Va</w:t>
       </w:r>
       <w:r>
-        <w:t>Facilities Resource Collection</w:t>
+        <w:t>Facilities</w:t>
+      </w:r>
+      <w:proofErr w:type="spellEnd"/>
+      <w:r>
+        <w:t xml:space="preserve"> Resource Collection</w:t>
       </w:r>
       <w:bookmarkEnd w:id="16"/>
     </w:p>
     <w:p>
       <w:r>
-        <w:t>Only GET operations are available from the vaFacilities collection.  Inserts (POSTs) and updates (PUTs) have no meaning.  Two get operations are possible, one for the collection (which returns a list of facilities (summary info only)) and one for a particular element.</w:t>
+        <w:t xml:space="preserve">Only GET operations are available from the </w:t>
+      </w:r>
+      <w:proofErr w:type="spellStart"/>
+      <w:r>
+        <w:t>vaFacilities</w:t>
+      </w:r>
+      <w:proofErr w:type="spellEnd"/>
+      <w:r>
+        <w:t xml:space="preserve"> collection.  Inserts (POSTs) and updates (PUTs) have no meaning.  Two get operations are possible, one for the collection (which returns a list of facilities (summary info only)) and one for a particular element.</w:t>
       </w:r>
     </w:p>
     <w:p>
@@ -4393,7 +4877,15 @@
         </w:numPr>
       </w:pPr>
       <w:r>
-        <w:t>X-Token: a UserToken that represents the currently logged on user</w:t>
+        <w:t xml:space="preserve">X-Token: a </w:t>
+      </w:r>
+      <w:proofErr w:type="spellStart"/>
+      <w:r>
+        <w:t>UserToken</w:t>
+      </w:r>
+      <w:proofErr w:type="spellEnd"/>
+      <w:r>
+        <w:t xml:space="preserve"> that represents the currently logged on user</w:t>
       </w:r>
     </w:p>
     <w:p>
@@ -4452,9 +4944,11 @@
       <w:r>
         <w:t>State=</w:t>
       </w:r>
+      <w:proofErr w:type="spellStart"/>
       <w:r>
         <w:t>TwoCharacterStateCode</w:t>
       </w:r>
+      <w:proofErr w:type="spellEnd"/>
       <w:r>
         <w:br/>
         <w:t xml:space="preserve">Optional, </w:t>
@@ -4485,26 +4979,45 @@
         </w:tabs>
       </w:pPr>
       <w:r>
-        <w:t>Array [  {</w:t>
-      </w:r>
+        <w:t xml:space="preserve">Array </w:t>
+      </w:r>
+      <w:proofErr w:type="gramStart"/>
+      <w:r>
+        <w:t>[  {</w:t>
+      </w:r>
+      <w:proofErr w:type="gramEnd"/>
       <w:r>
         <w:tab/>
       </w:r>
+      <w:proofErr w:type="spellStart"/>
       <w:r>
         <w:t>FacilityId</w:t>
       </w:r>
+      <w:proofErr w:type="spellEnd"/>
       <w:r>
         <w:t xml:space="preserve">: </w:t>
       </w:r>
-      <w:r>
-        <w:t>int,</w:t>
+      <w:proofErr w:type="spellStart"/>
+      <w:r>
+        <w:t>int</w:t>
+      </w:r>
+      <w:proofErr w:type="spellEnd"/>
+      <w:r>
+        <w:t>,</w:t>
       </w:r>
       <w:r>
         <w:br/>
       </w:r>
       <w:r>
         <w:tab/>
-        <w:t>FacilityName: string,</w:t>
+      </w:r>
+      <w:proofErr w:type="spellStart"/>
+      <w:r>
+        <w:t>FacilityName</w:t>
+      </w:r>
+      <w:proofErr w:type="spellEnd"/>
+      <w:r>
+        <w:t>: string,</w:t>
       </w:r>
       <w:r>
         <w:br/>
@@ -4571,10 +5084,23 @@
       </w:r>
       <w:r>
         <w:br/>
-        <w:t xml:space="preserve">where [facilityCode] is a string returned from a GET from the </w:t>
-      </w:r>
-      <w:r>
-        <w:t>vaFacilities collection or from a GET for an Appointment (or any other mention of a facility)</w:t>
+        <w:t>where [</w:t>
+      </w:r>
+      <w:proofErr w:type="spellStart"/>
+      <w:r>
+        <w:t>facilityCode</w:t>
+      </w:r>
+      <w:proofErr w:type="spellEnd"/>
+      <w:r>
+        <w:t xml:space="preserve">] is a string returned from a GET from the </w:t>
+      </w:r>
+      <w:proofErr w:type="spellStart"/>
+      <w:r>
+        <w:t>vaFacilities</w:t>
+      </w:r>
+      <w:proofErr w:type="spellEnd"/>
+      <w:r>
+        <w:t xml:space="preserve"> collection or from a GET for an Appointment (or any other mention of a facility)</w:t>
       </w:r>
       <w:r>
         <w:t>.  The client should treat that token as opaque information – there is no client usable information in the token.</w:t>
@@ -4613,6 +5139,7 @@
         </w:numPr>
       </w:pPr>
       <w:r>
+        <w:lastRenderedPageBreak/>
         <w:t>401 – Not authorized – the user token is missing or invalid</w:t>
       </w:r>
     </w:p>
@@ -4649,7 +5176,15 @@
         </w:numPr>
       </w:pPr>
       <w:r>
-        <w:t>X-Token: a UserToken that represents the currently logged on user</w:t>
+        <w:t xml:space="preserve">X-Token: a </w:t>
+      </w:r>
+      <w:proofErr w:type="spellStart"/>
+      <w:r>
+        <w:t>UserToken</w:t>
+      </w:r>
+      <w:proofErr w:type="spellEnd"/>
+      <w:r>
+        <w:t xml:space="preserve"> that represents the currently logged on user</w:t>
       </w:r>
     </w:p>
     <w:p>
@@ -4693,7 +5228,6 @@
         <w:pStyle w:val="Heading4"/>
       </w:pPr>
       <w:r>
-        <w:lastRenderedPageBreak/>
         <w:t>Response Payload:</w:t>
       </w:r>
     </w:p>
@@ -4709,21 +5243,35 @@
       <w:r>
         <w:tab/>
       </w:r>
+      <w:proofErr w:type="spellStart"/>
       <w:r>
         <w:t>FacilityId</w:t>
       </w:r>
+      <w:proofErr w:type="spellEnd"/>
       <w:r>
         <w:t xml:space="preserve">: </w:t>
       </w:r>
-      <w:r>
-        <w:t>int,</w:t>
+      <w:proofErr w:type="spellStart"/>
+      <w:r>
+        <w:t>int</w:t>
+      </w:r>
+      <w:proofErr w:type="spellEnd"/>
+      <w:r>
+        <w:t>,</w:t>
       </w:r>
       <w:r>
         <w:br/>
       </w:r>
       <w:r>
         <w:tab/>
-        <w:t>FacilityName: string,</w:t>
+      </w:r>
+      <w:proofErr w:type="spellStart"/>
+      <w:r>
+        <w:t>FacilityName</w:t>
+      </w:r>
+      <w:proofErr w:type="spellEnd"/>
+      <w:r>
+        <w:t>: string,</w:t>
       </w:r>
       <w:r>
         <w:br/>
@@ -4832,9 +5380,11 @@
         <w:pStyle w:val="Heading2"/>
       </w:pPr>
       <w:bookmarkStart w:id="19" w:name="_Toc416121722"/>
+      <w:proofErr w:type="spellStart"/>
       <w:r>
         <w:t>FacilityStates</w:t>
       </w:r>
+      <w:proofErr w:type="spellEnd"/>
       <w:r>
         <w:t xml:space="preserve"> Resource Collection</w:t>
       </w:r>
@@ -4851,8 +5401,13 @@
         <w:t xml:space="preserve"> </w:t>
       </w:r>
       <w:r>
-        <w:t>is available from the FacilityStates</w:t>
-      </w:r>
+        <w:t xml:space="preserve">is available from the </w:t>
+      </w:r>
+      <w:proofErr w:type="spellStart"/>
+      <w:r>
+        <w:t>FacilityStates</w:t>
+      </w:r>
+      <w:proofErr w:type="spellEnd"/>
       <w:r>
         <w:t xml:space="preserve"> collection.  </w:t>
       </w:r>
@@ -4952,7 +5507,15 @@
         </w:numPr>
       </w:pPr>
       <w:r>
-        <w:t>X-Token: a UserToken that represents the currently logged on user</w:t>
+        <w:t xml:space="preserve">X-Token: a </w:t>
+      </w:r>
+      <w:proofErr w:type="spellStart"/>
+      <w:r>
+        <w:t>UserToken</w:t>
+      </w:r>
+      <w:proofErr w:type="spellEnd"/>
+      <w:r>
+        <w:t xml:space="preserve"> that represents the currently logged on user</w:t>
       </w:r>
     </w:p>
     <w:p>
@@ -5012,10 +5575,18 @@
         </w:tabs>
       </w:pPr>
       <w:r>
-        <w:t xml:space="preserve">Array [  </w:t>
-      </w:r>
-      <w:r>
-        <w:t xml:space="preserve">Two-Character-State Codes  </w:t>
+        <w:t xml:space="preserve">Array </w:t>
+      </w:r>
+      <w:proofErr w:type="gramStart"/>
+      <w:r>
+        <w:t xml:space="preserve">[  </w:t>
+      </w:r>
+      <w:r>
+        <w:t>Two</w:t>
+      </w:r>
+      <w:proofErr w:type="gramEnd"/>
+      <w:r>
+        <w:t xml:space="preserve">-Character-State Codes  </w:t>
       </w:r>
       <w:r>
         <w:t>]</w:t>
@@ -5042,6 +5613,7 @@
       </w:pPr>
       <w:bookmarkStart w:id="22" w:name="_Toc416121725"/>
       <w:r>
+        <w:lastRenderedPageBreak/>
         <w:t>Operation: GET (collection)</w:t>
       </w:r>
       <w:bookmarkEnd w:id="22"/>
@@ -5121,7 +5693,15 @@
         </w:numPr>
       </w:pPr>
       <w:r>
-        <w:t>X-Token: a UserToken that represents the currently logged on user</w:t>
+        <w:t xml:space="preserve">X-Token: a </w:t>
+      </w:r>
+      <w:proofErr w:type="spellStart"/>
+      <w:r>
+        <w:t>UserToken</w:t>
+      </w:r>
+      <w:proofErr w:type="spellEnd"/>
+      <w:r>
+        <w:t xml:space="preserve"> that represents the currently logged on user</w:t>
       </w:r>
     </w:p>
     <w:p>
@@ -5133,7 +5713,6 @@
         </w:numPr>
       </w:pPr>
       <w:r>
-        <w:lastRenderedPageBreak/>
         <w:t>Request Payload: None</w:t>
       </w:r>
     </w:p>
@@ -5172,8 +5751,13 @@
           <w:i/>
         </w:rPr>
       </w:pPr>
-      <w:r>
-        <w:t>?Date=</w:t>
+      <w:proofErr w:type="gramStart"/>
+      <w:r>
+        <w:t>?Date</w:t>
+      </w:r>
+      <w:proofErr w:type="gramEnd"/>
+      <w:r>
+        <w:t>=</w:t>
       </w:r>
       <w:r>
         <w:rPr>
@@ -5188,8 +5772,21 @@
         <w:br/>
       </w:r>
       <w:r>
-        <w:t>If present, only appointments for that date are returned.  Cannot be combined with StartDate or EndDate</w:t>
-      </w:r>
+        <w:t xml:space="preserve">If present, only appointments for that date are returned.  Cannot be combined with </w:t>
+      </w:r>
+      <w:proofErr w:type="spellStart"/>
+      <w:r>
+        <w:t>StartDate</w:t>
+      </w:r>
+      <w:proofErr w:type="spellEnd"/>
+      <w:r>
+        <w:t xml:space="preserve"> or </w:t>
+      </w:r>
+      <w:proofErr w:type="spellStart"/>
+      <w:r>
+        <w:t>EndDate</w:t>
+      </w:r>
+      <w:proofErr w:type="spellEnd"/>
     </w:p>
     <w:p>
       <w:pPr>
@@ -5202,8 +5799,18 @@
           <w:i/>
         </w:rPr>
       </w:pPr>
-      <w:r>
-        <w:t>?BeginDate=</w:t>
+      <w:proofErr w:type="gramStart"/>
+      <w:r>
+        <w:t>?</w:t>
+      </w:r>
+      <w:proofErr w:type="spellStart"/>
+      <w:r>
+        <w:t>BeginDate</w:t>
+      </w:r>
+      <w:proofErr w:type="spellEnd"/>
+      <w:proofErr w:type="gramEnd"/>
+      <w:r>
+        <w:t>=</w:t>
       </w:r>
       <w:r>
         <w:rPr>
@@ -5218,7 +5825,15 @@
         <w:br/>
       </w:r>
       <w:r>
-        <w:t>If present, only appoints on or after that date are returned.  May be combined with EndDate, cannot be combined with Date</w:t>
+        <w:t xml:space="preserve">If present, only appoints on or after that date are returned.  May be combined with </w:t>
+      </w:r>
+      <w:proofErr w:type="spellStart"/>
+      <w:r>
+        <w:t>EndDate</w:t>
+      </w:r>
+      <w:proofErr w:type="spellEnd"/>
+      <w:r>
+        <w:t>, cannot be combined with Date</w:t>
       </w:r>
     </w:p>
     <w:p>
@@ -5232,11 +5847,21 @@
           <w:i/>
         </w:rPr>
       </w:pPr>
-      <w:r>
-        <w:t>?End</w:t>
-      </w:r>
-      <w:r>
-        <w:t>Date=</w:t>
+      <w:proofErr w:type="gramStart"/>
+      <w:r>
+        <w:t>?</w:t>
+      </w:r>
+      <w:proofErr w:type="spellStart"/>
+      <w:r>
+        <w:t>End</w:t>
+      </w:r>
+      <w:r>
+        <w:t>Date</w:t>
+      </w:r>
+      <w:proofErr w:type="spellEnd"/>
+      <w:proofErr w:type="gramEnd"/>
+      <w:r>
+        <w:t>=</w:t>
       </w:r>
       <w:r>
         <w:rPr>
@@ -5260,10 +5885,18 @@
         <w:t xml:space="preserve"> that date are ret</w:t>
       </w:r>
       <w:r>
-        <w:t>urned.  May be combined with Start</w:t>
-      </w:r>
-      <w:r>
-        <w:t>Date, cannot be combined with Date</w:t>
+        <w:t xml:space="preserve">urned.  May be combined with </w:t>
+      </w:r>
+      <w:proofErr w:type="spellStart"/>
+      <w:r>
+        <w:t>Start</w:t>
+      </w:r>
+      <w:r>
+        <w:t>Date</w:t>
+      </w:r>
+      <w:proofErr w:type="spellEnd"/>
+      <w:r>
+        <w:t>, cannot be combined with Date</w:t>
       </w:r>
     </w:p>
     <w:p>
@@ -5281,8 +5914,13 @@
         </w:tabs>
       </w:pPr>
       <w:r>
-        <w:t>Array [  {</w:t>
-      </w:r>
+        <w:t xml:space="preserve">Array </w:t>
+      </w:r>
+      <w:proofErr w:type="gramStart"/>
+      <w:r>
+        <w:t>[  {</w:t>
+      </w:r>
+      <w:proofErr w:type="gramEnd"/>
       <w:r>
         <w:tab/>
       </w:r>
@@ -5338,7 +5976,23 @@
       </w:r>
       <w:r>
         <w:br/>
-        <w:t>where [facilityCode] is a string returned from a GET from the vaFacilities collection or from a GET for an Appointment (or any other mention of a facility).  The client should treat that token as opaque information – there is no client usable information in the token.</w:t>
+        <w:t>where [</w:t>
+      </w:r>
+      <w:proofErr w:type="spellStart"/>
+      <w:r>
+        <w:t>facilityCode</w:t>
+      </w:r>
+      <w:proofErr w:type="spellEnd"/>
+      <w:r>
+        <w:t xml:space="preserve">] is a string returned from a GET from the </w:t>
+      </w:r>
+      <w:proofErr w:type="spellStart"/>
+      <w:r>
+        <w:t>vaFacilities</w:t>
+      </w:r>
+      <w:proofErr w:type="spellEnd"/>
+      <w:r>
+        <w:t xml:space="preserve"> collection or from a GET for an Appointment (or any other mention of a facility).  The client should treat that token as opaque information – there is no client usable information in the token.</w:t>
       </w:r>
     </w:p>
     <w:p>
@@ -5410,7 +6064,15 @@
         </w:numPr>
       </w:pPr>
       <w:r>
-        <w:t>X-Token: a UserToken that represents the currently logged on user</w:t>
+        <w:t xml:space="preserve">X-Token: a </w:t>
+      </w:r>
+      <w:proofErr w:type="spellStart"/>
+      <w:r>
+        <w:t>UserToken</w:t>
+      </w:r>
+      <w:proofErr w:type="spellEnd"/>
+      <w:r>
+        <w:t xml:space="preserve"> that represents the currently logged on user</w:t>
       </w:r>
     </w:p>
     <w:p>
@@ -5469,12 +6131,14 @@
       <w:r>
         <w:tab/>
       </w:r>
+      <w:proofErr w:type="spellStart"/>
       <w:r>
         <w:t>A</w:t>
       </w:r>
       <w:r>
         <w:t>ppointmentCode</w:t>
       </w:r>
+      <w:proofErr w:type="spellEnd"/>
       <w:r>
         <w:t>: string,</w:t>
       </w:r>
@@ -5483,6 +6147,9 @@
       </w:r>
       <w:r>
         <w:tab/>
+      </w:r>
+      <w:proofErr w:type="spellStart"/>
+      <w:r>
         <w:t>F</w:t>
       </w:r>
       <w:r>
@@ -5491,12 +6158,15 @@
       <w:r>
         <w:t>Id</w:t>
       </w:r>
+      <w:proofErr w:type="spellEnd"/>
       <w:r>
         <w:t xml:space="preserve">: </w:t>
       </w:r>
+      <w:proofErr w:type="spellStart"/>
       <w:r>
         <w:t>int</w:t>
       </w:r>
+      <w:proofErr w:type="spellEnd"/>
       <w:r>
         <w:t>,</w:t>
       </w:r>
@@ -5506,14 +6176,24 @@
       <w:r>
         <w:tab/>
       </w:r>
+      <w:proofErr w:type="spellStart"/>
       <w:r>
         <w:t>D</w:t>
       </w:r>
       <w:r>
-        <w:t>ateTime: [</w:t>
-      </w:r>
-      <w:r>
-        <w:t>DateTime in RFC-3339 format],</w:t>
+        <w:t>ateTime</w:t>
+      </w:r>
+      <w:proofErr w:type="spellEnd"/>
+      <w:r>
+        <w:t>: [</w:t>
+      </w:r>
+      <w:proofErr w:type="spellStart"/>
+      <w:r>
+        <w:t>DateTime</w:t>
+      </w:r>
+      <w:proofErr w:type="spellEnd"/>
+      <w:r>
+        <w:t xml:space="preserve"> in RFC-3339 format],</w:t>
       </w:r>
       <w:r>
         <w:br/>
@@ -5542,18 +6222,33 @@
         <w:br/>
       </w:r>
       <w:r>
+        <w:lastRenderedPageBreak/>
         <w:tab/>
+      </w:r>
+      <w:proofErr w:type="spellStart"/>
+      <w:r>
         <w:t>B</w:t>
       </w:r>
       <w:r>
-        <w:t>uildingName: string,</w:t>
+        <w:t>uildingName</w:t>
+      </w:r>
+      <w:proofErr w:type="spellEnd"/>
+      <w:r>
+        <w:t>: string,</w:t>
       </w:r>
       <w:r>
         <w:br/>
       </w:r>
       <w:r>
         <w:tab/>
-        <w:t>RoomNumber: string,</w:t>
+      </w:r>
+      <w:proofErr w:type="spellStart"/>
+      <w:r>
+        <w:t>RoomNumber</w:t>
+      </w:r>
+      <w:proofErr w:type="spellEnd"/>
+      <w:r>
+        <w:t>: string,</w:t>
       </w:r>
       <w:r>
         <w:br/>
@@ -5563,10 +6258,26 @@
         <w:t>S</w:t>
       </w:r>
       <w:r>
-        <w:t>tatus: [one of “Confirmed”, “Cancelled”, “Onhold”</w:t>
-      </w:r>
-      <w:r>
-        <w:t>, “Checkedin”</w:t>
+        <w:t>tatus: [one of “Confirmed”, “Cancelled”, “</w:t>
+      </w:r>
+      <w:proofErr w:type="spellStart"/>
+      <w:r>
+        <w:t>Onhold</w:t>
+      </w:r>
+      <w:proofErr w:type="spellEnd"/>
+      <w:r>
+        <w:t>”</w:t>
+      </w:r>
+      <w:r>
+        <w:t>, “</w:t>
+      </w:r>
+      <w:proofErr w:type="spellStart"/>
+      <w:r>
+        <w:t>Checkedin</w:t>
+      </w:r>
+      <w:proofErr w:type="spellEnd"/>
+      <w:r>
+        <w:t>”</w:t>
       </w:r>
       <w:r>
         <w:t>]</w:t>
@@ -5584,18 +6295,46 @@
         <w:pStyle w:val="Heading2"/>
       </w:pPr>
       <w:bookmarkStart w:id="24" w:name="_Toc416121727"/>
-      <w:r>
-        <w:lastRenderedPageBreak/>
-        <w:t>Checkins Resource Collection</w:t>
+      <w:proofErr w:type="spellStart"/>
+      <w:r>
+        <w:t>Checkins</w:t>
+      </w:r>
+      <w:proofErr w:type="spellEnd"/>
+      <w:r>
+        <w:t xml:space="preserve"> Resource Collection</w:t>
       </w:r>
       <w:bookmarkEnd w:id="24"/>
     </w:p>
     <w:p>
       <w:r>
-        <w:t xml:space="preserve">The Checkins collection only supports a </w:t>
-      </w:r>
-      <w:r>
-        <w:t>POST operations.  Checkins are tightly tied to appointments.  Information about a checkin can be retrieve via a GET to the Appointments collection.</w:t>
+        <w:t xml:space="preserve">The </w:t>
+      </w:r>
+      <w:proofErr w:type="spellStart"/>
+      <w:r>
+        <w:t>Checkins</w:t>
+      </w:r>
+      <w:proofErr w:type="spellEnd"/>
+      <w:r>
+        <w:t xml:space="preserve"> collection only supports a </w:t>
+      </w:r>
+      <w:r>
+        <w:t xml:space="preserve">POST operations.  </w:t>
+      </w:r>
+      <w:proofErr w:type="spellStart"/>
+      <w:r>
+        <w:t>Checkins</w:t>
+      </w:r>
+      <w:proofErr w:type="spellEnd"/>
+      <w:r>
+        <w:t xml:space="preserve"> are tightly tied to appointments.  Information about a </w:t>
+      </w:r>
+      <w:proofErr w:type="spellStart"/>
+      <w:r>
+        <w:t>checkin</w:t>
+      </w:r>
+      <w:proofErr w:type="spellEnd"/>
+      <w:r>
+        <w:t xml:space="preserve"> can be retrieve via a GET to the Appointments collection.</w:t>
       </w:r>
     </w:p>
     <w:p>
@@ -5722,7 +6461,15 @@
         </w:numPr>
       </w:pPr>
       <w:r>
-        <w:t>X-Token: a UserToken that represents the currently logged on user</w:t>
+        <w:t xml:space="preserve">X-Token: a </w:t>
+      </w:r>
+      <w:proofErr w:type="spellStart"/>
+      <w:r>
+        <w:t>UserToken</w:t>
+      </w:r>
+      <w:proofErr w:type="spellEnd"/>
+      <w:r>
+        <w:t xml:space="preserve"> that represents the currently logged on user</w:t>
       </w:r>
     </w:p>
     <w:p>
@@ -5734,13 +6481,26 @@
         </w:numPr>
       </w:pPr>
       <w:r>
-        <w:t>Request Payload:</w:t>
-      </w:r>
+        <w:t>Request Payload</w:t>
+      </w:r>
+      <w:proofErr w:type="gramStart"/>
+      <w:r>
+        <w:t>:</w:t>
+      </w:r>
+      <w:proofErr w:type="gramEnd"/>
       <w:r>
         <w:br/>
       </w:r>
       <w:r>
-        <w:t>An appointment checkin object as described below.</w:t>
+        <w:t xml:space="preserve">An appointment </w:t>
+      </w:r>
+      <w:proofErr w:type="spellStart"/>
+      <w:r>
+        <w:t>checkin</w:t>
+      </w:r>
+      <w:proofErr w:type="spellEnd"/>
+      <w:r>
+        <w:t xml:space="preserve"> object as described below.</w:t>
       </w:r>
     </w:p>
     <w:p>
@@ -5952,7 +6712,15 @@
         </w:numPr>
       </w:pPr>
       <w:r>
-        <w:t>X-Token: a UserToken that represents the currently logged on user</w:t>
+        <w:t xml:space="preserve">X-Token: a </w:t>
+      </w:r>
+      <w:proofErr w:type="spellStart"/>
+      <w:r>
+        <w:t>UserToken</w:t>
+      </w:r>
+      <w:proofErr w:type="spellEnd"/>
+      <w:r>
+        <w:t xml:space="preserve"> that represents the currently logged on user</w:t>
       </w:r>
     </w:p>
     <w:p>
@@ -6042,7 +6810,15 @@
       <w:pStyle w:val="Footer"/>
     </w:pPr>
     <w:r>
-      <w:t>Veni VA Checkin System</w:t>
+      <w:t xml:space="preserve">Veni VA </w:t>
+    </w:r>
+    <w:proofErr w:type="spellStart"/>
+    <w:r>
+      <w:t>Checkin</w:t>
+    </w:r>
+    <w:proofErr w:type="spellEnd"/>
+    <w:r>
+      <w:t xml:space="preserve"> System</w:t>
     </w:r>
     <w:r>
       <w:ptab w:relativeTo="margin" w:alignment="center" w:leader="none"/>
@@ -11049,7 +11825,7 @@
 </file>
 
 <file path=customXml/itemProps1.xml><?xml version="1.0" encoding="utf-8"?>
-<ds:datastoreItem xmlns:ds="http://schemas.openxmlformats.org/officeDocument/2006/customXml" ds:itemID="{F4C32240-BA29-4281-A779-FCE3204A531B}">
+<ds:datastoreItem xmlns:ds="http://schemas.openxmlformats.org/officeDocument/2006/customXml" ds:itemID="{1EEBAF57-4B47-48F6-B1D4-8D811682D31D}">
   <ds:schemaRefs>
     <ds:schemaRef ds:uri="http://schemas.openxmlformats.org/officeDocument/2006/bibliography"/>
   </ds:schemaRefs>

</xml_diff>

<commit_message>
Minor changes to mid-tier API doc
</commit_message>
<xml_diff>
--- a/Mid-Tier API.docx
+++ b/Mid-Tier API.docx
@@ -3041,6 +3041,15 @@
               <w:t xml:space="preserve"> failure)</w:t>
             </w:r>
           </w:p>
+          <w:p>
+            <w:pPr>
+              <w:spacing w:before="20"/>
+              <w:cnfStyle w:val="000000000000" w:firstRow="0" w:lastRow="0" w:firstColumn="0" w:lastColumn="0" w:oddVBand="0" w:evenVBand="0" w:oddHBand="0" w:evenHBand="0" w:firstRowFirstColumn="0" w:firstRowLastColumn="0" w:lastRowFirstColumn="0" w:lastRowLastColumn="0"/>
+            </w:pPr>
+            <w:r>
+              <w:t>409 – Conflict (duplicate key)</w:t>
+            </w:r>
+          </w:p>
         </w:tc>
         <w:tc>
           <w:tcPr>
@@ -3944,7 +3953,7 @@
       </w:r>
       <w:proofErr w:type="spellStart"/>
       <w:r>
-        <w:t>FacilityCodes</w:t>
+        <w:t>FacilityIds</w:t>
       </w:r>
       <w:proofErr w:type="spellEnd"/>
       <w:r>
@@ -3957,9 +3966,11 @@
       <w:r>
         <w:t xml:space="preserve">[ </w:t>
       </w:r>
-      <w:r>
-        <w:t>string</w:t>
-      </w:r>
+      <w:proofErr w:type="spellStart"/>
+      <w:r>
+        <w:t>int</w:t>
+      </w:r>
+      <w:proofErr w:type="spellEnd"/>
       <w:proofErr w:type="gramEnd"/>
       <w:r>
         <w:t xml:space="preserve"> ] </w:t>
@@ -4239,6 +4250,23 @@
       <w:pPr>
         <w:pStyle w:val="ListParagraph"/>
         <w:numPr>
+          <w:ilvl w:val="1"/>
+          <w:numId w:val="39"/>
+        </w:numPr>
+      </w:pPr>
+      <w:r>
+        <w:t xml:space="preserve">409 – Conflict: likely the result of trying to create a user with an existing </w:t>
+      </w:r>
+      <w:proofErr w:type="spellStart"/>
+      <w:r>
+        <w:t>VetId</w:t>
+      </w:r>
+      <w:proofErr w:type="spellEnd"/>
+    </w:p>
+    <w:p>
+      <w:pPr>
+        <w:pStyle w:val="ListParagraph"/>
+        <w:numPr>
           <w:ilvl w:val="0"/>
           <w:numId w:val="39"/>
         </w:numPr>
@@ -4270,7 +4298,7 @@
       </w:r>
       <w:proofErr w:type="spellStart"/>
       <w:r>
-        <w:t>VetID</w:t>
+        <w:t>VetId</w:t>
       </w:r>
       <w:proofErr w:type="spellEnd"/>
       <w:r>
@@ -4327,6 +4355,8 @@
       </w:r>
       <w:r>
         <w:tab/>
+      </w:r>
+      <w:r>
         <w:t>Password: string,</w:t>
       </w:r>
       <w:r>
@@ -4337,18 +4367,24 @@
       </w:r>
       <w:proofErr w:type="spellStart"/>
       <w:r>
-        <w:t>FacilityCodes</w:t>
+        <w:t>FacilityIds</w:t>
       </w:r>
       <w:proofErr w:type="spellEnd"/>
       <w:r>
-        <w:t xml:space="preserve">: Array [ string ] </w:t>
+        <w:t xml:space="preserve">: Array [ </w:t>
+      </w:r>
+      <w:r>
+        <w:t>int</w:t>
+      </w:r>
+      <w:bookmarkStart w:id="13" w:name="_GoBack"/>
+      <w:bookmarkEnd w:id="13"/>
+      <w:r>
+        <w:t xml:space="preserve"> ] </w:t>
       </w:r>
       <w:r>
         <w:br/>
         <w:t>}</w:t>
       </w:r>
-      <w:bookmarkStart w:id="13" w:name="_GoBack"/>
-      <w:bookmarkEnd w:id="13"/>
     </w:p>
     <w:p>
       <w:pPr>
@@ -4604,6 +4640,7 @@
         </w:numPr>
       </w:pPr>
       <w:r>
+        <w:lastRenderedPageBreak/>
         <w:t>20</w:t>
       </w:r>
       <w:r>
@@ -4628,7 +4665,6 @@
         </w:numPr>
       </w:pPr>
       <w:r>
-        <w:lastRenderedPageBreak/>
         <w:t>401 – Not authorized – the user token is missing or invalid</w:t>
       </w:r>
     </w:p>
@@ -5127,6 +5163,7 @@
         </w:numPr>
       </w:pPr>
       <w:r>
+        <w:lastRenderedPageBreak/>
         <w:t>200 – Success</w:t>
       </w:r>
     </w:p>
@@ -5139,7 +5176,6 @@
         </w:numPr>
       </w:pPr>
       <w:r>
-        <w:lastRenderedPageBreak/>
         <w:t>401 – Not authorized – the user token is missing or invalid</w:t>
       </w:r>
     </w:p>
@@ -5604,7 +5640,11 @@
     </w:p>
     <w:p>
       <w:r>
-        <w:t>Only GET operations are available from the appointments collection.  Inserts (POSTs) and updates (PUTs) have no meaning.  Two get operations are possible, one for the collection and one for a particular element.  Both operations return objects of the same structure, one is an array of objects, the other is a single object.  Only appointments for the authenticate user are available.</w:t>
+        <w:t xml:space="preserve">Only GET operations are available from the appointments collection.  Inserts (POSTs) and updates (PUTs) have no meaning.  Two get operations are possible, one for the collection and one for a particular element.  </w:t>
+      </w:r>
+      <w:r>
+        <w:lastRenderedPageBreak/>
+        <w:t>Both operations return objects of the same structure, one is an array of objects, the other is a single object.  Only appointments for the authenticate user are available.</w:t>
       </w:r>
     </w:p>
     <w:p>
@@ -5613,7 +5653,6 @@
       </w:pPr>
       <w:bookmarkStart w:id="22" w:name="_Toc416121725"/>
       <w:r>
-        <w:lastRenderedPageBreak/>
         <w:t>Operation: GET (collection)</w:t>
       </w:r>
       <w:bookmarkEnd w:id="22"/>
@@ -6174,6 +6213,7 @@
         <w:br/>
       </w:r>
       <w:r>
+        <w:lastRenderedPageBreak/>
         <w:tab/>
       </w:r>
       <w:proofErr w:type="spellStart"/>
@@ -6222,7 +6262,6 @@
         <w:br/>
       </w:r>
       <w:r>
-        <w:lastRenderedPageBreak/>
         <w:tab/>
       </w:r>
       <w:proofErr w:type="spellStart"/>
@@ -6765,6 +6804,7 @@
         </w:numPr>
       </w:pPr>
       <w:r>
+        <w:lastRenderedPageBreak/>
         <w:t xml:space="preserve">Query Strings: </w:t>
       </w:r>
       <w:r>
@@ -6845,7 +6885,7 @@
       <w:rPr>
         <w:noProof/>
       </w:rPr>
-      <w:t>11</w:t>
+      <w:t>12</w:t>
     </w:r>
     <w:r>
       <w:rPr>
@@ -11825,7 +11865,7 @@
 </file>
 
 <file path=customXml/itemProps1.xml><?xml version="1.0" encoding="utf-8"?>
-<ds:datastoreItem xmlns:ds="http://schemas.openxmlformats.org/officeDocument/2006/customXml" ds:itemID="{1EEBAF57-4B47-48F6-B1D4-8D811682D31D}">
+<ds:datastoreItem xmlns:ds="http://schemas.openxmlformats.org/officeDocument/2006/customXml" ds:itemID="{7EBC29EF-808E-4599-A312-7DF92F6D024D}">
   <ds:schemaRefs>
     <ds:schemaRef ds:uri="http://schemas.openxmlformats.org/officeDocument/2006/bibliography"/>
   </ds:schemaRefs>

</xml_diff>

<commit_message>
Updates to Mid-Tier API doc
Added section on Authentication Tokens and Returning Error information.
Tightened things up
</commit_message>
<xml_diff>
--- a/Mid-Tier API.docx
+++ b/Mid-Tier API.docx
@@ -3441,14 +3441,187 @@
     </w:p>
     <w:p>
       <w:pPr>
+        <w:pStyle w:val="Heading2"/>
+      </w:pPr>
+      <w:r>
+        <w:t>Authentication Tokens – X-Token Headers</w:t>
+      </w:r>
+    </w:p>
+    <w:p>
+      <w:r>
+        <w:t xml:space="preserve">Most requests require an authentication token (an “X-Token” in the HTTP header).  Authentication tokens are generated and returned from </w:t>
+      </w:r>
+      <w:r>
+        <w:t xml:space="preserve">POSTs to either the </w:t>
+      </w:r>
+      <w:proofErr w:type="spellStart"/>
+      <w:r>
+        <w:t>NewUsers</w:t>
+      </w:r>
+      <w:proofErr w:type="spellEnd"/>
+      <w:r>
+        <w:t xml:space="preserve"> or </w:t>
+      </w:r>
+      <w:proofErr w:type="spellStart"/>
+      <w:r>
+        <w:t>CurrentUsers</w:t>
+      </w:r>
+      <w:proofErr w:type="spellEnd"/>
+      <w:r>
+        <w:t xml:space="preserve"> collections.  The following operations do not require an X-Token in the request header:</w:t>
+      </w:r>
+    </w:p>
+    <w:p>
+      <w:pPr>
+        <w:pStyle w:val="ListParagraph"/>
+        <w:numPr>
+          <w:ilvl w:val="0"/>
+          <w:numId w:val="39"/>
+        </w:numPr>
+      </w:pPr>
+      <w:r>
+        <w:t xml:space="preserve">And of the operations related to the </w:t>
+      </w:r>
+      <w:proofErr w:type="spellStart"/>
+      <w:r>
+        <w:t>CurrentUsers</w:t>
+      </w:r>
+      <w:proofErr w:type="spellEnd"/>
+      <w:r>
+        <w:t xml:space="preserve"> collection resource (POST, GET, </w:t>
+      </w:r>
+      <w:proofErr w:type="gramStart"/>
+      <w:r>
+        <w:t>DELETE</w:t>
+      </w:r>
+      <w:proofErr w:type="gramEnd"/>
+      <w:r>
+        <w:t xml:space="preserve">).  </w:t>
+      </w:r>
+      <w:r>
+        <w:br/>
+        <w:t>A POST operation creates an X-Token.  The other operations require an X-Token in the URI.</w:t>
+      </w:r>
+    </w:p>
+    <w:p>
+      <w:pPr>
+        <w:pStyle w:val="ListParagraph"/>
+        <w:numPr>
+          <w:ilvl w:val="0"/>
+          <w:numId w:val="39"/>
+        </w:numPr>
+      </w:pPr>
+      <w:r>
+        <w:t xml:space="preserve">Any of the GET operation from the </w:t>
+      </w:r>
+      <w:proofErr w:type="spellStart"/>
+      <w:r>
+        <w:t>VaFacilities</w:t>
+      </w:r>
+      <w:proofErr w:type="spellEnd"/>
+      <w:r>
+        <w:t xml:space="preserve"> collection resource</w:t>
+      </w:r>
+      <w:r>
+        <w:br/>
+      </w:r>
+      <w:proofErr w:type="gramStart"/>
+      <w:r>
+        <w:t>These</w:t>
+      </w:r>
+      <w:proofErr w:type="gramEnd"/>
+      <w:r>
+        <w:t xml:space="preserve"> operations return benign information.  In addition, that information is required *before* a user can be created.</w:t>
+      </w:r>
+    </w:p>
+    <w:p>
+      <w:pPr>
+        <w:pStyle w:val="ListParagraph"/>
+        <w:numPr>
+          <w:ilvl w:val="0"/>
+          <w:numId w:val="39"/>
+        </w:numPr>
+      </w:pPr>
+      <w:r>
+        <w:t xml:space="preserve">A GET from the </w:t>
+      </w:r>
+      <w:proofErr w:type="spellStart"/>
+      <w:r>
+        <w:t>FacilityStates</w:t>
+      </w:r>
+      <w:proofErr w:type="spellEnd"/>
+      <w:r>
+        <w:t xml:space="preserve"> resource collection</w:t>
+      </w:r>
+      <w:r>
+        <w:br/>
+      </w:r>
+      <w:proofErr w:type="gramStart"/>
+      <w:r>
+        <w:t>Also</w:t>
+      </w:r>
+      <w:proofErr w:type="gramEnd"/>
+      <w:r>
+        <w:t xml:space="preserve"> benign, also needed before a user can be created.</w:t>
+      </w:r>
+    </w:p>
+    <w:p>
+      <w:pPr>
+        <w:pStyle w:val="Heading2"/>
+      </w:pPr>
+      <w:r>
+        <w:t>Returning Error Information</w:t>
+      </w:r>
+    </w:p>
+    <w:p>
+      <w:r>
+        <w:t>Some calls return addition “</w:t>
+      </w:r>
+      <w:proofErr w:type="spellStart"/>
+      <w:r>
+        <w:t>ApiError</w:t>
+      </w:r>
+      <w:proofErr w:type="spellEnd"/>
+      <w:r>
+        <w:t>” information on specific errors.</w:t>
+      </w:r>
+      <w:r>
+        <w:t xml:space="preserve">  This information is returned as a JSON packet, as an array of string named “Errors”:</w:t>
+      </w:r>
+    </w:p>
+    <w:p>
+      <w:r>
+        <w:t xml:space="preserve"> [errorString1, </w:t>
+      </w:r>
+      <w:proofErr w:type="gramStart"/>
+      <w:r>
+        <w:t>errorString2, …</w:t>
+      </w:r>
+      <w:proofErr w:type="gramEnd"/>
+      <w:r>
+        <w:t xml:space="preserve"> </w:t>
+      </w:r>
+      <w:proofErr w:type="spellStart"/>
+      <w:r>
+        <w:t>errorStingN</w:t>
+      </w:r>
+      <w:proofErr w:type="spellEnd"/>
+      <w:r>
+        <w:t xml:space="preserve">] </w:t>
+      </w:r>
+      <w:bookmarkStart w:id="6" w:name="_GoBack"/>
+      <w:bookmarkEnd w:id="6"/>
+    </w:p>
+    <w:p>
+      <w:pPr>
         <w:pStyle w:val="Heading1"/>
         <w:pageBreakBefore w:val="0"/>
       </w:pPr>
-      <w:bookmarkStart w:id="6" w:name="_Toc416121710"/>
+      <w:bookmarkStart w:id="7" w:name="_Toc416121710"/>
       <w:r>
         <w:t>Resources and Resource Operations</w:t>
       </w:r>
-      <w:bookmarkEnd w:id="6"/>
+      <w:bookmarkEnd w:id="7"/>
     </w:p>
     <w:p>
       <w:r>
@@ -3459,11 +3632,12 @@
       <w:pPr>
         <w:pStyle w:val="Heading2"/>
       </w:pPr>
-      <w:bookmarkStart w:id="7" w:name="_Toc416121711"/>
-      <w:r>
+      <w:bookmarkStart w:id="8" w:name="_Toc416121711"/>
+      <w:r>
+        <w:lastRenderedPageBreak/>
         <w:t>Current Users Collection Resource</w:t>
       </w:r>
-      <w:bookmarkEnd w:id="7"/>
+      <w:bookmarkEnd w:id="8"/>
     </w:p>
     <w:p>
       <w:r>
@@ -3501,11 +3675,11 @@
       <w:pPr>
         <w:pStyle w:val="Heading3"/>
       </w:pPr>
-      <w:bookmarkStart w:id="8" w:name="_Toc416121712"/>
+      <w:bookmarkStart w:id="9" w:name="_Toc416121712"/>
       <w:r>
         <w:t>Operation: POST</w:t>
       </w:r>
-      <w:bookmarkEnd w:id="8"/>
+      <w:bookmarkEnd w:id="9"/>
     </w:p>
     <w:p>
       <w:pPr>
@@ -3638,11 +3812,7 @@
       <w:proofErr w:type="gramEnd"/>
       <w:r>
         <w:br/>
-        <w:t xml:space="preserve">The response payload will include the full definition of the User object for the authenticated user </w:t>
-      </w:r>
-      <w:r>
-        <w:lastRenderedPageBreak/>
-        <w:t xml:space="preserve">(see the GET documentation below).  One of the fields will include the </w:t>
+        <w:t xml:space="preserve">The response payload will include the full definition of the User object for the authenticated user (see the GET documentation below).  One of the fields will include the </w:t>
       </w:r>
       <w:proofErr w:type="spellStart"/>
       <w:r>
@@ -3720,11 +3890,21 @@
       <w:pPr>
         <w:pStyle w:val="Heading3"/>
       </w:pPr>
-      <w:bookmarkStart w:id="9" w:name="_Toc416121713"/>
-      <w:r>
-        <w:t>Operation: GET</w:t>
-      </w:r>
-      <w:bookmarkEnd w:id="9"/>
+      <w:bookmarkStart w:id="10" w:name="_Toc416121713"/>
+      <w:proofErr w:type="spellStart"/>
+      <w:proofErr w:type="gramStart"/>
+      <w:r>
+        <w:t>curr</w:t>
+      </w:r>
+      <w:r>
+        <w:t>Operation</w:t>
+      </w:r>
+      <w:proofErr w:type="spellEnd"/>
+      <w:proofErr w:type="gramEnd"/>
+      <w:r>
+        <w:t>: GET</w:t>
+      </w:r>
+      <w:bookmarkEnd w:id="10"/>
     </w:p>
     <w:p>
       <w:pPr>
@@ -3935,6 +4115,7 @@
         <w:br/>
       </w:r>
       <w:r>
+        <w:lastRenderedPageBreak/>
         <w:tab/>
       </w:r>
       <w:proofErr w:type="spellStart"/>
@@ -3986,11 +4167,11 @@
       <w:pPr>
         <w:pStyle w:val="Heading3"/>
       </w:pPr>
-      <w:bookmarkStart w:id="10" w:name="_Toc416121714"/>
+      <w:bookmarkStart w:id="11" w:name="_Toc416121714"/>
       <w:r>
         <w:t>Operation: DELETE</w:t>
       </w:r>
-      <w:bookmarkEnd w:id="10"/>
+      <w:bookmarkEnd w:id="11"/>
     </w:p>
     <w:p>
       <w:r>
@@ -4146,17 +4327,16 @@
       <w:pPr>
         <w:pStyle w:val="Heading2"/>
       </w:pPr>
-      <w:bookmarkStart w:id="11" w:name="_Toc416121715"/>
+      <w:bookmarkStart w:id="12" w:name="_Toc416121715"/>
       <w:proofErr w:type="spellStart"/>
       <w:r>
-        <w:lastRenderedPageBreak/>
         <w:t>NewUsers</w:t>
       </w:r>
       <w:proofErr w:type="spellEnd"/>
       <w:r>
         <w:t xml:space="preserve"> Resource Collection</w:t>
       </w:r>
-      <w:bookmarkEnd w:id="11"/>
+      <w:bookmarkEnd w:id="12"/>
     </w:p>
     <w:p>
       <w:r>
@@ -4189,11 +4369,11 @@
       <w:pPr>
         <w:pStyle w:val="Heading3"/>
       </w:pPr>
-      <w:bookmarkStart w:id="12" w:name="_Toc416121716"/>
+      <w:bookmarkStart w:id="13" w:name="_Toc416121716"/>
       <w:r>
         <w:t>Operation: POST</w:t>
       </w:r>
-      <w:bookmarkEnd w:id="12"/>
+      <w:bookmarkEnd w:id="13"/>
     </w:p>
     <w:p>
       <w:pPr>
@@ -4241,6 +4421,9 @@
           <w:ilvl w:val="1"/>
           <w:numId w:val="39"/>
         </w:numPr>
+        <w:tabs>
+          <w:tab w:val="left" w:pos="1980"/>
+        </w:tabs>
       </w:pPr>
       <w:r>
         <w:t>201 – Created (success)</w:t>
@@ -4253,6 +4436,56 @@
           <w:ilvl w:val="1"/>
           <w:numId w:val="39"/>
         </w:numPr>
+        <w:tabs>
+          <w:tab w:val="left" w:pos="1980"/>
+        </w:tabs>
+      </w:pPr>
+      <w:r>
+        <w:t xml:space="preserve">400 </w:t>
+      </w:r>
+      <w:r>
+        <w:t>–</w:t>
+      </w:r>
+      <w:r>
+        <w:t xml:space="preserve"> </w:t>
+      </w:r>
+      <w:r>
+        <w:t xml:space="preserve">Bad Request: there is mal-formed data in the request (for example the </w:t>
+      </w:r>
+      <w:proofErr w:type="spellStart"/>
+      <w:r>
+        <w:t>VetId</w:t>
+      </w:r>
+      <w:proofErr w:type="spellEnd"/>
+      <w:r>
+        <w:t xml:space="preserve">).  </w:t>
+      </w:r>
+      <w:r>
+        <w:br/>
+      </w:r>
+      <w:r>
+        <w:tab/>
+        <w:t xml:space="preserve">An </w:t>
+      </w:r>
+      <w:proofErr w:type="spellStart"/>
+      <w:r>
+        <w:t>ApiErrors</w:t>
+      </w:r>
+      <w:proofErr w:type="spellEnd"/>
+      <w:r>
+        <w:t xml:space="preserve"> collection is returned</w:t>
+      </w:r>
+    </w:p>
+    <w:p>
+      <w:pPr>
+        <w:pStyle w:val="ListParagraph"/>
+        <w:numPr>
+          <w:ilvl w:val="1"/>
+          <w:numId w:val="39"/>
+        </w:numPr>
+        <w:tabs>
+          <w:tab w:val="left" w:pos="1980"/>
+        </w:tabs>
       </w:pPr>
       <w:r>
         <w:t xml:space="preserve">409 – Conflict: likely the result of trying to create a user with an existing </w:t>
@@ -4262,6 +4495,24 @@
         <w:t>VetId</w:t>
       </w:r>
       <w:proofErr w:type="spellEnd"/>
+      <w:r>
+        <w:t xml:space="preserve"> </w:t>
+      </w:r>
+      <w:r>
+        <w:br/>
+      </w:r>
+      <w:r>
+        <w:tab/>
+        <w:t xml:space="preserve">An </w:t>
+      </w:r>
+      <w:proofErr w:type="spellStart"/>
+      <w:r>
+        <w:t>ApiErrors</w:t>
+      </w:r>
+      <w:proofErr w:type="spellEnd"/>
+      <w:r>
+        <w:t xml:space="preserve"> collection is returned</w:t>
+      </w:r>
     </w:p>
     <w:p>
       <w:pPr>
@@ -4373,11 +4624,11 @@
       <w:r>
         <w:t xml:space="preserve">: Array [ </w:t>
       </w:r>
+      <w:proofErr w:type="spellStart"/>
       <w:r>
         <w:t>int</w:t>
       </w:r>
-      <w:bookmarkStart w:id="13" w:name="_GoBack"/>
-      <w:bookmarkEnd w:id="13"/>
+      <w:proofErr w:type="spellEnd"/>
       <w:r>
         <w:t xml:space="preserve"> ] </w:t>
       </w:r>
@@ -4417,7 +4668,11 @@
         <w:t xml:space="preserve">.  The effect of this post is to create the new user and to log him/her on.  </w:t>
       </w:r>
       <w:r>
-        <w:t xml:space="preserve">The response payload will include the full definition of the User object for the authenticated user (see the GET documentation </w:t>
+        <w:t xml:space="preserve">The response payload will </w:t>
+      </w:r>
+      <w:r>
+        <w:lastRenderedPageBreak/>
+        <w:t xml:space="preserve">include the full definition of the User object for the authenticated user (see the GET documentation </w:t>
       </w:r>
       <w:r>
         <w:t xml:space="preserve">for the </w:t>
@@ -4640,7 +4895,6 @@
         </w:numPr>
       </w:pPr>
       <w:r>
-        <w:lastRenderedPageBreak/>
         <w:t>20</w:t>
       </w:r>
       <w:r>
@@ -4913,6 +5167,7 @@
         </w:numPr>
       </w:pPr>
       <w:r>
+        <w:lastRenderedPageBreak/>
         <w:t xml:space="preserve">X-Token: a </w:t>
       </w:r>
       <w:proofErr w:type="spellStart"/>
@@ -5163,7 +5418,6 @@
         </w:numPr>
       </w:pPr>
       <w:r>
-        <w:lastRenderedPageBreak/>
         <w:t>200 – Success</w:t>
       </w:r>
     </w:p>
@@ -5418,6 +5672,7 @@
       <w:bookmarkStart w:id="19" w:name="_Toc416121722"/>
       <w:proofErr w:type="spellStart"/>
       <w:r>
+        <w:lastRenderedPageBreak/>
         <w:t>FacilityStates</w:t>
       </w:r>
       <w:proofErr w:type="spellEnd"/>
@@ -5640,11 +5895,7 @@
     </w:p>
     <w:p>
       <w:r>
-        <w:t xml:space="preserve">Only GET operations are available from the appointments collection.  Inserts (POSTs) and updates (PUTs) have no meaning.  Two get operations are possible, one for the collection and one for a particular element.  </w:t>
-      </w:r>
-      <w:r>
-        <w:lastRenderedPageBreak/>
-        <w:t>Both operations return objects of the same structure, one is an array of objects, the other is a single object.  Only appointments for the authenticate user are available.</w:t>
+        <w:t>Only GET operations are available from the appointments collection.  Inserts (POSTs) and updates (PUTs) have no meaning.  Two get operations are possible, one for the collection and one for a particular element.  Both operations return objects of the same structure, one is an array of objects, the other is a single object.  Only appointments for the authenticate user are available.</w:t>
       </w:r>
     </w:p>
     <w:p>
@@ -5943,6 +6194,7 @@
         <w:pStyle w:val="Heading4"/>
       </w:pPr>
       <w:r>
+        <w:lastRenderedPageBreak/>
         <w:t>Response Payload:</w:t>
       </w:r>
     </w:p>
@@ -6213,7 +6465,6 @@
         <w:br/>
       </w:r>
       <w:r>
-        <w:lastRenderedPageBreak/>
         <w:tab/>
       </w:r>
       <w:proofErr w:type="spellStart"/>
@@ -6551,6 +6802,7 @@
         </w:numPr>
       </w:pPr>
       <w:r>
+        <w:lastRenderedPageBreak/>
         <w:t>Response Payload:</w:t>
       </w:r>
       <w:r>
@@ -6804,7 +7056,6 @@
         </w:numPr>
       </w:pPr>
       <w:r>
-        <w:lastRenderedPageBreak/>
         <w:t xml:space="preserve">Query Strings: </w:t>
       </w:r>
       <w:r>
@@ -6885,7 +7136,7 @@
       <w:rPr>
         <w:noProof/>
       </w:rPr>
-      <w:t>12</w:t>
+      <w:t>6</w:t>
     </w:r>
     <w:r>
       <w:rPr>
@@ -8821,7 +9072,7 @@
         <w:rFonts w:ascii="Courier New" w:hAnsi="Courier New" w:cs="Courier New" w:hint="default"/>
       </w:rPr>
     </w:lvl>
-    <w:lvl w:ilvl="2" w:tplc="04090005" w:tentative="1">
+    <w:lvl w:ilvl="2" w:tplc="04090005">
       <w:start w:val="1"/>
       <w:numFmt w:val="bullet"/>
       <w:lvlText w:val=""/>
@@ -11865,7 +12116,7 @@
 </file>
 
 <file path=customXml/itemProps1.xml><?xml version="1.0" encoding="utf-8"?>
-<ds:datastoreItem xmlns:ds="http://schemas.openxmlformats.org/officeDocument/2006/customXml" ds:itemID="{7EBC29EF-808E-4599-A312-7DF92F6D024D}">
+<ds:datastoreItem xmlns:ds="http://schemas.openxmlformats.org/officeDocument/2006/customXml" ds:itemID="{587004C9-B74B-40C8-8148-3E4387B5FED8}">
   <ds:schemaRefs>
     <ds:schemaRef ds:uri="http://schemas.openxmlformats.org/officeDocument/2006/bibliography"/>
   </ds:schemaRefs>

</xml_diff>

<commit_message>
Updated Mid-tier API doc
A few fixes.  Added the CalendarItems collection
</commit_message>
<xml_diff>
--- a/Mid-Tier API.docx
+++ b/Mid-Tier API.docx
@@ -239,29 +239,7 @@
           <w:sz w:val="44"/>
           <w:szCs w:val="44"/>
         </w:rPr>
-        <w:t xml:space="preserve">The Veni VA </w:t>
-      </w:r>
-      <w:proofErr w:type="spellStart"/>
-      <w:r>
-        <w:rPr>
-          <w:rFonts w:cs="Calibri"/>
-          <w:b/>
-          <w:i/>
-          <w:sz w:val="44"/>
-          <w:szCs w:val="44"/>
-        </w:rPr>
-        <w:t>Checkin</w:t>
-      </w:r>
-      <w:proofErr w:type="spellEnd"/>
-      <w:r>
-        <w:rPr>
-          <w:rFonts w:cs="Calibri"/>
-          <w:b/>
-          <w:i/>
-          <w:sz w:val="44"/>
-          <w:szCs w:val="44"/>
-        </w:rPr>
-        <w:t xml:space="preserve"> System</w:t>
+        <w:t>The Veni VA Checkin System</w:t>
       </w:r>
     </w:p>
     <w:p>
@@ -3608,15 +3586,7 @@
         <w:t>Most requests require an authentication token (</w:t>
       </w:r>
       <w:r>
-        <w:t>known as a “</w:t>
-      </w:r>
-      <w:proofErr w:type="spellStart"/>
-      <w:r>
-        <w:t>UserToken</w:t>
-      </w:r>
-      <w:proofErr w:type="spellEnd"/>
-      <w:r>
-        <w:t xml:space="preserve">” or, in HTTP headers, </w:t>
+        <w:t xml:space="preserve">known as a “UserToken” or, in HTTP headers, </w:t>
       </w:r>
       <w:r>
         <w:t>an “X-Token”).  Authentication tokens</w:t>
@@ -3679,18 +3649,10 @@
         <w:t xml:space="preserve">A POST operation creates an X-Token.  The other operations require </w:t>
       </w:r>
       <w:r>
-        <w:t xml:space="preserve">a </w:t>
-      </w:r>
-      <w:proofErr w:type="spellStart"/>
-      <w:r>
-        <w:t>User</w:t>
-      </w:r>
-      <w:r>
-        <w:t>Token</w:t>
-      </w:r>
-      <w:proofErr w:type="spellEnd"/>
-      <w:r>
-        <w:t xml:space="preserve"> in the URI.</w:t>
+        <w:t>a User</w:t>
+      </w:r>
+      <w:r>
+        <w:t>Token in the URI.</w:t>
       </w:r>
     </w:p>
     <w:p>
@@ -3836,8 +3798,8 @@
       <w:pPr>
         <w:pStyle w:val="Heading2"/>
       </w:pPr>
-      <w:bookmarkStart w:id="7" w:name="_Toc416121711"/>
-      <w:bookmarkStart w:id="8" w:name="_Toc416121715"/>
+      <w:bookmarkStart w:id="7" w:name="_Toc416121715"/>
+      <w:bookmarkStart w:id="8" w:name="_Toc416121711"/>
       <w:proofErr w:type="spellStart"/>
       <w:r>
         <w:t>NewUsers</w:t>
@@ -3846,7 +3808,7 @@
       <w:r>
         <w:t xml:space="preserve"> Resource Collection</w:t>
       </w:r>
-      <w:bookmarkEnd w:id="8"/>
+      <w:bookmarkEnd w:id="7"/>
     </w:p>
     <w:p>
       <w:r>
@@ -4189,14 +4151,9 @@
       <w:r>
         <w:t xml:space="preserve"> collection (above)).  One of the fields will include the </w:t>
       </w:r>
-      <w:proofErr w:type="spellStart"/>
       <w:r>
         <w:lastRenderedPageBreak/>
-        <w:t>UserToken</w:t>
-      </w:r>
-      <w:proofErr w:type="spellEnd"/>
-      <w:r>
-        <w:t xml:space="preserve"> which must be included in the header of all requests to resources other than </w:t>
+        <w:t xml:space="preserve">UserToken which must be included in the header of all requests to resources other than </w:t>
       </w:r>
       <w:proofErr w:type="spellStart"/>
       <w:r>
@@ -4237,15 +4194,78 @@
         </w:numPr>
       </w:pPr>
       <w:r>
-        <w:t xml:space="preserve">Location: a URI (including the </w:t>
+        <w:t xml:space="preserve">Location: a URI (including the UserToken) to get the information for the current user (a GET to the </w:t>
       </w:r>
       <w:proofErr w:type="spellStart"/>
       <w:r>
-        <w:t>UserToken</w:t>
+        <w:t>currentUsers</w:t>
       </w:r>
       <w:proofErr w:type="spellEnd"/>
       <w:r>
-        <w:t xml:space="preserve">) to get the information for the current user (a GET to the </w:t>
+        <w:t xml:space="preserve"> collection).</w:t>
+      </w:r>
+    </w:p>
+    <w:p>
+      <w:pPr>
+        <w:pStyle w:val="ListParagraph"/>
+        <w:numPr>
+          <w:ilvl w:val="1"/>
+          <w:numId w:val="39"/>
+        </w:numPr>
+      </w:pPr>
+      <w:r>
+        <w:t>X-Token: the logged on user’s UserToken</w:t>
+      </w:r>
+    </w:p>
+    <w:p>
+      <w:r>
+        <w:t>NOTE: no X</w:t>
+      </w:r>
+      <w:r>
+        <w:t>-</w:t>
+      </w:r>
+      <w:r>
+        <w:t>Token entry in the header is required</w:t>
+      </w:r>
+      <w:r>
+        <w:t xml:space="preserve"> for the</w:t>
+      </w:r>
+      <w:r>
+        <w:t xml:space="preserve"> </w:t>
+      </w:r>
+      <w:r>
+        <w:t>request message</w:t>
+      </w:r>
+      <w:r>
+        <w:t>.</w:t>
+      </w:r>
+      <w:r>
+        <w:t xml:space="preserve">  The UserToken in the returned payload suffices.</w:t>
+      </w:r>
+    </w:p>
+    <w:p>
+      <w:pPr>
+        <w:pStyle w:val="Heading2"/>
+      </w:pPr>
+      <w:r>
+        <w:t>Current Users Collection Resource</w:t>
+      </w:r>
+      <w:bookmarkEnd w:id="8"/>
+    </w:p>
+    <w:p>
+      <w:r>
+        <w:t xml:space="preserve">The Current Users collection represents the logged on users.  A user cannot see information about other logged on users, and can only see information about him/herself.  A POST (insert into) the Current User collection is the mechanism a client uses to </w:t>
+      </w:r>
+      <w:r>
+        <w:t>authenticate to the system</w:t>
+      </w:r>
+      <w:r>
+        <w:t>.</w:t>
+      </w:r>
+    </w:p>
+    <w:p>
+      <w:r>
+        <w:t xml:space="preserve">The result of an authentication (a POST to </w:t>
       </w:r>
       <w:proofErr w:type="spellStart"/>
       <w:r>
@@ -4253,99 +4273,7 @@
       </w:r>
       <w:proofErr w:type="spellEnd"/>
       <w:r>
-        <w:t xml:space="preserve"> collection).</w:t>
-      </w:r>
-    </w:p>
-    <w:p>
-      <w:pPr>
-        <w:pStyle w:val="ListParagraph"/>
-        <w:numPr>
-          <w:ilvl w:val="1"/>
-          <w:numId w:val="39"/>
-        </w:numPr>
-      </w:pPr>
-      <w:r>
-        <w:t xml:space="preserve">X-Token: the logged on user’s </w:t>
-      </w:r>
-      <w:proofErr w:type="spellStart"/>
-      <w:r>
-        <w:t>UserToken</w:t>
-      </w:r>
-      <w:proofErr w:type="spellEnd"/>
-    </w:p>
-    <w:p>
-      <w:r>
-        <w:t>NOTE: no X</w:t>
-      </w:r>
-      <w:r>
-        <w:t>-</w:t>
-      </w:r>
-      <w:r>
-        <w:t>Token entry in the header is required</w:t>
-      </w:r>
-      <w:r>
-        <w:t xml:space="preserve"> for the</w:t>
-      </w:r>
-      <w:r>
-        <w:t xml:space="preserve"> </w:t>
-      </w:r>
-      <w:r>
-        <w:t>request message</w:t>
-      </w:r>
-      <w:r>
-        <w:t>.</w:t>
-      </w:r>
-      <w:r>
-        <w:t xml:space="preserve">  The </w:t>
-      </w:r>
-      <w:proofErr w:type="spellStart"/>
-      <w:r>
-        <w:t>UserToken</w:t>
-      </w:r>
-      <w:proofErr w:type="spellEnd"/>
-      <w:r>
-        <w:t xml:space="preserve"> in the returned payload suffices.</w:t>
-      </w:r>
-    </w:p>
-    <w:p>
-      <w:pPr>
-        <w:pStyle w:val="Heading2"/>
-      </w:pPr>
-      <w:r>
-        <w:t>Current Users Collection Resource</w:t>
-      </w:r>
-      <w:bookmarkEnd w:id="7"/>
-    </w:p>
-    <w:p>
-      <w:r>
-        <w:t xml:space="preserve">The Current Users collection represents the logged on users.  A user cannot see information about other logged on users, and can only see information about him/herself.  A POST (insert into) the Current User collection is the mechanism a client uses to </w:t>
-      </w:r>
-      <w:r>
-        <w:t>authenticate to the system</w:t>
-      </w:r>
-      <w:r>
-        <w:t>.</w:t>
-      </w:r>
-    </w:p>
-    <w:p>
-      <w:r>
-        <w:t xml:space="preserve">The result of an authentication (a POST to </w:t>
-      </w:r>
-      <w:proofErr w:type="spellStart"/>
-      <w:r>
-        <w:t>currentUsers</w:t>
-      </w:r>
-      <w:proofErr w:type="spellEnd"/>
-      <w:r>
-        <w:t xml:space="preserve">) is a </w:t>
-      </w:r>
-      <w:proofErr w:type="spellStart"/>
-      <w:r>
-        <w:t>UserToken</w:t>
-      </w:r>
-      <w:proofErr w:type="spellEnd"/>
-      <w:r>
-        <w:t xml:space="preserve">.  The client should </w:t>
+        <w:t xml:space="preserve">) is a UserToken.  The client should </w:t>
       </w:r>
     </w:p>
     <w:p>
@@ -4502,15 +4430,7 @@
       <w:proofErr w:type="gramEnd"/>
       <w:r>
         <w:br/>
-        <w:t xml:space="preserve">The response payload will include the full definition of the User object for the authenticated user (see the GET documentation below).  One of the fields will include the </w:t>
-      </w:r>
-      <w:proofErr w:type="spellStart"/>
-      <w:r>
-        <w:t>UserToken</w:t>
-      </w:r>
-      <w:proofErr w:type="spellEnd"/>
-      <w:r>
-        <w:t xml:space="preserve"> which must be included in the header of all requests to resources other than </w:t>
+        <w:t xml:space="preserve">The response payload will include the full definition of the User object for the authenticated user (see the GET documentation below).  One of the fields will include the UserToken which must be included in the header of all requests to resources other than </w:t>
       </w:r>
       <w:proofErr w:type="spellStart"/>
       <w:r>
@@ -4543,15 +4463,7 @@
         </w:numPr>
       </w:pPr>
       <w:r>
-        <w:t xml:space="preserve">Location: a URI (including the </w:t>
-      </w:r>
-      <w:proofErr w:type="spellStart"/>
-      <w:r>
-        <w:t>UserToken</w:t>
-      </w:r>
-      <w:proofErr w:type="spellEnd"/>
-      <w:r>
-        <w:t>) to get the information for the current user</w:t>
+        <w:t>Location: a URI (including the UserToken) to get the information for the current user</w:t>
       </w:r>
       <w:r>
         <w:t xml:space="preserve"> </w:t>
@@ -4620,15 +4532,7 @@
       </w:r>
       <w:r>
         <w:br/>
-        <w:t>where [</w:t>
-      </w:r>
-      <w:proofErr w:type="spellStart"/>
-      <w:r>
-        <w:t>UserToken</w:t>
-      </w:r>
-      <w:proofErr w:type="spellEnd"/>
-      <w:r>
-        <w:t>] is a</w:t>
+        <w:t>where [UserToken] is a</w:t>
       </w:r>
       <w:r>
         <w:t>n authentication token</w:t>
@@ -4717,54 +4621,41 @@
         </w:numPr>
       </w:pPr>
       <w:r>
-        <w:t xml:space="preserve">Response Payload: An object with the full definition of the current user (see below).  One of the fields is the </w:t>
+        <w:t>Response Payload: An object with the full definition of the current user (see below).  One of the fields is the UserToken</w:t>
+      </w:r>
+    </w:p>
+    <w:p>
+      <w:pPr>
+        <w:pStyle w:val="ListParagraph"/>
+        <w:numPr>
+          <w:ilvl w:val="0"/>
+          <w:numId w:val="39"/>
+        </w:numPr>
+      </w:pPr>
+      <w:r>
+        <w:t>Query Strings: None</w:t>
+      </w:r>
+    </w:p>
+    <w:p>
+      <w:r>
+        <w:t>NOTE: no X-</w:t>
+      </w:r>
+      <w:r>
+        <w:t xml:space="preserve">Token entry in the header is required for </w:t>
       </w:r>
       <w:proofErr w:type="spellStart"/>
       <w:r>
-        <w:t>UserToken</w:t>
+        <w:t>currentUser</w:t>
+      </w:r>
+      <w:r>
+        <w:t>s</w:t>
       </w:r>
       <w:proofErr w:type="spellEnd"/>
-    </w:p>
-    <w:p>
-      <w:pPr>
-        <w:pStyle w:val="ListParagraph"/>
-        <w:numPr>
-          <w:ilvl w:val="0"/>
-          <w:numId w:val="39"/>
-        </w:numPr>
-      </w:pPr>
-      <w:r>
-        <w:t>Query Strings: None</w:t>
-      </w:r>
-    </w:p>
-    <w:p>
-      <w:r>
-        <w:t>NOTE: no X-</w:t>
-      </w:r>
-      <w:r>
-        <w:t xml:space="preserve">Token entry in the header is required for </w:t>
-      </w:r>
-      <w:proofErr w:type="spellStart"/>
-      <w:r>
-        <w:t>currentUser</w:t>
-      </w:r>
-      <w:r>
-        <w:t>s</w:t>
-      </w:r>
-      <w:proofErr w:type="spellEnd"/>
       <w:r>
         <w:t xml:space="preserve"> collection operations.</w:t>
       </w:r>
       <w:r>
-        <w:t xml:space="preserve">  The </w:t>
-      </w:r>
-      <w:proofErr w:type="spellStart"/>
-      <w:r>
-        <w:t>UserToken</w:t>
-      </w:r>
-      <w:proofErr w:type="spellEnd"/>
-      <w:r>
-        <w:t xml:space="preserve"> in the returned payload suffices.</w:t>
+        <w:t xml:space="preserve">  The UserToken in the returned payload suffices.</w:t>
       </w:r>
     </w:p>
     <w:p>
@@ -4857,14 +4748,7 @@
       </w:r>
       <w:r>
         <w:tab/>
-      </w:r>
-      <w:proofErr w:type="spellStart"/>
-      <w:r>
-        <w:t>UserToken</w:t>
-      </w:r>
-      <w:proofErr w:type="spellEnd"/>
-      <w:r>
-        <w:t>: string,</w:t>
+        <w:t>UserToken: string,</w:t>
       </w:r>
       <w:r>
         <w:br/>
@@ -4960,15 +4844,7 @@
       </w:r>
       <w:r>
         <w:br/>
-        <w:t>where [</w:t>
-      </w:r>
-      <w:proofErr w:type="spellStart"/>
-      <w:r>
-        <w:t>UserToken</w:t>
-      </w:r>
-      <w:proofErr w:type="spellEnd"/>
-      <w:r>
-        <w:t>] is a string returned from a POST operation.  The client should treat that token as opaque information – there is no client usable information in the token.</w:t>
+        <w:t>where [UserToken] is a string returned from a POST operation.  The client should treat that token as opaque information – there is no client usable information in the token.</w:t>
       </w:r>
     </w:p>
     <w:p>
@@ -5009,69 +4885,53 @@
       </w:r>
       <w:proofErr w:type="spellEnd"/>
       <w:r>
-        <w:t xml:space="preserve"> (effectively, a user logging off more than once) or passing an unknown </w:t>
+        <w:t xml:space="preserve"> (effectively, a user logging off more than once) or passing an unknown UserToken will always silently succeed.</w:t>
+      </w:r>
+    </w:p>
+    <w:p>
+      <w:pPr>
+        <w:pStyle w:val="ListParagraph"/>
+        <w:numPr>
+          <w:ilvl w:val="0"/>
+          <w:numId w:val="39"/>
+        </w:numPr>
+      </w:pPr>
+      <w:r>
+        <w:t>Request Payload: None</w:t>
+      </w:r>
+    </w:p>
+    <w:p>
+      <w:pPr>
+        <w:pStyle w:val="ListParagraph"/>
+        <w:numPr>
+          <w:ilvl w:val="0"/>
+          <w:numId w:val="39"/>
+        </w:numPr>
+      </w:pPr>
+      <w:r>
+        <w:t>Response Payload: None</w:t>
+      </w:r>
+    </w:p>
+    <w:p>
+      <w:r>
+        <w:t>NOTE: no X-</w:t>
+      </w:r>
+      <w:r>
+        <w:t xml:space="preserve">Token entry in the header is required for </w:t>
       </w:r>
       <w:proofErr w:type="spellStart"/>
       <w:r>
-        <w:t>UserToken</w:t>
+        <w:t>currentUser</w:t>
+      </w:r>
+      <w:r>
+        <w:t>s</w:t>
       </w:r>
       <w:proofErr w:type="spellEnd"/>
       <w:r>
-        <w:t xml:space="preserve"> will always silently succeed.</w:t>
-      </w:r>
-    </w:p>
-    <w:p>
-      <w:pPr>
-        <w:pStyle w:val="ListParagraph"/>
-        <w:numPr>
-          <w:ilvl w:val="0"/>
-          <w:numId w:val="39"/>
-        </w:numPr>
-      </w:pPr>
-      <w:r>
-        <w:t>Request Payload: None</w:t>
-      </w:r>
-    </w:p>
-    <w:p>
-      <w:pPr>
-        <w:pStyle w:val="ListParagraph"/>
-        <w:numPr>
-          <w:ilvl w:val="0"/>
-          <w:numId w:val="39"/>
-        </w:numPr>
-      </w:pPr>
-      <w:r>
-        <w:t>Response Payload: None</w:t>
-      </w:r>
-    </w:p>
-    <w:p>
-      <w:r>
-        <w:t>NOTE: no X-</w:t>
-      </w:r>
-      <w:r>
-        <w:t xml:space="preserve">Token entry in the header is required for </w:t>
-      </w:r>
-      <w:proofErr w:type="spellStart"/>
-      <w:r>
-        <w:t>currentUser</w:t>
-      </w:r>
-      <w:r>
-        <w:t>s</w:t>
-      </w:r>
-      <w:proofErr w:type="spellEnd"/>
-      <w:r>
         <w:t xml:space="preserve"> collection operations.</w:t>
       </w:r>
       <w:r>
-        <w:t xml:space="preserve">  The </w:t>
-      </w:r>
-      <w:proofErr w:type="spellStart"/>
-      <w:r>
-        <w:t>UserToken</w:t>
-      </w:r>
-      <w:proofErr w:type="spellEnd"/>
-      <w:r>
-        <w:t xml:space="preserve"> in the returned payload suffices.</w:t>
+        <w:t xml:space="preserve">  The UserToken in the returned payload suffices.</w:t>
       </w:r>
     </w:p>
     <w:p>
@@ -5200,15 +5060,7 @@
       </w:pPr>
       <w:r>
         <w:lastRenderedPageBreak/>
-        <w:t xml:space="preserve">X-Token: a </w:t>
-      </w:r>
-      <w:proofErr w:type="spellStart"/>
-      <w:r>
-        <w:t>UserToken</w:t>
-      </w:r>
-      <w:proofErr w:type="spellEnd"/>
-      <w:r>
-        <w:t xml:space="preserve"> that represents the currently logged on user</w:t>
+        <w:t>X-Token: a UserToken that represents the currently logged on user</w:t>
       </w:r>
     </w:p>
     <w:p>
@@ -5512,15 +5364,7 @@
         </w:numPr>
       </w:pPr>
       <w:r>
-        <w:t xml:space="preserve">X-Token: a </w:t>
-      </w:r>
-      <w:proofErr w:type="spellStart"/>
-      <w:r>
-        <w:t>UserToken</w:t>
-      </w:r>
-      <w:proofErr w:type="spellEnd"/>
-      <w:r>
-        <w:t xml:space="preserve"> that represents the currently logged on user</w:t>
+        <w:t>X-Token: a UserToken that represents the currently logged on user</w:t>
       </w:r>
     </w:p>
     <w:p>
@@ -5711,15 +5555,7 @@
         </w:numPr>
       </w:pPr>
       <w:r>
-        <w:t xml:space="preserve">X-Token: a </w:t>
-      </w:r>
-      <w:proofErr w:type="spellStart"/>
-      <w:r>
-        <w:t>UserToken</w:t>
-      </w:r>
-      <w:proofErr w:type="spellEnd"/>
-      <w:r>
-        <w:t xml:space="preserve"> that represents the currently logged on user</w:t>
+        <w:t>X-Token: a UserToken that represents the currently logged on user</w:t>
       </w:r>
     </w:p>
     <w:p>
@@ -6016,15 +5852,7 @@
         </w:numPr>
       </w:pPr>
       <w:r>
-        <w:t xml:space="preserve">X-Token: a </w:t>
-      </w:r>
-      <w:proofErr w:type="spellStart"/>
-      <w:r>
-        <w:t>UserToken</w:t>
-      </w:r>
-      <w:proofErr w:type="spellEnd"/>
-      <w:r>
-        <w:t xml:space="preserve"> that represents the currently logged on user</w:t>
+        <w:t>X-Token: a UserToken that represents the currently logged on user</w:t>
       </w:r>
     </w:p>
     <w:p>
@@ -6348,15 +6176,7 @@
         </w:numPr>
       </w:pPr>
       <w:r>
-        <w:t xml:space="preserve">X-Token: a </w:t>
-      </w:r>
-      <w:proofErr w:type="spellStart"/>
-      <w:r>
-        <w:t>UserToken</w:t>
-      </w:r>
-      <w:proofErr w:type="spellEnd"/>
-      <w:r>
-        <w:t xml:space="preserve"> that represents the currently logged on user</w:t>
+        <w:t>X-Token: a UserToken that represents the currently logged on user</w:t>
       </w:r>
     </w:p>
     <w:p>
@@ -6454,7 +6274,18 @@
     </w:p>
     <w:p>
       <w:r>
-        <w:t>Only GET operations are available from the appointments collection.  Inserts (POSTs) and updates (PUTs) have no meaning.  Two get operations are possible, one for the collection and one for a particular element.  Both operations return objects of the same structure, one is an array of objects, the other is a single object.  Only appointments for the authenticate user are available.</w:t>
+        <w:t>Only GET operations are available from the appointments collection.  Inserts (POSTs) and updates (PUTs) have no meaning.  Two get operations are possible, one for the collection and one for a particular element.  Both operations return objects of the same structure, one is an array of objects, the other is a single object.  Only appointments for the authenticate</w:t>
+      </w:r>
+      <w:r>
+        <w:t>d</w:t>
+      </w:r>
+      <w:r>
+        <w:t xml:space="preserve"> user are available.</w:t>
+      </w:r>
+    </w:p>
+    <w:p>
+      <w:r>
+        <w:t>Every time a veteran performs a GET for an appointment (or set of appointments), the VistA system is checked to see if there are any new appointments.  Newly downloaded appointments are marked “New” with a Boolean flag.</w:t>
       </w:r>
     </w:p>
     <w:p>
@@ -6542,15 +6373,7 @@
         </w:numPr>
       </w:pPr>
       <w:r>
-        <w:t xml:space="preserve">X-Token: a </w:t>
-      </w:r>
-      <w:proofErr w:type="spellStart"/>
-      <w:r>
-        <w:t>UserToken</w:t>
-      </w:r>
-      <w:proofErr w:type="spellEnd"/>
-      <w:r>
-        <w:t xml:space="preserve"> that represents the currently logged on user</w:t>
+        <w:t>X-Token: a UserToken that represents the currently logged on user</w:t>
       </w:r>
     </w:p>
     <w:p>
@@ -6698,6 +6521,7 @@
       </w:pPr>
       <w:proofErr w:type="gramStart"/>
       <w:r>
+        <w:lastRenderedPageBreak/>
         <w:t>?</w:t>
       </w:r>
       <w:proofErr w:type="spellStart"/>
@@ -6753,7 +6577,6 @@
         <w:pStyle w:val="Heading4"/>
       </w:pPr>
       <w:r>
-        <w:lastRenderedPageBreak/>
         <w:t>Response Payload:</w:t>
       </w:r>
     </w:p>
@@ -6920,15 +6743,7 @@
         </w:numPr>
       </w:pPr>
       <w:r>
-        <w:t xml:space="preserve">X-Token: a </w:t>
-      </w:r>
-      <w:proofErr w:type="spellStart"/>
-      <w:r>
-        <w:t>UserToken</w:t>
-      </w:r>
-      <w:proofErr w:type="spellEnd"/>
-      <w:r>
-        <w:t xml:space="preserve"> that represents the currently logged on user</w:t>
+        <w:t>X-Token: a UserToken that represents the currently logged on user</w:t>
       </w:r>
     </w:p>
     <w:p>
@@ -7102,8 +6917,6 @@
       <w:r>
         <w:t>: string,</w:t>
       </w:r>
-      <w:bookmarkStart w:id="22" w:name="_GoBack"/>
-      <w:bookmarkEnd w:id="22"/>
       <w:r>
         <w:br/>
       </w:r>
@@ -7147,11 +6960,24 @@
       <w:r>
         <w:t>”</w:t>
       </w:r>
+      <w:proofErr w:type="gramStart"/>
       <w:r>
         <w:t>]</w:t>
       </w:r>
       <w:r>
-        <w:t xml:space="preserve">  </w:t>
+        <w:t xml:space="preserve"> ,</w:t>
+      </w:r>
+      <w:proofErr w:type="gramEnd"/>
+      <w:r>
+        <w:br/>
+      </w:r>
+      <w:r>
+        <w:tab/>
+        <w:t>New: Boolean</w:t>
+      </w:r>
+      <w:r>
+        <w:tab/>
+        <w:t>//true if this was downloaded from VistA as a result of this GET</w:t>
       </w:r>
       <w:r>
         <w:br/>
@@ -7162,46 +6988,917 @@
       <w:pPr>
         <w:pStyle w:val="Heading2"/>
       </w:pPr>
-      <w:bookmarkStart w:id="23" w:name="_Toc416121727"/>
+      <w:bookmarkStart w:id="22" w:name="_Toc416121727"/>
       <w:proofErr w:type="spellStart"/>
       <w:r>
-        <w:t>Checkins</w:t>
+        <w:t>CalendarItems</w:t>
       </w:r>
       <w:proofErr w:type="spellEnd"/>
       <w:r>
         <w:t xml:space="preserve"> Resource Collection</w:t>
       </w:r>
+      <w:bookmarkEnd w:id="22"/>
+    </w:p>
+    <w:p>
+      <w:r>
+        <w:t xml:space="preserve">The </w:t>
+      </w:r>
+      <w:proofErr w:type="spellStart"/>
+      <w:r>
+        <w:t>CalendarItems</w:t>
+      </w:r>
+      <w:proofErr w:type="spellEnd"/>
+      <w:r>
+        <w:t xml:space="preserve"> resource collection differs from all of the others.  Rather than returning </w:t>
+      </w:r>
+      <w:r>
+        <w:t xml:space="preserve">JSON data, it returns an iCalendar entry (with a </w:t>
+      </w:r>
+      <w:r>
+        <w:rPr>
+          <w:i/>
+        </w:rPr>
+        <w:t>text/calendar</w:t>
+      </w:r>
+      <w:r>
+        <w:t xml:space="preserve"> mime-type).</w:t>
+      </w:r>
+    </w:p>
+    <w:p>
+      <w:r>
+        <w:t xml:space="preserve">Only a singleton of a </w:t>
+      </w:r>
+      <w:proofErr w:type="spellStart"/>
+      <w:r>
+        <w:t>CalendarItem</w:t>
+      </w:r>
+      <w:proofErr w:type="spellEnd"/>
+      <w:r>
+        <w:t xml:space="preserve"> can be done.  The item </w:t>
+      </w:r>
+      <w:proofErr w:type="spellStart"/>
+      <w:r>
+        <w:t>specifier</w:t>
+      </w:r>
+      <w:proofErr w:type="spellEnd"/>
+      <w:r>
+        <w:t xml:space="preserve"> on the GET operation is an </w:t>
+      </w:r>
+      <w:proofErr w:type="spellStart"/>
+      <w:r>
+        <w:t>AppointmentCode</w:t>
+      </w:r>
+      <w:proofErr w:type="spellEnd"/>
+      <w:r>
+        <w:t>.</w:t>
+      </w:r>
+    </w:p>
+    <w:p>
+      <w:pPr>
+        <w:pStyle w:val="Heading3"/>
+      </w:pPr>
+      <w:r>
+        <w:t>Operation: GET (element)</w:t>
+      </w:r>
+    </w:p>
+    <w:p>
+      <w:pPr>
+        <w:pStyle w:val="ListParagraph"/>
+        <w:numPr>
+          <w:ilvl w:val="0"/>
+          <w:numId w:val="39"/>
+        </w:numPr>
+      </w:pPr>
+      <w:r>
+        <w:t xml:space="preserve">URI: </w:t>
+      </w:r>
+      <w:hyperlink r:id="rId20" w:history="1">
+        <w:r>
+          <w:rPr>
+            <w:rStyle w:val="Hyperlink"/>
+          </w:rPr>
+          <w:t>http://www.domainname.com/veniapi/calendarItems/</w:t>
+        </w:r>
+        <w:r>
+          <w:rPr>
+            <w:rStyle w:val="Hyperlink"/>
+            <w:i/>
+          </w:rPr>
+          <w:t>[appointmentCode]</w:t>
+        </w:r>
+      </w:hyperlink>
+      <w:r>
+        <w:t xml:space="preserve"> </w:t>
+      </w:r>
+      <w:r>
+        <w:br/>
+        <w:t>where [</w:t>
+      </w:r>
+      <w:proofErr w:type="spellStart"/>
+      <w:r>
+        <w:t>appointmentCode</w:t>
+      </w:r>
+      <w:proofErr w:type="spellEnd"/>
+      <w:r>
+        <w:t xml:space="preserve">] is </w:t>
+      </w:r>
+      <w:r>
+        <w:t xml:space="preserve">a string </w:t>
+      </w:r>
+      <w:r>
+        <w:t xml:space="preserve">returned from a GET from the </w:t>
+      </w:r>
+      <w:r>
+        <w:t>Appointments</w:t>
+      </w:r>
+      <w:r>
+        <w:t xml:space="preserve"> collection.  The </w:t>
+      </w:r>
+      <w:r>
+        <w:lastRenderedPageBreak/>
+        <w:t>client should treat that token as opaque information – there is no client usable information in the token.</w:t>
+      </w:r>
+    </w:p>
+    <w:p>
+      <w:pPr>
+        <w:pStyle w:val="ListParagraph"/>
+        <w:numPr>
+          <w:ilvl w:val="0"/>
+          <w:numId w:val="39"/>
+        </w:numPr>
+      </w:pPr>
+      <w:r>
+        <w:t>Response statuses:</w:t>
+      </w:r>
+    </w:p>
+    <w:p>
+      <w:pPr>
+        <w:pStyle w:val="ListParagraph"/>
+        <w:numPr>
+          <w:ilvl w:val="1"/>
+          <w:numId w:val="39"/>
+        </w:numPr>
+      </w:pPr>
+      <w:r>
+        <w:t>200 – Success</w:t>
+      </w:r>
+    </w:p>
+    <w:p>
+      <w:pPr>
+        <w:pStyle w:val="ListParagraph"/>
+        <w:numPr>
+          <w:ilvl w:val="1"/>
+          <w:numId w:val="39"/>
+        </w:numPr>
+      </w:pPr>
+      <w:r>
+        <w:t>401 – Not authorized – the user token is missing or invalid</w:t>
+      </w:r>
+    </w:p>
+    <w:p>
+      <w:pPr>
+        <w:pStyle w:val="ListParagraph"/>
+        <w:numPr>
+          <w:ilvl w:val="1"/>
+          <w:numId w:val="39"/>
+        </w:numPr>
+      </w:pPr>
+      <w:r>
+        <w:t xml:space="preserve">404 – Not found – indicates that the </w:t>
+      </w:r>
+      <w:r>
+        <w:t>appointment</w:t>
+      </w:r>
+      <w:r>
+        <w:t xml:space="preserve"> code is incorrect</w:t>
+      </w:r>
+    </w:p>
+    <w:p>
+      <w:pPr>
+        <w:pStyle w:val="ListParagraph"/>
+        <w:numPr>
+          <w:ilvl w:val="0"/>
+          <w:numId w:val="39"/>
+        </w:numPr>
+      </w:pPr>
+      <w:r>
+        <w:t>Header (request):</w:t>
+      </w:r>
+    </w:p>
+    <w:p>
+      <w:pPr>
+        <w:pStyle w:val="ListParagraph"/>
+        <w:numPr>
+          <w:ilvl w:val="1"/>
+          <w:numId w:val="39"/>
+        </w:numPr>
+      </w:pPr>
+      <w:r>
+        <w:t>X-Token: a UserToken that represents the currently logged on user</w:t>
+      </w:r>
+    </w:p>
+    <w:p>
+      <w:pPr>
+        <w:pStyle w:val="ListParagraph"/>
+        <w:numPr>
+          <w:ilvl w:val="0"/>
+          <w:numId w:val="39"/>
+        </w:numPr>
+      </w:pPr>
+      <w:r>
+        <w:t>Request Payload: None</w:t>
+      </w:r>
+    </w:p>
+    <w:p>
+      <w:pPr>
+        <w:pStyle w:val="ListParagraph"/>
+        <w:numPr>
+          <w:ilvl w:val="0"/>
+          <w:numId w:val="39"/>
+        </w:numPr>
+      </w:pPr>
+      <w:r>
+        <w:t xml:space="preserve">Response Payload: </w:t>
+      </w:r>
+      <w:r>
+        <w:t>An iCalendar formatted response that represents the appointment</w:t>
+      </w:r>
+      <w:r>
+        <w:t>.</w:t>
+      </w:r>
+    </w:p>
+    <w:p>
+      <w:pPr>
+        <w:pStyle w:val="ListParagraph"/>
+        <w:numPr>
+          <w:ilvl w:val="0"/>
+          <w:numId w:val="39"/>
+        </w:numPr>
+      </w:pPr>
+      <w:r>
+        <w:t>Query Strings: None</w:t>
+      </w:r>
+    </w:p>
+    <w:p>
+      <w:pPr>
+        <w:pStyle w:val="Heading4"/>
+      </w:pPr>
+      <w:r>
+        <w:t>Sample iCalendar Response:</w:t>
+      </w:r>
+    </w:p>
+    <w:p>
+      <w:pPr>
+        <w:tabs>
+          <w:tab w:val="left" w:pos="916"/>
+          <w:tab w:val="left" w:pos="1832"/>
+          <w:tab w:val="left" w:pos="2748"/>
+          <w:tab w:val="left" w:pos="3664"/>
+          <w:tab w:val="left" w:pos="4580"/>
+          <w:tab w:val="left" w:pos="5496"/>
+          <w:tab w:val="left" w:pos="6412"/>
+          <w:tab w:val="left" w:pos="7328"/>
+          <w:tab w:val="left" w:pos="8244"/>
+          <w:tab w:val="left" w:pos="9160"/>
+          <w:tab w:val="left" w:pos="10076"/>
+          <w:tab w:val="left" w:pos="10992"/>
+          <w:tab w:val="left" w:pos="11908"/>
+          <w:tab w:val="left" w:pos="12824"/>
+          <w:tab w:val="left" w:pos="13740"/>
+          <w:tab w:val="left" w:pos="14656"/>
+        </w:tabs>
+        <w:spacing w:before="0" w:after="0" w:line="240" w:lineRule="auto"/>
+        <w:rPr>
+          <w:rFonts w:ascii="Consolas" w:eastAsia="Times New Roman" w:hAnsi="Consolas" w:cs="Consolas"/>
+          <w:sz w:val="20"/>
+          <w:szCs w:val="20"/>
+          <w:lang w:val="en"/>
+        </w:rPr>
+      </w:pPr>
+      <w:r>
+        <w:rPr>
+          <w:rFonts w:ascii="Consolas" w:eastAsia="Times New Roman" w:hAnsi="Consolas" w:cs="Consolas"/>
+          <w:sz w:val="20"/>
+          <w:szCs w:val="20"/>
+          <w:lang w:val="en"/>
+        </w:rPr>
+        <w:t>BEGIN</w:t>
+      </w:r>
+      <w:proofErr w:type="gramStart"/>
+      <w:r>
+        <w:rPr>
+          <w:rFonts w:ascii="Consolas" w:eastAsia="Times New Roman" w:hAnsi="Consolas" w:cs="Consolas"/>
+          <w:sz w:val="20"/>
+          <w:szCs w:val="20"/>
+          <w:lang w:val="en"/>
+        </w:rPr>
+        <w:t>:VCALENDAR</w:t>
+      </w:r>
+      <w:proofErr w:type="gramEnd"/>
+    </w:p>
+    <w:p>
+      <w:pPr>
+        <w:tabs>
+          <w:tab w:val="left" w:pos="916"/>
+          <w:tab w:val="left" w:pos="1832"/>
+          <w:tab w:val="left" w:pos="2748"/>
+          <w:tab w:val="left" w:pos="3664"/>
+          <w:tab w:val="left" w:pos="4580"/>
+          <w:tab w:val="left" w:pos="5496"/>
+          <w:tab w:val="left" w:pos="6412"/>
+          <w:tab w:val="left" w:pos="7328"/>
+          <w:tab w:val="left" w:pos="8244"/>
+          <w:tab w:val="left" w:pos="9160"/>
+          <w:tab w:val="left" w:pos="10076"/>
+          <w:tab w:val="left" w:pos="10992"/>
+          <w:tab w:val="left" w:pos="11908"/>
+          <w:tab w:val="left" w:pos="12824"/>
+          <w:tab w:val="left" w:pos="13740"/>
+          <w:tab w:val="left" w:pos="14656"/>
+        </w:tabs>
+        <w:spacing w:before="0" w:after="0" w:line="240" w:lineRule="auto"/>
+        <w:rPr>
+          <w:rFonts w:ascii="Consolas" w:eastAsia="Times New Roman" w:hAnsi="Consolas" w:cs="Consolas"/>
+          <w:sz w:val="20"/>
+          <w:szCs w:val="20"/>
+          <w:lang w:val="en"/>
+        </w:rPr>
+      </w:pPr>
+      <w:r>
+        <w:rPr>
+          <w:rFonts w:ascii="Consolas" w:eastAsia="Times New Roman" w:hAnsi="Consolas" w:cs="Consolas"/>
+          <w:sz w:val="20"/>
+          <w:szCs w:val="20"/>
+          <w:lang w:val="en"/>
+        </w:rPr>
+        <w:t>VERSION</w:t>
+      </w:r>
+      <w:proofErr w:type="gramStart"/>
+      <w:r>
+        <w:rPr>
+          <w:rFonts w:ascii="Consolas" w:eastAsia="Times New Roman" w:hAnsi="Consolas" w:cs="Consolas"/>
+          <w:sz w:val="20"/>
+          <w:szCs w:val="20"/>
+          <w:lang w:val="en"/>
+        </w:rPr>
+        <w:t>:2.0</w:t>
+      </w:r>
+      <w:proofErr w:type="gramEnd"/>
+    </w:p>
+    <w:p>
+      <w:pPr>
+        <w:tabs>
+          <w:tab w:val="left" w:pos="916"/>
+          <w:tab w:val="left" w:pos="1832"/>
+          <w:tab w:val="left" w:pos="2748"/>
+          <w:tab w:val="left" w:pos="3664"/>
+          <w:tab w:val="left" w:pos="4580"/>
+          <w:tab w:val="left" w:pos="5496"/>
+          <w:tab w:val="left" w:pos="6412"/>
+          <w:tab w:val="left" w:pos="7328"/>
+          <w:tab w:val="left" w:pos="8244"/>
+          <w:tab w:val="left" w:pos="9160"/>
+          <w:tab w:val="left" w:pos="10076"/>
+          <w:tab w:val="left" w:pos="10992"/>
+          <w:tab w:val="left" w:pos="11908"/>
+          <w:tab w:val="left" w:pos="12824"/>
+          <w:tab w:val="left" w:pos="13740"/>
+          <w:tab w:val="left" w:pos="14656"/>
+        </w:tabs>
+        <w:spacing w:before="0" w:after="0" w:line="240" w:lineRule="auto"/>
+        <w:rPr>
+          <w:rFonts w:ascii="Consolas" w:eastAsia="Times New Roman" w:hAnsi="Consolas" w:cs="Consolas"/>
+          <w:sz w:val="20"/>
+          <w:szCs w:val="20"/>
+          <w:lang w:val="fr-CA"/>
+        </w:rPr>
+      </w:pPr>
+      <w:r>
+        <w:rPr>
+          <w:rFonts w:ascii="Consolas" w:eastAsia="Times New Roman" w:hAnsi="Consolas" w:cs="Consolas"/>
+          <w:sz w:val="20"/>
+          <w:szCs w:val="20"/>
+          <w:lang w:val="fr-CA"/>
+        </w:rPr>
+        <w:t xml:space="preserve">PRODID:-//Veni </w:t>
+      </w:r>
+      <w:proofErr w:type="spellStart"/>
+      <w:r>
+        <w:rPr>
+          <w:rFonts w:ascii="Consolas" w:eastAsia="Times New Roman" w:hAnsi="Consolas" w:cs="Consolas"/>
+          <w:sz w:val="20"/>
+          <w:szCs w:val="20"/>
+          <w:lang w:val="fr-CA"/>
+        </w:rPr>
+        <w:t>Checkin</w:t>
+      </w:r>
+      <w:proofErr w:type="spellEnd"/>
+      <w:r>
+        <w:rPr>
+          <w:rFonts w:ascii="Consolas" w:eastAsia="Times New Roman" w:hAnsi="Consolas" w:cs="Consolas"/>
+          <w:sz w:val="20"/>
+          <w:szCs w:val="20"/>
+          <w:lang w:val="fr-CA"/>
+        </w:rPr>
+        <w:t>//</w:t>
+      </w:r>
+      <w:proofErr w:type="spellStart"/>
+      <w:r>
+        <w:rPr>
+          <w:rFonts w:ascii="Consolas" w:eastAsia="Times New Roman" w:hAnsi="Consolas" w:cs="Consolas"/>
+          <w:sz w:val="20"/>
+          <w:szCs w:val="20"/>
+          <w:lang w:val="fr-CA"/>
+        </w:rPr>
+        <w:t>Appointment</w:t>
+      </w:r>
+      <w:proofErr w:type="spellEnd"/>
+      <w:r>
+        <w:rPr>
+          <w:rFonts w:ascii="Consolas" w:eastAsia="Times New Roman" w:hAnsi="Consolas" w:cs="Consolas"/>
+          <w:sz w:val="20"/>
+          <w:szCs w:val="20"/>
+          <w:lang w:val="fr-CA"/>
+        </w:rPr>
+        <w:t>//EN</w:t>
+      </w:r>
+    </w:p>
+    <w:p>
+      <w:pPr>
+        <w:tabs>
+          <w:tab w:val="left" w:pos="916"/>
+          <w:tab w:val="left" w:pos="1832"/>
+          <w:tab w:val="left" w:pos="2748"/>
+          <w:tab w:val="left" w:pos="3664"/>
+          <w:tab w:val="left" w:pos="4580"/>
+          <w:tab w:val="left" w:pos="5496"/>
+          <w:tab w:val="left" w:pos="6412"/>
+          <w:tab w:val="left" w:pos="7328"/>
+          <w:tab w:val="left" w:pos="8244"/>
+          <w:tab w:val="left" w:pos="9160"/>
+          <w:tab w:val="left" w:pos="10076"/>
+          <w:tab w:val="left" w:pos="10992"/>
+          <w:tab w:val="left" w:pos="11908"/>
+          <w:tab w:val="left" w:pos="12824"/>
+          <w:tab w:val="left" w:pos="13740"/>
+          <w:tab w:val="left" w:pos="14656"/>
+        </w:tabs>
+        <w:spacing w:before="0" w:after="0" w:line="240" w:lineRule="auto"/>
+        <w:rPr>
+          <w:rFonts w:ascii="Consolas" w:eastAsia="Times New Roman" w:hAnsi="Consolas" w:cs="Consolas"/>
+          <w:sz w:val="20"/>
+          <w:szCs w:val="20"/>
+          <w:lang w:val="en"/>
+        </w:rPr>
+      </w:pPr>
+      <w:r>
+        <w:rPr>
+          <w:rFonts w:ascii="Consolas" w:eastAsia="Times New Roman" w:hAnsi="Consolas" w:cs="Consolas"/>
+          <w:sz w:val="20"/>
+          <w:szCs w:val="20"/>
+          <w:lang w:val="en"/>
+        </w:rPr>
+        <w:t>BEGIN</w:t>
+      </w:r>
+      <w:proofErr w:type="gramStart"/>
+      <w:r>
+        <w:rPr>
+          <w:rFonts w:ascii="Consolas" w:eastAsia="Times New Roman" w:hAnsi="Consolas" w:cs="Consolas"/>
+          <w:sz w:val="20"/>
+          <w:szCs w:val="20"/>
+          <w:lang w:val="en"/>
+        </w:rPr>
+        <w:t>:VEVENT</w:t>
+      </w:r>
+      <w:proofErr w:type="gramEnd"/>
+    </w:p>
+    <w:p>
+      <w:pPr>
+        <w:tabs>
+          <w:tab w:val="left" w:pos="916"/>
+          <w:tab w:val="left" w:pos="1832"/>
+          <w:tab w:val="left" w:pos="2748"/>
+          <w:tab w:val="left" w:pos="3664"/>
+          <w:tab w:val="left" w:pos="4580"/>
+          <w:tab w:val="left" w:pos="5496"/>
+          <w:tab w:val="left" w:pos="6412"/>
+          <w:tab w:val="left" w:pos="7328"/>
+          <w:tab w:val="left" w:pos="8244"/>
+          <w:tab w:val="left" w:pos="9160"/>
+          <w:tab w:val="left" w:pos="10076"/>
+          <w:tab w:val="left" w:pos="10992"/>
+          <w:tab w:val="left" w:pos="11908"/>
+          <w:tab w:val="left" w:pos="12824"/>
+          <w:tab w:val="left" w:pos="13740"/>
+          <w:tab w:val="left" w:pos="14656"/>
+        </w:tabs>
+        <w:spacing w:before="0" w:after="0" w:line="240" w:lineRule="auto"/>
+        <w:rPr>
+          <w:rFonts w:ascii="Consolas" w:eastAsia="Times New Roman" w:hAnsi="Consolas" w:cs="Consolas"/>
+          <w:sz w:val="20"/>
+          <w:szCs w:val="20"/>
+          <w:lang w:val="en"/>
+        </w:rPr>
+      </w:pPr>
+      <w:r>
+        <w:rPr>
+          <w:rFonts w:ascii="Consolas" w:eastAsia="Times New Roman" w:hAnsi="Consolas" w:cs="Consolas"/>
+          <w:sz w:val="20"/>
+          <w:szCs w:val="20"/>
+          <w:lang w:val="en"/>
+        </w:rPr>
+        <w:t>UID</w:t>
+      </w:r>
+      <w:proofErr w:type="gramStart"/>
+      <w:r>
+        <w:rPr>
+          <w:rFonts w:ascii="Consolas" w:eastAsia="Times New Roman" w:hAnsi="Consolas" w:cs="Consolas"/>
+          <w:sz w:val="20"/>
+          <w:szCs w:val="20"/>
+          <w:lang w:val="en"/>
+        </w:rPr>
+        <w:t>:</w:t>
+      </w:r>
+      <w:r>
+        <w:rPr>
+          <w:rFonts w:ascii="Consolas" w:eastAsia="Times New Roman" w:hAnsi="Consolas" w:cs="Consolas"/>
+          <w:sz w:val="20"/>
+          <w:szCs w:val="20"/>
+          <w:lang w:val="en"/>
+        </w:rPr>
+        <w:t>4dbe780363a622fc161e0bd79ff95320</w:t>
+      </w:r>
+      <w:proofErr w:type="gramEnd"/>
+    </w:p>
+    <w:p>
+      <w:pPr>
+        <w:tabs>
+          <w:tab w:val="left" w:pos="916"/>
+          <w:tab w:val="left" w:pos="1832"/>
+          <w:tab w:val="left" w:pos="2748"/>
+          <w:tab w:val="left" w:pos="3664"/>
+          <w:tab w:val="left" w:pos="4580"/>
+          <w:tab w:val="left" w:pos="5496"/>
+          <w:tab w:val="left" w:pos="6412"/>
+          <w:tab w:val="left" w:pos="7328"/>
+          <w:tab w:val="left" w:pos="8244"/>
+          <w:tab w:val="left" w:pos="9160"/>
+          <w:tab w:val="left" w:pos="10076"/>
+          <w:tab w:val="left" w:pos="10992"/>
+          <w:tab w:val="left" w:pos="11908"/>
+          <w:tab w:val="left" w:pos="12824"/>
+          <w:tab w:val="left" w:pos="13740"/>
+          <w:tab w:val="left" w:pos="14656"/>
+        </w:tabs>
+        <w:spacing w:before="0" w:after="0" w:line="240" w:lineRule="auto"/>
+        <w:rPr>
+          <w:rFonts w:ascii="Consolas" w:eastAsia="Times New Roman" w:hAnsi="Consolas" w:cs="Consolas"/>
+          <w:sz w:val="20"/>
+          <w:szCs w:val="20"/>
+          <w:lang w:val="fr-CA"/>
+        </w:rPr>
+      </w:pPr>
+      <w:r>
+        <w:rPr>
+          <w:rFonts w:ascii="Consolas" w:eastAsia="Times New Roman" w:hAnsi="Consolas" w:cs="Consolas"/>
+          <w:sz w:val="20"/>
+          <w:szCs w:val="20"/>
+          <w:lang w:val="fr-CA"/>
+        </w:rPr>
+        <w:t>DTSTAMP:20150414T182830Z</w:t>
+      </w:r>
+    </w:p>
+    <w:p>
+      <w:pPr>
+        <w:tabs>
+          <w:tab w:val="left" w:pos="916"/>
+          <w:tab w:val="left" w:pos="1832"/>
+          <w:tab w:val="left" w:pos="2748"/>
+          <w:tab w:val="left" w:pos="3664"/>
+          <w:tab w:val="left" w:pos="4580"/>
+          <w:tab w:val="left" w:pos="5496"/>
+          <w:tab w:val="left" w:pos="6412"/>
+          <w:tab w:val="left" w:pos="7328"/>
+          <w:tab w:val="left" w:pos="8244"/>
+          <w:tab w:val="left" w:pos="9160"/>
+          <w:tab w:val="left" w:pos="10076"/>
+          <w:tab w:val="left" w:pos="10992"/>
+          <w:tab w:val="left" w:pos="11908"/>
+          <w:tab w:val="left" w:pos="12824"/>
+          <w:tab w:val="left" w:pos="13740"/>
+          <w:tab w:val="left" w:pos="14656"/>
+        </w:tabs>
+        <w:spacing w:before="0" w:after="0" w:line="240" w:lineRule="auto"/>
+        <w:rPr>
+          <w:rFonts w:ascii="Consolas" w:eastAsia="Times New Roman" w:hAnsi="Consolas" w:cs="Consolas"/>
+          <w:sz w:val="20"/>
+          <w:szCs w:val="20"/>
+          <w:lang w:val="fr-CA"/>
+        </w:rPr>
+      </w:pPr>
+      <w:r>
+        <w:rPr>
+          <w:rFonts w:ascii="Consolas" w:eastAsia="Times New Roman" w:hAnsi="Consolas" w:cs="Consolas"/>
+          <w:sz w:val="20"/>
+          <w:szCs w:val="20"/>
+          <w:lang w:val="fr-CA"/>
+        </w:rPr>
+        <w:t>DTSTART:20150502T131500Z</w:t>
+      </w:r>
+    </w:p>
+    <w:p>
+      <w:pPr>
+        <w:tabs>
+          <w:tab w:val="left" w:pos="916"/>
+          <w:tab w:val="left" w:pos="1832"/>
+          <w:tab w:val="left" w:pos="2748"/>
+          <w:tab w:val="left" w:pos="3664"/>
+          <w:tab w:val="left" w:pos="4580"/>
+          <w:tab w:val="left" w:pos="5496"/>
+          <w:tab w:val="left" w:pos="6412"/>
+          <w:tab w:val="left" w:pos="7328"/>
+          <w:tab w:val="left" w:pos="8244"/>
+          <w:tab w:val="left" w:pos="9160"/>
+          <w:tab w:val="left" w:pos="10076"/>
+          <w:tab w:val="left" w:pos="10992"/>
+          <w:tab w:val="left" w:pos="11908"/>
+          <w:tab w:val="left" w:pos="12824"/>
+          <w:tab w:val="left" w:pos="13740"/>
+          <w:tab w:val="left" w:pos="14656"/>
+        </w:tabs>
+        <w:spacing w:before="0" w:after="0" w:line="240" w:lineRule="auto"/>
+        <w:rPr>
+          <w:rFonts w:ascii="Consolas" w:eastAsia="Times New Roman" w:hAnsi="Consolas" w:cs="Consolas"/>
+          <w:sz w:val="20"/>
+          <w:szCs w:val="20"/>
+        </w:rPr>
+      </w:pPr>
+      <w:r>
+        <w:rPr>
+          <w:rFonts w:ascii="Consolas" w:eastAsia="Times New Roman" w:hAnsi="Consolas" w:cs="Consolas"/>
+          <w:sz w:val="20"/>
+          <w:szCs w:val="20"/>
+        </w:rPr>
+        <w:t>DTEND: 20150502T140000Z</w:t>
+      </w:r>
+    </w:p>
+    <w:p>
+      <w:pPr>
+        <w:tabs>
+          <w:tab w:val="left" w:pos="916"/>
+          <w:tab w:val="left" w:pos="1832"/>
+          <w:tab w:val="left" w:pos="2748"/>
+          <w:tab w:val="left" w:pos="3664"/>
+          <w:tab w:val="left" w:pos="4580"/>
+          <w:tab w:val="left" w:pos="5496"/>
+          <w:tab w:val="left" w:pos="6412"/>
+          <w:tab w:val="left" w:pos="7328"/>
+          <w:tab w:val="left" w:pos="8244"/>
+          <w:tab w:val="left" w:pos="9160"/>
+          <w:tab w:val="left" w:pos="10076"/>
+          <w:tab w:val="left" w:pos="10992"/>
+          <w:tab w:val="left" w:pos="11908"/>
+          <w:tab w:val="left" w:pos="12824"/>
+          <w:tab w:val="left" w:pos="13740"/>
+          <w:tab w:val="left" w:pos="14656"/>
+        </w:tabs>
+        <w:spacing w:before="0" w:after="0" w:line="240" w:lineRule="auto"/>
+        <w:rPr>
+          <w:rFonts w:ascii="Consolas" w:eastAsia="Times New Roman" w:hAnsi="Consolas" w:cs="Consolas"/>
+          <w:sz w:val="20"/>
+          <w:szCs w:val="20"/>
+          <w:lang w:val="en"/>
+        </w:rPr>
+      </w:pPr>
+      <w:proofErr w:type="spellStart"/>
+      <w:r>
+        <w:rPr>
+          <w:rFonts w:ascii="Consolas" w:eastAsia="Times New Roman" w:hAnsi="Consolas" w:cs="Consolas"/>
+          <w:sz w:val="20"/>
+          <w:szCs w:val="20"/>
+          <w:lang w:val="en"/>
+        </w:rPr>
+        <w:t>SUMMARY</w:t>
+      </w:r>
+      <w:proofErr w:type="gramStart"/>
+      <w:r>
+        <w:rPr>
+          <w:rFonts w:ascii="Consolas" w:eastAsia="Times New Roman" w:hAnsi="Consolas" w:cs="Consolas"/>
+          <w:sz w:val="20"/>
+          <w:szCs w:val="20"/>
+          <w:lang w:val="en"/>
+        </w:rPr>
+        <w:t>:Appointment</w:t>
+      </w:r>
+      <w:proofErr w:type="spellEnd"/>
+      <w:proofErr w:type="gramEnd"/>
+      <w:r>
+        <w:rPr>
+          <w:rFonts w:ascii="Consolas" w:eastAsia="Times New Roman" w:hAnsi="Consolas" w:cs="Consolas"/>
+          <w:sz w:val="20"/>
+          <w:szCs w:val="20"/>
+          <w:lang w:val="en"/>
+        </w:rPr>
+        <w:t xml:space="preserve"> with Jay Smith, MD at Dallas </w:t>
+      </w:r>
+      <w:r>
+        <w:rPr>
+          <w:rFonts w:ascii="Consolas" w:eastAsia="Times New Roman" w:hAnsi="Consolas" w:cs="Consolas"/>
+          <w:sz w:val="20"/>
+          <w:szCs w:val="20"/>
+          <w:lang w:val="en"/>
+        </w:rPr>
+        <w:t>Veterans Administration Hospital</w:t>
+      </w:r>
+    </w:p>
+    <w:p>
+      <w:pPr>
+        <w:tabs>
+          <w:tab w:val="left" w:pos="916"/>
+          <w:tab w:val="left" w:pos="1832"/>
+          <w:tab w:val="left" w:pos="2748"/>
+          <w:tab w:val="left" w:pos="3664"/>
+          <w:tab w:val="left" w:pos="4580"/>
+          <w:tab w:val="left" w:pos="5496"/>
+          <w:tab w:val="left" w:pos="6412"/>
+          <w:tab w:val="left" w:pos="7328"/>
+          <w:tab w:val="left" w:pos="8244"/>
+          <w:tab w:val="left" w:pos="9160"/>
+          <w:tab w:val="left" w:pos="10076"/>
+          <w:tab w:val="left" w:pos="10992"/>
+          <w:tab w:val="left" w:pos="11908"/>
+          <w:tab w:val="left" w:pos="12824"/>
+          <w:tab w:val="left" w:pos="13740"/>
+          <w:tab w:val="left" w:pos="14656"/>
+        </w:tabs>
+        <w:spacing w:before="0" w:after="0" w:line="240" w:lineRule="auto"/>
+        <w:rPr>
+          <w:rFonts w:ascii="Consolas" w:eastAsia="Times New Roman" w:hAnsi="Consolas" w:cs="Consolas"/>
+          <w:sz w:val="20"/>
+          <w:szCs w:val="20"/>
+          <w:lang w:val="en"/>
+        </w:rPr>
+      </w:pPr>
+      <w:proofErr w:type="spellStart"/>
+      <w:r>
+        <w:rPr>
+          <w:rFonts w:ascii="Consolas" w:eastAsia="Times New Roman" w:hAnsi="Consolas" w:cs="Consolas"/>
+          <w:sz w:val="20"/>
+          <w:szCs w:val="20"/>
+          <w:lang w:val="en"/>
+        </w:rPr>
+        <w:t>LOCATION:Franklin</w:t>
+      </w:r>
+      <w:proofErr w:type="spellEnd"/>
+      <w:r>
+        <w:rPr>
+          <w:rFonts w:ascii="Consolas" w:eastAsia="Times New Roman" w:hAnsi="Consolas" w:cs="Consolas"/>
+          <w:sz w:val="20"/>
+          <w:szCs w:val="20"/>
+          <w:lang w:val="en"/>
+        </w:rPr>
+        <w:t xml:space="preserve"> Building, Room</w:t>
+      </w:r>
+      <w:r>
+        <w:rPr>
+          <w:rFonts w:ascii="Consolas" w:eastAsia="Times New Roman" w:hAnsi="Consolas" w:cs="Consolas"/>
+          <w:sz w:val="20"/>
+          <w:szCs w:val="20"/>
+          <w:lang w:val="en"/>
+        </w:rPr>
+        <w:t>:</w:t>
+      </w:r>
+      <w:bookmarkStart w:id="23" w:name="_GoBack"/>
       <w:bookmarkEnd w:id="23"/>
-    </w:p>
-    <w:p>
-      <w:r>
-        <w:t xml:space="preserve">The </w:t>
+      <w:r>
+        <w:rPr>
+          <w:rFonts w:ascii="Consolas" w:eastAsia="Times New Roman" w:hAnsi="Consolas" w:cs="Consolas"/>
+          <w:sz w:val="20"/>
+          <w:szCs w:val="20"/>
+          <w:lang w:val="en"/>
+        </w:rPr>
+        <w:t xml:space="preserve"> 528</w:t>
+      </w:r>
+    </w:p>
+    <w:p>
+      <w:pPr>
+        <w:tabs>
+          <w:tab w:val="left" w:pos="916"/>
+          <w:tab w:val="left" w:pos="1832"/>
+          <w:tab w:val="left" w:pos="2748"/>
+          <w:tab w:val="left" w:pos="3664"/>
+          <w:tab w:val="left" w:pos="4580"/>
+          <w:tab w:val="left" w:pos="5496"/>
+          <w:tab w:val="left" w:pos="6412"/>
+          <w:tab w:val="left" w:pos="7328"/>
+          <w:tab w:val="left" w:pos="8244"/>
+          <w:tab w:val="left" w:pos="9160"/>
+          <w:tab w:val="left" w:pos="10076"/>
+          <w:tab w:val="left" w:pos="10992"/>
+          <w:tab w:val="left" w:pos="11908"/>
+          <w:tab w:val="left" w:pos="12824"/>
+          <w:tab w:val="left" w:pos="13740"/>
+          <w:tab w:val="left" w:pos="14656"/>
+        </w:tabs>
+        <w:spacing w:before="0" w:after="0" w:line="240" w:lineRule="auto"/>
+        <w:rPr>
+          <w:rFonts w:ascii="Consolas" w:eastAsia="Times New Roman" w:hAnsi="Consolas" w:cs="Consolas"/>
+          <w:sz w:val="20"/>
+          <w:szCs w:val="20"/>
+          <w:lang w:val="en"/>
+        </w:rPr>
+      </w:pPr>
+      <w:r>
+        <w:rPr>
+          <w:rFonts w:ascii="Consolas" w:eastAsia="Times New Roman" w:hAnsi="Consolas" w:cs="Consolas"/>
+          <w:sz w:val="20"/>
+          <w:szCs w:val="20"/>
+          <w:lang w:val="en"/>
+        </w:rPr>
+        <w:t>END</w:t>
+      </w:r>
+      <w:proofErr w:type="gramStart"/>
+      <w:r>
+        <w:rPr>
+          <w:rFonts w:ascii="Consolas" w:eastAsia="Times New Roman" w:hAnsi="Consolas" w:cs="Consolas"/>
+          <w:sz w:val="20"/>
+          <w:szCs w:val="20"/>
+          <w:lang w:val="en"/>
+        </w:rPr>
+        <w:t>:VEVENT</w:t>
+      </w:r>
+      <w:proofErr w:type="gramEnd"/>
+    </w:p>
+    <w:p>
+      <w:pPr>
+        <w:tabs>
+          <w:tab w:val="left" w:pos="916"/>
+          <w:tab w:val="left" w:pos="1832"/>
+          <w:tab w:val="left" w:pos="2748"/>
+          <w:tab w:val="left" w:pos="3664"/>
+          <w:tab w:val="left" w:pos="4580"/>
+          <w:tab w:val="left" w:pos="5496"/>
+          <w:tab w:val="left" w:pos="6412"/>
+          <w:tab w:val="left" w:pos="7328"/>
+          <w:tab w:val="left" w:pos="8244"/>
+          <w:tab w:val="left" w:pos="9160"/>
+          <w:tab w:val="left" w:pos="10076"/>
+          <w:tab w:val="left" w:pos="10992"/>
+          <w:tab w:val="left" w:pos="11908"/>
+          <w:tab w:val="left" w:pos="12824"/>
+          <w:tab w:val="left" w:pos="13740"/>
+          <w:tab w:val="left" w:pos="14656"/>
+        </w:tabs>
+        <w:spacing w:before="0" w:after="0" w:line="240" w:lineRule="auto"/>
+        <w:rPr>
+          <w:rFonts w:ascii="Consolas" w:eastAsia="Times New Roman" w:hAnsi="Consolas" w:cs="Consolas"/>
+          <w:sz w:val="20"/>
+          <w:szCs w:val="20"/>
+          <w:lang w:val="en"/>
+        </w:rPr>
+      </w:pPr>
+      <w:r>
+        <w:rPr>
+          <w:rFonts w:ascii="Consolas" w:eastAsia="Times New Roman" w:hAnsi="Consolas" w:cs="Consolas"/>
+          <w:sz w:val="20"/>
+          <w:szCs w:val="20"/>
+          <w:lang w:val="en"/>
+        </w:rPr>
+        <w:t>END</w:t>
+      </w:r>
+      <w:proofErr w:type="gramStart"/>
+      <w:r>
+        <w:rPr>
+          <w:rFonts w:ascii="Consolas" w:eastAsia="Times New Roman" w:hAnsi="Consolas" w:cs="Consolas"/>
+          <w:sz w:val="20"/>
+          <w:szCs w:val="20"/>
+          <w:lang w:val="en"/>
+        </w:rPr>
+        <w:t>:VCALENDAR</w:t>
+      </w:r>
+      <w:proofErr w:type="gramEnd"/>
+    </w:p>
+    <w:p>
+      <w:pPr>
+        <w:pStyle w:val="Heading2"/>
+      </w:pPr>
+      <w:r>
+        <w:t>Checkins Resource Collection</w:t>
+      </w:r>
+    </w:p>
+    <w:p>
+      <w:r>
+        <w:t xml:space="preserve">The Checkins collection only supports a </w:t>
+      </w:r>
+      <w:r>
+        <w:t xml:space="preserve">POST operations.  Checkins are tightly tied to appointments.  Information about a </w:t>
       </w:r>
       <w:proofErr w:type="spellStart"/>
       <w:r>
-        <w:t>Checkins</w:t>
+        <w:t>checkin</w:t>
       </w:r>
       <w:proofErr w:type="spellEnd"/>
       <w:r>
-        <w:t xml:space="preserve"> collection only supports a </w:t>
-      </w:r>
-      <w:r>
-        <w:t xml:space="preserve">POST operations.  </w:t>
-      </w:r>
-      <w:proofErr w:type="spellStart"/>
-      <w:r>
-        <w:t>Checkins</w:t>
-      </w:r>
-      <w:proofErr w:type="spellEnd"/>
-      <w:r>
-        <w:t xml:space="preserve"> are tightly tied to appointments.  Information about a </w:t>
-      </w:r>
-      <w:proofErr w:type="spellStart"/>
-      <w:r>
-        <w:t>checkin</w:t>
-      </w:r>
-      <w:proofErr w:type="spellEnd"/>
-      <w:r>
         <w:t xml:space="preserve"> can be retrieve via a GET to the Appointments collection.</w:t>
       </w:r>
     </w:p>
@@ -7226,7 +7923,7 @@
       <w:r>
         <w:t xml:space="preserve">URI: </w:t>
       </w:r>
-      <w:hyperlink r:id="rId20" w:history="1">
+      <w:hyperlink r:id="rId21" w:history="1">
         <w:r>
           <w:rPr>
             <w:rStyle w:val="Hyperlink"/>
@@ -7329,15 +8026,7 @@
         </w:numPr>
       </w:pPr>
       <w:r>
-        <w:t xml:space="preserve">X-Token: a </w:t>
-      </w:r>
-      <w:proofErr w:type="spellStart"/>
-      <w:r>
-        <w:t>UserToken</w:t>
-      </w:r>
-      <w:proofErr w:type="spellEnd"/>
-      <w:r>
-        <w:t xml:space="preserve"> that represents the currently logged on user</w:t>
+        <w:t>X-Token: a UserToken that represents the currently logged on user</w:t>
       </w:r>
     </w:p>
     <w:p>
@@ -7349,7 +8038,6 @@
         </w:numPr>
       </w:pPr>
       <w:r>
-        <w:lastRenderedPageBreak/>
         <w:t>Request Payload</w:t>
       </w:r>
       <w:proofErr w:type="gramStart"/>
@@ -7427,10 +8115,75 @@
         </w:numPr>
       </w:pPr>
       <w:r>
+        <w:lastRenderedPageBreak/>
         <w:t>X-Directions: a URI to a GET from the Directions collection that will return directions (within the facility) for this appointment</w:t>
       </w:r>
       <w:r>
         <w:t xml:space="preserve"> </w:t>
+      </w:r>
+    </w:p>
+    <w:p>
+      <w:pPr>
+        <w:pStyle w:val="Heading4"/>
+      </w:pPr>
+      <w:r>
+        <w:t>Checkins POST Payload:</w:t>
+      </w:r>
+    </w:p>
+    <w:p>
+      <w:pPr>
+        <w:tabs>
+          <w:tab w:val="left" w:pos="1080"/>
+        </w:tabs>
+      </w:pPr>
+      <w:r>
+        <w:t>Checkin: {</w:t>
+      </w:r>
+      <w:r>
+        <w:tab/>
+      </w:r>
+      <w:proofErr w:type="spellStart"/>
+      <w:r>
+        <w:t>VeteranId</w:t>
+      </w:r>
+      <w:proofErr w:type="spellEnd"/>
+      <w:r>
+        <w:t>: string,</w:t>
+      </w:r>
+      <w:r>
+        <w:br/>
+      </w:r>
+      <w:r>
+        <w:tab/>
+      </w:r>
+      <w:proofErr w:type="spellStart"/>
+      <w:r>
+        <w:t>AppointmentCode</w:t>
+      </w:r>
+      <w:proofErr w:type="spellEnd"/>
+      <w:r>
+        <w:t>: string,</w:t>
+      </w:r>
+      <w:r>
+        <w:br/>
+      </w:r>
+      <w:r>
+        <w:tab/>
+        <w:t>Latitude: number,</w:t>
+      </w:r>
+      <w:r>
+        <w:br/>
+      </w:r>
+      <w:r>
+        <w:tab/>
+        <w:t>Longitude: number</w:t>
+      </w:r>
+      <w:r>
+        <w:br/>
+      </w:r>
+      <w:r>
+        <w:tab/>
+        <w:t>}</w:t>
       </w:r>
     </w:p>
     <w:p>
@@ -7487,7 +8240,7 @@
         </w:rPr>
         <w:t xml:space="preserve">URI: </w:t>
       </w:r>
-      <w:hyperlink r:id="rId21" w:history="1">
+      <w:hyperlink r:id="rId22" w:history="1">
         <w:r>
           <w:rPr>
             <w:rStyle w:val="Hyperlink"/>
@@ -7581,15 +8334,7 @@
         </w:numPr>
       </w:pPr>
       <w:r>
-        <w:t xml:space="preserve">X-Token: a </w:t>
-      </w:r>
-      <w:proofErr w:type="spellStart"/>
-      <w:r>
-        <w:t>UserToken</w:t>
-      </w:r>
-      <w:proofErr w:type="spellEnd"/>
-      <w:r>
-        <w:t xml:space="preserve"> that represents the currently logged on user</w:t>
+        <w:t>X-Token: a UserToken that represents the currently logged on user</w:t>
       </w:r>
     </w:p>
     <w:p>
@@ -7642,7 +8387,7 @@
     </w:p>
     <w:p/>
     <w:sectPr>
-      <w:footerReference w:type="default" r:id="rId22"/>
+      <w:footerReference w:type="default" r:id="rId23"/>
       <w:pgSz w:w="12240" w:h="15840"/>
       <w:pgMar w:top="1440" w:right="1224" w:bottom="1224" w:left="1440" w:header="720" w:footer="720" w:gutter="0"/>
       <w:cols w:space="720"/>
@@ -7679,15 +8424,7 @@
       <w:pStyle w:val="Footer"/>
     </w:pPr>
     <w:r>
-      <w:t xml:space="preserve">Veni VA </w:t>
-    </w:r>
-    <w:proofErr w:type="spellStart"/>
-    <w:r>
-      <w:t>Checkin</w:t>
-    </w:r>
-    <w:proofErr w:type="spellEnd"/>
-    <w:r>
-      <w:t xml:space="preserve"> System</w:t>
+      <w:t>Veni VA Checkin System</w:t>
     </w:r>
     <w:r>
       <w:ptab w:relativeTo="margin" w:alignment="center" w:leader="none"/>
@@ -7714,7 +8451,7 @@
       <w:rPr>
         <w:noProof/>
       </w:rPr>
-      <w:t>12</w:t>
+      <w:t>13</w:t>
     </w:r>
     <w:r>
       <w:rPr>
@@ -12088,11 +12825,11 @@
     <w:uiPriority w:val="9"/>
     <w:unhideWhenUsed/>
     <w:qFormat/>
-    <w:rsid w:val="00B61183"/>
+    <w:rsid w:val="00BA0B78"/>
     <w:pPr>
       <w:keepNext/>
       <w:keepLines/>
-      <w:spacing w:before="40" w:after="0"/>
+      <w:spacing w:before="140" w:after="40"/>
       <w:outlineLvl w:val="1"/>
     </w:pPr>
     <w:rPr>
@@ -12149,6 +12886,7 @@
   <w:style w:type="character" w:default="1" w:styleId="DefaultParagraphFont">
     <w:name w:val="Default Paragraph Font"/>
     <w:uiPriority w:val="1"/>
+    <w:semiHidden/>
     <w:unhideWhenUsed/>
   </w:style>
   <w:style w:type="table" w:default="1" w:styleId="TableNormal">
@@ -12191,7 +12929,7 @@
     <w:basedOn w:val="DefaultParagraphFont"/>
     <w:link w:val="Heading2"/>
     <w:uiPriority w:val="9"/>
-    <w:rsid w:val="00B61183"/>
+    <w:rsid w:val="00BA0B78"/>
     <w:rPr>
       <w:rFonts w:asciiTheme="majorHAnsi" w:eastAsiaTheme="majorEastAsia" w:hAnsiTheme="majorHAnsi" w:cstheme="majorBidi"/>
       <w:color w:val="2E74B5" w:themeColor="accent1" w:themeShade="BF"/>
@@ -12540,6 +13278,54 @@
       <w:color w:val="2E74B5" w:themeColor="accent1" w:themeShade="BF"/>
     </w:rPr>
   </w:style>
+  <w:style w:type="paragraph" w:styleId="HTMLPreformatted">
+    <w:name w:val="HTML Preformatted"/>
+    <w:basedOn w:val="Normal"/>
+    <w:link w:val="HTMLPreformattedChar"/>
+    <w:uiPriority w:val="99"/>
+    <w:semiHidden/>
+    <w:unhideWhenUsed/>
+    <w:rsid w:val="001B699D"/>
+    <w:pPr>
+      <w:tabs>
+        <w:tab w:val="left" w:pos="916"/>
+        <w:tab w:val="left" w:pos="1832"/>
+        <w:tab w:val="left" w:pos="2748"/>
+        <w:tab w:val="left" w:pos="3664"/>
+        <w:tab w:val="left" w:pos="4580"/>
+        <w:tab w:val="left" w:pos="5496"/>
+        <w:tab w:val="left" w:pos="6412"/>
+        <w:tab w:val="left" w:pos="7328"/>
+        <w:tab w:val="left" w:pos="8244"/>
+        <w:tab w:val="left" w:pos="9160"/>
+        <w:tab w:val="left" w:pos="10076"/>
+        <w:tab w:val="left" w:pos="10992"/>
+        <w:tab w:val="left" w:pos="11908"/>
+        <w:tab w:val="left" w:pos="12824"/>
+        <w:tab w:val="left" w:pos="13740"/>
+        <w:tab w:val="left" w:pos="14656"/>
+      </w:tabs>
+      <w:spacing w:before="0" w:after="0" w:line="240" w:lineRule="auto"/>
+    </w:pPr>
+    <w:rPr>
+      <w:rFonts w:ascii="Courier New" w:eastAsia="Times New Roman" w:hAnsi="Courier New" w:cs="Courier New"/>
+      <w:sz w:val="20"/>
+      <w:szCs w:val="20"/>
+    </w:rPr>
+  </w:style>
+  <w:style w:type="character" w:customStyle="1" w:styleId="HTMLPreformattedChar">
+    <w:name w:val="HTML Preformatted Char"/>
+    <w:basedOn w:val="DefaultParagraphFont"/>
+    <w:link w:val="HTMLPreformatted"/>
+    <w:uiPriority w:val="99"/>
+    <w:semiHidden/>
+    <w:rsid w:val="001B699D"/>
+    <w:rPr>
+      <w:rFonts w:ascii="Courier New" w:eastAsia="Times New Roman" w:hAnsi="Courier New" w:cs="Courier New"/>
+      <w:sz w:val="20"/>
+      <w:szCs w:val="20"/>
+    </w:rPr>
+  </w:style>
 </w:styles>
 </file>
 
@@ -12809,7 +13595,7 @@
 </file>
 
 <file path=customXml/itemProps1.xml><?xml version="1.0" encoding="utf-8"?>
-<ds:datastoreItem xmlns:ds="http://schemas.openxmlformats.org/officeDocument/2006/customXml" ds:itemID="{8A72C09A-D321-4DD4-8A3E-ACE4B2D4186D}">
+<ds:datastoreItem xmlns:ds="http://schemas.openxmlformats.org/officeDocument/2006/customXml" ds:itemID="{D6CA19EB-8529-43BC-A2B7-8FC0986202AC}">
   <ds:schemaRefs>
     <ds:schemaRef ds:uri="http://schemas.openxmlformats.org/officeDocument/2006/bibliography"/>
   </ds:schemaRefs>

</xml_diff>

<commit_message>
Final (so far) version of mid-tier API doc
</commit_message>
<xml_diff>
--- a/Mid-Tier API.docx
+++ b/Mid-Tier API.docx
@@ -529,7 +529,7 @@
       <w:pPr>
         <w:pStyle w:val="Heading1"/>
       </w:pPr>
-      <w:bookmarkStart w:id="0" w:name="_Toc416121704"/>
+      <w:bookmarkStart w:id="0" w:name="_Toc417247975"/>
       <w:r>
         <w:lastRenderedPageBreak/>
         <w:t>Change Log</w:t>
@@ -548,7 +548,7 @@
         <w:gridCol w:w="1340"/>
         <w:gridCol w:w="914"/>
         <w:gridCol w:w="1288"/>
-        <w:gridCol w:w="2430"/>
+        <w:gridCol w:w="3636"/>
       </w:tblGrid>
       <w:tr>
         <w:trPr>
@@ -761,7 +761,13 @@
           </w:tcPr>
           <w:p>
             <w:r>
-              <w:t>Tweaks, corrections, etc.</w:t>
+              <w:t xml:space="preserve">Tweaks, corrections, </w:t>
+            </w:r>
+            <w:r>
+              <w:t xml:space="preserve">completions, </w:t>
+            </w:r>
+            <w:r>
+              <w:t>etc.</w:t>
             </w:r>
           </w:p>
         </w:tc>
@@ -800,18 +806,19 @@
             <w:pStyle w:val="TOCHeading"/>
           </w:pPr>
           <w:r>
-            <w:t>Contents</w:t>
+            <w:t>Conten</w:t>
+          </w:r>
+          <w:bookmarkStart w:id="1" w:name="_GoBack"/>
+          <w:bookmarkEnd w:id="1"/>
+          <w:r>
+            <w:t>ts</w:t>
           </w:r>
         </w:p>
         <w:p>
           <w:pPr>
             <w:pStyle w:val="TOC1"/>
-            <w:tabs>
-              <w:tab w:val="right" w:leader="dot" w:pos="9566"/>
-            </w:tabs>
             <w:rPr>
               <w:rFonts w:eastAsiaTheme="minorEastAsia"/>
-              <w:noProof/>
             </w:rPr>
           </w:pPr>
           <w:r>
@@ -823,58 +830,50 @@
           <w:r>
             <w:fldChar w:fldCharType="separate"/>
           </w:r>
-          <w:hyperlink w:anchor="_Toc416121704" w:history="1">
+          <w:hyperlink w:anchor="_Toc417247975" w:history="1">
             <w:r>
               <w:rPr>
                 <w:rStyle w:val="Hyperlink"/>
-                <w:noProof/>
               </w:rPr>
               <w:t>Change Log</w:t>
             </w:r>
             <w:r>
               <w:rPr>
-                <w:noProof/>
                 <w:webHidden/>
               </w:rPr>
               <w:tab/>
             </w:r>
             <w:r>
               <w:rPr>
-                <w:noProof/>
                 <w:webHidden/>
               </w:rPr>
               <w:fldChar w:fldCharType="begin"/>
             </w:r>
             <w:r>
               <w:rPr>
-                <w:noProof/>
-                <w:webHidden/>
-              </w:rPr>
-              <w:instrText xml:space="preserve"> PAGEREF _Toc416121704 \h </w:instrText>
-            </w:r>
-            <w:r>
-              <w:rPr>
-                <w:noProof/>
-                <w:webHidden/>
-              </w:rPr>
-            </w:r>
-            <w:r>
-              <w:rPr>
-                <w:noProof/>
+                <w:webHidden/>
+              </w:rPr>
+              <w:instrText xml:space="preserve"> PAGEREF _Toc417247975 \h </w:instrText>
+            </w:r>
+            <w:r>
+              <w:rPr>
+                <w:webHidden/>
+              </w:rPr>
+            </w:r>
+            <w:r>
+              <w:rPr>
                 <w:webHidden/>
               </w:rPr>
               <w:fldChar w:fldCharType="separate"/>
             </w:r>
             <w:r>
               <w:rPr>
-                <w:noProof/>
-                <w:webHidden/>
-              </w:rPr>
-              <w:t>2</w:t>
-            </w:r>
-            <w:r>
-              <w:rPr>
-                <w:noProof/>
+                <w:webHidden/>
+              </w:rPr>
+              <w:t>1</w:t>
+            </w:r>
+            <w:r>
+              <w:rPr>
                 <w:webHidden/>
               </w:rPr>
               <w:fldChar w:fldCharType="end"/>
@@ -884,21 +883,303 @@
         <w:p>
           <w:pPr>
             <w:pStyle w:val="TOC1"/>
-            <w:tabs>
-              <w:tab w:val="right" w:leader="dot" w:pos="9566"/>
-            </w:tabs>
+            <w:rPr>
+              <w:rFonts w:eastAsiaTheme="minorEastAsia"/>
+            </w:rPr>
+          </w:pPr>
+          <w:hyperlink w:anchor="_Toc417247976" w:history="1">
+            <w:r>
+              <w:rPr>
+                <w:rStyle w:val="Hyperlink"/>
+              </w:rPr>
+              <w:t>Overview</w:t>
+            </w:r>
+            <w:r>
+              <w:rPr>
+                <w:webHidden/>
+              </w:rPr>
+              <w:tab/>
+            </w:r>
+            <w:r>
+              <w:rPr>
+                <w:webHidden/>
+              </w:rPr>
+              <w:fldChar w:fldCharType="begin"/>
+            </w:r>
+            <w:r>
+              <w:rPr>
+                <w:webHidden/>
+              </w:rPr>
+              <w:instrText xml:space="preserve"> PAGEREF _Toc417247976 \h </w:instrText>
+            </w:r>
+            <w:r>
+              <w:rPr>
+                <w:webHidden/>
+              </w:rPr>
+            </w:r>
+            <w:r>
+              <w:rPr>
+                <w:webHidden/>
+              </w:rPr>
+              <w:fldChar w:fldCharType="separate"/>
+            </w:r>
+            <w:r>
+              <w:rPr>
+                <w:webHidden/>
+              </w:rPr>
+              <w:t>3</w:t>
+            </w:r>
+            <w:r>
+              <w:rPr>
+                <w:webHidden/>
+              </w:rPr>
+              <w:fldChar w:fldCharType="end"/>
+            </w:r>
+          </w:hyperlink>
+        </w:p>
+        <w:p>
+          <w:pPr>
+            <w:pStyle w:val="TOC2"/>
+            <w:rPr>
+              <w:rFonts w:eastAsiaTheme="minorEastAsia"/>
+            </w:rPr>
+          </w:pPr>
+          <w:hyperlink w:anchor="_Toc417247977" w:history="1">
+            <w:r>
+              <w:rPr>
+                <w:rStyle w:val="Hyperlink"/>
+              </w:rPr>
+              <w:t>API Verbs</w:t>
+            </w:r>
+            <w:r>
+              <w:rPr>
+                <w:webHidden/>
+              </w:rPr>
+              <w:tab/>
+            </w:r>
+            <w:r>
+              <w:rPr>
+                <w:webHidden/>
+              </w:rPr>
+              <w:fldChar w:fldCharType="begin"/>
+            </w:r>
+            <w:r>
+              <w:rPr>
+                <w:webHidden/>
+              </w:rPr>
+              <w:instrText xml:space="preserve"> PAGEREF _Toc417247977 \h </w:instrText>
+            </w:r>
+            <w:r>
+              <w:rPr>
+                <w:webHidden/>
+              </w:rPr>
+            </w:r>
+            <w:r>
+              <w:rPr>
+                <w:webHidden/>
+              </w:rPr>
+              <w:fldChar w:fldCharType="separate"/>
+            </w:r>
+            <w:r>
+              <w:rPr>
+                <w:webHidden/>
+              </w:rPr>
+              <w:t>3</w:t>
+            </w:r>
+            <w:r>
+              <w:rPr>
+                <w:webHidden/>
+              </w:rPr>
+              <w:fldChar w:fldCharType="end"/>
+            </w:r>
+          </w:hyperlink>
+        </w:p>
+        <w:p>
+          <w:pPr>
+            <w:pStyle w:val="TOC2"/>
+            <w:rPr>
+              <w:rFonts w:eastAsiaTheme="minorEastAsia"/>
+            </w:rPr>
+          </w:pPr>
+          <w:hyperlink w:anchor="_Toc417247978" w:history="1">
+            <w:r>
+              <w:rPr>
+                <w:rStyle w:val="Hyperlink"/>
+              </w:rPr>
+              <w:t>Query Strings</w:t>
+            </w:r>
+            <w:r>
+              <w:rPr>
+                <w:webHidden/>
+              </w:rPr>
+              <w:tab/>
+            </w:r>
+            <w:r>
+              <w:rPr>
+                <w:webHidden/>
+              </w:rPr>
+              <w:fldChar w:fldCharType="begin"/>
+            </w:r>
+            <w:r>
+              <w:rPr>
+                <w:webHidden/>
+              </w:rPr>
+              <w:instrText xml:space="preserve"> PAGEREF _Toc417247978 \h </w:instrText>
+            </w:r>
+            <w:r>
+              <w:rPr>
+                <w:webHidden/>
+              </w:rPr>
+            </w:r>
+            <w:r>
+              <w:rPr>
+                <w:webHidden/>
+              </w:rPr>
+              <w:fldChar w:fldCharType="separate"/>
+            </w:r>
+            <w:r>
+              <w:rPr>
+                <w:webHidden/>
+              </w:rPr>
+              <w:t>4</w:t>
+            </w:r>
+            <w:r>
+              <w:rPr>
+                <w:webHidden/>
+              </w:rPr>
+              <w:fldChar w:fldCharType="end"/>
+            </w:r>
+          </w:hyperlink>
+        </w:p>
+        <w:p>
+          <w:pPr>
+            <w:pStyle w:val="TOC2"/>
+            <w:rPr>
+              <w:rFonts w:eastAsiaTheme="minorEastAsia"/>
+            </w:rPr>
+          </w:pPr>
+          <w:hyperlink w:anchor="_Toc417247979" w:history="1">
+            <w:r>
+              <w:rPr>
+                <w:rStyle w:val="Hyperlink"/>
+              </w:rPr>
+              <w:t>HTTP Headers</w:t>
+            </w:r>
+            <w:r>
+              <w:rPr>
+                <w:webHidden/>
+              </w:rPr>
+              <w:tab/>
+            </w:r>
+            <w:r>
+              <w:rPr>
+                <w:webHidden/>
+              </w:rPr>
+              <w:fldChar w:fldCharType="begin"/>
+            </w:r>
+            <w:r>
+              <w:rPr>
+                <w:webHidden/>
+              </w:rPr>
+              <w:instrText xml:space="preserve"> PAGEREF _Toc417247979 \h </w:instrText>
+            </w:r>
+            <w:r>
+              <w:rPr>
+                <w:webHidden/>
+              </w:rPr>
+            </w:r>
+            <w:r>
+              <w:rPr>
+                <w:webHidden/>
+              </w:rPr>
+              <w:fldChar w:fldCharType="separate"/>
+            </w:r>
+            <w:r>
+              <w:rPr>
+                <w:webHidden/>
+              </w:rPr>
+              <w:t>4</w:t>
+            </w:r>
+            <w:r>
+              <w:rPr>
+                <w:webHidden/>
+              </w:rPr>
+              <w:fldChar w:fldCharType="end"/>
+            </w:r>
+          </w:hyperlink>
+        </w:p>
+        <w:p>
+          <w:pPr>
+            <w:pStyle w:val="TOC2"/>
+            <w:rPr>
+              <w:rFonts w:eastAsiaTheme="minorEastAsia"/>
+            </w:rPr>
+          </w:pPr>
+          <w:hyperlink w:anchor="_Toc417247980" w:history="1">
+            <w:r>
+              <w:rPr>
+                <w:rStyle w:val="Hyperlink"/>
+              </w:rPr>
+              <w:t>Payload Format – Header Specification</w:t>
+            </w:r>
+            <w:r>
+              <w:rPr>
+                <w:webHidden/>
+              </w:rPr>
+              <w:tab/>
+            </w:r>
+            <w:r>
+              <w:rPr>
+                <w:webHidden/>
+              </w:rPr>
+              <w:fldChar w:fldCharType="begin"/>
+            </w:r>
+            <w:r>
+              <w:rPr>
+                <w:webHidden/>
+              </w:rPr>
+              <w:instrText xml:space="preserve"> PAGEREF _Toc417247980 \h </w:instrText>
+            </w:r>
+            <w:r>
+              <w:rPr>
+                <w:webHidden/>
+              </w:rPr>
+            </w:r>
+            <w:r>
+              <w:rPr>
+                <w:webHidden/>
+              </w:rPr>
+              <w:fldChar w:fldCharType="separate"/>
+            </w:r>
+            <w:r>
+              <w:rPr>
+                <w:webHidden/>
+              </w:rPr>
+              <w:t>4</w:t>
+            </w:r>
+            <w:r>
+              <w:rPr>
+                <w:webHidden/>
+              </w:rPr>
+              <w:fldChar w:fldCharType="end"/>
+            </w:r>
+          </w:hyperlink>
+        </w:p>
+        <w:p>
+          <w:pPr>
+            <w:pStyle w:val="TOC3"/>
             <w:rPr>
               <w:rFonts w:eastAsiaTheme="minorEastAsia"/>
               <w:noProof/>
             </w:rPr>
           </w:pPr>
-          <w:hyperlink w:anchor="_Toc416121705" w:history="1">
+          <w:hyperlink w:anchor="_Toc417247981" w:history="1">
             <w:r>
               <w:rPr>
                 <w:rStyle w:val="Hyperlink"/>
                 <w:noProof/>
               </w:rPr>
-              <w:t>Overview</w:t>
+              <w:t>GET Request Headers:</w:t>
             </w:r>
             <w:r>
               <w:rPr>
@@ -919,7 +1200,73 @@
                 <w:noProof/>
                 <w:webHidden/>
               </w:rPr>
-              <w:instrText xml:space="preserve"> PAGEREF _Toc416121705 \h </w:instrText>
+              <w:instrText xml:space="preserve"> PAGEREF _Toc417247981 \h </w:instrText>
+            </w:r>
+            <w:r>
+              <w:rPr>
+                <w:noProof/>
+                <w:webHidden/>
+              </w:rPr>
+            </w:r>
+            <w:r>
+              <w:rPr>
+                <w:noProof/>
+                <w:webHidden/>
+              </w:rPr>
+              <w:fldChar w:fldCharType="separate"/>
+            </w:r>
+            <w:r>
+              <w:rPr>
+                <w:noProof/>
+                <w:webHidden/>
+              </w:rPr>
+              <w:t>4</w:t>
+            </w:r>
+            <w:r>
+              <w:rPr>
+                <w:noProof/>
+                <w:webHidden/>
+              </w:rPr>
+              <w:fldChar w:fldCharType="end"/>
+            </w:r>
+          </w:hyperlink>
+        </w:p>
+        <w:p>
+          <w:pPr>
+            <w:pStyle w:val="TOC3"/>
+            <w:rPr>
+              <w:rFonts w:eastAsiaTheme="minorEastAsia"/>
+              <w:noProof/>
+            </w:rPr>
+          </w:pPr>
+          <w:hyperlink w:anchor="_Toc417247982" w:history="1">
+            <w:r>
+              <w:rPr>
+                <w:rStyle w:val="Hyperlink"/>
+                <w:noProof/>
+              </w:rPr>
+              <w:t>POST and PUT Request Headers:</w:t>
+            </w:r>
+            <w:r>
+              <w:rPr>
+                <w:noProof/>
+                <w:webHidden/>
+              </w:rPr>
+              <w:tab/>
+            </w:r>
+            <w:r>
+              <w:rPr>
+                <w:noProof/>
+                <w:webHidden/>
+              </w:rPr>
+              <w:fldChar w:fldCharType="begin"/>
+            </w:r>
+            <w:r>
+              <w:rPr>
+                <w:noProof/>
+                <w:webHidden/>
+              </w:rPr>
+              <w:instrText xml:space="preserve"> PAGEREF _Toc417247982 \h </w:instrText>
             </w:r>
             <w:r>
               <w:rPr>
@@ -953,21 +1300,246 @@
         <w:p>
           <w:pPr>
             <w:pStyle w:val="TOC2"/>
-            <w:tabs>
-              <w:tab w:val="right" w:leader="dot" w:pos="9566"/>
-            </w:tabs>
+            <w:rPr>
+              <w:rFonts w:eastAsiaTheme="minorEastAsia"/>
+            </w:rPr>
+          </w:pPr>
+          <w:hyperlink w:anchor="_Toc417247983" w:history="1">
+            <w:r>
+              <w:rPr>
+                <w:rStyle w:val="Hyperlink"/>
+              </w:rPr>
+              <w:t>Authentication Tokens – X-Token Headers</w:t>
+            </w:r>
+            <w:r>
+              <w:rPr>
+                <w:webHidden/>
+              </w:rPr>
+              <w:tab/>
+            </w:r>
+            <w:r>
+              <w:rPr>
+                <w:webHidden/>
+              </w:rPr>
+              <w:fldChar w:fldCharType="begin"/>
+            </w:r>
+            <w:r>
+              <w:rPr>
+                <w:webHidden/>
+              </w:rPr>
+              <w:instrText xml:space="preserve"> PAGEREF _Toc417247983 \h </w:instrText>
+            </w:r>
+            <w:r>
+              <w:rPr>
+                <w:webHidden/>
+              </w:rPr>
+            </w:r>
+            <w:r>
+              <w:rPr>
+                <w:webHidden/>
+              </w:rPr>
+              <w:fldChar w:fldCharType="separate"/>
+            </w:r>
+            <w:r>
+              <w:rPr>
+                <w:webHidden/>
+              </w:rPr>
+              <w:t>5</w:t>
+            </w:r>
+            <w:r>
+              <w:rPr>
+                <w:webHidden/>
+              </w:rPr>
+              <w:fldChar w:fldCharType="end"/>
+            </w:r>
+          </w:hyperlink>
+        </w:p>
+        <w:p>
+          <w:pPr>
+            <w:pStyle w:val="TOC2"/>
+            <w:rPr>
+              <w:rFonts w:eastAsiaTheme="minorEastAsia"/>
+            </w:rPr>
+          </w:pPr>
+          <w:hyperlink w:anchor="_Toc417247984" w:history="1">
+            <w:r>
+              <w:rPr>
+                <w:rStyle w:val="Hyperlink"/>
+              </w:rPr>
+              <w:t>Returning Error Information</w:t>
+            </w:r>
+            <w:r>
+              <w:rPr>
+                <w:webHidden/>
+              </w:rPr>
+              <w:tab/>
+            </w:r>
+            <w:r>
+              <w:rPr>
+                <w:webHidden/>
+              </w:rPr>
+              <w:fldChar w:fldCharType="begin"/>
+            </w:r>
+            <w:r>
+              <w:rPr>
+                <w:webHidden/>
+              </w:rPr>
+              <w:instrText xml:space="preserve"> PAGEREF _Toc417247984 \h </w:instrText>
+            </w:r>
+            <w:r>
+              <w:rPr>
+                <w:webHidden/>
+              </w:rPr>
+            </w:r>
+            <w:r>
+              <w:rPr>
+                <w:webHidden/>
+              </w:rPr>
+              <w:fldChar w:fldCharType="separate"/>
+            </w:r>
+            <w:r>
+              <w:rPr>
+                <w:webHidden/>
+              </w:rPr>
+              <w:t>5</w:t>
+            </w:r>
+            <w:r>
+              <w:rPr>
+                <w:webHidden/>
+              </w:rPr>
+              <w:fldChar w:fldCharType="end"/>
+            </w:r>
+          </w:hyperlink>
+        </w:p>
+        <w:p>
+          <w:pPr>
+            <w:pStyle w:val="TOC1"/>
+            <w:rPr>
+              <w:rFonts w:eastAsiaTheme="minorEastAsia"/>
+            </w:rPr>
+          </w:pPr>
+          <w:hyperlink w:anchor="_Toc417247985" w:history="1">
+            <w:r>
+              <w:rPr>
+                <w:rStyle w:val="Hyperlink"/>
+              </w:rPr>
+              <w:t>Resources and Resource Operations</w:t>
+            </w:r>
+            <w:r>
+              <w:rPr>
+                <w:webHidden/>
+              </w:rPr>
+              <w:tab/>
+            </w:r>
+            <w:r>
+              <w:rPr>
+                <w:webHidden/>
+              </w:rPr>
+              <w:fldChar w:fldCharType="begin"/>
+            </w:r>
+            <w:r>
+              <w:rPr>
+                <w:webHidden/>
+              </w:rPr>
+              <w:instrText xml:space="preserve"> PAGEREF _Toc417247985 \h </w:instrText>
+            </w:r>
+            <w:r>
+              <w:rPr>
+                <w:webHidden/>
+              </w:rPr>
+            </w:r>
+            <w:r>
+              <w:rPr>
+                <w:webHidden/>
+              </w:rPr>
+              <w:fldChar w:fldCharType="separate"/>
+            </w:r>
+            <w:r>
+              <w:rPr>
+                <w:webHidden/>
+              </w:rPr>
+              <w:t>5</w:t>
+            </w:r>
+            <w:r>
+              <w:rPr>
+                <w:webHidden/>
+              </w:rPr>
+              <w:fldChar w:fldCharType="end"/>
+            </w:r>
+          </w:hyperlink>
+        </w:p>
+        <w:p>
+          <w:pPr>
+            <w:pStyle w:val="TOC2"/>
+            <w:rPr>
+              <w:rFonts w:eastAsiaTheme="minorEastAsia"/>
+            </w:rPr>
+          </w:pPr>
+          <w:hyperlink w:anchor="_Toc417247986" w:history="1">
+            <w:r>
+              <w:rPr>
+                <w:rStyle w:val="Hyperlink"/>
+              </w:rPr>
+              <w:t>NewUsers Resource Collection</w:t>
+            </w:r>
+            <w:r>
+              <w:rPr>
+                <w:webHidden/>
+              </w:rPr>
+              <w:tab/>
+            </w:r>
+            <w:r>
+              <w:rPr>
+                <w:webHidden/>
+              </w:rPr>
+              <w:fldChar w:fldCharType="begin"/>
+            </w:r>
+            <w:r>
+              <w:rPr>
+                <w:webHidden/>
+              </w:rPr>
+              <w:instrText xml:space="preserve"> PAGEREF _Toc417247986 \h </w:instrText>
+            </w:r>
+            <w:r>
+              <w:rPr>
+                <w:webHidden/>
+              </w:rPr>
+            </w:r>
+            <w:r>
+              <w:rPr>
+                <w:webHidden/>
+              </w:rPr>
+              <w:fldChar w:fldCharType="separate"/>
+            </w:r>
+            <w:r>
+              <w:rPr>
+                <w:webHidden/>
+              </w:rPr>
+              <w:t>5</w:t>
+            </w:r>
+            <w:r>
+              <w:rPr>
+                <w:webHidden/>
+              </w:rPr>
+              <w:fldChar w:fldCharType="end"/>
+            </w:r>
+          </w:hyperlink>
+        </w:p>
+        <w:p>
+          <w:pPr>
+            <w:pStyle w:val="TOC3"/>
             <w:rPr>
               <w:rFonts w:eastAsiaTheme="minorEastAsia"/>
               <w:noProof/>
             </w:rPr>
           </w:pPr>
-          <w:hyperlink w:anchor="_Toc416121706" w:history="1">
+          <w:hyperlink w:anchor="_Toc417247987" w:history="1">
             <w:r>
               <w:rPr>
                 <w:rStyle w:val="Hyperlink"/>
                 <w:noProof/>
               </w:rPr>
-              <w:t>API Verbs</w:t>
+              <w:t>Operation: POST</w:t>
             </w:r>
             <w:r>
               <w:rPr>
@@ -988,7 +1560,7 @@
                 <w:noProof/>
                 <w:webHidden/>
               </w:rPr>
-              <w:instrText xml:space="preserve"> PAGEREF _Toc416121706 \h </w:instrText>
+              <w:instrText xml:space="preserve"> PAGEREF _Toc417247987 \h </w:instrText>
             </w:r>
             <w:r>
               <w:rPr>
@@ -1008,7 +1580,7 @@
                 <w:noProof/>
                 <w:webHidden/>
               </w:rPr>
-              <w:t>4</w:t>
+              <w:t>5</w:t>
             </w:r>
             <w:r>
               <w:rPr>
@@ -1022,21 +1594,75 @@
         <w:p>
           <w:pPr>
             <w:pStyle w:val="TOC2"/>
-            <w:tabs>
-              <w:tab w:val="right" w:leader="dot" w:pos="9566"/>
-            </w:tabs>
+            <w:rPr>
+              <w:rFonts w:eastAsiaTheme="minorEastAsia"/>
+            </w:rPr>
+          </w:pPr>
+          <w:hyperlink w:anchor="_Toc417247988" w:history="1">
+            <w:r>
+              <w:rPr>
+                <w:rStyle w:val="Hyperlink"/>
+              </w:rPr>
+              <w:t>Current Users Collection Resource</w:t>
+            </w:r>
+            <w:r>
+              <w:rPr>
+                <w:webHidden/>
+              </w:rPr>
+              <w:tab/>
+            </w:r>
+            <w:r>
+              <w:rPr>
+                <w:webHidden/>
+              </w:rPr>
+              <w:fldChar w:fldCharType="begin"/>
+            </w:r>
+            <w:r>
+              <w:rPr>
+                <w:webHidden/>
+              </w:rPr>
+              <w:instrText xml:space="preserve"> PAGEREF _Toc417247988 \h </w:instrText>
+            </w:r>
+            <w:r>
+              <w:rPr>
+                <w:webHidden/>
+              </w:rPr>
+            </w:r>
+            <w:r>
+              <w:rPr>
+                <w:webHidden/>
+              </w:rPr>
+              <w:fldChar w:fldCharType="separate"/>
+            </w:r>
+            <w:r>
+              <w:rPr>
+                <w:webHidden/>
+              </w:rPr>
+              <w:t>6</w:t>
+            </w:r>
+            <w:r>
+              <w:rPr>
+                <w:webHidden/>
+              </w:rPr>
+              <w:fldChar w:fldCharType="end"/>
+            </w:r>
+          </w:hyperlink>
+        </w:p>
+        <w:p>
+          <w:pPr>
+            <w:pStyle w:val="TOC3"/>
             <w:rPr>
               <w:rFonts w:eastAsiaTheme="minorEastAsia"/>
               <w:noProof/>
             </w:rPr>
           </w:pPr>
-          <w:hyperlink w:anchor="_Toc416121707" w:history="1">
+          <w:hyperlink w:anchor="_Toc417247989" w:history="1">
             <w:r>
               <w:rPr>
                 <w:rStyle w:val="Hyperlink"/>
                 <w:noProof/>
               </w:rPr>
-              <w:t>Query Strings</w:t>
+              <w:t>Operation: POST</w:t>
             </w:r>
             <w:r>
               <w:rPr>
@@ -1057,7 +1683,7 @@
                 <w:noProof/>
                 <w:webHidden/>
               </w:rPr>
-              <w:instrText xml:space="preserve"> PAGEREF _Toc416121707 \h </w:instrText>
+              <w:instrText xml:space="preserve"> PAGEREF _Toc417247989 \h </w:instrText>
             </w:r>
             <w:r>
               <w:rPr>
@@ -1077,7 +1703,205 @@
                 <w:noProof/>
                 <w:webHidden/>
               </w:rPr>
-              <w:t>4</w:t>
+              <w:t>6</w:t>
+            </w:r>
+            <w:r>
+              <w:rPr>
+                <w:noProof/>
+                <w:webHidden/>
+              </w:rPr>
+              <w:fldChar w:fldCharType="end"/>
+            </w:r>
+          </w:hyperlink>
+        </w:p>
+        <w:p>
+          <w:pPr>
+            <w:pStyle w:val="TOC3"/>
+            <w:rPr>
+              <w:rFonts w:eastAsiaTheme="minorEastAsia"/>
+              <w:noProof/>
+            </w:rPr>
+          </w:pPr>
+          <w:hyperlink w:anchor="_Toc417247990" w:history="1">
+            <w:r>
+              <w:rPr>
+                <w:rStyle w:val="Hyperlink"/>
+                <w:noProof/>
+              </w:rPr>
+              <w:t>Operation: GET</w:t>
+            </w:r>
+            <w:r>
+              <w:rPr>
+                <w:noProof/>
+                <w:webHidden/>
+              </w:rPr>
+              <w:tab/>
+            </w:r>
+            <w:r>
+              <w:rPr>
+                <w:noProof/>
+                <w:webHidden/>
+              </w:rPr>
+              <w:fldChar w:fldCharType="begin"/>
+            </w:r>
+            <w:r>
+              <w:rPr>
+                <w:noProof/>
+                <w:webHidden/>
+              </w:rPr>
+              <w:instrText xml:space="preserve"> PAGEREF _Toc417247990 \h </w:instrText>
+            </w:r>
+            <w:r>
+              <w:rPr>
+                <w:noProof/>
+                <w:webHidden/>
+              </w:rPr>
+            </w:r>
+            <w:r>
+              <w:rPr>
+                <w:noProof/>
+                <w:webHidden/>
+              </w:rPr>
+              <w:fldChar w:fldCharType="separate"/>
+            </w:r>
+            <w:r>
+              <w:rPr>
+                <w:noProof/>
+                <w:webHidden/>
+              </w:rPr>
+              <w:t>7</w:t>
+            </w:r>
+            <w:r>
+              <w:rPr>
+                <w:noProof/>
+                <w:webHidden/>
+              </w:rPr>
+              <w:fldChar w:fldCharType="end"/>
+            </w:r>
+          </w:hyperlink>
+        </w:p>
+        <w:p>
+          <w:pPr>
+            <w:pStyle w:val="TOC3"/>
+            <w:rPr>
+              <w:rFonts w:eastAsiaTheme="minorEastAsia"/>
+              <w:noProof/>
+            </w:rPr>
+          </w:pPr>
+          <w:hyperlink w:anchor="_Toc417247991" w:history="1">
+            <w:r>
+              <w:rPr>
+                <w:rStyle w:val="Hyperlink"/>
+                <w:noProof/>
+              </w:rPr>
+              <w:t>Operation: DELETE</w:t>
+            </w:r>
+            <w:r>
+              <w:rPr>
+                <w:noProof/>
+                <w:webHidden/>
+              </w:rPr>
+              <w:tab/>
+            </w:r>
+            <w:r>
+              <w:rPr>
+                <w:noProof/>
+                <w:webHidden/>
+              </w:rPr>
+              <w:fldChar w:fldCharType="begin"/>
+            </w:r>
+            <w:r>
+              <w:rPr>
+                <w:noProof/>
+                <w:webHidden/>
+              </w:rPr>
+              <w:instrText xml:space="preserve"> PAGEREF _Toc417247991 \h </w:instrText>
+            </w:r>
+            <w:r>
+              <w:rPr>
+                <w:noProof/>
+                <w:webHidden/>
+              </w:rPr>
+            </w:r>
+            <w:r>
+              <w:rPr>
+                <w:noProof/>
+                <w:webHidden/>
+              </w:rPr>
+              <w:fldChar w:fldCharType="separate"/>
+            </w:r>
+            <w:r>
+              <w:rPr>
+                <w:noProof/>
+                <w:webHidden/>
+              </w:rPr>
+              <w:t>7</w:t>
+            </w:r>
+            <w:r>
+              <w:rPr>
+                <w:noProof/>
+                <w:webHidden/>
+              </w:rPr>
+              <w:fldChar w:fldCharType="end"/>
+            </w:r>
+          </w:hyperlink>
+        </w:p>
+        <w:p>
+          <w:pPr>
+            <w:pStyle w:val="TOC3"/>
+            <w:rPr>
+              <w:rFonts w:eastAsiaTheme="minorEastAsia"/>
+              <w:noProof/>
+            </w:rPr>
+          </w:pPr>
+          <w:hyperlink w:anchor="_Toc417247992" w:history="1">
+            <w:r>
+              <w:rPr>
+                <w:rStyle w:val="Hyperlink"/>
+                <w:noProof/>
+              </w:rPr>
+              <w:t>Operation: PUT</w:t>
+            </w:r>
+            <w:r>
+              <w:rPr>
+                <w:noProof/>
+                <w:webHidden/>
+              </w:rPr>
+              <w:tab/>
+            </w:r>
+            <w:r>
+              <w:rPr>
+                <w:noProof/>
+                <w:webHidden/>
+              </w:rPr>
+              <w:fldChar w:fldCharType="begin"/>
+            </w:r>
+            <w:r>
+              <w:rPr>
+                <w:noProof/>
+                <w:webHidden/>
+              </w:rPr>
+              <w:instrText xml:space="preserve"> PAGEREF _Toc417247992 \h </w:instrText>
+            </w:r>
+            <w:r>
+              <w:rPr>
+                <w:noProof/>
+                <w:webHidden/>
+              </w:rPr>
+            </w:r>
+            <w:r>
+              <w:rPr>
+                <w:noProof/>
+                <w:webHidden/>
+              </w:rPr>
+              <w:fldChar w:fldCharType="separate"/>
+            </w:r>
+            <w:r>
+              <w:rPr>
+                <w:noProof/>
+                <w:webHidden/>
+              </w:rPr>
+              <w:t>7</w:t>
             </w:r>
             <w:r>
               <w:rPr>
@@ -1091,21 +1915,75 @@
         <w:p>
           <w:pPr>
             <w:pStyle w:val="TOC2"/>
-            <w:tabs>
-              <w:tab w:val="right" w:leader="dot" w:pos="9566"/>
-            </w:tabs>
+            <w:rPr>
+              <w:rFonts w:eastAsiaTheme="minorEastAsia"/>
+            </w:rPr>
+          </w:pPr>
+          <w:hyperlink w:anchor="_Toc417247993" w:history="1">
+            <w:r>
+              <w:rPr>
+                <w:rStyle w:val="Hyperlink"/>
+              </w:rPr>
+              <w:t>Passwords Resource Collection</w:t>
+            </w:r>
+            <w:r>
+              <w:rPr>
+                <w:webHidden/>
+              </w:rPr>
+              <w:tab/>
+            </w:r>
+            <w:r>
+              <w:rPr>
+                <w:webHidden/>
+              </w:rPr>
+              <w:fldChar w:fldCharType="begin"/>
+            </w:r>
+            <w:r>
+              <w:rPr>
+                <w:webHidden/>
+              </w:rPr>
+              <w:instrText xml:space="preserve"> PAGEREF _Toc417247993 \h </w:instrText>
+            </w:r>
+            <w:r>
+              <w:rPr>
+                <w:webHidden/>
+              </w:rPr>
+            </w:r>
+            <w:r>
+              <w:rPr>
+                <w:webHidden/>
+              </w:rPr>
+              <w:fldChar w:fldCharType="separate"/>
+            </w:r>
+            <w:r>
+              <w:rPr>
+                <w:webHidden/>
+              </w:rPr>
+              <w:t>8</w:t>
+            </w:r>
+            <w:r>
+              <w:rPr>
+                <w:webHidden/>
+              </w:rPr>
+              <w:fldChar w:fldCharType="end"/>
+            </w:r>
+          </w:hyperlink>
+        </w:p>
+        <w:p>
+          <w:pPr>
+            <w:pStyle w:val="TOC3"/>
             <w:rPr>
               <w:rFonts w:eastAsiaTheme="minorEastAsia"/>
               <w:noProof/>
             </w:rPr>
           </w:pPr>
-          <w:hyperlink w:anchor="_Toc416121708" w:history="1">
+          <w:hyperlink w:anchor="_Toc417247994" w:history="1">
             <w:r>
               <w:rPr>
                 <w:rStyle w:val="Hyperlink"/>
                 <w:noProof/>
               </w:rPr>
-              <w:t>HTTP Headers</w:t>
+              <w:t>Operation: PUT</w:t>
             </w:r>
             <w:r>
               <w:rPr>
@@ -1126,7 +2004,7 @@
                 <w:noProof/>
                 <w:webHidden/>
               </w:rPr>
-              <w:instrText xml:space="preserve"> PAGEREF _Toc416121708 \h </w:instrText>
+              <w:instrText xml:space="preserve"> PAGEREF _Toc417247994 \h </w:instrText>
             </w:r>
             <w:r>
               <w:rPr>
@@ -1146,7 +2024,7 @@
                 <w:noProof/>
                 <w:webHidden/>
               </w:rPr>
-              <w:t>5</w:t>
+              <w:t>8</w:t>
             </w:r>
             <w:r>
               <w:rPr>
@@ -1160,21 +2038,75 @@
         <w:p>
           <w:pPr>
             <w:pStyle w:val="TOC2"/>
-            <w:tabs>
-              <w:tab w:val="right" w:leader="dot" w:pos="9566"/>
-            </w:tabs>
+            <w:rPr>
+              <w:rFonts w:eastAsiaTheme="minorEastAsia"/>
+            </w:rPr>
+          </w:pPr>
+          <w:hyperlink w:anchor="_Toc417247995" w:history="1">
+            <w:r>
+              <w:rPr>
+                <w:rStyle w:val="Hyperlink"/>
+              </w:rPr>
+              <w:t>VaFacilities Resource Collection</w:t>
+            </w:r>
+            <w:r>
+              <w:rPr>
+                <w:webHidden/>
+              </w:rPr>
+              <w:tab/>
+            </w:r>
+            <w:r>
+              <w:rPr>
+                <w:webHidden/>
+              </w:rPr>
+              <w:fldChar w:fldCharType="begin"/>
+            </w:r>
+            <w:r>
+              <w:rPr>
+                <w:webHidden/>
+              </w:rPr>
+              <w:instrText xml:space="preserve"> PAGEREF _Toc417247995 \h </w:instrText>
+            </w:r>
+            <w:r>
+              <w:rPr>
+                <w:webHidden/>
+              </w:rPr>
+            </w:r>
+            <w:r>
+              <w:rPr>
+                <w:webHidden/>
+              </w:rPr>
+              <w:fldChar w:fldCharType="separate"/>
+            </w:r>
+            <w:r>
+              <w:rPr>
+                <w:webHidden/>
+              </w:rPr>
+              <w:t>8</w:t>
+            </w:r>
+            <w:r>
+              <w:rPr>
+                <w:webHidden/>
+              </w:rPr>
+              <w:fldChar w:fldCharType="end"/>
+            </w:r>
+          </w:hyperlink>
+        </w:p>
+        <w:p>
+          <w:pPr>
+            <w:pStyle w:val="TOC3"/>
             <w:rPr>
               <w:rFonts w:eastAsiaTheme="minorEastAsia"/>
               <w:noProof/>
             </w:rPr>
           </w:pPr>
-          <w:hyperlink w:anchor="_Toc416121709" w:history="1">
+          <w:hyperlink w:anchor="_Toc417247996" w:history="1">
             <w:r>
               <w:rPr>
                 <w:rStyle w:val="Hyperlink"/>
                 <w:noProof/>
               </w:rPr>
-              <w:t>Payload Format</w:t>
+              <w:t>Operation: GET (collection)</w:t>
             </w:r>
             <w:r>
               <w:rPr>
@@ -1195,7 +2127,7 @@
                 <w:noProof/>
                 <w:webHidden/>
               </w:rPr>
-              <w:instrText xml:space="preserve"> PAGEREF _Toc416121709 \h </w:instrText>
+              <w:instrText xml:space="preserve"> PAGEREF _Toc417247996 \h </w:instrText>
             </w:r>
             <w:r>
               <w:rPr>
@@ -1215,7 +2147,7 @@
                 <w:noProof/>
                 <w:webHidden/>
               </w:rPr>
-              <w:t>5</w:t>
+              <w:t>9</w:t>
             </w:r>
             <w:r>
               <w:rPr>
@@ -1228,22 +2160,19 @@
         </w:p>
         <w:p>
           <w:pPr>
-            <w:pStyle w:val="TOC1"/>
-            <w:tabs>
-              <w:tab w:val="right" w:leader="dot" w:pos="9566"/>
-            </w:tabs>
+            <w:pStyle w:val="TOC3"/>
             <w:rPr>
               <w:rFonts w:eastAsiaTheme="minorEastAsia"/>
               <w:noProof/>
             </w:rPr>
           </w:pPr>
-          <w:hyperlink w:anchor="_Toc416121710" w:history="1">
+          <w:hyperlink w:anchor="_Toc417247997" w:history="1">
             <w:r>
               <w:rPr>
                 <w:rStyle w:val="Hyperlink"/>
                 <w:noProof/>
               </w:rPr>
-              <w:t>Resources and Resource Operations</w:t>
+              <w:t>Operation: GET (element)</w:t>
             </w:r>
             <w:r>
               <w:rPr>
@@ -1264,7 +2193,7 @@
                 <w:noProof/>
                 <w:webHidden/>
               </w:rPr>
-              <w:instrText xml:space="preserve"> PAGEREF _Toc416121710 \h </w:instrText>
+              <w:instrText xml:space="preserve"> PAGEREF _Toc417247997 \h </w:instrText>
             </w:r>
             <w:r>
               <w:rPr>
@@ -1284,7 +2213,7 @@
                 <w:noProof/>
                 <w:webHidden/>
               </w:rPr>
-              <w:t>5</w:t>
+              <w:t>9</w:t>
             </w:r>
             <w:r>
               <w:rPr>
@@ -1298,21 +2227,75 @@
         <w:p>
           <w:pPr>
             <w:pStyle w:val="TOC2"/>
-            <w:tabs>
-              <w:tab w:val="right" w:leader="dot" w:pos="9566"/>
-            </w:tabs>
+            <w:rPr>
+              <w:rFonts w:eastAsiaTheme="minorEastAsia"/>
+            </w:rPr>
+          </w:pPr>
+          <w:hyperlink w:anchor="_Toc417247998" w:history="1">
+            <w:r>
+              <w:rPr>
+                <w:rStyle w:val="Hyperlink"/>
+              </w:rPr>
+              <w:t>FacilityStates Resource Collection</w:t>
+            </w:r>
+            <w:r>
+              <w:rPr>
+                <w:webHidden/>
+              </w:rPr>
+              <w:tab/>
+            </w:r>
+            <w:r>
+              <w:rPr>
+                <w:webHidden/>
+              </w:rPr>
+              <w:fldChar w:fldCharType="begin"/>
+            </w:r>
+            <w:r>
+              <w:rPr>
+                <w:webHidden/>
+              </w:rPr>
+              <w:instrText xml:space="preserve"> PAGEREF _Toc417247998 \h </w:instrText>
+            </w:r>
+            <w:r>
+              <w:rPr>
+                <w:webHidden/>
+              </w:rPr>
+            </w:r>
+            <w:r>
+              <w:rPr>
+                <w:webHidden/>
+              </w:rPr>
+              <w:fldChar w:fldCharType="separate"/>
+            </w:r>
+            <w:r>
+              <w:rPr>
+                <w:webHidden/>
+              </w:rPr>
+              <w:t>10</w:t>
+            </w:r>
+            <w:r>
+              <w:rPr>
+                <w:webHidden/>
+              </w:rPr>
+              <w:fldChar w:fldCharType="end"/>
+            </w:r>
+          </w:hyperlink>
+        </w:p>
+        <w:p>
+          <w:pPr>
+            <w:pStyle w:val="TOC3"/>
             <w:rPr>
               <w:rFonts w:eastAsiaTheme="minorEastAsia"/>
               <w:noProof/>
             </w:rPr>
           </w:pPr>
-          <w:hyperlink w:anchor="_Toc416121711" w:history="1">
+          <w:hyperlink w:anchor="_Toc417247999" w:history="1">
             <w:r>
               <w:rPr>
                 <w:rStyle w:val="Hyperlink"/>
                 <w:noProof/>
               </w:rPr>
-              <w:t>Current Users Collection Resource</w:t>
+              <w:t>Operation: GET (collection)</w:t>
             </w:r>
             <w:r>
               <w:rPr>
@@ -1333,7 +2316,7 @@
                 <w:noProof/>
                 <w:webHidden/>
               </w:rPr>
-              <w:instrText xml:space="preserve"> PAGEREF _Toc416121711 \h </w:instrText>
+              <w:instrText xml:space="preserve"> PAGEREF _Toc417247999 \h </w:instrText>
             </w:r>
             <w:r>
               <w:rPr>
@@ -1353,11 +2336,68 @@
                 <w:noProof/>
                 <w:webHidden/>
               </w:rPr>
-              <w:t>5</w:t>
+              <w:t>10</w:t>
             </w:r>
             <w:r>
               <w:rPr>
                 <w:noProof/>
+                <w:webHidden/>
+              </w:rPr>
+              <w:fldChar w:fldCharType="end"/>
+            </w:r>
+          </w:hyperlink>
+        </w:p>
+        <w:p>
+          <w:pPr>
+            <w:pStyle w:val="TOC2"/>
+            <w:rPr>
+              <w:rFonts w:eastAsiaTheme="minorEastAsia"/>
+            </w:rPr>
+          </w:pPr>
+          <w:hyperlink w:anchor="_Toc417248000" w:history="1">
+            <w:r>
+              <w:rPr>
+                <w:rStyle w:val="Hyperlink"/>
+              </w:rPr>
+              <w:t>Appointments Resource Collection</w:t>
+            </w:r>
+            <w:r>
+              <w:rPr>
+                <w:webHidden/>
+              </w:rPr>
+              <w:tab/>
+            </w:r>
+            <w:r>
+              <w:rPr>
+                <w:webHidden/>
+              </w:rPr>
+              <w:fldChar w:fldCharType="begin"/>
+            </w:r>
+            <w:r>
+              <w:rPr>
+                <w:webHidden/>
+              </w:rPr>
+              <w:instrText xml:space="preserve"> PAGEREF _Toc417248000 \h </w:instrText>
+            </w:r>
+            <w:r>
+              <w:rPr>
+                <w:webHidden/>
+              </w:rPr>
+            </w:r>
+            <w:r>
+              <w:rPr>
+                <w:webHidden/>
+              </w:rPr>
+              <w:fldChar w:fldCharType="separate"/>
+            </w:r>
+            <w:r>
+              <w:rPr>
+                <w:webHidden/>
+              </w:rPr>
+              <w:t>10</w:t>
+            </w:r>
+            <w:r>
+              <w:rPr>
                 <w:webHidden/>
               </w:rPr>
               <w:fldChar w:fldCharType="end"/>
@@ -1367,21 +2407,18 @@
         <w:p>
           <w:pPr>
             <w:pStyle w:val="TOC3"/>
-            <w:tabs>
-              <w:tab w:val="right" w:leader="dot" w:pos="9566"/>
-            </w:tabs>
             <w:rPr>
               <w:rFonts w:eastAsiaTheme="minorEastAsia"/>
               <w:noProof/>
             </w:rPr>
           </w:pPr>
-          <w:hyperlink w:anchor="_Toc416121712" w:history="1">
+          <w:hyperlink w:anchor="_Toc417248001" w:history="1">
             <w:r>
               <w:rPr>
                 <w:rStyle w:val="Hyperlink"/>
                 <w:noProof/>
               </w:rPr>
-              <w:t>Operation: POST</w:t>
+              <w:t>Operation: GET (collection)</w:t>
             </w:r>
             <w:r>
               <w:rPr>
@@ -1402,7 +2439,7 @@
                 <w:noProof/>
                 <w:webHidden/>
               </w:rPr>
-              <w:instrText xml:space="preserve"> PAGEREF _Toc416121712 \h </w:instrText>
+              <w:instrText xml:space="preserve"> PAGEREF _Toc417248001 \h </w:instrText>
             </w:r>
             <w:r>
               <w:rPr>
@@ -1422,7 +2459,7 @@
                 <w:noProof/>
                 <w:webHidden/>
               </w:rPr>
-              <w:t>5</w:t>
+              <w:t>10</w:t>
             </w:r>
             <w:r>
               <w:rPr>
@@ -1436,21 +2473,18 @@
         <w:p>
           <w:pPr>
             <w:pStyle w:val="TOC3"/>
-            <w:tabs>
-              <w:tab w:val="right" w:leader="dot" w:pos="9566"/>
-            </w:tabs>
             <w:rPr>
               <w:rFonts w:eastAsiaTheme="minorEastAsia"/>
               <w:noProof/>
             </w:rPr>
           </w:pPr>
-          <w:hyperlink w:anchor="_Toc416121713" w:history="1">
+          <w:hyperlink w:anchor="_Toc417248002" w:history="1">
             <w:r>
               <w:rPr>
                 <w:rStyle w:val="Hyperlink"/>
                 <w:noProof/>
               </w:rPr>
-              <w:t>Operation: GET</w:t>
+              <w:t>Operation: GET (element)</w:t>
             </w:r>
             <w:r>
               <w:rPr>
@@ -1471,7 +2505,7 @@
                 <w:noProof/>
                 <w:webHidden/>
               </w:rPr>
-              <w:instrText xml:space="preserve"> PAGEREF _Toc416121713 \h </w:instrText>
+              <w:instrText xml:space="preserve"> PAGEREF _Toc417248002 \h </w:instrText>
             </w:r>
             <w:r>
               <w:rPr>
@@ -1491,11 +2525,68 @@
                 <w:noProof/>
                 <w:webHidden/>
               </w:rPr>
-              <w:t>6</w:t>
+              <w:t>11</w:t>
             </w:r>
             <w:r>
               <w:rPr>
                 <w:noProof/>
+                <w:webHidden/>
+              </w:rPr>
+              <w:fldChar w:fldCharType="end"/>
+            </w:r>
+          </w:hyperlink>
+        </w:p>
+        <w:p>
+          <w:pPr>
+            <w:pStyle w:val="TOC2"/>
+            <w:rPr>
+              <w:rFonts w:eastAsiaTheme="minorEastAsia"/>
+            </w:rPr>
+          </w:pPr>
+          <w:hyperlink w:anchor="_Toc417248003" w:history="1">
+            <w:r>
+              <w:rPr>
+                <w:rStyle w:val="Hyperlink"/>
+              </w:rPr>
+              <w:t>CalendarItems Resource Collection</w:t>
+            </w:r>
+            <w:r>
+              <w:rPr>
+                <w:webHidden/>
+              </w:rPr>
+              <w:tab/>
+            </w:r>
+            <w:r>
+              <w:rPr>
+                <w:webHidden/>
+              </w:rPr>
+              <w:fldChar w:fldCharType="begin"/>
+            </w:r>
+            <w:r>
+              <w:rPr>
+                <w:webHidden/>
+              </w:rPr>
+              <w:instrText xml:space="preserve"> PAGEREF _Toc417248003 \h </w:instrText>
+            </w:r>
+            <w:r>
+              <w:rPr>
+                <w:webHidden/>
+              </w:rPr>
+            </w:r>
+            <w:r>
+              <w:rPr>
+                <w:webHidden/>
+              </w:rPr>
+              <w:fldChar w:fldCharType="separate"/>
+            </w:r>
+            <w:r>
+              <w:rPr>
+                <w:webHidden/>
+              </w:rPr>
+              <w:t>12</w:t>
+            </w:r>
+            <w:r>
+              <w:rPr>
                 <w:webHidden/>
               </w:rPr>
               <w:fldChar w:fldCharType="end"/>
@@ -1505,21 +2596,18 @@
         <w:p>
           <w:pPr>
             <w:pStyle w:val="TOC3"/>
-            <w:tabs>
-              <w:tab w:val="right" w:leader="dot" w:pos="9566"/>
-            </w:tabs>
             <w:rPr>
               <w:rFonts w:eastAsiaTheme="minorEastAsia"/>
               <w:noProof/>
             </w:rPr>
           </w:pPr>
-          <w:hyperlink w:anchor="_Toc416121714" w:history="1">
+          <w:hyperlink w:anchor="_Toc417248004" w:history="1">
             <w:r>
               <w:rPr>
                 <w:rStyle w:val="Hyperlink"/>
                 <w:noProof/>
               </w:rPr>
-              <w:t>Operation: DELETE</w:t>
+              <w:t>Operation: GET (element)</w:t>
             </w:r>
             <w:r>
               <w:rPr>
@@ -1540,7 +2628,7 @@
                 <w:noProof/>
                 <w:webHidden/>
               </w:rPr>
-              <w:instrText xml:space="preserve"> PAGEREF _Toc416121714 \h </w:instrText>
+              <w:instrText xml:space="preserve"> PAGEREF _Toc417248004 \h </w:instrText>
             </w:r>
             <w:r>
               <w:rPr>
@@ -1560,7 +2648,7 @@
                 <w:noProof/>
                 <w:webHidden/>
               </w:rPr>
-              <w:t>6</w:t>
+              <w:t>12</w:t>
             </w:r>
             <w:r>
               <w:rPr>
@@ -1574,21 +2662,75 @@
         <w:p>
           <w:pPr>
             <w:pStyle w:val="TOC2"/>
-            <w:tabs>
-              <w:tab w:val="right" w:leader="dot" w:pos="9566"/>
-            </w:tabs>
+            <w:rPr>
+              <w:rFonts w:eastAsiaTheme="minorEastAsia"/>
+            </w:rPr>
+          </w:pPr>
+          <w:hyperlink w:anchor="_Toc417248005" w:history="1">
+            <w:r>
+              <w:rPr>
+                <w:rStyle w:val="Hyperlink"/>
+              </w:rPr>
+              <w:t>Checkins Resource Collection</w:t>
+            </w:r>
+            <w:r>
+              <w:rPr>
+                <w:webHidden/>
+              </w:rPr>
+              <w:tab/>
+            </w:r>
+            <w:r>
+              <w:rPr>
+                <w:webHidden/>
+              </w:rPr>
+              <w:fldChar w:fldCharType="begin"/>
+            </w:r>
+            <w:r>
+              <w:rPr>
+                <w:webHidden/>
+              </w:rPr>
+              <w:instrText xml:space="preserve"> PAGEREF _Toc417248005 \h </w:instrText>
+            </w:r>
+            <w:r>
+              <w:rPr>
+                <w:webHidden/>
+              </w:rPr>
+            </w:r>
+            <w:r>
+              <w:rPr>
+                <w:webHidden/>
+              </w:rPr>
+              <w:fldChar w:fldCharType="separate"/>
+            </w:r>
+            <w:r>
+              <w:rPr>
+                <w:webHidden/>
+              </w:rPr>
+              <w:t>12</w:t>
+            </w:r>
+            <w:r>
+              <w:rPr>
+                <w:webHidden/>
+              </w:rPr>
+              <w:fldChar w:fldCharType="end"/>
+            </w:r>
+          </w:hyperlink>
+        </w:p>
+        <w:p>
+          <w:pPr>
+            <w:pStyle w:val="TOC3"/>
             <w:rPr>
               <w:rFonts w:eastAsiaTheme="minorEastAsia"/>
               <w:noProof/>
             </w:rPr>
           </w:pPr>
-          <w:hyperlink w:anchor="_Toc416121715" w:history="1">
+          <w:hyperlink w:anchor="_Toc417248006" w:history="1">
             <w:r>
               <w:rPr>
                 <w:rStyle w:val="Hyperlink"/>
                 <w:noProof/>
               </w:rPr>
-              <w:t>NewUsers Resource Collection</w:t>
+              <w:t>Operation: POST</w:t>
             </w:r>
             <w:r>
               <w:rPr>
@@ -1609,7 +2751,7 @@
                 <w:noProof/>
                 <w:webHidden/>
               </w:rPr>
-              <w:instrText xml:space="preserve"> PAGEREF _Toc416121715 \h </w:instrText>
+              <w:instrText xml:space="preserve"> PAGEREF _Toc417248006 \h </w:instrText>
             </w:r>
             <w:r>
               <w:rPr>
@@ -1629,11 +2771,68 @@
                 <w:noProof/>
                 <w:webHidden/>
               </w:rPr>
-              <w:t>7</w:t>
+              <w:t>12</w:t>
             </w:r>
             <w:r>
               <w:rPr>
                 <w:noProof/>
+                <w:webHidden/>
+              </w:rPr>
+              <w:fldChar w:fldCharType="end"/>
+            </w:r>
+          </w:hyperlink>
+        </w:p>
+        <w:p>
+          <w:pPr>
+            <w:pStyle w:val="TOC2"/>
+            <w:rPr>
+              <w:rFonts w:eastAsiaTheme="minorEastAsia"/>
+            </w:rPr>
+          </w:pPr>
+          <w:hyperlink w:anchor="_Toc417248007" w:history="1">
+            <w:r>
+              <w:rPr>
+                <w:rStyle w:val="Hyperlink"/>
+              </w:rPr>
+              <w:t>Directions Resource Collections</w:t>
+            </w:r>
+            <w:r>
+              <w:rPr>
+                <w:webHidden/>
+              </w:rPr>
+              <w:tab/>
+            </w:r>
+            <w:r>
+              <w:rPr>
+                <w:webHidden/>
+              </w:rPr>
+              <w:fldChar w:fldCharType="begin"/>
+            </w:r>
+            <w:r>
+              <w:rPr>
+                <w:webHidden/>
+              </w:rPr>
+              <w:instrText xml:space="preserve"> PAGEREF _Toc417248007 \h </w:instrText>
+            </w:r>
+            <w:r>
+              <w:rPr>
+                <w:webHidden/>
+              </w:rPr>
+            </w:r>
+            <w:r>
+              <w:rPr>
+                <w:webHidden/>
+              </w:rPr>
+              <w:fldChar w:fldCharType="separate"/>
+            </w:r>
+            <w:r>
+              <w:rPr>
+                <w:webHidden/>
+              </w:rPr>
+              <w:t>13</w:t>
+            </w:r>
+            <w:r>
+              <w:rPr>
                 <w:webHidden/>
               </w:rPr>
               <w:fldChar w:fldCharType="end"/>
@@ -1643,21 +2842,18 @@
         <w:p>
           <w:pPr>
             <w:pStyle w:val="TOC3"/>
-            <w:tabs>
-              <w:tab w:val="right" w:leader="dot" w:pos="9566"/>
-            </w:tabs>
             <w:rPr>
               <w:rFonts w:eastAsiaTheme="minorEastAsia"/>
               <w:noProof/>
             </w:rPr>
           </w:pPr>
-          <w:hyperlink w:anchor="_Toc416121716" w:history="1">
+          <w:hyperlink w:anchor="_Toc417248008" w:history="1">
             <w:r>
               <w:rPr>
                 <w:rStyle w:val="Hyperlink"/>
                 <w:noProof/>
               </w:rPr>
-              <w:t>Operation: POST</w:t>
+              <w:t>Operation: GET</w:t>
             </w:r>
             <w:r>
               <w:rPr>
@@ -1678,7 +2874,7 @@
                 <w:noProof/>
                 <w:webHidden/>
               </w:rPr>
-              <w:instrText xml:space="preserve"> PAGEREF _Toc416121716 \h </w:instrText>
+              <w:instrText xml:space="preserve"> PAGEREF _Toc417248008 \h </w:instrText>
             </w:r>
             <w:r>
               <w:rPr>
@@ -1698,973 +2894,7 @@
                 <w:noProof/>
                 <w:webHidden/>
               </w:rPr>
-              <w:t>7</w:t>
-            </w:r>
-            <w:r>
-              <w:rPr>
-                <w:noProof/>
-                <w:webHidden/>
-              </w:rPr>
-              <w:fldChar w:fldCharType="end"/>
-            </w:r>
-          </w:hyperlink>
-        </w:p>
-        <w:p>
-          <w:pPr>
-            <w:pStyle w:val="TOC2"/>
-            <w:tabs>
-              <w:tab w:val="right" w:leader="dot" w:pos="9566"/>
-            </w:tabs>
-            <w:rPr>
-              <w:rFonts w:eastAsiaTheme="minorEastAsia"/>
-              <w:noProof/>
-            </w:rPr>
-          </w:pPr>
-          <w:hyperlink w:anchor="_Toc416121717" w:history="1">
-            <w:r>
-              <w:rPr>
-                <w:rStyle w:val="Hyperlink"/>
-                <w:noProof/>
-              </w:rPr>
-              <w:t>Users Resource Collection</w:t>
-            </w:r>
-            <w:r>
-              <w:rPr>
-                <w:noProof/>
-                <w:webHidden/>
-              </w:rPr>
-              <w:tab/>
-            </w:r>
-            <w:r>
-              <w:rPr>
-                <w:noProof/>
-                <w:webHidden/>
-              </w:rPr>
-              <w:fldChar w:fldCharType="begin"/>
-            </w:r>
-            <w:r>
-              <w:rPr>
-                <w:noProof/>
-                <w:webHidden/>
-              </w:rPr>
-              <w:instrText xml:space="preserve"> PAGEREF _Toc416121717 \h </w:instrText>
-            </w:r>
-            <w:r>
-              <w:rPr>
-                <w:noProof/>
-                <w:webHidden/>
-              </w:rPr>
-            </w:r>
-            <w:r>
-              <w:rPr>
-                <w:noProof/>
-                <w:webHidden/>
-              </w:rPr>
-              <w:fldChar w:fldCharType="separate"/>
-            </w:r>
-            <w:r>
-              <w:rPr>
-                <w:noProof/>
-                <w:webHidden/>
-              </w:rPr>
-              <w:t>7</w:t>
-            </w:r>
-            <w:r>
-              <w:rPr>
-                <w:noProof/>
-                <w:webHidden/>
-              </w:rPr>
-              <w:fldChar w:fldCharType="end"/>
-            </w:r>
-          </w:hyperlink>
-        </w:p>
-        <w:p>
-          <w:pPr>
-            <w:pStyle w:val="TOC3"/>
-            <w:tabs>
-              <w:tab w:val="right" w:leader="dot" w:pos="9566"/>
-            </w:tabs>
-            <w:rPr>
-              <w:rFonts w:eastAsiaTheme="minorEastAsia"/>
-              <w:noProof/>
-            </w:rPr>
-          </w:pPr>
-          <w:hyperlink w:anchor="_Toc416121718" w:history="1">
-            <w:r>
-              <w:rPr>
-                <w:rStyle w:val="Hyperlink"/>
-                <w:noProof/>
-              </w:rPr>
-              <w:t>Operation: PUT</w:t>
-            </w:r>
-            <w:r>
-              <w:rPr>
-                <w:noProof/>
-                <w:webHidden/>
-              </w:rPr>
-              <w:tab/>
-            </w:r>
-            <w:r>
-              <w:rPr>
-                <w:noProof/>
-                <w:webHidden/>
-              </w:rPr>
-              <w:fldChar w:fldCharType="begin"/>
-            </w:r>
-            <w:r>
-              <w:rPr>
-                <w:noProof/>
-                <w:webHidden/>
-              </w:rPr>
-              <w:instrText xml:space="preserve"> PAGEREF _Toc416121718 \h </w:instrText>
-            </w:r>
-            <w:r>
-              <w:rPr>
-                <w:noProof/>
-                <w:webHidden/>
-              </w:rPr>
-            </w:r>
-            <w:r>
-              <w:rPr>
-                <w:noProof/>
-                <w:webHidden/>
-              </w:rPr>
-              <w:fldChar w:fldCharType="separate"/>
-            </w:r>
-            <w:r>
-              <w:rPr>
-                <w:noProof/>
-                <w:webHidden/>
-              </w:rPr>
-              <w:t>7</w:t>
-            </w:r>
-            <w:r>
-              <w:rPr>
-                <w:noProof/>
-                <w:webHidden/>
-              </w:rPr>
-              <w:fldChar w:fldCharType="end"/>
-            </w:r>
-          </w:hyperlink>
-        </w:p>
-        <w:p>
-          <w:pPr>
-            <w:pStyle w:val="TOC2"/>
-            <w:tabs>
-              <w:tab w:val="right" w:leader="dot" w:pos="9566"/>
-            </w:tabs>
-            <w:rPr>
-              <w:rFonts w:eastAsiaTheme="minorEastAsia"/>
-              <w:noProof/>
-            </w:rPr>
-          </w:pPr>
-          <w:hyperlink w:anchor="_Toc416121719" w:history="1">
-            <w:r>
-              <w:rPr>
-                <w:rStyle w:val="Hyperlink"/>
-                <w:noProof/>
-              </w:rPr>
-              <w:t>VaFacilities Resource Collection</w:t>
-            </w:r>
-            <w:r>
-              <w:rPr>
-                <w:noProof/>
-                <w:webHidden/>
-              </w:rPr>
-              <w:tab/>
-            </w:r>
-            <w:r>
-              <w:rPr>
-                <w:noProof/>
-                <w:webHidden/>
-              </w:rPr>
-              <w:fldChar w:fldCharType="begin"/>
-            </w:r>
-            <w:r>
-              <w:rPr>
-                <w:noProof/>
-                <w:webHidden/>
-              </w:rPr>
-              <w:instrText xml:space="preserve"> PAGEREF _Toc416121719 \h </w:instrText>
-            </w:r>
-            <w:r>
-              <w:rPr>
-                <w:noProof/>
-                <w:webHidden/>
-              </w:rPr>
-            </w:r>
-            <w:r>
-              <w:rPr>
-                <w:noProof/>
-                <w:webHidden/>
-              </w:rPr>
-              <w:fldChar w:fldCharType="separate"/>
-            </w:r>
-            <w:r>
-              <w:rPr>
-                <w:noProof/>
-                <w:webHidden/>
-              </w:rPr>
-              <w:t>8</w:t>
-            </w:r>
-            <w:r>
-              <w:rPr>
-                <w:noProof/>
-                <w:webHidden/>
-              </w:rPr>
-              <w:fldChar w:fldCharType="end"/>
-            </w:r>
-          </w:hyperlink>
-        </w:p>
-        <w:p>
-          <w:pPr>
-            <w:pStyle w:val="TOC3"/>
-            <w:tabs>
-              <w:tab w:val="right" w:leader="dot" w:pos="9566"/>
-            </w:tabs>
-            <w:rPr>
-              <w:rFonts w:eastAsiaTheme="minorEastAsia"/>
-              <w:noProof/>
-            </w:rPr>
-          </w:pPr>
-          <w:hyperlink w:anchor="_Toc416121720" w:history="1">
-            <w:r>
-              <w:rPr>
-                <w:rStyle w:val="Hyperlink"/>
-                <w:noProof/>
-              </w:rPr>
-              <w:t>Operation: GET (collection)</w:t>
-            </w:r>
-            <w:r>
-              <w:rPr>
-                <w:noProof/>
-                <w:webHidden/>
-              </w:rPr>
-              <w:tab/>
-            </w:r>
-            <w:r>
-              <w:rPr>
-                <w:noProof/>
-                <w:webHidden/>
-              </w:rPr>
-              <w:fldChar w:fldCharType="begin"/>
-            </w:r>
-            <w:r>
-              <w:rPr>
-                <w:noProof/>
-                <w:webHidden/>
-              </w:rPr>
-              <w:instrText xml:space="preserve"> PAGEREF _Toc416121720 \h </w:instrText>
-            </w:r>
-            <w:r>
-              <w:rPr>
-                <w:noProof/>
-                <w:webHidden/>
-              </w:rPr>
-            </w:r>
-            <w:r>
-              <w:rPr>
-                <w:noProof/>
-                <w:webHidden/>
-              </w:rPr>
-              <w:fldChar w:fldCharType="separate"/>
-            </w:r>
-            <w:r>
-              <w:rPr>
-                <w:noProof/>
-                <w:webHidden/>
-              </w:rPr>
-              <w:t>8</w:t>
-            </w:r>
-            <w:r>
-              <w:rPr>
-                <w:noProof/>
-                <w:webHidden/>
-              </w:rPr>
-              <w:fldChar w:fldCharType="end"/>
-            </w:r>
-          </w:hyperlink>
-        </w:p>
-        <w:p>
-          <w:pPr>
-            <w:pStyle w:val="TOC3"/>
-            <w:tabs>
-              <w:tab w:val="right" w:leader="dot" w:pos="9566"/>
-            </w:tabs>
-            <w:rPr>
-              <w:rFonts w:eastAsiaTheme="minorEastAsia"/>
-              <w:noProof/>
-            </w:rPr>
-          </w:pPr>
-          <w:hyperlink w:anchor="_Toc416121721" w:history="1">
-            <w:r>
-              <w:rPr>
-                <w:rStyle w:val="Hyperlink"/>
-                <w:noProof/>
-              </w:rPr>
-              <w:t>Operation: GET (element)</w:t>
-            </w:r>
-            <w:r>
-              <w:rPr>
-                <w:noProof/>
-                <w:webHidden/>
-              </w:rPr>
-              <w:tab/>
-            </w:r>
-            <w:r>
-              <w:rPr>
-                <w:noProof/>
-                <w:webHidden/>
-              </w:rPr>
-              <w:fldChar w:fldCharType="begin"/>
-            </w:r>
-            <w:r>
-              <w:rPr>
-                <w:noProof/>
-                <w:webHidden/>
-              </w:rPr>
-              <w:instrText xml:space="preserve"> PAGEREF _Toc416121721 \h </w:instrText>
-            </w:r>
-            <w:r>
-              <w:rPr>
-                <w:noProof/>
-                <w:webHidden/>
-              </w:rPr>
-            </w:r>
-            <w:r>
-              <w:rPr>
-                <w:noProof/>
-                <w:webHidden/>
-              </w:rPr>
-              <w:fldChar w:fldCharType="separate"/>
-            </w:r>
-            <w:r>
-              <w:rPr>
-                <w:noProof/>
-                <w:webHidden/>
-              </w:rPr>
-              <w:t>8</w:t>
-            </w:r>
-            <w:r>
-              <w:rPr>
-                <w:noProof/>
-                <w:webHidden/>
-              </w:rPr>
-              <w:fldChar w:fldCharType="end"/>
-            </w:r>
-          </w:hyperlink>
-        </w:p>
-        <w:p>
-          <w:pPr>
-            <w:pStyle w:val="TOC2"/>
-            <w:tabs>
-              <w:tab w:val="right" w:leader="dot" w:pos="9566"/>
-            </w:tabs>
-            <w:rPr>
-              <w:rFonts w:eastAsiaTheme="minorEastAsia"/>
-              <w:noProof/>
-            </w:rPr>
-          </w:pPr>
-          <w:hyperlink w:anchor="_Toc416121722" w:history="1">
-            <w:r>
-              <w:rPr>
-                <w:rStyle w:val="Hyperlink"/>
-                <w:noProof/>
-              </w:rPr>
-              <w:t>FacilityStates Resource Collection</w:t>
-            </w:r>
-            <w:r>
-              <w:rPr>
-                <w:noProof/>
-                <w:webHidden/>
-              </w:rPr>
-              <w:tab/>
-            </w:r>
-            <w:r>
-              <w:rPr>
-                <w:noProof/>
-                <w:webHidden/>
-              </w:rPr>
-              <w:fldChar w:fldCharType="begin"/>
-            </w:r>
-            <w:r>
-              <w:rPr>
-                <w:noProof/>
-                <w:webHidden/>
-              </w:rPr>
-              <w:instrText xml:space="preserve"> PAGEREF _Toc416121722 \h </w:instrText>
-            </w:r>
-            <w:r>
-              <w:rPr>
-                <w:noProof/>
-                <w:webHidden/>
-              </w:rPr>
-            </w:r>
-            <w:r>
-              <w:rPr>
-                <w:noProof/>
-                <w:webHidden/>
-              </w:rPr>
-              <w:fldChar w:fldCharType="separate"/>
-            </w:r>
-            <w:r>
-              <w:rPr>
-                <w:noProof/>
-                <w:webHidden/>
-              </w:rPr>
-              <w:t>9</w:t>
-            </w:r>
-            <w:r>
-              <w:rPr>
-                <w:noProof/>
-                <w:webHidden/>
-              </w:rPr>
-              <w:fldChar w:fldCharType="end"/>
-            </w:r>
-          </w:hyperlink>
-        </w:p>
-        <w:p>
-          <w:pPr>
-            <w:pStyle w:val="TOC3"/>
-            <w:tabs>
-              <w:tab w:val="right" w:leader="dot" w:pos="9566"/>
-            </w:tabs>
-            <w:rPr>
-              <w:rFonts w:eastAsiaTheme="minorEastAsia"/>
-              <w:noProof/>
-            </w:rPr>
-          </w:pPr>
-          <w:hyperlink w:anchor="_Toc416121723" w:history="1">
-            <w:r>
-              <w:rPr>
-                <w:rStyle w:val="Hyperlink"/>
-                <w:noProof/>
-              </w:rPr>
-              <w:t>Operation: GET (collection)</w:t>
-            </w:r>
-            <w:r>
-              <w:rPr>
-                <w:noProof/>
-                <w:webHidden/>
-              </w:rPr>
-              <w:tab/>
-            </w:r>
-            <w:r>
-              <w:rPr>
-                <w:noProof/>
-                <w:webHidden/>
-              </w:rPr>
-              <w:fldChar w:fldCharType="begin"/>
-            </w:r>
-            <w:r>
-              <w:rPr>
-                <w:noProof/>
-                <w:webHidden/>
-              </w:rPr>
-              <w:instrText xml:space="preserve"> PAGEREF _Toc416121723 \h </w:instrText>
-            </w:r>
-            <w:r>
-              <w:rPr>
-                <w:noProof/>
-                <w:webHidden/>
-              </w:rPr>
-            </w:r>
-            <w:r>
-              <w:rPr>
-                <w:noProof/>
-                <w:webHidden/>
-              </w:rPr>
-              <w:fldChar w:fldCharType="separate"/>
-            </w:r>
-            <w:r>
-              <w:rPr>
-                <w:noProof/>
-                <w:webHidden/>
-              </w:rPr>
-              <w:t>9</w:t>
-            </w:r>
-            <w:r>
-              <w:rPr>
-                <w:noProof/>
-                <w:webHidden/>
-              </w:rPr>
-              <w:fldChar w:fldCharType="end"/>
-            </w:r>
-          </w:hyperlink>
-        </w:p>
-        <w:p>
-          <w:pPr>
-            <w:pStyle w:val="TOC2"/>
-            <w:tabs>
-              <w:tab w:val="right" w:leader="dot" w:pos="9566"/>
-            </w:tabs>
-            <w:rPr>
-              <w:rFonts w:eastAsiaTheme="minorEastAsia"/>
-              <w:noProof/>
-            </w:rPr>
-          </w:pPr>
-          <w:hyperlink w:anchor="_Toc416121724" w:history="1">
-            <w:r>
-              <w:rPr>
-                <w:rStyle w:val="Hyperlink"/>
-                <w:noProof/>
-              </w:rPr>
-              <w:t>Appointments Resource Collection</w:t>
-            </w:r>
-            <w:r>
-              <w:rPr>
-                <w:noProof/>
-                <w:webHidden/>
-              </w:rPr>
-              <w:tab/>
-            </w:r>
-            <w:r>
-              <w:rPr>
-                <w:noProof/>
-                <w:webHidden/>
-              </w:rPr>
-              <w:fldChar w:fldCharType="begin"/>
-            </w:r>
-            <w:r>
-              <w:rPr>
-                <w:noProof/>
-                <w:webHidden/>
-              </w:rPr>
-              <w:instrText xml:space="preserve"> PAGEREF _Toc416121724 \h </w:instrText>
-            </w:r>
-            <w:r>
-              <w:rPr>
-                <w:noProof/>
-                <w:webHidden/>
-              </w:rPr>
-            </w:r>
-            <w:r>
-              <w:rPr>
-                <w:noProof/>
-                <w:webHidden/>
-              </w:rPr>
-              <w:fldChar w:fldCharType="separate"/>
-            </w:r>
-            <w:r>
-              <w:rPr>
-                <w:noProof/>
-                <w:webHidden/>
-              </w:rPr>
-              <w:t>9</w:t>
-            </w:r>
-            <w:r>
-              <w:rPr>
-                <w:noProof/>
-                <w:webHidden/>
-              </w:rPr>
-              <w:fldChar w:fldCharType="end"/>
-            </w:r>
-          </w:hyperlink>
-        </w:p>
-        <w:p>
-          <w:pPr>
-            <w:pStyle w:val="TOC3"/>
-            <w:tabs>
-              <w:tab w:val="right" w:leader="dot" w:pos="9566"/>
-            </w:tabs>
-            <w:rPr>
-              <w:rFonts w:eastAsiaTheme="minorEastAsia"/>
-              <w:noProof/>
-            </w:rPr>
-          </w:pPr>
-          <w:hyperlink w:anchor="_Toc416121725" w:history="1">
-            <w:r>
-              <w:rPr>
-                <w:rStyle w:val="Hyperlink"/>
-                <w:noProof/>
-              </w:rPr>
-              <w:t>Operation: GET (collection)</w:t>
-            </w:r>
-            <w:r>
-              <w:rPr>
-                <w:noProof/>
-                <w:webHidden/>
-              </w:rPr>
-              <w:tab/>
-            </w:r>
-            <w:r>
-              <w:rPr>
-                <w:noProof/>
-                <w:webHidden/>
-              </w:rPr>
-              <w:fldChar w:fldCharType="begin"/>
-            </w:r>
-            <w:r>
-              <w:rPr>
-                <w:noProof/>
-                <w:webHidden/>
-              </w:rPr>
-              <w:instrText xml:space="preserve"> PAGEREF _Toc416121725 \h </w:instrText>
-            </w:r>
-            <w:r>
-              <w:rPr>
-                <w:noProof/>
-                <w:webHidden/>
-              </w:rPr>
-            </w:r>
-            <w:r>
-              <w:rPr>
-                <w:noProof/>
-                <w:webHidden/>
-              </w:rPr>
-              <w:fldChar w:fldCharType="separate"/>
-            </w:r>
-            <w:r>
-              <w:rPr>
-                <w:noProof/>
-                <w:webHidden/>
-              </w:rPr>
-              <w:t>9</w:t>
-            </w:r>
-            <w:r>
-              <w:rPr>
-                <w:noProof/>
-                <w:webHidden/>
-              </w:rPr>
-              <w:fldChar w:fldCharType="end"/>
-            </w:r>
-          </w:hyperlink>
-        </w:p>
-        <w:p>
-          <w:pPr>
-            <w:pStyle w:val="TOC3"/>
-            <w:tabs>
-              <w:tab w:val="right" w:leader="dot" w:pos="9566"/>
-            </w:tabs>
-            <w:rPr>
-              <w:rFonts w:eastAsiaTheme="minorEastAsia"/>
-              <w:noProof/>
-            </w:rPr>
-          </w:pPr>
-          <w:hyperlink w:anchor="_Toc416121726" w:history="1">
-            <w:r>
-              <w:rPr>
-                <w:rStyle w:val="Hyperlink"/>
-                <w:noProof/>
-              </w:rPr>
-              <w:t>Operation: GET (element)</w:t>
-            </w:r>
-            <w:r>
-              <w:rPr>
-                <w:noProof/>
-                <w:webHidden/>
-              </w:rPr>
-              <w:tab/>
-            </w:r>
-            <w:r>
-              <w:rPr>
-                <w:noProof/>
-                <w:webHidden/>
-              </w:rPr>
-              <w:fldChar w:fldCharType="begin"/>
-            </w:r>
-            <w:r>
-              <w:rPr>
-                <w:noProof/>
-                <w:webHidden/>
-              </w:rPr>
-              <w:instrText xml:space="preserve"> PAGEREF _Toc416121726 \h </w:instrText>
-            </w:r>
-            <w:r>
-              <w:rPr>
-                <w:noProof/>
-                <w:webHidden/>
-              </w:rPr>
-            </w:r>
-            <w:r>
-              <w:rPr>
-                <w:noProof/>
-                <w:webHidden/>
-              </w:rPr>
-              <w:fldChar w:fldCharType="separate"/>
-            </w:r>
-            <w:r>
-              <w:rPr>
-                <w:noProof/>
-                <w:webHidden/>
-              </w:rPr>
-              <w:t>10</w:t>
-            </w:r>
-            <w:r>
-              <w:rPr>
-                <w:noProof/>
-                <w:webHidden/>
-              </w:rPr>
-              <w:fldChar w:fldCharType="end"/>
-            </w:r>
-          </w:hyperlink>
-        </w:p>
-        <w:p>
-          <w:pPr>
-            <w:pStyle w:val="TOC2"/>
-            <w:tabs>
-              <w:tab w:val="right" w:leader="dot" w:pos="9566"/>
-            </w:tabs>
-            <w:rPr>
-              <w:rFonts w:eastAsiaTheme="minorEastAsia"/>
-              <w:noProof/>
-            </w:rPr>
-          </w:pPr>
-          <w:hyperlink w:anchor="_Toc416121727" w:history="1">
-            <w:r>
-              <w:rPr>
-                <w:rStyle w:val="Hyperlink"/>
-                <w:noProof/>
-              </w:rPr>
-              <w:t>Checkins Resource Collection</w:t>
-            </w:r>
-            <w:r>
-              <w:rPr>
-                <w:noProof/>
-                <w:webHidden/>
-              </w:rPr>
-              <w:tab/>
-            </w:r>
-            <w:r>
-              <w:rPr>
-                <w:noProof/>
-                <w:webHidden/>
-              </w:rPr>
-              <w:fldChar w:fldCharType="begin"/>
-            </w:r>
-            <w:r>
-              <w:rPr>
-                <w:noProof/>
-                <w:webHidden/>
-              </w:rPr>
-              <w:instrText xml:space="preserve"> PAGEREF _Toc416121727 \h </w:instrText>
-            </w:r>
-            <w:r>
-              <w:rPr>
-                <w:noProof/>
-                <w:webHidden/>
-              </w:rPr>
-            </w:r>
-            <w:r>
-              <w:rPr>
-                <w:noProof/>
-                <w:webHidden/>
-              </w:rPr>
-              <w:fldChar w:fldCharType="separate"/>
-            </w:r>
-            <w:r>
-              <w:rPr>
-                <w:noProof/>
-                <w:webHidden/>
-              </w:rPr>
-              <w:t>11</w:t>
-            </w:r>
-            <w:r>
-              <w:rPr>
-                <w:noProof/>
-                <w:webHidden/>
-              </w:rPr>
-              <w:fldChar w:fldCharType="end"/>
-            </w:r>
-          </w:hyperlink>
-        </w:p>
-        <w:p>
-          <w:pPr>
-            <w:pStyle w:val="TOC3"/>
-            <w:tabs>
-              <w:tab w:val="right" w:leader="dot" w:pos="9566"/>
-            </w:tabs>
-            <w:rPr>
-              <w:rFonts w:eastAsiaTheme="minorEastAsia"/>
-              <w:noProof/>
-            </w:rPr>
-          </w:pPr>
-          <w:hyperlink w:anchor="_Toc416121728" w:history="1">
-            <w:r>
-              <w:rPr>
-                <w:rStyle w:val="Hyperlink"/>
-                <w:noProof/>
-              </w:rPr>
-              <w:t>Operation: POST</w:t>
-            </w:r>
-            <w:r>
-              <w:rPr>
-                <w:noProof/>
-                <w:webHidden/>
-              </w:rPr>
-              <w:tab/>
-            </w:r>
-            <w:r>
-              <w:rPr>
-                <w:noProof/>
-                <w:webHidden/>
-              </w:rPr>
-              <w:fldChar w:fldCharType="begin"/>
-            </w:r>
-            <w:r>
-              <w:rPr>
-                <w:noProof/>
-                <w:webHidden/>
-              </w:rPr>
-              <w:instrText xml:space="preserve"> PAGEREF _Toc416121728 \h </w:instrText>
-            </w:r>
-            <w:r>
-              <w:rPr>
-                <w:noProof/>
-                <w:webHidden/>
-              </w:rPr>
-            </w:r>
-            <w:r>
-              <w:rPr>
-                <w:noProof/>
-                <w:webHidden/>
-              </w:rPr>
-              <w:fldChar w:fldCharType="separate"/>
-            </w:r>
-            <w:r>
-              <w:rPr>
-                <w:noProof/>
-                <w:webHidden/>
-              </w:rPr>
-              <w:t>11</w:t>
-            </w:r>
-            <w:r>
-              <w:rPr>
-                <w:noProof/>
-                <w:webHidden/>
-              </w:rPr>
-              <w:fldChar w:fldCharType="end"/>
-            </w:r>
-          </w:hyperlink>
-        </w:p>
-        <w:p>
-          <w:pPr>
-            <w:pStyle w:val="TOC2"/>
-            <w:tabs>
-              <w:tab w:val="right" w:leader="dot" w:pos="9566"/>
-            </w:tabs>
-            <w:rPr>
-              <w:rFonts w:eastAsiaTheme="minorEastAsia"/>
-              <w:noProof/>
-            </w:rPr>
-          </w:pPr>
-          <w:hyperlink w:anchor="_Toc416121729" w:history="1">
-            <w:r>
-              <w:rPr>
-                <w:rStyle w:val="Hyperlink"/>
-                <w:noProof/>
-              </w:rPr>
-              <w:t>Directions Resource Collections</w:t>
-            </w:r>
-            <w:r>
-              <w:rPr>
-                <w:noProof/>
-                <w:webHidden/>
-              </w:rPr>
-              <w:tab/>
-            </w:r>
-            <w:r>
-              <w:rPr>
-                <w:noProof/>
-                <w:webHidden/>
-              </w:rPr>
-              <w:fldChar w:fldCharType="begin"/>
-            </w:r>
-            <w:r>
-              <w:rPr>
-                <w:noProof/>
-                <w:webHidden/>
-              </w:rPr>
-              <w:instrText xml:space="preserve"> PAGEREF _Toc416121729 \h </w:instrText>
-            </w:r>
-            <w:r>
-              <w:rPr>
-                <w:noProof/>
-                <w:webHidden/>
-              </w:rPr>
-            </w:r>
-            <w:r>
-              <w:rPr>
-                <w:noProof/>
-                <w:webHidden/>
-              </w:rPr>
-              <w:fldChar w:fldCharType="separate"/>
-            </w:r>
-            <w:r>
-              <w:rPr>
-                <w:noProof/>
-                <w:webHidden/>
-              </w:rPr>
-              <w:t>11</w:t>
-            </w:r>
-            <w:r>
-              <w:rPr>
-                <w:noProof/>
-                <w:webHidden/>
-              </w:rPr>
-              <w:fldChar w:fldCharType="end"/>
-            </w:r>
-          </w:hyperlink>
-        </w:p>
-        <w:p>
-          <w:pPr>
-            <w:pStyle w:val="TOC3"/>
-            <w:tabs>
-              <w:tab w:val="right" w:leader="dot" w:pos="9566"/>
-            </w:tabs>
-            <w:rPr>
-              <w:rFonts w:eastAsiaTheme="minorEastAsia"/>
-              <w:noProof/>
-            </w:rPr>
-          </w:pPr>
-          <w:hyperlink w:anchor="_Toc416121730" w:history="1">
-            <w:r>
-              <w:rPr>
-                <w:rStyle w:val="Hyperlink"/>
-                <w:noProof/>
-              </w:rPr>
-              <w:t>Operation: GET</w:t>
-            </w:r>
-            <w:r>
-              <w:rPr>
-                <w:noProof/>
-                <w:webHidden/>
-              </w:rPr>
-              <w:tab/>
-            </w:r>
-            <w:r>
-              <w:rPr>
-                <w:noProof/>
-                <w:webHidden/>
-              </w:rPr>
-              <w:fldChar w:fldCharType="begin"/>
-            </w:r>
-            <w:r>
-              <w:rPr>
-                <w:noProof/>
-                <w:webHidden/>
-              </w:rPr>
-              <w:instrText xml:space="preserve"> PAGEREF _Toc416121730 \h </w:instrText>
-            </w:r>
-            <w:r>
-              <w:rPr>
-                <w:noProof/>
-                <w:webHidden/>
-              </w:rPr>
-            </w:r>
-            <w:r>
-              <w:rPr>
-                <w:noProof/>
-                <w:webHidden/>
-              </w:rPr>
-              <w:fldChar w:fldCharType="separate"/>
-            </w:r>
-            <w:r>
-              <w:rPr>
-                <w:noProof/>
-                <w:webHidden/>
-              </w:rPr>
-              <w:t>11</w:t>
+              <w:t>13</w:t>
             </w:r>
             <w:r>
               <w:rPr>
@@ -2687,12 +2917,12 @@
       <w:pPr>
         <w:pStyle w:val="Heading1"/>
       </w:pPr>
-      <w:bookmarkStart w:id="1" w:name="_Toc416121705"/>
+      <w:bookmarkStart w:id="2" w:name="_Toc417247976"/>
       <w:r>
         <w:lastRenderedPageBreak/>
         <w:t>Overview</w:t>
       </w:r>
-      <w:bookmarkEnd w:id="1"/>
+      <w:bookmarkEnd w:id="2"/>
     </w:p>
     <w:p>
       <w:r>
@@ -2798,7 +3028,7 @@
       <w:pPr>
         <w:pStyle w:val="Heading2"/>
       </w:pPr>
-      <w:bookmarkStart w:id="2" w:name="_Toc416121706"/>
+      <w:bookmarkStart w:id="3" w:name="_Toc417247977"/>
       <w:r>
         <w:t>API Ve</w:t>
       </w:r>
@@ -2811,7 +3041,7 @@
       <w:r>
         <w:t>bs</w:t>
       </w:r>
-      <w:bookmarkEnd w:id="2"/>
+      <w:bookmarkEnd w:id="3"/>
     </w:p>
     <w:p>
       <w:r>
@@ -2933,6 +3163,15 @@
               <w:cnfStyle w:val="000000000000" w:firstRow="0" w:lastRow="0" w:firstColumn="0" w:lastColumn="0" w:oddVBand="0" w:evenVBand="0" w:oddHBand="0" w:evenHBand="0" w:firstRowFirstColumn="0" w:firstRowLastColumn="0" w:lastRowFirstColumn="0" w:lastRowLastColumn="0"/>
             </w:pPr>
             <w:r>
+              <w:t>204 – No Content (success, but nothing was found/returned)</w:t>
+            </w:r>
+          </w:p>
+          <w:p>
+            <w:pPr>
+              <w:spacing w:before="20"/>
+              <w:cnfStyle w:val="000000000000" w:firstRow="0" w:lastRow="0" w:firstColumn="0" w:lastColumn="0" w:oddVBand="0" w:evenVBand="0" w:oddHBand="0" w:evenHBand="0" w:firstRowFirstColumn="0" w:firstRowLastColumn="0" w:lastRowFirstColumn="0" w:lastRowLastColumn="0"/>
+            </w:pPr>
+            <w:r>
               <w:t>404 – Not found</w:t>
             </w:r>
           </w:p>
@@ -3271,11 +3510,12 @@
       <w:pPr>
         <w:pStyle w:val="Heading2"/>
       </w:pPr>
-      <w:bookmarkStart w:id="3" w:name="_Toc416121707"/>
-      <w:r>
+      <w:bookmarkStart w:id="4" w:name="_Toc417247978"/>
+      <w:r>
+        <w:lastRenderedPageBreak/>
         <w:t>Query Strings</w:t>
       </w:r>
-      <w:bookmarkEnd w:id="3"/>
+      <w:bookmarkEnd w:id="4"/>
     </w:p>
     <w:p>
       <w:r>
@@ -3286,12 +3526,11 @@
       <w:pPr>
         <w:pStyle w:val="Heading2"/>
       </w:pPr>
-      <w:bookmarkStart w:id="4" w:name="_Toc416121708"/>
-      <w:r>
-        <w:lastRenderedPageBreak/>
+      <w:bookmarkStart w:id="5" w:name="_Toc417247979"/>
+      <w:r>
         <w:t>HTTP Headers</w:t>
       </w:r>
-      <w:bookmarkEnd w:id="4"/>
+      <w:bookmarkEnd w:id="5"/>
     </w:p>
     <w:p>
       <w:r>
@@ -3358,14 +3597,14 @@
       <w:pPr>
         <w:pStyle w:val="Heading2"/>
       </w:pPr>
-      <w:bookmarkStart w:id="5" w:name="_Toc416121709"/>
+      <w:bookmarkStart w:id="6" w:name="_Toc417247980"/>
       <w:r>
         <w:t>Payload Format</w:t>
       </w:r>
-      <w:bookmarkEnd w:id="5"/>
       <w:r>
         <w:t xml:space="preserve"> – Header Specification</w:t>
       </w:r>
+      <w:bookmarkEnd w:id="6"/>
     </w:p>
     <w:p>
       <w:r>
@@ -3415,9 +3654,11 @@
       <w:pPr>
         <w:pStyle w:val="Heading3"/>
       </w:pPr>
+      <w:bookmarkStart w:id="7" w:name="_Toc417247981"/>
       <w:r>
         <w:t>GET Request Headers:</w:t>
       </w:r>
+      <w:bookmarkEnd w:id="7"/>
     </w:p>
     <w:p>
       <w:r>
@@ -3499,9 +3740,11 @@
       <w:pPr>
         <w:pStyle w:val="Heading3"/>
       </w:pPr>
+      <w:bookmarkStart w:id="8" w:name="_Toc417247982"/>
       <w:r>
         <w:t>POST and PUT Request Headers:</w:t>
       </w:r>
+      <w:bookmarkEnd w:id="8"/>
     </w:p>
     <w:p>
       <w:r>
@@ -3577,9 +3820,12 @@
       <w:pPr>
         <w:pStyle w:val="Heading2"/>
       </w:pPr>
-      <w:r>
+      <w:bookmarkStart w:id="9" w:name="_Toc417247983"/>
+      <w:r>
+        <w:lastRenderedPageBreak/>
         <w:t>Authentication Tokens – X-Token Headers</w:t>
       </w:r>
+      <w:bookmarkEnd w:id="9"/>
     </w:p>
     <w:p>
       <w:r>
@@ -3664,7 +3910,6 @@
         </w:numPr>
       </w:pPr>
       <w:r>
-        <w:lastRenderedPageBreak/>
         <w:t xml:space="preserve">Any of the GET operation from the </w:t>
       </w:r>
       <w:proofErr w:type="spellStart"/>
@@ -3722,9 +3967,11 @@
       <w:pPr>
         <w:pStyle w:val="Heading2"/>
       </w:pPr>
+      <w:bookmarkStart w:id="10" w:name="_Toc417247984"/>
       <w:r>
         <w:t>Returning Error Information</w:t>
       </w:r>
+      <w:bookmarkEnd w:id="10"/>
     </w:p>
     <w:p>
       <w:r>
@@ -3783,11 +4030,11 @@
         <w:pStyle w:val="Heading1"/>
         <w:pageBreakBefore w:val="0"/>
       </w:pPr>
-      <w:bookmarkStart w:id="6" w:name="_Toc416121710"/>
+      <w:bookmarkStart w:id="11" w:name="_Toc417247985"/>
       <w:r>
         <w:t>Resources and Resource Operations</w:t>
       </w:r>
-      <w:bookmarkEnd w:id="6"/>
+      <w:bookmarkEnd w:id="11"/>
     </w:p>
     <w:p>
       <w:r>
@@ -3798,8 +4045,7 @@
       <w:pPr>
         <w:pStyle w:val="Heading2"/>
       </w:pPr>
-      <w:bookmarkStart w:id="7" w:name="_Toc416121715"/>
-      <w:bookmarkStart w:id="8" w:name="_Toc416121711"/>
+      <w:bookmarkStart w:id="12" w:name="_Toc417247986"/>
       <w:proofErr w:type="spellStart"/>
       <w:r>
         <w:t>NewUsers</w:t>
@@ -3808,7 +4054,7 @@
       <w:r>
         <w:t xml:space="preserve"> Resource Collection</w:t>
       </w:r>
-      <w:bookmarkEnd w:id="7"/>
+      <w:bookmarkEnd w:id="12"/>
     </w:p>
     <w:p>
       <w:r>
@@ -3838,11 +4084,11 @@
       <w:pPr>
         <w:pStyle w:val="Heading3"/>
       </w:pPr>
-      <w:bookmarkStart w:id="9" w:name="_Toc416121716"/>
+      <w:bookmarkStart w:id="13" w:name="_Toc417247987"/>
       <w:r>
         <w:t>Operation: POST</w:t>
       </w:r>
-      <w:bookmarkEnd w:id="9"/>
+      <w:bookmarkEnd w:id="13"/>
     </w:p>
     <w:p>
       <w:pPr>
@@ -4087,6 +4333,7 @@
         <w:br/>
       </w:r>
       <w:r>
+        <w:lastRenderedPageBreak/>
         <w:tab/>
       </w:r>
       <w:proofErr w:type="spellStart"/>
@@ -4149,11 +4396,7 @@
       </w:r>
       <w:proofErr w:type="spellEnd"/>
       <w:r>
-        <w:t xml:space="preserve"> collection (above)).  One of the fields will include the </w:t>
-      </w:r>
-      <w:r>
-        <w:lastRenderedPageBreak/>
-        <w:t xml:space="preserve">UserToken which must be included in the header of all requests to resources other than </w:t>
+        <w:t xml:space="preserve"> collection (above)).  One of the fields will include the UserToken which must be included in the header of all requests to resources other than </w:t>
       </w:r>
       <w:proofErr w:type="spellStart"/>
       <w:r>
@@ -4247,10 +4490,11 @@
       <w:pPr>
         <w:pStyle w:val="Heading2"/>
       </w:pPr>
+      <w:bookmarkStart w:id="14" w:name="_Toc417247988"/>
       <w:r>
         <w:t>Current Users Collection Resource</w:t>
       </w:r>
-      <w:bookmarkEnd w:id="8"/>
+      <w:bookmarkEnd w:id="14"/>
     </w:p>
     <w:p>
       <w:r>
@@ -4273,18 +4517,26 @@
       </w:r>
       <w:proofErr w:type="spellEnd"/>
       <w:r>
-        <w:t xml:space="preserve">) is a UserToken.  The client should </w:t>
+        <w:t xml:space="preserve">) is a </w:t>
+      </w:r>
+      <w:proofErr w:type="spellStart"/>
+      <w:r>
+        <w:t>UserToken</w:t>
+      </w:r>
+      <w:proofErr w:type="spellEnd"/>
+      <w:r>
+        <w:t xml:space="preserve">.  The client should </w:t>
       </w:r>
     </w:p>
     <w:p>
       <w:pPr>
         <w:pStyle w:val="Heading3"/>
       </w:pPr>
-      <w:bookmarkStart w:id="10" w:name="_Toc416121712"/>
+      <w:bookmarkStart w:id="15" w:name="_Toc417247989"/>
       <w:r>
         <w:t>Operation: POST</w:t>
       </w:r>
-      <w:bookmarkEnd w:id="10"/>
+      <w:bookmarkEnd w:id="15"/>
     </w:p>
     <w:p>
       <w:pPr>
@@ -4492,11 +4744,12 @@
       <w:pPr>
         <w:pStyle w:val="Heading3"/>
       </w:pPr>
-      <w:bookmarkStart w:id="11" w:name="_Toc416121713"/>
-      <w:r>
+      <w:bookmarkStart w:id="16" w:name="_Toc417247990"/>
+      <w:r>
+        <w:lastRenderedPageBreak/>
         <w:t>Operation: GET</w:t>
       </w:r>
-      <w:bookmarkEnd w:id="11"/>
+      <w:bookmarkEnd w:id="16"/>
     </w:p>
     <w:p>
       <w:pPr>
@@ -4596,7 +4849,6 @@
         </w:numPr>
       </w:pPr>
       <w:r>
-        <w:lastRenderedPageBreak/>
         <w:t>404 – Not found – indicates that the user token is incorrect</w:t>
       </w:r>
     </w:p>
@@ -4748,7 +5000,14 @@
       </w:r>
       <w:r>
         <w:tab/>
-        <w:t>UserToken: string,</w:t>
+      </w:r>
+      <w:proofErr w:type="spellStart"/>
+      <w:r>
+        <w:t>UserToken</w:t>
+      </w:r>
+      <w:proofErr w:type="spellEnd"/>
+      <w:r>
+        <w:t>: string,</w:t>
       </w:r>
       <w:r>
         <w:br/>
@@ -4791,11 +5050,11 @@
       <w:pPr>
         <w:pStyle w:val="Heading3"/>
       </w:pPr>
-      <w:bookmarkStart w:id="12" w:name="_Toc416121714"/>
+      <w:bookmarkStart w:id="17" w:name="_Toc417247991"/>
       <w:r>
         <w:t>Operation: DELETE</w:t>
       </w:r>
-      <w:bookmarkEnd w:id="12"/>
+      <w:bookmarkEnd w:id="17"/>
     </w:p>
     <w:p>
       <w:r>
@@ -4938,14 +5197,14 @@
       <w:pPr>
         <w:pStyle w:val="Heading3"/>
       </w:pPr>
-      <w:bookmarkStart w:id="13" w:name="_Toc416121718"/>
+      <w:bookmarkStart w:id="18" w:name="_Toc417247992"/>
       <w:r>
         <w:t>Operation:</w:t>
       </w:r>
       <w:r>
         <w:t xml:space="preserve"> PUT</w:t>
       </w:r>
-      <w:bookmarkEnd w:id="13"/>
+      <w:bookmarkEnd w:id="18"/>
     </w:p>
     <w:p>
       <w:r>
@@ -4954,6 +5213,7 @@
     </w:p>
     <w:p>
       <w:r>
+        <w:lastRenderedPageBreak/>
         <w:t>During an update, every field in the object definition below must be included in the payload, however fields that have not changed can be set to NULL.</w:t>
       </w:r>
     </w:p>
@@ -5035,7 +5295,13 @@
         </w:numPr>
       </w:pPr>
       <w:r>
-        <w:t>401 – Not authorized – the user token is missing or invalid</w:t>
+        <w:t xml:space="preserve">401 – </w:t>
+      </w:r>
+      <w:r>
+        <w:t>Unauthorized</w:t>
+      </w:r>
+      <w:r>
+        <w:t xml:space="preserve"> – the user token is missing or invalid</w:t>
       </w:r>
     </w:p>
     <w:p>
@@ -5059,7 +5325,6 @@
         </w:numPr>
       </w:pPr>
       <w:r>
-        <w:lastRenderedPageBreak/>
         <w:t>X-Token: a UserToken that represents the currently logged on user</w:t>
       </w:r>
     </w:p>
@@ -5225,14 +5490,14 @@
       <w:pPr>
         <w:pStyle w:val="Heading2"/>
       </w:pPr>
-      <w:bookmarkStart w:id="14" w:name="_Toc416121719"/>
+      <w:bookmarkStart w:id="19" w:name="_Toc417247993"/>
       <w:r>
         <w:t>Passwords</w:t>
       </w:r>
       <w:r>
         <w:t xml:space="preserve"> Resource Collection</w:t>
       </w:r>
-      <w:bookmarkEnd w:id="14"/>
+      <w:bookmarkEnd w:id="19"/>
     </w:p>
     <w:p>
       <w:r>
@@ -5243,12 +5508,14 @@
       <w:pPr>
         <w:pStyle w:val="Heading3"/>
       </w:pPr>
+      <w:bookmarkStart w:id="20" w:name="_Toc417247994"/>
       <w:r>
         <w:t>Operation:</w:t>
       </w:r>
       <w:r>
         <w:t xml:space="preserve"> PUT</w:t>
       </w:r>
+      <w:bookmarkEnd w:id="20"/>
     </w:p>
     <w:p>
       <w:pPr>
@@ -5340,7 +5607,13 @@
         </w:numPr>
       </w:pPr>
       <w:r>
-        <w:t>401 – Not authorized – the user token is missing or invalid</w:t>
+        <w:t xml:space="preserve">401 – </w:t>
+      </w:r>
+      <w:r>
+        <w:t>Unauthorized</w:t>
+      </w:r>
+      <w:r>
+        <w:t xml:space="preserve"> – the user token is missing or invalid</w:t>
       </w:r>
     </w:p>
     <w:p>
@@ -5411,6 +5684,7 @@
       <w:pPr>
         <w:pStyle w:val="Heading2"/>
       </w:pPr>
+      <w:bookmarkStart w:id="21" w:name="_Toc417247995"/>
       <w:proofErr w:type="spellStart"/>
       <w:r>
         <w:t>VaFacilities</w:t>
@@ -5419,6 +5693,7 @@
       <w:r>
         <w:t xml:space="preserve"> Resource Collection</w:t>
       </w:r>
+      <w:bookmarkEnd w:id="21"/>
     </w:p>
     <w:p>
       <w:r>
@@ -5437,14 +5712,15 @@
       <w:pPr>
         <w:pStyle w:val="Heading3"/>
       </w:pPr>
-      <w:bookmarkStart w:id="15" w:name="_Toc416121720"/>
-      <w:r>
+      <w:bookmarkStart w:id="22" w:name="_Toc417247996"/>
+      <w:r>
+        <w:lastRenderedPageBreak/>
         <w:t>Operation: GET</w:t>
       </w:r>
       <w:r>
         <w:t xml:space="preserve"> (collection)</w:t>
       </w:r>
-      <w:bookmarkEnd w:id="15"/>
+      <w:bookmarkEnd w:id="22"/>
     </w:p>
     <w:p>
       <w:pPr>
@@ -5519,7 +5795,13 @@
         </w:numPr>
       </w:pPr>
       <w:r>
-        <w:t>401 – Not authorized – the user token is missing or invalid</w:t>
+        <w:t xml:space="preserve">401 – </w:t>
+      </w:r>
+      <w:r>
+        <w:t>Unauthorized</w:t>
+      </w:r>
+      <w:r>
+        <w:t xml:space="preserve"> – the user token is missing or invalid</w:t>
       </w:r>
     </w:p>
     <w:p>
@@ -5567,7 +5849,6 @@
         </w:numPr>
       </w:pPr>
       <w:r>
-        <w:lastRenderedPageBreak/>
         <w:t>Request Payload: None</w:t>
       </w:r>
     </w:p>
@@ -5718,11 +5999,11 @@
       <w:pPr>
         <w:pStyle w:val="Heading3"/>
       </w:pPr>
-      <w:bookmarkStart w:id="16" w:name="_Toc416121721"/>
+      <w:bookmarkStart w:id="23" w:name="_Toc417247997"/>
       <w:r>
         <w:t>Operation: GET (element)</w:t>
       </w:r>
-      <w:bookmarkEnd w:id="16"/>
+      <w:bookmarkEnd w:id="23"/>
     </w:p>
     <w:p>
       <w:pPr>
@@ -5816,7 +6097,13 @@
         </w:numPr>
       </w:pPr>
       <w:r>
-        <w:t>401 – Not authorized – the user token is missing or invalid</w:t>
+        <w:t xml:space="preserve">401 – </w:t>
+      </w:r>
+      <w:r>
+        <w:t>Unauthorized</w:t>
+      </w:r>
+      <w:r>
+        <w:t xml:space="preserve"> – the user token is missing or invalid</w:t>
       </w:r>
     </w:p>
     <w:p>
@@ -5991,6 +6278,7 @@
         <w:br/>
       </w:r>
       <w:r>
+        <w:lastRenderedPageBreak/>
         <w:tab/>
         <w:t>S</w:t>
       </w:r>
@@ -6047,17 +6335,16 @@
       <w:pPr>
         <w:pStyle w:val="Heading2"/>
       </w:pPr>
-      <w:bookmarkStart w:id="17" w:name="_Toc416121722"/>
+      <w:bookmarkStart w:id="24" w:name="_Toc417247998"/>
       <w:proofErr w:type="spellStart"/>
       <w:r>
-        <w:lastRenderedPageBreak/>
         <w:t>FacilityStates</w:t>
       </w:r>
       <w:proofErr w:type="spellEnd"/>
       <w:r>
         <w:t xml:space="preserve"> Resource Collection</w:t>
       </w:r>
-      <w:bookmarkEnd w:id="17"/>
+      <w:bookmarkEnd w:id="24"/>
     </w:p>
     <w:p>
       <w:r>
@@ -6088,11 +6375,11 @@
       <w:pPr>
         <w:pStyle w:val="Heading3"/>
       </w:pPr>
-      <w:bookmarkStart w:id="18" w:name="_Toc416121723"/>
+      <w:bookmarkStart w:id="25" w:name="_Toc417247999"/>
       <w:r>
         <w:t>Operation: GET (collection)</w:t>
       </w:r>
-      <w:bookmarkEnd w:id="18"/>
+      <w:bookmarkEnd w:id="25"/>
     </w:p>
     <w:p>
       <w:pPr>
@@ -6266,11 +6553,11 @@
       <w:pPr>
         <w:pStyle w:val="Heading2"/>
       </w:pPr>
-      <w:bookmarkStart w:id="19" w:name="_Toc416121724"/>
+      <w:bookmarkStart w:id="26" w:name="_Toc417248000"/>
       <w:r>
         <w:t>Appointments Resource Collection</w:t>
       </w:r>
-      <w:bookmarkEnd w:id="19"/>
+      <w:bookmarkEnd w:id="26"/>
     </w:p>
     <w:p>
       <w:r>
@@ -6285,18 +6572,30 @@
     </w:p>
     <w:p>
       <w:r>
-        <w:t>Every time a veteran performs a GET for an appointment (or set of appointments), the VistA system is checked to see if there are any new appointments.  Newly downloaded appointments are marked “New” with a Boolean flag.</w:t>
+        <w:t>Every tim</w:t>
+      </w:r>
+      <w:r>
+        <w:t>e a veteran performs a GET for a set of appointments (not for a single appointment)</w:t>
+      </w:r>
+      <w:r>
+        <w:t>, the VistA system is checked to see if there are any new appointments.  Newly downloaded appointments are marked “New” with a Boolean flag</w:t>
+      </w:r>
+      <w:r>
+        <w:t xml:space="preserve"> when downloaded</w:t>
+      </w:r>
+      <w:r>
+        <w:t>.</w:t>
       </w:r>
     </w:p>
     <w:p>
       <w:pPr>
         <w:pStyle w:val="Heading3"/>
       </w:pPr>
-      <w:bookmarkStart w:id="20" w:name="_Toc416121725"/>
+      <w:bookmarkStart w:id="27" w:name="_Toc417248001"/>
       <w:r>
         <w:t>Operation: GET (collection)</w:t>
       </w:r>
-      <w:bookmarkEnd w:id="20"/>
+      <w:bookmarkEnd w:id="27"/>
     </w:p>
     <w:p>
       <w:pPr>
@@ -6349,7 +6648,25 @@
         </w:numPr>
       </w:pPr>
       <w:r>
-        <w:t>401 – Not authorized – the user token is missing or invalid</w:t>
+        <w:t>204 – No Content – the query succeeded but there are no appointments returned</w:t>
+      </w:r>
+    </w:p>
+    <w:p>
+      <w:pPr>
+        <w:pStyle w:val="ListParagraph"/>
+        <w:numPr>
+          <w:ilvl w:val="1"/>
+          <w:numId w:val="39"/>
+        </w:numPr>
+      </w:pPr>
+      <w:r>
+        <w:t xml:space="preserve">401 – </w:t>
+      </w:r>
+      <w:r>
+        <w:t>Unauthorized</w:t>
+      </w:r>
+      <w:r>
+        <w:t xml:space="preserve"> – the user token is missing or invalid</w:t>
       </w:r>
     </w:p>
     <w:p>
@@ -6425,6 +6742,7 @@
       </w:pPr>
       <w:proofErr w:type="gramStart"/>
       <w:r>
+        <w:lastRenderedPageBreak/>
         <w:t>?Date</w:t>
       </w:r>
       <w:proofErr w:type="gramEnd"/>
@@ -6477,7 +6795,10 @@
       </w:r>
       <w:proofErr w:type="spellStart"/>
       <w:r>
-        <w:t>BeginDate</w:t>
+        <w:t>Start</w:t>
+      </w:r>
+      <w:r>
+        <w:t>Date</w:t>
       </w:r>
       <w:proofErr w:type="spellEnd"/>
       <w:proofErr w:type="gramEnd"/>
@@ -6521,7 +6842,6 @@
       </w:pPr>
       <w:proofErr w:type="gramStart"/>
       <w:r>
-        <w:lastRenderedPageBreak/>
         <w:t>?</w:t>
       </w:r>
       <w:proofErr w:type="spellStart"/>
@@ -6612,11 +6932,11 @@
       <w:pPr>
         <w:pStyle w:val="Heading3"/>
       </w:pPr>
-      <w:bookmarkStart w:id="21" w:name="_Toc416121726"/>
+      <w:bookmarkStart w:id="28" w:name="_Toc417248002"/>
       <w:r>
         <w:t>Operation: GET (element)</w:t>
       </w:r>
-      <w:bookmarkEnd w:id="21"/>
+      <w:bookmarkEnd w:id="28"/>
     </w:p>
     <w:p>
       <w:pPr>
@@ -6634,14 +6954,14 @@
           <w:rPr>
             <w:rStyle w:val="Hyperlink"/>
           </w:rPr>
-          <w:t>http://www.domainname.com/veniapi/vaFacilities/</w:t>
+          <w:t>http://www.domainname.com/veniapi/appointments/</w:t>
         </w:r>
         <w:r>
           <w:rPr>
             <w:rStyle w:val="Hyperlink"/>
             <w:i/>
           </w:rPr>
-          <w:t>[facilityInt]</w:t>
+          <w:t>[AppointmentCode]</w:t>
         </w:r>
       </w:hyperlink>
       <w:r>
@@ -6653,25 +6973,39 @@
       </w:r>
       <w:proofErr w:type="spellStart"/>
       <w:r>
-        <w:t>facilityInt</w:t>
+        <w:t>appointmentCode</w:t>
       </w:r>
       <w:proofErr w:type="spellEnd"/>
       <w:r>
         <w:t xml:space="preserve">] is </w:t>
       </w:r>
       <w:r>
-        <w:t>an integer</w:t>
-      </w:r>
-      <w:r>
-        <w:t xml:space="preserve"> returned from a GET from the </w:t>
+        <w:t xml:space="preserve">the string </w:t>
+      </w:r>
+      <w:r>
+        <w:t xml:space="preserve">returned from a GET from the </w:t>
+      </w:r>
+      <w:r>
+        <w:t xml:space="preserve">appointments </w:t>
+      </w:r>
+      <w:r>
+        <w:t xml:space="preserve">collection or from a GET for an Appointment (or any other mention of </w:t>
       </w:r>
       <w:proofErr w:type="spellStart"/>
-      <w:r>
-        <w:t>vaFacilities</w:t>
+      <w:proofErr w:type="gramStart"/>
+      <w:r>
+        <w:t>a</w:t>
       </w:r>
       <w:proofErr w:type="spellEnd"/>
-      <w:r>
-        <w:t xml:space="preserve"> collection or from a GET for an Appointment (or any other mention of a facility).  The client should treat that token as opaque information – there is no client usable information in the token.</w:t>
+      <w:proofErr w:type="gramEnd"/>
+      <w:r>
+        <w:t xml:space="preserve"> </w:t>
+      </w:r>
+      <w:r>
+        <w:t>appointment</w:t>
+      </w:r>
+      <w:r>
+        <w:t>).  The client should treat that token as opaque information – there is no client usable information in the token.</w:t>
       </w:r>
     </w:p>
     <w:p>
@@ -6707,7 +7041,7 @@
         </w:numPr>
       </w:pPr>
       <w:r>
-        <w:t>401 – Not authorized – the user token is missing or invalid</w:t>
+        <w:t>204 – No Content – the query succeeded but there are no appointments returned</w:t>
       </w:r>
     </w:p>
     <w:p>
@@ -6719,6 +7053,24 @@
         </w:numPr>
       </w:pPr>
       <w:r>
+        <w:t xml:space="preserve">401 – </w:t>
+      </w:r>
+      <w:r>
+        <w:t>Unauthorized</w:t>
+      </w:r>
+      <w:r>
+        <w:t xml:space="preserve"> – the user token is missing or invalid</w:t>
+      </w:r>
+    </w:p>
+    <w:p>
+      <w:pPr>
+        <w:pStyle w:val="ListParagraph"/>
+        <w:numPr>
+          <w:ilvl w:val="1"/>
+          <w:numId w:val="39"/>
+        </w:numPr>
+      </w:pPr>
+      <w:r>
         <w:t>404 – Not found – indicates that the facility code is incorrect</w:t>
       </w:r>
     </w:p>
@@ -6767,7 +7119,22 @@
         </w:numPr>
       </w:pPr>
       <w:r>
-        <w:t>Response Payload: A facility detail object as described below.</w:t>
+        <w:t>Response Payload: A</w:t>
+      </w:r>
+      <w:r>
+        <w:t>n</w:t>
+      </w:r>
+      <w:r>
+        <w:t xml:space="preserve"> </w:t>
+      </w:r>
+      <w:r>
+        <w:t>a</w:t>
+      </w:r>
+      <w:r>
+        <w:t>ppointment</w:t>
+      </w:r>
+      <w:r>
+        <w:t xml:space="preserve"> object as described below.</w:t>
       </w:r>
     </w:p>
     <w:p>
@@ -6954,7 +7321,10 @@
       </w:r>
       <w:proofErr w:type="spellStart"/>
       <w:r>
-        <w:t>Checkedin</w:t>
+        <w:t>CheckedI</w:t>
+      </w:r>
+      <w:r>
+        <w:t>n</w:t>
       </w:r>
       <w:proofErr w:type="spellEnd"/>
       <w:r>
@@ -6988,16 +7358,17 @@
       <w:pPr>
         <w:pStyle w:val="Heading2"/>
       </w:pPr>
-      <w:bookmarkStart w:id="22" w:name="_Toc416121727"/>
+      <w:bookmarkStart w:id="29" w:name="_Toc417248003"/>
       <w:proofErr w:type="spellStart"/>
       <w:r>
+        <w:lastRenderedPageBreak/>
         <w:t>CalendarItems</w:t>
       </w:r>
       <w:proofErr w:type="spellEnd"/>
       <w:r>
         <w:t xml:space="preserve"> Resource Collection</w:t>
       </w:r>
-      <w:bookmarkEnd w:id="22"/>
+      <w:bookmarkEnd w:id="29"/>
     </w:p>
     <w:p>
       <w:r>
@@ -7057,9 +7428,11 @@
       <w:pPr>
         <w:pStyle w:val="Heading3"/>
       </w:pPr>
+      <w:bookmarkStart w:id="30" w:name="_Toc417248004"/>
       <w:r>
         <w:t>Operation: GET (element)</w:t>
       </w:r>
+      <w:bookmarkEnd w:id="30"/>
     </w:p>
     <w:p>
       <w:pPr>
@@ -7112,11 +7485,7 @@
         <w:t>Appointments</w:t>
       </w:r>
       <w:r>
-        <w:t xml:space="preserve"> collection.  The </w:t>
-      </w:r>
-      <w:r>
-        <w:lastRenderedPageBreak/>
-        <w:t>client should treat that token as opaque information – there is no client usable information in the token.</w:t>
+        <w:t xml:space="preserve"> collection.  The client should treat that token as opaque information – there is no client usable information in the token.</w:t>
       </w:r>
     </w:p>
     <w:p>
@@ -7152,7 +7521,25 @@
         </w:numPr>
       </w:pPr>
       <w:r>
-        <w:t>401 – Not authorized – the user token is missing or invalid</w:t>
+        <w:t>204 – No Content – the query succeeded but there are no calendar items returned</w:t>
+      </w:r>
+    </w:p>
+    <w:p>
+      <w:pPr>
+        <w:pStyle w:val="ListParagraph"/>
+        <w:numPr>
+          <w:ilvl w:val="1"/>
+          <w:numId w:val="39"/>
+        </w:numPr>
+      </w:pPr>
+      <w:r>
+        <w:t xml:space="preserve">401 – </w:t>
+      </w:r>
+      <w:r>
+        <w:t>Unauthorized</w:t>
+      </w:r>
+      <w:r>
+        <w:t xml:space="preserve"> – the user token is missing or invalid</w:t>
       </w:r>
     </w:p>
     <w:p>
@@ -7768,8 +8155,6 @@
         </w:rPr>
         <w:t>:</w:t>
       </w:r>
-      <w:bookmarkStart w:id="23" w:name="_GoBack"/>
-      <w:bookmarkEnd w:id="23"/>
       <w:r>
         <w:rPr>
           <w:rFonts w:ascii="Consolas" w:eastAsia="Times New Roman" w:hAnsi="Consolas" w:cs="Consolas"/>
@@ -7882,35 +8267,29 @@
       <w:pPr>
         <w:pStyle w:val="Heading2"/>
       </w:pPr>
+      <w:bookmarkStart w:id="31" w:name="_Toc417248005"/>
       <w:r>
         <w:t>Checkins Resource Collection</w:t>
       </w:r>
+      <w:bookmarkEnd w:id="31"/>
     </w:p>
     <w:p>
       <w:r>
         <w:t xml:space="preserve">The Checkins collection only supports a </w:t>
       </w:r>
       <w:r>
-        <w:t xml:space="preserve">POST operations.  Checkins are tightly tied to appointments.  Information about a </w:t>
-      </w:r>
-      <w:proofErr w:type="spellStart"/>
-      <w:r>
-        <w:t>checkin</w:t>
-      </w:r>
-      <w:proofErr w:type="spellEnd"/>
-      <w:r>
-        <w:t xml:space="preserve"> can be retrieve via a GET to the Appointments collection.</w:t>
+        <w:t>POST operations.  Checkins are tightly tied to appointments.  Information about a checkin can be retrieve via a GET to the Appointments collection.</w:t>
       </w:r>
     </w:p>
     <w:p>
       <w:pPr>
         <w:pStyle w:val="Heading3"/>
       </w:pPr>
-      <w:bookmarkStart w:id="24" w:name="_Toc416121728"/>
+      <w:bookmarkStart w:id="32" w:name="_Toc417248006"/>
       <w:r>
         <w:t>Operation: POST</w:t>
       </w:r>
-      <w:bookmarkEnd w:id="24"/>
+      <w:bookmarkEnd w:id="32"/>
     </w:p>
     <w:p>
       <w:pPr>
@@ -7990,6 +8369,18 @@
         </w:numPr>
       </w:pPr>
       <w:r>
+        <w:t>400 – Bad Request (either the location or the timing is incorrect – see returned message)</w:t>
+      </w:r>
+    </w:p>
+    <w:p>
+      <w:pPr>
+        <w:pStyle w:val="ListParagraph"/>
+        <w:numPr>
+          <w:ilvl w:val="1"/>
+          <w:numId w:val="39"/>
+        </w:numPr>
+      </w:pPr>
+      <w:r>
         <w:t>403 – Forbidden – authentication failure (username or password incorrect)</w:t>
       </w:r>
     </w:p>
@@ -8002,6 +8393,7 @@
         </w:numPr>
       </w:pPr>
       <w:r>
+        <w:lastRenderedPageBreak/>
         <w:t>404 – Not found – indicates that the appointment code is incorrect</w:t>
       </w:r>
     </w:p>
@@ -8049,15 +8441,10 @@
         <w:br/>
       </w:r>
       <w:r>
-        <w:t xml:space="preserve">An appointment </w:t>
-      </w:r>
-      <w:proofErr w:type="spellStart"/>
-      <w:r>
-        <w:t>checkin</w:t>
-      </w:r>
-      <w:proofErr w:type="spellEnd"/>
-      <w:r>
-        <w:t xml:space="preserve"> object as described below.</w:t>
+        <w:t>An appointment checkin object as described below.</w:t>
+      </w:r>
+      <w:r>
+        <w:t xml:space="preserve"> </w:t>
       </w:r>
     </w:p>
     <w:p>
@@ -8073,6 +8460,10 @@
       </w:r>
       <w:r>
         <w:t xml:space="preserve"> None</w:t>
+      </w:r>
+      <w:r>
+        <w:br/>
+        <w:t>If the call returns a status 400 (Bad Request), the response payload will contain a string array containing a string that says either “Bad Location” or “Checkin Time Error”</w:t>
       </w:r>
     </w:p>
     <w:p>
@@ -8115,7 +8506,6 @@
         </w:numPr>
       </w:pPr>
       <w:r>
-        <w:lastRenderedPageBreak/>
         <w:t>X-Directions: a URI to a GET from the Directions collection that will return directions (within the facility) for this appointment</w:t>
       </w:r>
       <w:r>
@@ -8136,22 +8526,13 @@
           <w:tab w:val="left" w:pos="1080"/>
         </w:tabs>
       </w:pPr>
-      <w:r>
-        <w:t>Checkin: {</w:t>
-      </w:r>
-      <w:r>
-        <w:tab/>
-      </w:r>
       <w:proofErr w:type="spellStart"/>
       <w:r>
-        <w:t>VeteranId</w:t>
+        <w:t>Checkin</w:t>
       </w:r>
       <w:proofErr w:type="spellEnd"/>
       <w:r>
-        <w:t>: string,</w:t>
-      </w:r>
-      <w:r>
-        <w:br/>
+        <w:t>: {</w:t>
       </w:r>
       <w:r>
         <w:tab/>
@@ -8190,11 +8571,11 @@
       <w:pPr>
         <w:pStyle w:val="Heading2"/>
       </w:pPr>
-      <w:bookmarkStart w:id="25" w:name="_Toc416121729"/>
+      <w:bookmarkStart w:id="33" w:name="_Toc417248007"/>
       <w:r>
         <w:t>Directions Resource Collections</w:t>
       </w:r>
-      <w:bookmarkEnd w:id="25"/>
+      <w:bookmarkEnd w:id="33"/>
     </w:p>
     <w:p>
       <w:r>
@@ -8217,11 +8598,11 @@
       <w:pPr>
         <w:pStyle w:val="Heading3"/>
       </w:pPr>
-      <w:bookmarkStart w:id="26" w:name="_Toc416121730"/>
+      <w:bookmarkStart w:id="34" w:name="_Toc417248008"/>
       <w:r>
         <w:t>Operation: GET</w:t>
       </w:r>
-      <w:bookmarkEnd w:id="26"/>
+      <w:bookmarkEnd w:id="34"/>
     </w:p>
     <w:p>
       <w:pPr>
@@ -8298,7 +8679,13 @@
         </w:numPr>
       </w:pPr>
       <w:r>
-        <w:t>401 – Not authorized – the user token is missing or invalid</w:t>
+        <w:t xml:space="preserve">401 – </w:t>
+      </w:r>
+      <w:r>
+        <w:t>Unauthorized</w:t>
+      </w:r>
+      <w:r>
+        <w:t xml:space="preserve"> – the user token is missing or invalid</w:t>
       </w:r>
     </w:p>
     <w:p>
@@ -8390,6 +8777,7 @@
       <w:footerReference w:type="default" r:id="rId23"/>
       <w:pgSz w:w="12240" w:h="15840"/>
       <w:pgMar w:top="1440" w:right="1224" w:bottom="1224" w:left="1440" w:header="720" w:footer="720" w:gutter="0"/>
+      <w:pgNumType w:start="0"/>
       <w:cols w:space="720"/>
       <w:titlePg/>
       <w:docGrid w:linePitch="360"/>
@@ -13134,10 +13522,16 @@
     <w:autoRedefine/>
     <w:uiPriority w:val="39"/>
     <w:unhideWhenUsed/>
-    <w:rsid w:val="00AD133E"/>
+    <w:rsid w:val="00C74FAB"/>
     <w:pPr>
-      <w:spacing w:after="100"/>
+      <w:tabs>
+        <w:tab w:val="right" w:leader="dot" w:pos="9566"/>
+      </w:tabs>
+      <w:spacing w:before="40" w:after="40"/>
     </w:pPr>
+    <w:rPr>
+      <w:noProof/>
+    </w:rPr>
   </w:style>
   <w:style w:type="paragraph" w:styleId="TOC2">
     <w:name w:val="toc 2"/>
@@ -13146,11 +13540,17 @@
     <w:autoRedefine/>
     <w:uiPriority w:val="39"/>
     <w:unhideWhenUsed/>
-    <w:rsid w:val="00AD133E"/>
+    <w:rsid w:val="00C74FAB"/>
     <w:pPr>
-      <w:spacing w:after="100"/>
-      <w:ind w:left="220"/>
+      <w:tabs>
+        <w:tab w:val="right" w:leader="dot" w:pos="9566"/>
+      </w:tabs>
+      <w:spacing w:before="40" w:after="40"/>
+      <w:ind w:left="216"/>
     </w:pPr>
+    <w:rPr>
+      <w:noProof/>
+    </w:rPr>
   </w:style>
   <w:style w:type="character" w:styleId="Hyperlink">
     <w:name w:val="Hyperlink"/>
@@ -13259,10 +13659,13 @@
     <w:autoRedefine/>
     <w:uiPriority w:val="39"/>
     <w:unhideWhenUsed/>
-    <w:rsid w:val="007E3C02"/>
+    <w:rsid w:val="00C74FAB"/>
     <w:pPr>
-      <w:spacing w:after="100"/>
-      <w:ind w:left="440"/>
+      <w:tabs>
+        <w:tab w:val="right" w:leader="dot" w:pos="9566"/>
+      </w:tabs>
+      <w:spacing w:before="20" w:after="40"/>
+      <w:ind w:left="446"/>
     </w:pPr>
   </w:style>
   <w:style w:type="character" w:customStyle="1" w:styleId="Heading4Char">
@@ -13595,7 +13998,7 @@
 </file>
 
 <file path=customXml/itemProps1.xml><?xml version="1.0" encoding="utf-8"?>
-<ds:datastoreItem xmlns:ds="http://schemas.openxmlformats.org/officeDocument/2006/customXml" ds:itemID="{D6CA19EB-8529-43BC-A2B7-8FC0986202AC}">
+<ds:datastoreItem xmlns:ds="http://schemas.openxmlformats.org/officeDocument/2006/customXml" ds:itemID="{912FB9AD-EFE4-4F78-A618-881F74EDC9B4}">
   <ds:schemaRefs>
     <ds:schemaRef ds:uri="http://schemas.openxmlformats.org/officeDocument/2006/bibliography"/>
   </ds:schemaRefs>

</xml_diff>